<commit_message>
Small updates on Project 5 and documentation.
</commit_message>
<xml_diff>
--- a/5_IdentifyFraudFromEnronEmail/final_project/Project 5.docx
+++ b/5_IdentifyFraudFromEnronEmail/final_project/Project 5.docx
@@ -4,25 +4,81 @@
   <w:body>
     <w:p>
       <w:pPr>
-        <w:rPr>
+        <w:pStyle w:val="a8"/>
+        <w:rPr>
+          <w:rFonts w:asciiTheme="minorHAnsi" w:hAnsiTheme="minorHAnsi"/>
+          <w:sz w:val="40"/>
+          <w:szCs w:val="40"/>
           <w:lang w:val="en-US"/>
         </w:rPr>
       </w:pPr>
       <w:r>
         <w:rPr>
-          <w:b/>
-          <w:bCs/>
-          <w:lang w:val="en-US"/>
-        </w:rPr>
-        <w:t>Enron Submission Free-Response Questions</w:t>
+          <w:rFonts w:asciiTheme="minorHAnsi" w:hAnsiTheme="minorHAnsi"/>
+          <w:sz w:val="40"/>
+          <w:szCs w:val="40"/>
+          <w:lang w:val="en-US"/>
+        </w:rPr>
+        <w:t>Project 5: Identify Fraud from Enron Emails</w:t>
       </w:r>
     </w:p>
     <w:p>
-      <w:r>
-        <w:rPr>
-          <w:lang w:val="en-US"/>
-        </w:rPr>
-        <w:t>The goal of this project is: given a dataset describing certain aspects of the employees (e.g. payment, stock, and email interaction data), by applying feature engineering techniques, build a model to predict who are the POIs among all the employees. Machine learning methods are important in this project due to its ability to learn the necessary features to distinguish POIs from non-POIs. The dataset used in this project contains 145 employees’</w:t>
+      <w:pPr>
+        <w:pStyle w:val="1"/>
+        <w:spacing w:before="100" w:beforeAutospacing="1" w:after="100" w:afterAutospacing="1" w:line="240" w:lineRule="auto"/>
+        <w:rPr>
+          <w:rFonts w:asciiTheme="majorHAnsi" w:hAnsiTheme="majorHAnsi"/>
+          <w:sz w:val="32"/>
+          <w:szCs w:val="32"/>
+          <w:lang w:val="en-US"/>
+        </w:rPr>
+      </w:pPr>
+      <w:r>
+        <w:rPr>
+          <w:rFonts w:asciiTheme="majorHAnsi" w:hAnsiTheme="majorHAnsi"/>
+          <w:sz w:val="32"/>
+          <w:szCs w:val="32"/>
+          <w:lang w:val="en-US"/>
+        </w:rPr>
+        <w:t>Introduction and data exploration</w:t>
+      </w:r>
+    </w:p>
+    <w:p>
+      <w:r>
+        <w:rPr>
+          <w:lang w:val="en-US"/>
+        </w:rPr>
+        <w:t>Th</w:t>
+      </w:r>
+      <w:r>
+        <w:rPr>
+          <w:lang w:val="en-US"/>
+        </w:rPr>
+        <w:t>e goal of this project is: given a dataset describing certain aspects of the employees (e.g. payment, stock, and email interaction data), by applying feature engineering techniques,</w:t>
+      </w:r>
+      <w:r>
+        <w:rPr>
+          <w:lang w:val="en-US"/>
+        </w:rPr>
+        <w:t xml:space="preserve"> we can</w:t>
+      </w:r>
+      <w:r>
+        <w:rPr>
+          <w:lang w:val="en-US"/>
+        </w:rPr>
+        <w:t xml:space="preserve"> build a model to predict who the POIs </w:t>
+      </w:r>
+      <w:r>
+        <w:rPr>
+          <w:lang w:val="en-US"/>
+        </w:rPr>
+        <w:t xml:space="preserve">are </w:t>
+      </w:r>
+      <w:r>
+        <w:rPr>
+          <w:lang w:val="en-US"/>
+        </w:rPr>
+        <w:t>among all the employees. Machine learning methods are important in this project due to its ability to learn the necessary features to distinguish POIs from non-POIs. The dataset used in this project contains 145 employees’</w:t>
       </w:r>
       <w:r>
         <w:rPr>
@@ -328,9 +384,22 @@
       </w:r>
       <w:r>
         <w:rPr>
-          <w:lang w:val="en-US"/>
-        </w:rPr>
-        <w:t xml:space="preserve"> regarding the Enron payment:</w:t>
+          <w:vertAlign w:val="superscript"/>
+          <w:lang w:val="en-US"/>
+        </w:rPr>
+        <w:t>1</w:t>
+      </w:r>
+      <w:r>
+        <w:rPr>
+          <w:lang w:val="en-US"/>
+        </w:rPr>
+        <w:t xml:space="preserve"> </w:t>
+      </w:r>
+      <w:r>
+        <w:rPr>
+          <w:lang w:val="en-US"/>
+        </w:rPr>
+        <w:t>regarding the Enron payment:</w:t>
       </w:r>
       <w:r>
         <w:rPr>
@@ -497,7 +566,6 @@
       <w:pPr>
         <w:ind w:left="360"/>
         <w:rPr>
-          <w:rFonts w:hint="eastAsia"/>
           <w:lang w:val="en-US"/>
         </w:rPr>
       </w:pPr>
@@ -2237,6 +2305,7 @@
                 <w:color w:val="000000"/>
                 <w:lang w:val="en-US"/>
               </w:rPr>
+              <w:lastRenderedPageBreak/>
               <w:t>max</w:t>
             </w:r>
           </w:p>
@@ -2431,7 +2500,6 @@
     <w:p>
       <w:pPr>
         <w:rPr>
-          <w:rFonts w:hint="eastAsia"/>
           <w:lang w:val="en-US"/>
         </w:rPr>
       </w:pPr>
@@ -7959,6 +8027,7 @@
     <w:p>
       <w:pPr>
         <w:rPr>
+          <w:rFonts w:hint="eastAsia"/>
           <w:lang w:val="en-US"/>
         </w:rPr>
       </w:pPr>
@@ -7974,12 +8043,17 @@
           <w:lang w:val="en-US"/>
         </w:rPr>
         <w:t>es the statistics using boxplot.</w:t>
+      </w:r>
+      <w:r>
+        <w:rPr>
+          <w:lang w:val="en-US"/>
+        </w:rPr>
+        <w:t xml:space="preserve"> The boxplot considers values that is 1.5 times the mean value or more to be outliers. From the plots we can see based on this criteria, all of the features contain outliers. And in each of the plot, there is one or two outliers that are particularly much larger than other values.</w:t>
       </w:r>
     </w:p>
     <w:p>
       <w:pPr>
         <w:rPr>
-          <w:rFonts w:hint="eastAsia"/>
           <w:lang w:val="en-US"/>
         </w:rPr>
       </w:pPr>
@@ -8003,102 +8077,6 @@
                 <pic:pic xmlns:pic="http://schemas.openxmlformats.org/drawingml/2006/picture">
                   <pic:nvPicPr>
                     <pic:cNvPr id="1" name="bonus.png"/>
-                    <pic:cNvPicPr/>
-                  </pic:nvPicPr>
-                  <pic:blipFill>
-                    <a:blip r:embed="rId5">
-                      <a:extLst>
-                        <a:ext uri="{28A0092B-C50C-407E-A947-70E740481C1C}">
-                          <a14:useLocalDpi xmlns:a14="http://schemas.microsoft.com/office/drawing/2010/main" val="0"/>
-                        </a:ext>
-                      </a:extLst>
-                    </a:blip>
-                    <a:stretch>
-                      <a:fillRect/>
-                    </a:stretch>
-                  </pic:blipFill>
-                  <pic:spPr>
-                    <a:xfrm>
-                      <a:off x="0" y="0"/>
-                      <a:ext cx="2880000" cy="2160000"/>
-                    </a:xfrm>
-                    <a:prstGeom prst="rect">
-                      <a:avLst/>
-                    </a:prstGeom>
-                  </pic:spPr>
-                </pic:pic>
-              </a:graphicData>
-            </a:graphic>
-          </wp:inline>
-        </w:drawing>
-      </w:r>
-      <w:r>
-        <w:rPr>
-          <w:rFonts w:hint="eastAsia"/>
-          <w:noProof/>
-          <w:lang w:val="en-US"/>
-        </w:rPr>
-        <w:drawing>
-          <wp:inline distT="0" distB="0" distL="0" distR="0">
-            <wp:extent cx="2880000" cy="2160000"/>
-            <wp:effectExtent l="0" t="0" r="0" b="0"/>
-            <wp:docPr id="2" name="图片 2"/>
-            <wp:cNvGraphicFramePr>
-              <a:graphicFrameLocks xmlns:a="http://schemas.openxmlformats.org/drawingml/2006/main" noChangeAspect="1"/>
-            </wp:cNvGraphicFramePr>
-            <a:graphic xmlns:a="http://schemas.openxmlformats.org/drawingml/2006/main">
-              <a:graphicData uri="http://schemas.openxmlformats.org/drawingml/2006/picture">
-                <pic:pic xmlns:pic="http://schemas.openxmlformats.org/drawingml/2006/picture">
-                  <pic:nvPicPr>
-                    <pic:cNvPr id="2" name="deferral_payments.png"/>
-                    <pic:cNvPicPr/>
-                  </pic:nvPicPr>
-                  <pic:blipFill>
-                    <a:blip r:embed="rId6">
-                      <a:extLst>
-                        <a:ext uri="{28A0092B-C50C-407E-A947-70E740481C1C}">
-                          <a14:useLocalDpi xmlns:a14="http://schemas.microsoft.com/office/drawing/2010/main" val="0"/>
-                        </a:ext>
-                      </a:extLst>
-                    </a:blip>
-                    <a:stretch>
-                      <a:fillRect/>
-                    </a:stretch>
-                  </pic:blipFill>
-                  <pic:spPr>
-                    <a:xfrm>
-                      <a:off x="0" y="0"/>
-                      <a:ext cx="2880000" cy="2160000"/>
-                    </a:xfrm>
-                    <a:prstGeom prst="rect">
-                      <a:avLst/>
-                    </a:prstGeom>
-                  </pic:spPr>
-                </pic:pic>
-              </a:graphicData>
-            </a:graphic>
-          </wp:inline>
-        </w:drawing>
-      </w:r>
-      <w:r>
-        <w:rPr>
-          <w:rFonts w:hint="eastAsia"/>
-          <w:noProof/>
-          <w:lang w:val="en-US"/>
-        </w:rPr>
-        <w:drawing>
-          <wp:inline distT="0" distB="0" distL="0" distR="0">
-            <wp:extent cx="2880000" cy="2160000"/>
-            <wp:effectExtent l="0" t="0" r="0" b="0"/>
-            <wp:docPr id="3" name="图片 3"/>
-            <wp:cNvGraphicFramePr>
-              <a:graphicFrameLocks xmlns:a="http://schemas.openxmlformats.org/drawingml/2006/main" noChangeAspect="1"/>
-            </wp:cNvGraphicFramePr>
-            <a:graphic xmlns:a="http://schemas.openxmlformats.org/drawingml/2006/main">
-              <a:graphicData uri="http://schemas.openxmlformats.org/drawingml/2006/picture">
-                <pic:pic xmlns:pic="http://schemas.openxmlformats.org/drawingml/2006/picture">
-                  <pic:nvPicPr>
-                    <pic:cNvPr id="3" name="deferred_income.png"/>
                     <pic:cNvPicPr/>
                   </pic:nvPicPr>
                   <pic:blipFill>
@@ -8138,7 +8116,7 @@
           <wp:inline distT="0" distB="0" distL="0" distR="0">
             <wp:extent cx="2880000" cy="2160000"/>
             <wp:effectExtent l="0" t="0" r="0" b="0"/>
-            <wp:docPr id="4" name="图片 4"/>
+            <wp:docPr id="2" name="图片 2"/>
             <wp:cNvGraphicFramePr>
               <a:graphicFrameLocks xmlns:a="http://schemas.openxmlformats.org/drawingml/2006/main" noChangeAspect="1"/>
             </wp:cNvGraphicFramePr>
@@ -8146,7 +8124,7 @@
               <a:graphicData uri="http://schemas.openxmlformats.org/drawingml/2006/picture">
                 <pic:pic xmlns:pic="http://schemas.openxmlformats.org/drawingml/2006/picture">
                   <pic:nvPicPr>
-                    <pic:cNvPr id="4" name="director_fees.png"/>
+                    <pic:cNvPr id="2" name="deferral_payments.png"/>
                     <pic:cNvPicPr/>
                   </pic:nvPicPr>
                   <pic:blipFill>
@@ -8186,7 +8164,7 @@
           <wp:inline distT="0" distB="0" distL="0" distR="0">
             <wp:extent cx="2880000" cy="2160000"/>
             <wp:effectExtent l="0" t="0" r="0" b="0"/>
-            <wp:docPr id="5" name="图片 5"/>
+            <wp:docPr id="3" name="图片 3"/>
             <wp:cNvGraphicFramePr>
               <a:graphicFrameLocks xmlns:a="http://schemas.openxmlformats.org/drawingml/2006/main" noChangeAspect="1"/>
             </wp:cNvGraphicFramePr>
@@ -8194,7 +8172,7 @@
               <a:graphicData uri="http://schemas.openxmlformats.org/drawingml/2006/picture">
                 <pic:pic xmlns:pic="http://schemas.openxmlformats.org/drawingml/2006/picture">
                   <pic:nvPicPr>
-                    <pic:cNvPr id="5" name="exercised_stock_options.png"/>
+                    <pic:cNvPr id="3" name="deferred_income.png"/>
                     <pic:cNvPicPr/>
                   </pic:nvPicPr>
                   <pic:blipFill>
@@ -8234,7 +8212,7 @@
           <wp:inline distT="0" distB="0" distL="0" distR="0">
             <wp:extent cx="2880000" cy="2160000"/>
             <wp:effectExtent l="0" t="0" r="0" b="0"/>
-            <wp:docPr id="6" name="图片 6"/>
+            <wp:docPr id="4" name="图片 4"/>
             <wp:cNvGraphicFramePr>
               <a:graphicFrameLocks xmlns:a="http://schemas.openxmlformats.org/drawingml/2006/main" noChangeAspect="1"/>
             </wp:cNvGraphicFramePr>
@@ -8242,7 +8220,7 @@
               <a:graphicData uri="http://schemas.openxmlformats.org/drawingml/2006/picture">
                 <pic:pic xmlns:pic="http://schemas.openxmlformats.org/drawingml/2006/picture">
                   <pic:nvPicPr>
-                    <pic:cNvPr id="6" name="expenses.png"/>
+                    <pic:cNvPr id="4" name="director_fees.png"/>
                     <pic:cNvPicPr/>
                   </pic:nvPicPr>
                   <pic:blipFill>
@@ -8280,9 +8258,9 @@
         </w:rPr>
         <w:drawing>
           <wp:inline distT="0" distB="0" distL="0" distR="0">
-            <wp:extent cx="2880000" cy="2141905"/>
+            <wp:extent cx="2880000" cy="2160000"/>
             <wp:effectExtent l="0" t="0" r="0" b="0"/>
-            <wp:docPr id="7" name="图片 7"/>
+            <wp:docPr id="5" name="图片 5"/>
             <wp:cNvGraphicFramePr>
               <a:graphicFrameLocks xmlns:a="http://schemas.openxmlformats.org/drawingml/2006/main" noChangeAspect="1"/>
             </wp:cNvGraphicFramePr>
@@ -8290,7 +8268,7 @@
               <a:graphicData uri="http://schemas.openxmlformats.org/drawingml/2006/picture">
                 <pic:pic xmlns:pic="http://schemas.openxmlformats.org/drawingml/2006/picture">
                   <pic:nvPicPr>
-                    <pic:cNvPr id="7" name="Figure_2.png"/>
+                    <pic:cNvPr id="5" name="exercised_stock_options.png"/>
                     <pic:cNvPicPr/>
                   </pic:nvPicPr>
                   <pic:blipFill>
@@ -8308,7 +8286,7 @@
                   <pic:spPr>
                     <a:xfrm>
                       <a:off x="0" y="0"/>
-                      <a:ext cx="2880000" cy="2141905"/>
+                      <a:ext cx="2880000" cy="2160000"/>
                     </a:xfrm>
                     <a:prstGeom prst="rect">
                       <a:avLst/>
@@ -8330,7 +8308,7 @@
           <wp:inline distT="0" distB="0" distL="0" distR="0">
             <wp:extent cx="2880000" cy="2160000"/>
             <wp:effectExtent l="0" t="0" r="0" b="0"/>
-            <wp:docPr id="8" name="图片 8"/>
+            <wp:docPr id="6" name="图片 6"/>
             <wp:cNvGraphicFramePr>
               <a:graphicFrameLocks xmlns:a="http://schemas.openxmlformats.org/drawingml/2006/main" noChangeAspect="1"/>
             </wp:cNvGraphicFramePr>
@@ -8338,7 +8316,7 @@
               <a:graphicData uri="http://schemas.openxmlformats.org/drawingml/2006/picture">
                 <pic:pic xmlns:pic="http://schemas.openxmlformats.org/drawingml/2006/picture">
                   <pic:nvPicPr>
-                    <pic:cNvPr id="8" name="from_messages.png"/>
+                    <pic:cNvPr id="6" name="expenses.png"/>
                     <pic:cNvPicPr/>
                   </pic:nvPicPr>
                   <pic:blipFill>
@@ -8374,12 +8352,11 @@
           <w:noProof/>
           <w:lang w:val="en-US"/>
         </w:rPr>
-        <w:lastRenderedPageBreak/>
         <w:drawing>
           <wp:inline distT="0" distB="0" distL="0" distR="0">
-            <wp:extent cx="2880000" cy="2160000"/>
+            <wp:extent cx="2880000" cy="2141905"/>
             <wp:effectExtent l="0" t="0" r="0" b="0"/>
-            <wp:docPr id="9" name="图片 9"/>
+            <wp:docPr id="7" name="图片 7"/>
             <wp:cNvGraphicFramePr>
               <a:graphicFrameLocks xmlns:a="http://schemas.openxmlformats.org/drawingml/2006/main" noChangeAspect="1"/>
             </wp:cNvGraphicFramePr>
@@ -8387,7 +8364,7 @@
               <a:graphicData uri="http://schemas.openxmlformats.org/drawingml/2006/picture">
                 <pic:pic xmlns:pic="http://schemas.openxmlformats.org/drawingml/2006/picture">
                   <pic:nvPicPr>
-                    <pic:cNvPr id="9" name="from_this_person_to_poi.png"/>
+                    <pic:cNvPr id="7" name="Figure_2.png"/>
                     <pic:cNvPicPr/>
                   </pic:nvPicPr>
                   <pic:blipFill>
@@ -8405,7 +8382,7 @@
                   <pic:spPr>
                     <a:xfrm>
                       <a:off x="0" y="0"/>
-                      <a:ext cx="2880000" cy="2160000"/>
+                      <a:ext cx="2880000" cy="2141905"/>
                     </a:xfrm>
                     <a:prstGeom prst="rect">
                       <a:avLst/>
@@ -8427,7 +8404,7 @@
           <wp:inline distT="0" distB="0" distL="0" distR="0">
             <wp:extent cx="2880000" cy="2160000"/>
             <wp:effectExtent l="0" t="0" r="0" b="0"/>
-            <wp:docPr id="10" name="图片 10"/>
+            <wp:docPr id="8" name="图片 8"/>
             <wp:cNvGraphicFramePr>
               <a:graphicFrameLocks xmlns:a="http://schemas.openxmlformats.org/drawingml/2006/main" noChangeAspect="1"/>
             </wp:cNvGraphicFramePr>
@@ -8435,7 +8412,7 @@
               <a:graphicData uri="http://schemas.openxmlformats.org/drawingml/2006/picture">
                 <pic:pic xmlns:pic="http://schemas.openxmlformats.org/drawingml/2006/picture">
                   <pic:nvPicPr>
-                    <pic:cNvPr id="10" name="loan_advances.png"/>
+                    <pic:cNvPr id="8" name="from_messages.png"/>
                     <pic:cNvPicPr/>
                   </pic:nvPicPr>
                   <pic:blipFill>
@@ -8471,11 +8448,12 @@
           <w:noProof/>
           <w:lang w:val="en-US"/>
         </w:rPr>
+        <w:lastRenderedPageBreak/>
         <w:drawing>
           <wp:inline distT="0" distB="0" distL="0" distR="0">
             <wp:extent cx="2880000" cy="2160000"/>
             <wp:effectExtent l="0" t="0" r="0" b="0"/>
-            <wp:docPr id="11" name="图片 11"/>
+            <wp:docPr id="9" name="图片 9"/>
             <wp:cNvGraphicFramePr>
               <a:graphicFrameLocks xmlns:a="http://schemas.openxmlformats.org/drawingml/2006/main" noChangeAspect="1"/>
             </wp:cNvGraphicFramePr>
@@ -8483,7 +8461,7 @@
               <a:graphicData uri="http://schemas.openxmlformats.org/drawingml/2006/picture">
                 <pic:pic xmlns:pic="http://schemas.openxmlformats.org/drawingml/2006/picture">
                   <pic:nvPicPr>
-                    <pic:cNvPr id="11" name="long_term_incentive.png"/>
+                    <pic:cNvPr id="9" name="from_this_person_to_poi.png"/>
                     <pic:cNvPicPr/>
                   </pic:nvPicPr>
                   <pic:blipFill>
@@ -8523,7 +8501,7 @@
           <wp:inline distT="0" distB="0" distL="0" distR="0">
             <wp:extent cx="2880000" cy="2160000"/>
             <wp:effectExtent l="0" t="0" r="0" b="0"/>
-            <wp:docPr id="12" name="图片 12"/>
+            <wp:docPr id="10" name="图片 10"/>
             <wp:cNvGraphicFramePr>
               <a:graphicFrameLocks xmlns:a="http://schemas.openxmlformats.org/drawingml/2006/main" noChangeAspect="1"/>
             </wp:cNvGraphicFramePr>
@@ -8531,7 +8509,7 @@
               <a:graphicData uri="http://schemas.openxmlformats.org/drawingml/2006/picture">
                 <pic:pic xmlns:pic="http://schemas.openxmlformats.org/drawingml/2006/picture">
                   <pic:nvPicPr>
-                    <pic:cNvPr id="12" name="other.png"/>
+                    <pic:cNvPr id="10" name="loan_advances.png"/>
                     <pic:cNvPicPr/>
                   </pic:nvPicPr>
                   <pic:blipFill>
@@ -8571,7 +8549,7 @@
           <wp:inline distT="0" distB="0" distL="0" distR="0">
             <wp:extent cx="2880000" cy="2160000"/>
             <wp:effectExtent l="0" t="0" r="0" b="0"/>
-            <wp:docPr id="13" name="图片 13"/>
+            <wp:docPr id="11" name="图片 11"/>
             <wp:cNvGraphicFramePr>
               <a:graphicFrameLocks xmlns:a="http://schemas.openxmlformats.org/drawingml/2006/main" noChangeAspect="1"/>
             </wp:cNvGraphicFramePr>
@@ -8579,7 +8557,7 @@
               <a:graphicData uri="http://schemas.openxmlformats.org/drawingml/2006/picture">
                 <pic:pic xmlns:pic="http://schemas.openxmlformats.org/drawingml/2006/picture">
                   <pic:nvPicPr>
-                    <pic:cNvPr id="13" name="restricted_stock.png"/>
+                    <pic:cNvPr id="11" name="long_term_incentive.png"/>
                     <pic:cNvPicPr/>
                   </pic:nvPicPr>
                   <pic:blipFill>
@@ -8619,7 +8597,7 @@
           <wp:inline distT="0" distB="0" distL="0" distR="0">
             <wp:extent cx="2880000" cy="2160000"/>
             <wp:effectExtent l="0" t="0" r="0" b="0"/>
-            <wp:docPr id="14" name="图片 14"/>
+            <wp:docPr id="12" name="图片 12"/>
             <wp:cNvGraphicFramePr>
               <a:graphicFrameLocks xmlns:a="http://schemas.openxmlformats.org/drawingml/2006/main" noChangeAspect="1"/>
             </wp:cNvGraphicFramePr>
@@ -8627,7 +8605,7 @@
               <a:graphicData uri="http://schemas.openxmlformats.org/drawingml/2006/picture">
                 <pic:pic xmlns:pic="http://schemas.openxmlformats.org/drawingml/2006/picture">
                   <pic:nvPicPr>
-                    <pic:cNvPr id="14" name="restricted_stock_deferred.png"/>
+                    <pic:cNvPr id="12" name="other.png"/>
                     <pic:cNvPicPr/>
                   </pic:nvPicPr>
                   <pic:blipFill>
@@ -8667,7 +8645,7 @@
           <wp:inline distT="0" distB="0" distL="0" distR="0">
             <wp:extent cx="2880000" cy="2160000"/>
             <wp:effectExtent l="0" t="0" r="0" b="0"/>
-            <wp:docPr id="15" name="图片 15"/>
+            <wp:docPr id="13" name="图片 13"/>
             <wp:cNvGraphicFramePr>
               <a:graphicFrameLocks xmlns:a="http://schemas.openxmlformats.org/drawingml/2006/main" noChangeAspect="1"/>
             </wp:cNvGraphicFramePr>
@@ -8675,7 +8653,7 @@
               <a:graphicData uri="http://schemas.openxmlformats.org/drawingml/2006/picture">
                 <pic:pic xmlns:pic="http://schemas.openxmlformats.org/drawingml/2006/picture">
                   <pic:nvPicPr>
-                    <pic:cNvPr id="15" name="salary.png"/>
+                    <pic:cNvPr id="13" name="restricted_stock.png"/>
                     <pic:cNvPicPr/>
                   </pic:nvPicPr>
                   <pic:blipFill>
@@ -8715,7 +8693,7 @@
           <wp:inline distT="0" distB="0" distL="0" distR="0">
             <wp:extent cx="2880000" cy="2160000"/>
             <wp:effectExtent l="0" t="0" r="0" b="0"/>
-            <wp:docPr id="16" name="图片 16"/>
+            <wp:docPr id="14" name="图片 14"/>
             <wp:cNvGraphicFramePr>
               <a:graphicFrameLocks xmlns:a="http://schemas.openxmlformats.org/drawingml/2006/main" noChangeAspect="1"/>
             </wp:cNvGraphicFramePr>
@@ -8723,7 +8701,7 @@
               <a:graphicData uri="http://schemas.openxmlformats.org/drawingml/2006/picture">
                 <pic:pic xmlns:pic="http://schemas.openxmlformats.org/drawingml/2006/picture">
                   <pic:nvPicPr>
-                    <pic:cNvPr id="16" name="shared_receipt_with_poi.png"/>
+                    <pic:cNvPr id="14" name="restricted_stock_deferred.png"/>
                     <pic:cNvPicPr/>
                   </pic:nvPicPr>
                   <pic:blipFill>
@@ -8759,12 +8737,11 @@
           <w:noProof/>
           <w:lang w:val="en-US"/>
         </w:rPr>
-        <w:lastRenderedPageBreak/>
         <w:drawing>
           <wp:inline distT="0" distB="0" distL="0" distR="0">
             <wp:extent cx="2880000" cy="2160000"/>
             <wp:effectExtent l="0" t="0" r="0" b="0"/>
-            <wp:docPr id="17" name="图片 17"/>
+            <wp:docPr id="15" name="图片 15"/>
             <wp:cNvGraphicFramePr>
               <a:graphicFrameLocks xmlns:a="http://schemas.openxmlformats.org/drawingml/2006/main" noChangeAspect="1"/>
             </wp:cNvGraphicFramePr>
@@ -8772,7 +8749,7 @@
               <a:graphicData uri="http://schemas.openxmlformats.org/drawingml/2006/picture">
                 <pic:pic xmlns:pic="http://schemas.openxmlformats.org/drawingml/2006/picture">
                   <pic:nvPicPr>
-                    <pic:cNvPr id="17" name="to_messages.png"/>
+                    <pic:cNvPr id="15" name="salary.png"/>
                     <pic:cNvPicPr/>
                   </pic:nvPicPr>
                   <pic:blipFill>
@@ -8812,7 +8789,7 @@
           <wp:inline distT="0" distB="0" distL="0" distR="0">
             <wp:extent cx="2880000" cy="2160000"/>
             <wp:effectExtent l="0" t="0" r="0" b="0"/>
-            <wp:docPr id="18" name="图片 18"/>
+            <wp:docPr id="16" name="图片 16"/>
             <wp:cNvGraphicFramePr>
               <a:graphicFrameLocks xmlns:a="http://schemas.openxmlformats.org/drawingml/2006/main" noChangeAspect="1"/>
             </wp:cNvGraphicFramePr>
@@ -8820,7 +8797,7 @@
               <a:graphicData uri="http://schemas.openxmlformats.org/drawingml/2006/picture">
                 <pic:pic xmlns:pic="http://schemas.openxmlformats.org/drawingml/2006/picture">
                   <pic:nvPicPr>
-                    <pic:cNvPr id="18" name="total_payments.png"/>
+                    <pic:cNvPr id="16" name="shared_receipt_with_poi.png"/>
                     <pic:cNvPicPr/>
                   </pic:nvPicPr>
                   <pic:blipFill>
@@ -8856,11 +8833,12 @@
           <w:noProof/>
           <w:lang w:val="en-US"/>
         </w:rPr>
+        <w:lastRenderedPageBreak/>
         <w:drawing>
           <wp:inline distT="0" distB="0" distL="0" distR="0">
             <wp:extent cx="2880000" cy="2160000"/>
             <wp:effectExtent l="0" t="0" r="0" b="0"/>
-            <wp:docPr id="19" name="图片 19"/>
+            <wp:docPr id="17" name="图片 17"/>
             <wp:cNvGraphicFramePr>
               <a:graphicFrameLocks xmlns:a="http://schemas.openxmlformats.org/drawingml/2006/main" noChangeAspect="1"/>
             </wp:cNvGraphicFramePr>
@@ -8868,7 +8846,7 @@
               <a:graphicData uri="http://schemas.openxmlformats.org/drawingml/2006/picture">
                 <pic:pic xmlns:pic="http://schemas.openxmlformats.org/drawingml/2006/picture">
                   <pic:nvPicPr>
-                    <pic:cNvPr id="19" name="total_stock_value.png"/>
+                    <pic:cNvPr id="17" name="to_messages.png"/>
                     <pic:cNvPicPr/>
                   </pic:nvPicPr>
                   <pic:blipFill>
@@ -8898,9 +8876,218 @@
           </wp:inline>
         </w:drawing>
       </w:r>
+      <w:r>
+        <w:rPr>
+          <w:rFonts w:hint="eastAsia"/>
+          <w:noProof/>
+          <w:lang w:val="en-US"/>
+        </w:rPr>
+        <w:drawing>
+          <wp:inline distT="0" distB="0" distL="0" distR="0">
+            <wp:extent cx="2880000" cy="2160000"/>
+            <wp:effectExtent l="0" t="0" r="0" b="0"/>
+            <wp:docPr id="18" name="图片 18"/>
+            <wp:cNvGraphicFramePr>
+              <a:graphicFrameLocks xmlns:a="http://schemas.openxmlformats.org/drawingml/2006/main" noChangeAspect="1"/>
+            </wp:cNvGraphicFramePr>
+            <a:graphic xmlns:a="http://schemas.openxmlformats.org/drawingml/2006/main">
+              <a:graphicData uri="http://schemas.openxmlformats.org/drawingml/2006/picture">
+                <pic:pic xmlns:pic="http://schemas.openxmlformats.org/drawingml/2006/picture">
+                  <pic:nvPicPr>
+                    <pic:cNvPr id="18" name="total_payments.png"/>
+                    <pic:cNvPicPr/>
+                  </pic:nvPicPr>
+                  <pic:blipFill>
+                    <a:blip r:embed="rId24">
+                      <a:extLst>
+                        <a:ext uri="{28A0092B-C50C-407E-A947-70E740481C1C}">
+                          <a14:useLocalDpi xmlns:a14="http://schemas.microsoft.com/office/drawing/2010/main" val="0"/>
+                        </a:ext>
+                      </a:extLst>
+                    </a:blip>
+                    <a:stretch>
+                      <a:fillRect/>
+                    </a:stretch>
+                  </pic:blipFill>
+                  <pic:spPr>
+                    <a:xfrm>
+                      <a:off x="0" y="0"/>
+                      <a:ext cx="2880000" cy="2160000"/>
+                    </a:xfrm>
+                    <a:prstGeom prst="rect">
+                      <a:avLst/>
+                    </a:prstGeom>
+                  </pic:spPr>
+                </pic:pic>
+              </a:graphicData>
+            </a:graphic>
+          </wp:inline>
+        </w:drawing>
+      </w:r>
+      <w:r>
+        <w:rPr>
+          <w:rFonts w:hint="eastAsia"/>
+          <w:noProof/>
+          <w:lang w:val="en-US"/>
+        </w:rPr>
+        <w:drawing>
+          <wp:inline distT="0" distB="0" distL="0" distR="0">
+            <wp:extent cx="2880000" cy="2160000"/>
+            <wp:effectExtent l="0" t="0" r="0" b="0"/>
+            <wp:docPr id="19" name="图片 19"/>
+            <wp:cNvGraphicFramePr>
+              <a:graphicFrameLocks xmlns:a="http://schemas.openxmlformats.org/drawingml/2006/main" noChangeAspect="1"/>
+            </wp:cNvGraphicFramePr>
+            <a:graphic xmlns:a="http://schemas.openxmlformats.org/drawingml/2006/main">
+              <a:graphicData uri="http://schemas.openxmlformats.org/drawingml/2006/picture">
+                <pic:pic xmlns:pic="http://schemas.openxmlformats.org/drawingml/2006/picture">
+                  <pic:nvPicPr>
+                    <pic:cNvPr id="19" name="total_stock_value.png"/>
+                    <pic:cNvPicPr/>
+                  </pic:nvPicPr>
+                  <pic:blipFill>
+                    <a:blip r:embed="rId25">
+                      <a:extLst>
+                        <a:ext uri="{28A0092B-C50C-407E-A947-70E740481C1C}">
+                          <a14:useLocalDpi xmlns:a14="http://schemas.microsoft.com/office/drawing/2010/main" val="0"/>
+                        </a:ext>
+                      </a:extLst>
+                    </a:blip>
+                    <a:stretch>
+                      <a:fillRect/>
+                    </a:stretch>
+                  </pic:blipFill>
+                  <pic:spPr>
+                    <a:xfrm>
+                      <a:off x="0" y="0"/>
+                      <a:ext cx="2880000" cy="2160000"/>
+                    </a:xfrm>
+                    <a:prstGeom prst="rect">
+                      <a:avLst/>
+                    </a:prstGeom>
+                  </pic:spPr>
+                </pic:pic>
+              </a:graphicData>
+            </a:graphic>
+          </wp:inline>
+        </w:drawing>
+      </w:r>
     </w:p>
     <w:p>
       <w:pPr>
+        <w:pStyle w:val="1"/>
+        <w:spacing w:before="100" w:beforeAutospacing="1" w:after="100" w:afterAutospacing="1" w:line="240" w:lineRule="auto"/>
+        <w:rPr>
+          <w:rFonts w:asciiTheme="majorHAnsi" w:hAnsiTheme="majorHAnsi"/>
+          <w:sz w:val="32"/>
+          <w:szCs w:val="32"/>
+          <w:lang w:val="en-US"/>
+        </w:rPr>
+      </w:pPr>
+      <w:r>
+        <w:rPr>
+          <w:rFonts w:asciiTheme="majorHAnsi" w:hAnsiTheme="majorHAnsi"/>
+          <w:sz w:val="32"/>
+          <w:szCs w:val="32"/>
+          <w:lang w:val="en-US"/>
+        </w:rPr>
+        <w:t>Feature selection</w:t>
+      </w:r>
+    </w:p>
+    <w:p>
+      <w:pPr>
+        <w:rPr>
+          <w:lang w:val="en-US"/>
+        </w:rPr>
+      </w:pPr>
+      <w:r>
+        <w:rPr>
+          <w:lang w:val="en-US"/>
+        </w:rPr>
+        <w:t xml:space="preserve">What features did you end up using in your POI identifier, and what selection process did you use to pick them? Did you have to do any scaling? Why or why not? </w:t>
+      </w:r>
+    </w:p>
+    <w:p>
+      <w:pPr>
+        <w:rPr>
+          <w:lang w:val="en-US"/>
+        </w:rPr>
+      </w:pPr>
+      <w:r>
+        <w:rPr>
+          <w:lang w:val="en-US"/>
+        </w:rPr>
+        <w:t>Apart from the existing features, I engineered the following features.</w:t>
+      </w:r>
+    </w:p>
+    <w:p>
+      <w:pPr>
+        <w:rPr>
+          <w:lang w:val="en-US"/>
+        </w:rPr>
+      </w:pPr>
+      <w:r>
+        <w:rPr>
+          <w:lang w:val="en-US"/>
+        </w:rPr>
+        <w:t xml:space="preserve">1. </w:t>
+      </w:r>
+      <w:proofErr w:type="spellStart"/>
+      <w:proofErr w:type="gramStart"/>
+      <w:r>
+        <w:rPr>
+          <w:lang w:val="en-US"/>
+        </w:rPr>
+        <w:t>from_this_person_to_poi_fraction</w:t>
+      </w:r>
+      <w:proofErr w:type="spellEnd"/>
+      <w:proofErr w:type="gramEnd"/>
+    </w:p>
+    <w:p>
+      <w:pPr>
+        <w:rPr>
+          <w:lang w:val="en-US"/>
+        </w:rPr>
+      </w:pPr>
+      <w:r>
+        <w:rPr>
+          <w:lang w:val="en-US"/>
+        </w:rPr>
+        <w:t xml:space="preserve">2. </w:t>
+      </w:r>
+      <w:proofErr w:type="spellStart"/>
+      <w:proofErr w:type="gramStart"/>
+      <w:r>
+        <w:rPr>
+          <w:lang w:val="en-US"/>
+        </w:rPr>
+        <w:t>from_poi_to_this_person_fraction</w:t>
+      </w:r>
+      <w:proofErr w:type="spellEnd"/>
+      <w:proofErr w:type="gramEnd"/>
+    </w:p>
+    <w:p>
+      <w:pPr>
+        <w:rPr>
+          <w:lang w:val="en-US"/>
+        </w:rPr>
+      </w:pPr>
+      <w:r>
+        <w:rPr>
+          <w:lang w:val="en-US"/>
+        </w:rPr>
+        <w:t xml:space="preserve">3. </w:t>
+      </w:r>
+    </w:p>
+    <w:p>
+      <w:pPr>
+        <w:rPr>
+          <w:lang w:val="en-US"/>
+        </w:rPr>
+      </w:pPr>
+    </w:p>
+    <w:p>
+      <w:pPr>
         <w:rPr>
           <w:lang w:val="en-US"/>
         </w:rPr>
@@ -8911,7 +9098,7 @@
         <w:rPr>
           <w:lang w:val="en-US"/>
         </w:rPr>
-        <w:t xml:space="preserve">What features did you end up using in your POI identifier, and what selection process did you use to pick them? Did you have to do any scaling? Why or why not? As part of the assignment, you should attempt to engineer your own feature that does not come ready-made in the dataset -- explain what feature you tried to make, and the rationale behind it. (You do not necessarily have to use it in the final analysis, only engineer and test it.) In your feature selection step, if you used an algorithm like a decision tree, please also give the feature </w:t>
+        <w:t xml:space="preserve"> In your feature selection step, if you used an algorithm like a decision tree, please also give the feature </w:t>
       </w:r>
       <w:r>
         <w:rPr>
@@ -8954,65 +9141,80 @@
     </w:p>
     <w:p>
       <w:pPr>
-        <w:numPr>
-          <w:ilvl w:val="0"/>
-          <w:numId w:val="3"/>
-        </w:numPr>
-        <w:rPr>
+        <w:pStyle w:val="1"/>
+        <w:spacing w:before="100" w:beforeAutospacing="1" w:after="100" w:afterAutospacing="1" w:line="240" w:lineRule="auto"/>
+        <w:rPr>
+          <w:rFonts w:asciiTheme="majorHAnsi" w:hAnsiTheme="majorHAnsi"/>
+          <w:sz w:val="32"/>
+          <w:szCs w:val="32"/>
           <w:lang w:val="en-US"/>
         </w:rPr>
       </w:pPr>
       <w:r>
         <w:rPr>
-          <w:lang w:val="en-US"/>
-        </w:rPr>
-        <w:t>What algorithm did you end up using? What other one(s) did you try? How did model performance differ between algorithms?  [relevant rubric item: “pick an algorithm”]</w:t>
+          <w:rFonts w:asciiTheme="majorHAnsi" w:hAnsiTheme="majorHAnsi"/>
+          <w:sz w:val="32"/>
+          <w:szCs w:val="32"/>
+          <w:lang w:val="en-US"/>
+        </w:rPr>
+        <w:t>Model building</w:t>
       </w:r>
     </w:p>
     <w:p>
       <w:pPr>
-        <w:numPr>
-          <w:ilvl w:val="0"/>
-          <w:numId w:val="4"/>
-        </w:numPr>
+        <w:rPr>
+          <w:lang w:val="en-US"/>
+        </w:rPr>
       </w:pPr>
       <w:r>
         <w:rPr>
           <w:lang w:val="en-US"/>
         </w:rPr>
-        <w:t>What does it mean to tune the parameters of an algorithm, and what can happen if you don</w:t>
-      </w:r>
-      <w:r>
-        <w:rPr>
-          <w:lang w:val="en-US"/>
-        </w:rPr>
-        <w:t>’</w:t>
-      </w:r>
-      <w:r>
-        <w:rPr>
-          <w:lang w:val="en-US"/>
-        </w:rPr>
-        <w:t>t do this well?  How did you tune the parameters of your particular algorithm? What parameters did you tune? (Some algorithms do not have parameters that you need to tune -- if this is the case for the one you picked, identify and briefly explain how you would have done it for the model that was not your final choice or a different model that does utilize parameter tuning, e.g. a decision tree classifier).  </w:t>
-      </w:r>
-      <w:r>
-        <w:t>[relevant rubric item: “tune the algorithm”]</w:t>
+        <w:t>What algorithm did you end up using? What other one(s) did you try? How did model performance differ between algorithms?  [</w:t>
+      </w:r>
+      <w:proofErr w:type="gramStart"/>
+      <w:r>
+        <w:rPr>
+          <w:lang w:val="en-US"/>
+        </w:rPr>
+        <w:t>relevant</w:t>
+      </w:r>
+      <w:proofErr w:type="gramEnd"/>
+      <w:r>
+        <w:rPr>
+          <w:lang w:val="en-US"/>
+        </w:rPr>
+        <w:t xml:space="preserve"> rubric item: “pick an algorithm”]</w:t>
       </w:r>
     </w:p>
     <w:p>
       <w:pPr>
-        <w:numPr>
-          <w:ilvl w:val="0"/>
-          <w:numId w:val="5"/>
-        </w:numPr>
-        <w:rPr>
+        <w:pStyle w:val="1"/>
+        <w:spacing w:before="100" w:beforeAutospacing="1" w:after="100" w:afterAutospacing="1" w:line="240" w:lineRule="auto"/>
+        <w:rPr>
+          <w:rFonts w:asciiTheme="majorHAnsi" w:hAnsiTheme="majorHAnsi"/>
+          <w:sz w:val="32"/>
+          <w:szCs w:val="32"/>
           <w:lang w:val="en-US"/>
         </w:rPr>
       </w:pPr>
       <w:r>
         <w:rPr>
-          <w:lang w:val="en-US"/>
-        </w:rPr>
-        <w:t>What is validation, and what</w:t>
+          <w:rFonts w:asciiTheme="majorHAnsi" w:hAnsiTheme="majorHAnsi" w:hint="eastAsia"/>
+          <w:sz w:val="32"/>
+          <w:szCs w:val="32"/>
+          <w:lang w:val="en-US"/>
+        </w:rPr>
+        <w:lastRenderedPageBreak/>
+        <w:t>Parameter tuning</w:t>
+      </w:r>
+    </w:p>
+    <w:p>
+      <w:r>
+        <w:rPr>
+          <w:lang w:val="en-US"/>
+        </w:rPr>
+        <w:t>What does it mean to tune the parameters of an algorithm, and what can happen if you don</w:t>
       </w:r>
       <w:r>
         <w:rPr>
@@ -9024,30 +9226,45 @@
         <w:rPr>
           <w:lang w:val="en-US"/>
         </w:rPr>
-        <w:t>s a classic mistake you can make if you do it wrong? How did you validate your analysis?  [relevant rubric item: “validation strategy”]</w:t>
+        <w:t xml:space="preserve">t do this well?  How did you tune the parameters of your particular algorithm? What parameters did you tune? (Some algorithms do not have parameters that you need to tune -- if this is the case for the one you picked, identify and briefly explain how you would have done it for the model that was not your final choice or a different model that does utilize </w:t>
+      </w:r>
+      <w:proofErr w:type="gramStart"/>
+      <w:r>
+        <w:rPr>
+          <w:lang w:val="en-US"/>
+        </w:rPr>
+        <w:t>parameter</w:t>
+      </w:r>
+      <w:proofErr w:type="gramEnd"/>
+      <w:r>
+        <w:rPr>
+          <w:lang w:val="en-US"/>
+        </w:rPr>
+        <w:t xml:space="preserve"> tuning, e.g. a decision tree classifier).  </w:t>
+      </w:r>
+      <w:r>
+        <w:t>[relevant rubric item: “tune the algorithm”]</w:t>
       </w:r>
     </w:p>
     <w:p>
       <w:pPr>
-        <w:numPr>
-          <w:ilvl w:val="0"/>
-          <w:numId w:val="6"/>
-        </w:numPr>
-        <w:rPr>
+        <w:pStyle w:val="1"/>
+        <w:spacing w:before="100" w:beforeAutospacing="1" w:after="100" w:afterAutospacing="1" w:line="240" w:lineRule="auto"/>
+        <w:rPr>
+          <w:rFonts w:asciiTheme="majorHAnsi" w:hAnsiTheme="majorHAnsi"/>
+          <w:sz w:val="32"/>
+          <w:szCs w:val="32"/>
           <w:lang w:val="en-US"/>
         </w:rPr>
       </w:pPr>
       <w:r>
         <w:rPr>
-          <w:lang w:val="en-US"/>
-        </w:rPr>
-        <w:t xml:space="preserve">Give at least 2 evaluation metrics and your average performance for each of them.  Explain an interpretation of your metrics that says something human-understandable about your algorithms performance. </w:t>
-      </w:r>
-      <w:r>
-        <w:rPr>
-          <w:lang w:val="en-US"/>
-        </w:rPr>
-        <w:t>[relevant rubric item: “usage of evaluation metrics”]</w:t>
+          <w:rFonts w:asciiTheme="majorHAnsi" w:hAnsiTheme="majorHAnsi" w:hint="eastAsia"/>
+          <w:sz w:val="32"/>
+          <w:szCs w:val="32"/>
+          <w:lang w:val="en-US"/>
+        </w:rPr>
+        <w:t>Validation</w:t>
       </w:r>
     </w:p>
     <w:p>
@@ -9056,8 +9273,102 @@
           <w:lang w:val="en-US"/>
         </w:rPr>
       </w:pPr>
+      <w:r>
+        <w:rPr>
+          <w:lang w:val="en-US"/>
+        </w:rPr>
+        <w:t>What is validation, and what</w:t>
+      </w:r>
+      <w:r>
+        <w:rPr>
+          <w:lang w:val="en-US"/>
+        </w:rPr>
+        <w:t>’</w:t>
+      </w:r>
+      <w:r>
+        <w:rPr>
+          <w:lang w:val="en-US"/>
+        </w:rPr>
+        <w:t>s a classic mistake you can make if you do it wrong? How did you validate your analysis?  [</w:t>
+      </w:r>
+      <w:proofErr w:type="gramStart"/>
+      <w:r>
+        <w:rPr>
+          <w:lang w:val="en-US"/>
+        </w:rPr>
+        <w:t>relevant</w:t>
+      </w:r>
+      <w:proofErr w:type="gramEnd"/>
+      <w:r>
+        <w:rPr>
+          <w:lang w:val="en-US"/>
+        </w:rPr>
+        <w:t xml:space="preserve"> rubric item: “validation strategy”]</w:t>
+      </w:r>
+    </w:p>
+    <w:p>
+      <w:pPr>
+        <w:pStyle w:val="1"/>
+        <w:spacing w:before="100" w:beforeAutospacing="1" w:after="100" w:afterAutospacing="1" w:line="240" w:lineRule="auto"/>
+        <w:rPr>
+          <w:rFonts w:asciiTheme="majorHAnsi" w:hAnsiTheme="majorHAnsi"/>
+          <w:sz w:val="32"/>
+          <w:szCs w:val="32"/>
+          <w:lang w:val="en-US"/>
+        </w:rPr>
+      </w:pPr>
+      <w:r>
+        <w:rPr>
+          <w:rFonts w:asciiTheme="majorHAnsi" w:hAnsiTheme="majorHAnsi" w:hint="eastAsia"/>
+          <w:sz w:val="32"/>
+          <w:szCs w:val="32"/>
+          <w:lang w:val="en-US"/>
+        </w:rPr>
+        <w:t>Model evaluation</w:t>
+      </w:r>
+    </w:p>
+    <w:p>
+      <w:pPr>
+        <w:rPr>
+          <w:lang w:val="en-US"/>
+        </w:rPr>
+      </w:pPr>
+      <w:r>
+        <w:rPr>
+          <w:lang w:val="en-US"/>
+        </w:rPr>
+        <w:t xml:space="preserve">Give at least 2 evaluation metrics and your average performance for each of them.  Explain an interpretation of your metrics that says something human-understandable about your algorithms performance. </w:t>
+      </w:r>
+      <w:r>
+        <w:rPr>
+          <w:lang w:val="en-US"/>
+        </w:rPr>
+        <w:t>[</w:t>
+      </w:r>
+      <w:proofErr w:type="gramStart"/>
+      <w:r>
+        <w:rPr>
+          <w:lang w:val="en-US"/>
+        </w:rPr>
+        <w:t>relevant</w:t>
+      </w:r>
+      <w:proofErr w:type="gramEnd"/>
+      <w:r>
+        <w:rPr>
+          <w:lang w:val="en-US"/>
+        </w:rPr>
+        <w:t xml:space="preserve"> rubric item: “usage of evaluation metrics”]</w:t>
+      </w:r>
+    </w:p>
+    <w:p>
+      <w:pPr>
+        <w:rPr>
+          <w:lang w:val="en-US"/>
+        </w:rPr>
+      </w:pPr>
     </w:p>
     <w:sectPr>
+      <w:footerReference w:type="default" r:id="rId26"/>
       <w:pgSz w:w="11906" w:h="16838"/>
       <w:pgMar w:top="1417" w:right="1417" w:bottom="1417" w:left="1417" w:header="708" w:footer="708" w:gutter="0"/>
       <w:cols w:space="708"/>
@@ -9065,6 +9376,95 @@
     </w:sectPr>
   </w:body>
 </w:document>
+</file>
+
+<file path=word/endnotes.xml><?xml version="1.0" encoding="utf-8"?>
+<w:endnotes xmlns:wpc="http://schemas.microsoft.com/office/word/2010/wordprocessingCanvas" xmlns:mc="http://schemas.openxmlformats.org/markup-compatibility/2006" xmlns:o="urn:schemas-microsoft-com:office:office" xmlns:r="http://schemas.openxmlformats.org/officeDocument/2006/relationships" xmlns:m="http://schemas.openxmlformats.org/officeDocument/2006/math" xmlns:v="urn:schemas-microsoft-com:vml" xmlns:wp14="http://schemas.microsoft.com/office/word/2010/wordprocessingDrawing" xmlns:wp="http://schemas.openxmlformats.org/drawingml/2006/wordprocessingDrawing" xmlns:w10="urn:schemas-microsoft-com:office:word" xmlns:w="http://schemas.openxmlformats.org/wordprocessingml/2006/main" xmlns:w14="http://schemas.microsoft.com/office/word/2010/wordml" xmlns:w15="http://schemas.microsoft.com/office/word/2012/wordml" xmlns:wpg="http://schemas.microsoft.com/office/word/2010/wordprocessingGroup" xmlns:wpi="http://schemas.microsoft.com/office/word/2010/wordprocessingInk" xmlns:wne="http://schemas.microsoft.com/office/word/2006/wordml" xmlns:wps="http://schemas.microsoft.com/office/word/2010/wordprocessingShape" mc:Ignorable="w14 w15 wp14">
+  <w:endnote w:type="separator" w:id="-1">
+    <w:p>
+      <w:pPr>
+        <w:spacing w:after="0" w:line="240" w:lineRule="auto"/>
+      </w:pPr>
+      <w:r>
+        <w:separator/>
+      </w:r>
+    </w:p>
+  </w:endnote>
+  <w:endnote w:type="continuationSeparator" w:id="0">
+    <w:p>
+      <w:pPr>
+        <w:spacing w:after="0" w:line="240" w:lineRule="auto"/>
+      </w:pPr>
+      <w:r>
+        <w:continuationSeparator/>
+      </w:r>
+    </w:p>
+  </w:endnote>
+</w:endnotes>
+</file>
+
+<file path=word/footer1.xml><?xml version="1.0" encoding="utf-8"?>
+<w:ftr xmlns:wpc="http://schemas.microsoft.com/office/word/2010/wordprocessingCanvas" xmlns:mc="http://schemas.openxmlformats.org/markup-compatibility/2006" xmlns:o="urn:schemas-microsoft-com:office:office" xmlns:r="http://schemas.openxmlformats.org/officeDocument/2006/relationships" xmlns:m="http://schemas.openxmlformats.org/officeDocument/2006/math" xmlns:v="urn:schemas-microsoft-com:vml" xmlns:wp14="http://schemas.microsoft.com/office/word/2010/wordprocessingDrawing" xmlns:wp="http://schemas.openxmlformats.org/drawingml/2006/wordprocessingDrawing" xmlns:w10="urn:schemas-microsoft-com:office:word" xmlns:w="http://schemas.openxmlformats.org/wordprocessingml/2006/main" xmlns:w14="http://schemas.microsoft.com/office/word/2010/wordml" xmlns:w15="http://schemas.microsoft.com/office/word/2012/wordml" xmlns:wpg="http://schemas.microsoft.com/office/word/2010/wordprocessingGroup" xmlns:wpi="http://schemas.microsoft.com/office/word/2010/wordprocessingInk" xmlns:wne="http://schemas.microsoft.com/office/word/2006/wordml" xmlns:wps="http://schemas.microsoft.com/office/word/2010/wordprocessingShape" mc:Ignorable="w14 w15 wp14">
+  <w:p>
+    <w:pPr>
+      <w:pStyle w:val="a7"/>
+      <w:rPr>
+        <w:rFonts w:hint="eastAsia"/>
+      </w:rPr>
+    </w:pPr>
+    <w:r>
+      <w:rPr>
+        <w:rFonts w:hint="eastAsia"/>
+      </w:rPr>
+      <w:t>1</w:t>
+    </w:r>
+    <w:r>
+      <w:t xml:space="preserve">. </w:t>
+    </w:r>
+    <w:r>
+      <w:t xml:space="preserve">Pay Madness At Enron </w:t>
+    </w:r>
+    <w:r>
+      <w:t xml:space="preserve">- </w:t>
+    </w:r>
+    <w:hyperlink r:id="rId1" w:history="1">
+      <w:r>
+        <w:rPr>
+          <w:rStyle w:val="a3"/>
+        </w:rPr>
+        <w:t>https://www.forbes.com/2002/03/22/0322enronpay.html</w:t>
+      </w:r>
+    </w:hyperlink>
+    <w:r>
+      <w:t xml:space="preserve"> </w:t>
+    </w:r>
+  </w:p>
+</w:ftr>
+</file>
+
+<file path=word/footnotes.xml><?xml version="1.0" encoding="utf-8"?>
+<w:footnotes xmlns:wpc="http://schemas.microsoft.com/office/word/2010/wordprocessingCanvas" xmlns:mc="http://schemas.openxmlformats.org/markup-compatibility/2006" xmlns:o="urn:schemas-microsoft-com:office:office" xmlns:r="http://schemas.openxmlformats.org/officeDocument/2006/relationships" xmlns:m="http://schemas.openxmlformats.org/officeDocument/2006/math" xmlns:v="urn:schemas-microsoft-com:vml" xmlns:wp14="http://schemas.microsoft.com/office/word/2010/wordprocessingDrawing" xmlns:wp="http://schemas.openxmlformats.org/drawingml/2006/wordprocessingDrawing" xmlns:w10="urn:schemas-microsoft-com:office:word" xmlns:w="http://schemas.openxmlformats.org/wordprocessingml/2006/main" xmlns:w14="http://schemas.microsoft.com/office/word/2010/wordml" xmlns:w15="http://schemas.microsoft.com/office/word/2012/wordml" xmlns:wpg="http://schemas.microsoft.com/office/word/2010/wordprocessingGroup" xmlns:wpi="http://schemas.microsoft.com/office/word/2010/wordprocessingInk" xmlns:wne="http://schemas.microsoft.com/office/word/2006/wordml" xmlns:wps="http://schemas.microsoft.com/office/word/2010/wordprocessingShape" mc:Ignorable="w14 w15 wp14">
+  <w:footnote w:type="separator" w:id="-1">
+    <w:p>
+      <w:pPr>
+        <w:spacing w:after="0" w:line="240" w:lineRule="auto"/>
+      </w:pPr>
+      <w:r>
+        <w:separator/>
+      </w:r>
+    </w:p>
+  </w:footnote>
+  <w:footnote w:type="continuationSeparator" w:id="0">
+    <w:p>
+      <w:pPr>
+        <w:spacing w:after="0" w:line="240" w:lineRule="auto"/>
+      </w:pPr>
+      <w:r>
+        <w:continuationSeparator/>
+      </w:r>
+    </w:p>
+  </w:footnote>
+</w:footnotes>
 </file>
 
 <file path=word/numbering.xml><?xml version="1.0" encoding="utf-8"?>
@@ -10394,9 +10794,55 @@
     <w:name w:val="Normal"/>
     <w:qFormat/>
   </w:style>
+  <w:style w:type="paragraph" w:styleId="1">
+    <w:name w:val="heading 1"/>
+    <w:basedOn w:val="a"/>
+    <w:next w:val="a"/>
+    <w:link w:val="1Char"/>
+    <w:uiPriority w:val="9"/>
+    <w:qFormat/>
+    <w:rsid w:val="00327005"/>
+    <w:pPr>
+      <w:keepNext/>
+      <w:keepLines/>
+      <w:spacing w:before="340" w:after="330" w:line="578" w:lineRule="auto"/>
+      <w:outlineLvl w:val="0"/>
+    </w:pPr>
+    <w:rPr>
+      <w:b/>
+      <w:bCs/>
+      <w:kern w:val="44"/>
+      <w:sz w:val="44"/>
+      <w:szCs w:val="44"/>
+    </w:rPr>
+  </w:style>
+  <w:style w:type="paragraph" w:styleId="2">
+    <w:name w:val="heading 2"/>
+    <w:basedOn w:val="a"/>
+    <w:next w:val="a"/>
+    <w:link w:val="2Char"/>
+    <w:uiPriority w:val="9"/>
+    <w:unhideWhenUsed/>
+    <w:qFormat/>
+    <w:rsid w:val="00327005"/>
+    <w:pPr>
+      <w:keepNext/>
+      <w:keepLines/>
+      <w:spacing w:before="260" w:after="260" w:line="416" w:lineRule="auto"/>
+      <w:outlineLvl w:val="1"/>
+    </w:pPr>
+    <w:rPr>
+      <w:rFonts w:asciiTheme="majorHAnsi" w:eastAsiaTheme="majorEastAsia" w:hAnsiTheme="majorHAnsi" w:cstheme="majorBidi"/>
+      <w:b/>
+      <w:bCs/>
+      <w:sz w:val="32"/>
+      <w:szCs w:val="32"/>
+    </w:rPr>
+  </w:style>
   <w:style w:type="character" w:default="1" w:styleId="a0">
     <w:name w:val="Default Paragraph Font"/>
     <w:uiPriority w:val="1"/>
+    <w:semiHidden/>
     <w:unhideWhenUsed/>
   </w:style>
   <w:style w:type="table" w:default="1" w:styleId="a1">
@@ -10453,6 +10899,135 @@
       <w:rFonts w:ascii="Times New Roman" w:hAnsi="Times New Roman" w:cs="Times New Roman"/>
       <w:sz w:val="24"/>
       <w:szCs w:val="24"/>
+    </w:rPr>
+  </w:style>
+  <w:style w:type="paragraph" w:styleId="a6">
+    <w:name w:val="header"/>
+    <w:basedOn w:val="a"/>
+    <w:link w:val="Char"/>
+    <w:uiPriority w:val="99"/>
+    <w:unhideWhenUsed/>
+    <w:rsid w:val="00327005"/>
+    <w:pPr>
+      <w:pBdr>
+        <w:bottom w:val="single" w:sz="6" w:space="1" w:color="auto"/>
+      </w:pBdr>
+      <w:tabs>
+        <w:tab w:val="center" w:pos="4153"/>
+        <w:tab w:val="right" w:pos="8306"/>
+      </w:tabs>
+      <w:snapToGrid w:val="0"/>
+      <w:spacing w:line="240" w:lineRule="auto"/>
+      <w:jc w:val="center"/>
+    </w:pPr>
+    <w:rPr>
+      <w:sz w:val="18"/>
+      <w:szCs w:val="18"/>
+    </w:rPr>
+  </w:style>
+  <w:style w:type="character" w:customStyle="1" w:styleId="Char">
+    <w:name w:val="页眉 Char"/>
+    <w:basedOn w:val="a0"/>
+    <w:link w:val="a6"/>
+    <w:uiPriority w:val="99"/>
+    <w:rsid w:val="00327005"/>
+    <w:rPr>
+      <w:sz w:val="18"/>
+      <w:szCs w:val="18"/>
+    </w:rPr>
+  </w:style>
+  <w:style w:type="paragraph" w:styleId="a7">
+    <w:name w:val="footer"/>
+    <w:basedOn w:val="a"/>
+    <w:link w:val="Char0"/>
+    <w:uiPriority w:val="99"/>
+    <w:unhideWhenUsed/>
+    <w:rsid w:val="00327005"/>
+    <w:pPr>
+      <w:tabs>
+        <w:tab w:val="center" w:pos="4153"/>
+        <w:tab w:val="right" w:pos="8306"/>
+      </w:tabs>
+      <w:snapToGrid w:val="0"/>
+      <w:spacing w:line="240" w:lineRule="auto"/>
+    </w:pPr>
+    <w:rPr>
+      <w:sz w:val="18"/>
+      <w:szCs w:val="18"/>
+    </w:rPr>
+  </w:style>
+  <w:style w:type="character" w:customStyle="1" w:styleId="Char0">
+    <w:name w:val="页脚 Char"/>
+    <w:basedOn w:val="a0"/>
+    <w:link w:val="a7"/>
+    <w:uiPriority w:val="99"/>
+    <w:rsid w:val="00327005"/>
+    <w:rPr>
+      <w:sz w:val="18"/>
+      <w:szCs w:val="18"/>
+    </w:rPr>
+  </w:style>
+  <w:style w:type="character" w:customStyle="1" w:styleId="1Char">
+    <w:name w:val="标题 1 Char"/>
+    <w:basedOn w:val="a0"/>
+    <w:link w:val="1"/>
+    <w:uiPriority w:val="9"/>
+    <w:rsid w:val="00327005"/>
+    <w:rPr>
+      <w:b/>
+      <w:bCs/>
+      <w:kern w:val="44"/>
+      <w:sz w:val="44"/>
+      <w:szCs w:val="44"/>
+    </w:rPr>
+  </w:style>
+  <w:style w:type="character" w:customStyle="1" w:styleId="2Char">
+    <w:name w:val="标题 2 Char"/>
+    <w:basedOn w:val="a0"/>
+    <w:link w:val="2"/>
+    <w:uiPriority w:val="9"/>
+    <w:rsid w:val="00327005"/>
+    <w:rPr>
+      <w:rFonts w:asciiTheme="majorHAnsi" w:eastAsiaTheme="majorEastAsia" w:hAnsiTheme="majorHAnsi" w:cstheme="majorBidi"/>
+      <w:b/>
+      <w:bCs/>
+      <w:sz w:val="32"/>
+      <w:szCs w:val="32"/>
+    </w:rPr>
+  </w:style>
+  <w:style w:type="paragraph" w:styleId="a8">
+    <w:name w:val="Title"/>
+    <w:basedOn w:val="a"/>
+    <w:next w:val="a"/>
+    <w:link w:val="Char1"/>
+    <w:uiPriority w:val="10"/>
+    <w:qFormat/>
+    <w:rsid w:val="00327005"/>
+    <w:pPr>
+      <w:spacing w:before="240" w:after="60"/>
+      <w:jc w:val="center"/>
+      <w:outlineLvl w:val="0"/>
+    </w:pPr>
+    <w:rPr>
+      <w:rFonts w:asciiTheme="majorHAnsi" w:eastAsia="宋体" w:hAnsiTheme="majorHAnsi" w:cstheme="majorBidi"/>
+      <w:b/>
+      <w:bCs/>
+      <w:sz w:val="32"/>
+      <w:szCs w:val="32"/>
+    </w:rPr>
+  </w:style>
+  <w:style w:type="character" w:customStyle="1" w:styleId="Char1">
+    <w:name w:val="标题 Char"/>
+    <w:basedOn w:val="a0"/>
+    <w:link w:val="a8"/>
+    <w:uiPriority w:val="10"/>
+    <w:rsid w:val="00327005"/>
+    <w:rPr>
+      <w:rFonts w:asciiTheme="majorHAnsi" w:eastAsia="宋体" w:hAnsiTheme="majorHAnsi" w:cstheme="majorBidi"/>
+      <w:b/>
+      <w:bCs/>
+      <w:sz w:val="32"/>
+      <w:szCs w:val="32"/>
     </w:rPr>
   </w:style>
 </w:styles>

</xml_diff>

<commit_message>
First complete version project 5.
</commit_message>
<xml_diff>
--- a/5_IdentifyFraudFromEnronEmail/final_project/Project 5.docx
+++ b/5_IdentifyFraudFromEnronEmail/final_project/Project 5.docx
@@ -55,7 +55,6 @@
     <w:p>
       <w:pPr>
         <w:rPr>
-          <w:rFonts w:hint="eastAsia"/>
           <w:lang w:val="en-US"/>
         </w:rPr>
       </w:pPr>
@@ -914,7 +913,13 @@
           <w:rFonts w:hint="eastAsia"/>
           <w:lang w:val="en-US"/>
         </w:rPr>
-        <w:t>Table X</w:t>
+        <w:t xml:space="preserve">Table </w:t>
+      </w:r>
+      <w:r>
+        <w:rPr>
+          <w:lang w:val="en-US"/>
+        </w:rPr>
+        <w:t>1</w:t>
       </w:r>
       <w:r>
         <w:rPr>
@@ -2877,28 +2882,27 @@
         <w:ind w:left="360"/>
         <w:jc w:val="center"/>
         <w:rPr>
+          <w:lang w:val="en-US"/>
+        </w:rPr>
+      </w:pPr>
+      <w:r>
+        <w:rPr>
           <w:rFonts w:hint="eastAsia"/>
           <w:lang w:val="en-US"/>
         </w:rPr>
-      </w:pPr>
-      <w:r>
-        <w:rPr>
-          <w:rFonts w:hint="eastAsia"/>
-          <w:lang w:val="en-US"/>
-        </w:rPr>
-        <w:t>Table X</w:t>
-      </w:r>
-      <w:r>
-        <w:rPr>
-          <w:lang w:val="en-US"/>
-        </w:rPr>
-        <w:t>-</w:t>
-      </w:r>
-      <w:r>
-        <w:rPr>
-          <w:lang w:val="en-US"/>
-        </w:rPr>
-        <w:t>2</w:t>
+        <w:t xml:space="preserve">Table </w:t>
+      </w:r>
+      <w:r>
+        <w:rPr>
+          <w:lang w:val="en-US"/>
+        </w:rPr>
+        <w:t>1</w:t>
+      </w:r>
+      <w:r>
+        <w:rPr>
+          <w:lang w:val="en-US"/>
+        </w:rPr>
+        <w:t>-2</w:t>
       </w:r>
       <w:r>
         <w:rPr>
@@ -4919,28 +4923,27 @@
         <w:ind w:left="360"/>
         <w:jc w:val="center"/>
         <w:rPr>
+          <w:lang w:val="en-US"/>
+        </w:rPr>
+      </w:pPr>
+      <w:r>
+        <w:rPr>
           <w:rFonts w:hint="eastAsia"/>
           <w:lang w:val="en-US"/>
         </w:rPr>
-      </w:pPr>
-      <w:r>
-        <w:rPr>
-          <w:rFonts w:hint="eastAsia"/>
-          <w:lang w:val="en-US"/>
-        </w:rPr>
-        <w:t>Table X</w:t>
-      </w:r>
-      <w:r>
-        <w:rPr>
-          <w:lang w:val="en-US"/>
-        </w:rPr>
-        <w:t>-</w:t>
-      </w:r>
-      <w:r>
-        <w:rPr>
-          <w:lang w:val="en-US"/>
-        </w:rPr>
-        <w:t>3</w:t>
+        <w:t xml:space="preserve">Table </w:t>
+      </w:r>
+      <w:r>
+        <w:rPr>
+          <w:lang w:val="en-US"/>
+        </w:rPr>
+        <w:t>1</w:t>
+      </w:r>
+      <w:r>
+        <w:rPr>
+          <w:lang w:val="en-US"/>
+        </w:rPr>
+        <w:t>-3</w:t>
       </w:r>
       <w:r>
         <w:rPr>
@@ -6907,19 +6910,19 @@
           <w:rFonts w:hint="eastAsia"/>
           <w:lang w:val="en-US"/>
         </w:rPr>
-        <w:t>Table X</w:t>
-      </w:r>
-      <w:r>
-        <w:rPr>
-          <w:lang w:val="en-US"/>
-        </w:rPr>
-        <w:t>-</w:t>
-      </w:r>
-      <w:r>
-        <w:rPr>
-          <w:lang w:val="en-US"/>
-        </w:rPr>
-        <w:t>4</w:t>
+        <w:t>Table</w:t>
+      </w:r>
+      <w:r>
+        <w:rPr>
+          <w:lang w:val="en-US"/>
+        </w:rPr>
+        <w:t xml:space="preserve"> 1</w:t>
+      </w:r>
+      <w:r>
+        <w:rPr>
+          <w:lang w:val="en-US"/>
+        </w:rPr>
+        <w:t>-4</w:t>
       </w:r>
       <w:r>
         <w:rPr>
@@ -8604,25 +8607,7 @@
         <w:rPr>
           <w:lang w:val="en-US"/>
         </w:rPr>
-        <w:t>F</w:t>
-      </w:r>
-      <w:r>
-        <w:rPr>
-          <w:lang w:val="en-US"/>
-        </w:rPr>
-        <w:t>or complete boxplots please refer to Appendix 7.2</w:t>
-      </w:r>
-      <w:r>
-        <w:rPr>
-          <w:lang w:val="en-US"/>
-        </w:rPr>
-        <w:t xml:space="preserve"> – boxplots of Enron data features.</w:t>
-      </w:r>
-      <w:r>
-        <w:rPr>
-          <w:lang w:val="en-US"/>
-        </w:rPr>
-        <w:t xml:space="preserve"> </w:t>
+        <w:t xml:space="preserve">For complete boxplots please refer to Appendix 7.2 – boxplots of Enron data features. </w:t>
       </w:r>
       <w:r>
         <w:rPr>
@@ -8757,16 +8742,28 @@
       <w:pPr>
         <w:jc w:val="center"/>
         <w:rPr>
+          <w:lang w:val="en-US"/>
+        </w:rPr>
+      </w:pPr>
+      <w:r>
+        <w:rPr>
           <w:rFonts w:hint="eastAsia"/>
           <w:lang w:val="en-US"/>
         </w:rPr>
-      </w:pPr>
+        <w:t xml:space="preserve">Figure </w:t>
+      </w:r>
+      <w:r>
+        <w:rPr>
+          <w:lang w:val="en-US"/>
+        </w:rPr>
+        <w:t>1</w:t>
+      </w:r>
       <w:r>
         <w:rPr>
           <w:rFonts w:hint="eastAsia"/>
           <w:lang w:val="en-US"/>
         </w:rPr>
-        <w:t xml:space="preserve">Figure X. </w:t>
+        <w:t xml:space="preserve">. </w:t>
       </w:r>
       <w:r>
         <w:rPr>
@@ -9425,7 +9422,19 @@
         <w:rPr>
           <w:lang w:val="en-US"/>
         </w:rPr>
-        <w:t>Table X. Feature variance after min-max scaling</w:t>
+        <w:t xml:space="preserve">Table </w:t>
+      </w:r>
+      <w:r>
+        <w:rPr>
+          <w:lang w:val="en-US"/>
+        </w:rPr>
+        <w:t>2</w:t>
+      </w:r>
+      <w:r>
+        <w:rPr>
+          <w:lang w:val="en-US"/>
+        </w:rPr>
+        <w:t>. Feature variance after min-max scaling</w:t>
       </w:r>
     </w:p>
     <w:tbl>
@@ -11241,7 +11250,6 @@
     <w:p>
       <w:pPr>
         <w:rPr>
-          <w:rFonts w:hint="eastAsia"/>
           <w:lang w:val="en-US"/>
         </w:rPr>
       </w:pPr>
@@ -11530,7 +11538,19 @@
         <w:rPr>
           <w:lang w:val="en-US"/>
         </w:rPr>
-        <w:t>Figure X. Feature importance ranked by mutual information score</w:t>
+        <w:t xml:space="preserve">Figure </w:t>
+      </w:r>
+      <w:r>
+        <w:rPr>
+          <w:lang w:val="en-US"/>
+        </w:rPr>
+        <w:t>2</w:t>
+      </w:r>
+      <w:r>
+        <w:rPr>
+          <w:lang w:val="en-US"/>
+        </w:rPr>
+        <w:t>. Feature importance ranked by mutual information score</w:t>
       </w:r>
     </w:p>
     <w:p>
@@ -11668,7 +11688,6 @@
     <w:p>
       <w:pPr>
         <w:rPr>
-          <w:rFonts w:hint="eastAsia"/>
           <w:lang w:val="en-US"/>
         </w:rPr>
       </w:pPr>
@@ -11703,7 +11722,6 @@
       <w:pPr>
         <w:pStyle w:val="2"/>
         <w:rPr>
-          <w:rFonts w:hint="eastAsia"/>
           <w:sz w:val="22"/>
           <w:lang w:val="en-US"/>
         </w:rPr>
@@ -11793,19 +11811,7 @@
         <w:rPr>
           <w:lang w:val="en-US"/>
         </w:rPr>
-        <w:t xml:space="preserve"> It is very strange at the first sight. But later I figured out what has happened. Since F1 score is calculated as (2 * precision * recall) / </w:t>
-      </w:r>
-      <w:r>
-        <w:rPr>
-          <w:lang w:val="en-US"/>
-        </w:rPr>
-        <w:t>(precision + recall)</w:t>
-      </w:r>
-      <w:r>
-        <w:rPr>
-          <w:lang w:val="en-US"/>
-        </w:rPr>
-        <w:t>, if one of precision and recall is 0, then F1 is calculated with divide-by-zero error. That’s why the error message appeared.</w:t>
+        <w:t xml:space="preserve"> It is very strange at the first sight. But later I figured out what has happened. Since F1 score is calculated as (2 * precision * recall) / (precision + recall), if one of precision and recall is 0, then F1 is calculated with divide-by-zero error. That’s why the error message appeared.</w:t>
       </w:r>
     </w:p>
     <w:p>
@@ -11825,7 +11831,6 @@
       <w:pPr>
         <w:pStyle w:val="2"/>
         <w:rPr>
-          <w:rFonts w:hint="eastAsia"/>
           <w:sz w:val="22"/>
           <w:lang w:val="en-US"/>
         </w:rPr>
@@ -11876,7 +11881,19 @@
         <w:rPr>
           <w:lang w:val="en-US"/>
         </w:rPr>
-        <w:t>Table X. SVM model performance with 5 split cross validation</w:t>
+        <w:t xml:space="preserve">Table </w:t>
+      </w:r>
+      <w:r>
+        <w:rPr>
+          <w:lang w:val="en-US"/>
+        </w:rPr>
+        <w:t>3</w:t>
+      </w:r>
+      <w:r>
+        <w:rPr>
+          <w:lang w:val="en-US"/>
+        </w:rPr>
+        <w:t>. SVM model performance with 5 split cross validation</w:t>
       </w:r>
     </w:p>
     <w:tbl>
@@ -13010,7 +13027,6 @@
     <w:p>
       <w:pPr>
         <w:rPr>
-          <w:rFonts w:hint="eastAsia"/>
           <w:lang w:val="en-US"/>
         </w:rPr>
       </w:pPr>
@@ -13018,19 +13034,7 @@
         <w:rPr>
           <w:lang w:val="en-US"/>
         </w:rPr>
-        <w:t>From the table we can see that there are 8 features highly correlated with each other, i.e. salary, total payments, bonus, expenses, other, deferred income</w:t>
-      </w:r>
-      <w:r>
-        <w:rPr>
-          <w:lang w:val="en-US"/>
-        </w:rPr>
-        <w:t>, restricted stock, total stock value</w:t>
-      </w:r>
-      <w:r>
-        <w:rPr>
-          <w:lang w:val="en-US"/>
-        </w:rPr>
-        <w:t>. 6 out of 8 comes from payment features and 2 from stock features. It is not difficult to understand these high correlations, since employees in a comparative position will get about the same level of payment and stocks. And usually the higher position it is, the more payment and stocks a person will get. To deal with feature correlation, I removed all correlated features and only included total payments.</w:t>
+        <w:t>From the table we can see that there are 8 features highly correlated with each other, i.e. salary, total payments, bonus, expenses, other, deferred income, restricted stock, total stock value. 6 out of 8 comes from payment features and 2 from stock features. It is not difficult to understand these high correlations, since employees in a comparative position will get about the same level of payment and stocks. And usually the higher position it is, the more payment and stocks a person will get. To deal with feature correlation, I removed all correlated features and only included total payments.</w:t>
       </w:r>
     </w:p>
     <w:p>
@@ -13043,6 +13047,8 @@
       <w:r>
         <w:rPr>
           <w:rFonts w:hint="eastAsia"/>
+          <w:noProof/>
+          <w:lang w:val="en-US"/>
         </w:rPr>
         <w:drawing>
           <wp:inline distT="0" distB="0" distL="0" distR="0">
@@ -13106,7 +13112,20 @@
           <w:rFonts w:hint="eastAsia"/>
           <w:lang w:val="en-US"/>
         </w:rPr>
-        <w:t>Figure X. Pearson correlation of all selected features</w:t>
+        <w:t xml:space="preserve">Figure </w:t>
+      </w:r>
+      <w:r>
+        <w:rPr>
+          <w:lang w:val="en-US"/>
+        </w:rPr>
+        <w:t>3</w:t>
+      </w:r>
+      <w:r>
+        <w:rPr>
+          <w:rFonts w:hint="eastAsia"/>
+          <w:lang w:val="en-US"/>
+        </w:rPr>
+        <w:t>. Pearson correlation of all selected features</w:t>
       </w:r>
     </w:p>
     <w:p>
@@ -13170,7 +13189,6 @@
     <w:p>
       <w:pPr>
         <w:rPr>
-          <w:rFonts w:hint="eastAsia"/>
           <w:lang w:val="en-US"/>
         </w:rPr>
       </w:pPr>
@@ -13199,19 +13217,19 @@
         <w:rPr>
           <w:lang w:val="en-US"/>
         </w:rPr>
-        <w:t xml:space="preserve">Table X. </w:t>
-      </w:r>
-      <w:r>
-        <w:rPr>
-          <w:lang w:val="en-US"/>
-        </w:rPr>
-        <w:t>NB Gaussian</w:t>
-      </w:r>
-      <w:r>
-        <w:rPr>
-          <w:lang w:val="en-US"/>
-        </w:rPr>
-        <w:t xml:space="preserve"> model performance with 5 split cross validation</w:t>
+        <w:t xml:space="preserve">Table </w:t>
+      </w:r>
+      <w:r>
+        <w:rPr>
+          <w:lang w:val="en-US"/>
+        </w:rPr>
+        <w:t>4</w:t>
+      </w:r>
+      <w:r>
+        <w:rPr>
+          <w:lang w:val="en-US"/>
+        </w:rPr>
+        <w:t>. NB Gaussian model performance with 5 split cross validation</w:t>
       </w:r>
     </w:p>
     <w:tbl>
@@ -14314,7 +14332,6 @@
     <w:p>
       <w:pPr>
         <w:rPr>
-          <w:rFonts w:hint="eastAsia"/>
           <w:lang w:val="en-US"/>
         </w:rPr>
       </w:pPr>
@@ -14322,13 +14339,7 @@
         <w:rPr>
           <w:lang w:val="en-US"/>
         </w:rPr>
-        <w:t xml:space="preserve">By comparing the two performance tables above, it is quite straightforward </w:t>
-      </w:r>
-      <w:r>
-        <w:rPr>
-          <w:lang w:val="en-US"/>
-        </w:rPr>
-        <w:t>that the F1 score and precision are much higher than those of NB, whereas the recall is slightly lower. In general, this means the SVM model we used is better at recognizing the POIs. However, i</w:t>
+        <w:t>By comparing the two performance tables above, it is quite straightforward that the F1 score and precision are much higher than those of NB, whereas the recall is slightly lower. In general, this means the SVM model we used is better at recognizing the POIs. However, i</w:t>
       </w:r>
       <w:r>
         <w:rPr>
@@ -14502,7 +14513,7 @@
         <w:rPr>
           <w:lang w:val="en-US"/>
         </w:rPr>
-        <w:t xml:space="preserve"> penalty parameter C, the extent of “soft margin” such that some of the data points can be on the wrong side of the decision boundary 2) type of kernel function 3) gamma, in case of e.g. RBF, polynomial and sigmoid kernel, deciding the influence level of a support vector.</w:t>
+        <w:t xml:space="preserve"> penalty parameter C, the extent of “soft margin” such that some data points can be on the wrong side of the decision boundary 2) type of kernel function 3) gamma, in case of e.g. RBF, polynomial and sigmoid kernel, deciding the influence level of a support vector.</w:t>
       </w:r>
     </w:p>
     <w:p>
@@ -14511,8 +14522,2948 @@
           <w:lang w:val="en-US"/>
         </w:rPr>
       </w:pPr>
-      <w:bookmarkStart w:id="0" w:name="_GoBack"/>
-      <w:bookmarkEnd w:id="0"/>
+      <w:r>
+        <w:rPr>
+          <w:lang w:val="en-US"/>
+        </w:rPr>
+        <w:t xml:space="preserve">Grid search can be applied here to find the optimal parameters. Given a set of parameters, grid search is building models and testing results for each possible combination of parameters and generate the model performance respectively. </w:t>
+      </w:r>
+      <w:r>
+        <w:rPr>
+          <w:rFonts w:hint="eastAsia"/>
+          <w:lang w:val="en-US"/>
+        </w:rPr>
+        <w:t xml:space="preserve">To start with, I </w:t>
+      </w:r>
+      <w:r>
+        <w:rPr>
+          <w:lang w:val="en-US"/>
+        </w:rPr>
+        <w:t>explored</w:t>
+      </w:r>
+      <w:r>
+        <w:rPr>
+          <w:rFonts w:hint="eastAsia"/>
+          <w:lang w:val="en-US"/>
+        </w:rPr>
+        <w:t xml:space="preserve"> parameter settings with </w:t>
+      </w:r>
+      <w:r>
+        <w:rPr>
+          <w:lang w:val="en-US"/>
+        </w:rPr>
+        <w:t>C = [1, 100], gamma = [0.001, 0.0001], weight = [0:0.1, 0:0.5, 0:0.9]. And to avoid overfitting, I used 5-fold cross validation together with grid search. Below table shows the performance of each combination in terms of precision and recall. We can see that like mentioned before, class weight is important in achieving good performance, due to highly imbalanced classes. And when class weight for non-POI is 0.1, the precision is much better than other cases. When keeping class weight and C unchanged, it seems larger gamma values will result in better precision. Also we see when C is 100, the precision and recall is slightly better than when C is 1.</w:t>
+      </w:r>
+    </w:p>
+    <w:p>
+      <w:pPr>
+        <w:jc w:val="center"/>
+        <w:rPr>
+          <w:lang w:val="en-US"/>
+        </w:rPr>
+      </w:pPr>
+      <w:r>
+        <w:rPr>
+          <w:lang w:val="en-US"/>
+        </w:rPr>
+        <w:t xml:space="preserve">Table </w:t>
+      </w:r>
+      <w:r>
+        <w:rPr>
+          <w:lang w:val="en-US"/>
+        </w:rPr>
+        <w:t>5</w:t>
+      </w:r>
+      <w:r>
+        <w:rPr>
+          <w:lang w:val="en-US"/>
+        </w:rPr>
+        <w:t>. Parameter tuning using grid search CV</w:t>
+      </w:r>
+      <w:r>
+        <w:rPr>
+          <w:lang w:val="en-US"/>
+        </w:rPr>
+        <w:t xml:space="preserve"> (1)</w:t>
+      </w:r>
+    </w:p>
+    <w:tbl>
+      <w:tblPr>
+        <w:tblW w:w="6288" w:type="dxa"/>
+        <w:jc w:val="center"/>
+        <w:tblLook w:val="04A0" w:firstRow="1" w:lastRow="0" w:firstColumn="1" w:lastColumn="0" w:noHBand="0" w:noVBand="1"/>
+      </w:tblPr>
+      <w:tblGrid>
+        <w:gridCol w:w="551"/>
+        <w:gridCol w:w="910"/>
+        <w:gridCol w:w="1467"/>
+        <w:gridCol w:w="1820"/>
+        <w:gridCol w:w="1540"/>
+      </w:tblGrid>
+      <w:tr>
+        <w:trPr>
+          <w:trHeight w:val="300"/>
+          <w:jc w:val="center"/>
+        </w:trPr>
+        <w:tc>
+          <w:tcPr>
+            <w:tcW w:w="551" w:type="dxa"/>
+            <w:tcBorders>
+              <w:top w:val="nil"/>
+              <w:left w:val="nil"/>
+              <w:bottom w:val="nil"/>
+              <w:right w:val="nil"/>
+            </w:tcBorders>
+            <w:shd w:val="clear" w:color="auto" w:fill="auto"/>
+            <w:noWrap/>
+            <w:vAlign w:val="center"/>
+            <w:hideMark/>
+          </w:tcPr>
+          <w:p>
+            <w:pPr>
+              <w:spacing w:after="0" w:line="240" w:lineRule="auto"/>
+              <w:rPr>
+                <w:rFonts w:ascii="Calibri Light" w:eastAsia="宋体" w:hAnsi="Calibri Light" w:cs="宋体"/>
+                <w:b/>
+                <w:color w:val="000000"/>
+                <w:lang w:val="en-US"/>
+              </w:rPr>
+            </w:pPr>
+            <w:r>
+              <w:rPr>
+                <w:rFonts w:ascii="Calibri Light" w:eastAsia="宋体" w:hAnsi="Calibri Light" w:cs="宋体"/>
+                <w:b/>
+                <w:color w:val="000000"/>
+                <w:lang w:val="en-US"/>
+              </w:rPr>
+              <w:t>C</w:t>
+            </w:r>
+          </w:p>
+        </w:tc>
+        <w:tc>
+          <w:tcPr>
+            <w:tcW w:w="910" w:type="dxa"/>
+            <w:tcBorders>
+              <w:top w:val="nil"/>
+              <w:left w:val="nil"/>
+              <w:bottom w:val="nil"/>
+              <w:right w:val="nil"/>
+            </w:tcBorders>
+            <w:shd w:val="clear" w:color="auto" w:fill="auto"/>
+            <w:noWrap/>
+            <w:vAlign w:val="center"/>
+            <w:hideMark/>
+          </w:tcPr>
+          <w:p>
+            <w:pPr>
+              <w:spacing w:after="0" w:line="240" w:lineRule="auto"/>
+              <w:rPr>
+                <w:rFonts w:ascii="Calibri Light" w:eastAsia="宋体" w:hAnsi="Calibri Light" w:cs="宋体"/>
+                <w:b/>
+                <w:color w:val="000000"/>
+                <w:lang w:val="en-US"/>
+              </w:rPr>
+            </w:pPr>
+            <w:r>
+              <w:rPr>
+                <w:rFonts w:ascii="Calibri Light" w:eastAsia="宋体" w:hAnsi="Calibri Light" w:cs="宋体"/>
+                <w:b/>
+                <w:color w:val="000000"/>
+                <w:lang w:val="en-US"/>
+              </w:rPr>
+              <w:t>Gamma</w:t>
+            </w:r>
+          </w:p>
+        </w:tc>
+        <w:tc>
+          <w:tcPr>
+            <w:tcW w:w="1467" w:type="dxa"/>
+            <w:tcBorders>
+              <w:top w:val="nil"/>
+              <w:left w:val="nil"/>
+              <w:bottom w:val="nil"/>
+              <w:right w:val="nil"/>
+            </w:tcBorders>
+            <w:shd w:val="clear" w:color="auto" w:fill="auto"/>
+            <w:noWrap/>
+            <w:vAlign w:val="center"/>
+            <w:hideMark/>
+          </w:tcPr>
+          <w:p>
+            <w:pPr>
+              <w:spacing w:after="0" w:line="240" w:lineRule="auto"/>
+              <w:rPr>
+                <w:rFonts w:ascii="Calibri Light" w:eastAsia="宋体" w:hAnsi="Calibri Light" w:cs="宋体"/>
+                <w:b/>
+                <w:color w:val="000000"/>
+                <w:lang w:val="en-US"/>
+              </w:rPr>
+            </w:pPr>
+            <w:r>
+              <w:rPr>
+                <w:rFonts w:ascii="Calibri Light" w:eastAsia="宋体" w:hAnsi="Calibri Light" w:cs="宋体"/>
+                <w:b/>
+                <w:color w:val="000000"/>
+                <w:lang w:val="en-US"/>
+              </w:rPr>
+              <w:t>Class weight</w:t>
+            </w:r>
+          </w:p>
+        </w:tc>
+        <w:tc>
+          <w:tcPr>
+            <w:tcW w:w="1820" w:type="dxa"/>
+            <w:tcBorders>
+              <w:top w:val="nil"/>
+              <w:left w:val="nil"/>
+              <w:bottom w:val="nil"/>
+              <w:right w:val="nil"/>
+            </w:tcBorders>
+            <w:shd w:val="clear" w:color="auto" w:fill="auto"/>
+            <w:noWrap/>
+            <w:vAlign w:val="center"/>
+            <w:hideMark/>
+          </w:tcPr>
+          <w:p>
+            <w:pPr>
+              <w:spacing w:after="0" w:line="240" w:lineRule="auto"/>
+              <w:rPr>
+                <w:rFonts w:ascii="Calibri Light" w:eastAsia="宋体" w:hAnsi="Calibri Light" w:cs="宋体"/>
+                <w:b/>
+                <w:color w:val="000000"/>
+                <w:lang w:val="en-US"/>
+              </w:rPr>
+            </w:pPr>
+            <w:r>
+              <w:rPr>
+                <w:rFonts w:ascii="Calibri Light" w:eastAsia="宋体" w:hAnsi="Calibri Light" w:cs="宋体"/>
+                <w:b/>
+                <w:color w:val="000000"/>
+                <w:lang w:val="en-US"/>
+              </w:rPr>
+              <w:t>Average precision</w:t>
+            </w:r>
+          </w:p>
+        </w:tc>
+        <w:tc>
+          <w:tcPr>
+            <w:tcW w:w="1540" w:type="dxa"/>
+            <w:tcBorders>
+              <w:top w:val="nil"/>
+              <w:left w:val="nil"/>
+              <w:bottom w:val="nil"/>
+              <w:right w:val="nil"/>
+            </w:tcBorders>
+            <w:shd w:val="clear" w:color="auto" w:fill="auto"/>
+            <w:noWrap/>
+            <w:vAlign w:val="center"/>
+            <w:hideMark/>
+          </w:tcPr>
+          <w:p>
+            <w:pPr>
+              <w:spacing w:after="0" w:line="240" w:lineRule="auto"/>
+              <w:rPr>
+                <w:rFonts w:ascii="Calibri Light" w:eastAsia="宋体" w:hAnsi="Calibri Light" w:cs="宋体"/>
+                <w:b/>
+                <w:color w:val="000000"/>
+                <w:lang w:val="en-US"/>
+              </w:rPr>
+            </w:pPr>
+            <w:r>
+              <w:rPr>
+                <w:rFonts w:ascii="Calibri Light" w:eastAsia="宋体" w:hAnsi="Calibri Light" w:cs="宋体"/>
+                <w:b/>
+                <w:color w:val="000000"/>
+                <w:lang w:val="en-US"/>
+              </w:rPr>
+              <w:t>Average recall</w:t>
+            </w:r>
+          </w:p>
+        </w:tc>
+      </w:tr>
+      <w:tr>
+        <w:trPr>
+          <w:trHeight w:val="300"/>
+          <w:jc w:val="center"/>
+        </w:trPr>
+        <w:tc>
+          <w:tcPr>
+            <w:tcW w:w="551" w:type="dxa"/>
+            <w:tcBorders>
+              <w:top w:val="nil"/>
+              <w:left w:val="nil"/>
+              <w:bottom w:val="nil"/>
+              <w:right w:val="nil"/>
+            </w:tcBorders>
+            <w:shd w:val="clear" w:color="auto" w:fill="auto"/>
+            <w:noWrap/>
+            <w:vAlign w:val="center"/>
+            <w:hideMark/>
+          </w:tcPr>
+          <w:p>
+            <w:pPr>
+              <w:spacing w:after="0" w:line="240" w:lineRule="auto"/>
+              <w:jc w:val="right"/>
+              <w:rPr>
+                <w:rFonts w:ascii="Calibri Light" w:eastAsia="宋体" w:hAnsi="Calibri Light" w:cs="宋体"/>
+                <w:color w:val="000000"/>
+                <w:lang w:val="en-US"/>
+              </w:rPr>
+            </w:pPr>
+            <w:r>
+              <w:rPr>
+                <w:rFonts w:ascii="Calibri Light" w:eastAsia="宋体" w:hAnsi="Calibri Light" w:cs="宋体"/>
+                <w:color w:val="000000"/>
+                <w:lang w:val="en-US"/>
+              </w:rPr>
+              <w:t>1</w:t>
+            </w:r>
+          </w:p>
+        </w:tc>
+        <w:tc>
+          <w:tcPr>
+            <w:tcW w:w="910" w:type="dxa"/>
+            <w:tcBorders>
+              <w:top w:val="nil"/>
+              <w:left w:val="nil"/>
+              <w:bottom w:val="nil"/>
+              <w:right w:val="nil"/>
+            </w:tcBorders>
+            <w:shd w:val="clear" w:color="auto" w:fill="auto"/>
+            <w:noWrap/>
+            <w:vAlign w:val="center"/>
+            <w:hideMark/>
+          </w:tcPr>
+          <w:p>
+            <w:pPr>
+              <w:spacing w:after="0" w:line="240" w:lineRule="auto"/>
+              <w:jc w:val="right"/>
+              <w:rPr>
+                <w:rFonts w:ascii="Calibri Light" w:eastAsia="宋体" w:hAnsi="Calibri Light" w:cs="宋体"/>
+                <w:color w:val="000000"/>
+                <w:lang w:val="en-US"/>
+              </w:rPr>
+            </w:pPr>
+            <w:r>
+              <w:rPr>
+                <w:rFonts w:ascii="Calibri Light" w:eastAsia="宋体" w:hAnsi="Calibri Light" w:cs="宋体"/>
+                <w:color w:val="000000"/>
+                <w:lang w:val="en-US"/>
+              </w:rPr>
+              <w:t>0.001</w:t>
+            </w:r>
+          </w:p>
+        </w:tc>
+        <w:tc>
+          <w:tcPr>
+            <w:tcW w:w="1467" w:type="dxa"/>
+            <w:tcBorders>
+              <w:top w:val="nil"/>
+              <w:left w:val="nil"/>
+              <w:bottom w:val="nil"/>
+              <w:right w:val="nil"/>
+            </w:tcBorders>
+            <w:shd w:val="clear" w:color="auto" w:fill="auto"/>
+            <w:noWrap/>
+            <w:vAlign w:val="center"/>
+            <w:hideMark/>
+          </w:tcPr>
+          <w:p>
+            <w:pPr>
+              <w:spacing w:after="0" w:line="240" w:lineRule="auto"/>
+              <w:jc w:val="right"/>
+              <w:rPr>
+                <w:rFonts w:ascii="Calibri Light" w:eastAsia="宋体" w:hAnsi="Calibri Light" w:cs="宋体"/>
+                <w:color w:val="000000"/>
+                <w:lang w:val="en-US"/>
+              </w:rPr>
+            </w:pPr>
+            <w:r>
+              <w:rPr>
+                <w:rFonts w:ascii="Calibri Light" w:eastAsia="宋体" w:hAnsi="Calibri Light" w:cs="宋体"/>
+                <w:color w:val="000000"/>
+                <w:lang w:val="en-US"/>
+              </w:rPr>
+              <w:t>0.1</w:t>
+            </w:r>
+          </w:p>
+        </w:tc>
+        <w:tc>
+          <w:tcPr>
+            <w:tcW w:w="1820" w:type="dxa"/>
+            <w:tcBorders>
+              <w:top w:val="nil"/>
+              <w:left w:val="nil"/>
+              <w:bottom w:val="nil"/>
+              <w:right w:val="nil"/>
+            </w:tcBorders>
+            <w:shd w:val="clear" w:color="auto" w:fill="auto"/>
+            <w:noWrap/>
+            <w:vAlign w:val="center"/>
+            <w:hideMark/>
+          </w:tcPr>
+          <w:p>
+            <w:pPr>
+              <w:spacing w:after="0" w:line="240" w:lineRule="auto"/>
+              <w:jc w:val="right"/>
+              <w:rPr>
+                <w:rFonts w:ascii="Calibri Light" w:eastAsia="宋体" w:hAnsi="Calibri Light" w:cs="宋体"/>
+                <w:color w:val="000000"/>
+                <w:lang w:val="en-US"/>
+              </w:rPr>
+            </w:pPr>
+            <w:r>
+              <w:rPr>
+                <w:rFonts w:ascii="Calibri Light" w:eastAsia="宋体" w:hAnsi="Calibri Light" w:cs="宋体"/>
+                <w:color w:val="000000"/>
+                <w:lang w:val="en-US"/>
+              </w:rPr>
+              <w:t>0.139329805</w:t>
+            </w:r>
+          </w:p>
+        </w:tc>
+        <w:tc>
+          <w:tcPr>
+            <w:tcW w:w="1540" w:type="dxa"/>
+            <w:tcBorders>
+              <w:top w:val="nil"/>
+              <w:left w:val="nil"/>
+              <w:bottom w:val="nil"/>
+              <w:right w:val="nil"/>
+            </w:tcBorders>
+            <w:shd w:val="clear" w:color="auto" w:fill="auto"/>
+            <w:noWrap/>
+            <w:vAlign w:val="center"/>
+            <w:hideMark/>
+          </w:tcPr>
+          <w:p>
+            <w:pPr>
+              <w:spacing w:after="0" w:line="240" w:lineRule="auto"/>
+              <w:jc w:val="right"/>
+              <w:rPr>
+                <w:rFonts w:ascii="Calibri Light" w:eastAsia="宋体" w:hAnsi="Calibri Light" w:cs="宋体"/>
+                <w:color w:val="000000"/>
+                <w:lang w:val="en-US"/>
+              </w:rPr>
+            </w:pPr>
+            <w:r>
+              <w:rPr>
+                <w:rFonts w:ascii="Calibri Light" w:eastAsia="宋体" w:hAnsi="Calibri Light" w:cs="宋体"/>
+                <w:color w:val="000000"/>
+                <w:lang w:val="en-US"/>
+              </w:rPr>
+              <w:t>1</w:t>
+            </w:r>
+          </w:p>
+        </w:tc>
+      </w:tr>
+      <w:tr>
+        <w:trPr>
+          <w:trHeight w:val="300"/>
+          <w:jc w:val="center"/>
+        </w:trPr>
+        <w:tc>
+          <w:tcPr>
+            <w:tcW w:w="551" w:type="dxa"/>
+            <w:tcBorders>
+              <w:top w:val="nil"/>
+              <w:left w:val="nil"/>
+              <w:bottom w:val="nil"/>
+              <w:right w:val="nil"/>
+            </w:tcBorders>
+            <w:shd w:val="clear" w:color="auto" w:fill="auto"/>
+            <w:noWrap/>
+            <w:vAlign w:val="center"/>
+            <w:hideMark/>
+          </w:tcPr>
+          <w:p>
+            <w:pPr>
+              <w:spacing w:after="0" w:line="240" w:lineRule="auto"/>
+              <w:jc w:val="right"/>
+              <w:rPr>
+                <w:rFonts w:ascii="Calibri Light" w:eastAsia="宋体" w:hAnsi="Calibri Light" w:cs="宋体"/>
+                <w:color w:val="000000"/>
+                <w:lang w:val="en-US"/>
+              </w:rPr>
+            </w:pPr>
+            <w:r>
+              <w:rPr>
+                <w:rFonts w:ascii="Calibri Light" w:eastAsia="宋体" w:hAnsi="Calibri Light" w:cs="宋体"/>
+                <w:color w:val="000000"/>
+                <w:lang w:val="en-US"/>
+              </w:rPr>
+              <w:t>1</w:t>
+            </w:r>
+          </w:p>
+        </w:tc>
+        <w:tc>
+          <w:tcPr>
+            <w:tcW w:w="910" w:type="dxa"/>
+            <w:tcBorders>
+              <w:top w:val="nil"/>
+              <w:left w:val="nil"/>
+              <w:bottom w:val="nil"/>
+              <w:right w:val="nil"/>
+            </w:tcBorders>
+            <w:shd w:val="clear" w:color="auto" w:fill="auto"/>
+            <w:noWrap/>
+            <w:vAlign w:val="center"/>
+            <w:hideMark/>
+          </w:tcPr>
+          <w:p>
+            <w:pPr>
+              <w:spacing w:after="0" w:line="240" w:lineRule="auto"/>
+              <w:jc w:val="right"/>
+              <w:rPr>
+                <w:rFonts w:ascii="Calibri Light" w:eastAsia="宋体" w:hAnsi="Calibri Light" w:cs="宋体"/>
+                <w:color w:val="000000"/>
+                <w:lang w:val="en-US"/>
+              </w:rPr>
+            </w:pPr>
+            <w:r>
+              <w:rPr>
+                <w:rFonts w:ascii="Calibri Light" w:eastAsia="宋体" w:hAnsi="Calibri Light" w:cs="宋体"/>
+                <w:color w:val="000000"/>
+                <w:lang w:val="en-US"/>
+              </w:rPr>
+              <w:t>0.0001</w:t>
+            </w:r>
+          </w:p>
+        </w:tc>
+        <w:tc>
+          <w:tcPr>
+            <w:tcW w:w="1467" w:type="dxa"/>
+            <w:tcBorders>
+              <w:top w:val="nil"/>
+              <w:left w:val="nil"/>
+              <w:bottom w:val="nil"/>
+              <w:right w:val="nil"/>
+            </w:tcBorders>
+            <w:shd w:val="clear" w:color="auto" w:fill="auto"/>
+            <w:noWrap/>
+            <w:vAlign w:val="center"/>
+            <w:hideMark/>
+          </w:tcPr>
+          <w:p>
+            <w:pPr>
+              <w:spacing w:after="0" w:line="240" w:lineRule="auto"/>
+              <w:jc w:val="right"/>
+              <w:rPr>
+                <w:rFonts w:ascii="Calibri Light" w:eastAsia="宋体" w:hAnsi="Calibri Light" w:cs="宋体"/>
+                <w:color w:val="000000"/>
+                <w:lang w:val="en-US"/>
+              </w:rPr>
+            </w:pPr>
+            <w:r>
+              <w:rPr>
+                <w:rFonts w:ascii="Calibri Light" w:eastAsia="宋体" w:hAnsi="Calibri Light" w:cs="宋体"/>
+                <w:color w:val="000000"/>
+                <w:lang w:val="en-US"/>
+              </w:rPr>
+              <w:t>0.1</w:t>
+            </w:r>
+          </w:p>
+        </w:tc>
+        <w:tc>
+          <w:tcPr>
+            <w:tcW w:w="1820" w:type="dxa"/>
+            <w:tcBorders>
+              <w:top w:val="nil"/>
+              <w:left w:val="nil"/>
+              <w:bottom w:val="nil"/>
+              <w:right w:val="nil"/>
+            </w:tcBorders>
+            <w:shd w:val="clear" w:color="auto" w:fill="auto"/>
+            <w:noWrap/>
+            <w:vAlign w:val="center"/>
+            <w:hideMark/>
+          </w:tcPr>
+          <w:p>
+            <w:pPr>
+              <w:spacing w:after="0" w:line="240" w:lineRule="auto"/>
+              <w:jc w:val="right"/>
+              <w:rPr>
+                <w:rFonts w:ascii="Calibri Light" w:eastAsia="宋体" w:hAnsi="Calibri Light" w:cs="宋体"/>
+                <w:color w:val="000000"/>
+                <w:lang w:val="en-US"/>
+              </w:rPr>
+            </w:pPr>
+            <w:r>
+              <w:rPr>
+                <w:rFonts w:ascii="Calibri Light" w:eastAsia="宋体" w:hAnsi="Calibri Light" w:cs="宋体"/>
+                <w:color w:val="000000"/>
+                <w:lang w:val="en-US"/>
+              </w:rPr>
+              <w:t>0.139329805</w:t>
+            </w:r>
+          </w:p>
+        </w:tc>
+        <w:tc>
+          <w:tcPr>
+            <w:tcW w:w="1540" w:type="dxa"/>
+            <w:tcBorders>
+              <w:top w:val="nil"/>
+              <w:left w:val="nil"/>
+              <w:bottom w:val="nil"/>
+              <w:right w:val="nil"/>
+            </w:tcBorders>
+            <w:shd w:val="clear" w:color="auto" w:fill="auto"/>
+            <w:noWrap/>
+            <w:vAlign w:val="center"/>
+            <w:hideMark/>
+          </w:tcPr>
+          <w:p>
+            <w:pPr>
+              <w:spacing w:after="0" w:line="240" w:lineRule="auto"/>
+              <w:jc w:val="right"/>
+              <w:rPr>
+                <w:rFonts w:ascii="Calibri Light" w:eastAsia="宋体" w:hAnsi="Calibri Light" w:cs="宋体"/>
+                <w:color w:val="000000"/>
+                <w:lang w:val="en-US"/>
+              </w:rPr>
+            </w:pPr>
+            <w:r>
+              <w:rPr>
+                <w:rFonts w:ascii="Calibri Light" w:eastAsia="宋体" w:hAnsi="Calibri Light" w:cs="宋体"/>
+                <w:color w:val="000000"/>
+                <w:lang w:val="en-US"/>
+              </w:rPr>
+              <w:t>1</w:t>
+            </w:r>
+          </w:p>
+        </w:tc>
+      </w:tr>
+      <w:tr>
+        <w:trPr>
+          <w:trHeight w:val="300"/>
+          <w:jc w:val="center"/>
+        </w:trPr>
+        <w:tc>
+          <w:tcPr>
+            <w:tcW w:w="551" w:type="dxa"/>
+            <w:tcBorders>
+              <w:top w:val="nil"/>
+              <w:left w:val="nil"/>
+              <w:bottom w:val="nil"/>
+              <w:right w:val="nil"/>
+            </w:tcBorders>
+            <w:shd w:val="clear" w:color="auto" w:fill="auto"/>
+            <w:noWrap/>
+            <w:vAlign w:val="center"/>
+            <w:hideMark/>
+          </w:tcPr>
+          <w:p>
+            <w:pPr>
+              <w:spacing w:after="0" w:line="240" w:lineRule="auto"/>
+              <w:jc w:val="right"/>
+              <w:rPr>
+                <w:rFonts w:ascii="Calibri Light" w:eastAsia="宋体" w:hAnsi="Calibri Light" w:cs="宋体"/>
+                <w:color w:val="000000"/>
+                <w:lang w:val="en-US"/>
+              </w:rPr>
+            </w:pPr>
+            <w:r>
+              <w:rPr>
+                <w:rFonts w:ascii="Calibri Light" w:eastAsia="宋体" w:hAnsi="Calibri Light" w:cs="宋体"/>
+                <w:color w:val="000000"/>
+                <w:lang w:val="en-US"/>
+              </w:rPr>
+              <w:t>1</w:t>
+            </w:r>
+          </w:p>
+        </w:tc>
+        <w:tc>
+          <w:tcPr>
+            <w:tcW w:w="910" w:type="dxa"/>
+            <w:tcBorders>
+              <w:top w:val="nil"/>
+              <w:left w:val="nil"/>
+              <w:bottom w:val="nil"/>
+              <w:right w:val="nil"/>
+            </w:tcBorders>
+            <w:shd w:val="clear" w:color="auto" w:fill="auto"/>
+            <w:noWrap/>
+            <w:vAlign w:val="center"/>
+            <w:hideMark/>
+          </w:tcPr>
+          <w:p>
+            <w:pPr>
+              <w:spacing w:after="0" w:line="240" w:lineRule="auto"/>
+              <w:jc w:val="right"/>
+              <w:rPr>
+                <w:rFonts w:ascii="Calibri Light" w:eastAsia="宋体" w:hAnsi="Calibri Light" w:cs="宋体"/>
+                <w:color w:val="000000"/>
+                <w:lang w:val="en-US"/>
+              </w:rPr>
+            </w:pPr>
+            <w:r>
+              <w:rPr>
+                <w:rFonts w:ascii="Calibri Light" w:eastAsia="宋体" w:hAnsi="Calibri Light" w:cs="宋体"/>
+                <w:color w:val="000000"/>
+                <w:lang w:val="en-US"/>
+              </w:rPr>
+              <w:t>0.001</w:t>
+            </w:r>
+          </w:p>
+        </w:tc>
+        <w:tc>
+          <w:tcPr>
+            <w:tcW w:w="1467" w:type="dxa"/>
+            <w:tcBorders>
+              <w:top w:val="nil"/>
+              <w:left w:val="nil"/>
+              <w:bottom w:val="nil"/>
+              <w:right w:val="nil"/>
+            </w:tcBorders>
+            <w:shd w:val="clear" w:color="auto" w:fill="auto"/>
+            <w:noWrap/>
+            <w:vAlign w:val="center"/>
+            <w:hideMark/>
+          </w:tcPr>
+          <w:p>
+            <w:pPr>
+              <w:spacing w:after="0" w:line="240" w:lineRule="auto"/>
+              <w:jc w:val="right"/>
+              <w:rPr>
+                <w:rFonts w:ascii="Calibri Light" w:eastAsia="宋体" w:hAnsi="Calibri Light" w:cs="宋体"/>
+                <w:color w:val="000000"/>
+                <w:lang w:val="en-US"/>
+              </w:rPr>
+            </w:pPr>
+            <w:r>
+              <w:rPr>
+                <w:rFonts w:ascii="Calibri Light" w:eastAsia="宋体" w:hAnsi="Calibri Light" w:cs="宋体"/>
+                <w:color w:val="000000"/>
+                <w:lang w:val="en-US"/>
+              </w:rPr>
+              <w:t>0.5</w:t>
+            </w:r>
+          </w:p>
+        </w:tc>
+        <w:tc>
+          <w:tcPr>
+            <w:tcW w:w="1820" w:type="dxa"/>
+            <w:tcBorders>
+              <w:top w:val="nil"/>
+              <w:left w:val="nil"/>
+              <w:bottom w:val="nil"/>
+              <w:right w:val="nil"/>
+            </w:tcBorders>
+            <w:shd w:val="clear" w:color="auto" w:fill="auto"/>
+            <w:noWrap/>
+            <w:vAlign w:val="center"/>
+            <w:hideMark/>
+          </w:tcPr>
+          <w:p>
+            <w:pPr>
+              <w:spacing w:after="0" w:line="240" w:lineRule="auto"/>
+              <w:jc w:val="right"/>
+              <w:rPr>
+                <w:rFonts w:ascii="Calibri Light" w:eastAsia="宋体" w:hAnsi="Calibri Light" w:cs="宋体"/>
+                <w:color w:val="000000"/>
+                <w:lang w:val="en-US"/>
+              </w:rPr>
+            </w:pPr>
+            <w:r>
+              <w:rPr>
+                <w:rFonts w:ascii="Calibri Light" w:eastAsia="宋体" w:hAnsi="Calibri Light" w:cs="宋体"/>
+                <w:color w:val="000000"/>
+                <w:lang w:val="en-US"/>
+              </w:rPr>
+              <w:t>0</w:t>
+            </w:r>
+          </w:p>
+        </w:tc>
+        <w:tc>
+          <w:tcPr>
+            <w:tcW w:w="1540" w:type="dxa"/>
+            <w:tcBorders>
+              <w:top w:val="nil"/>
+              <w:left w:val="nil"/>
+              <w:bottom w:val="nil"/>
+              <w:right w:val="nil"/>
+            </w:tcBorders>
+            <w:shd w:val="clear" w:color="auto" w:fill="auto"/>
+            <w:noWrap/>
+            <w:vAlign w:val="center"/>
+            <w:hideMark/>
+          </w:tcPr>
+          <w:p>
+            <w:pPr>
+              <w:spacing w:after="0" w:line="240" w:lineRule="auto"/>
+              <w:jc w:val="right"/>
+              <w:rPr>
+                <w:rFonts w:ascii="Calibri Light" w:eastAsia="宋体" w:hAnsi="Calibri Light" w:cs="宋体"/>
+                <w:color w:val="000000"/>
+                <w:lang w:val="en-US"/>
+              </w:rPr>
+            </w:pPr>
+            <w:r>
+              <w:rPr>
+                <w:rFonts w:ascii="Calibri Light" w:eastAsia="宋体" w:hAnsi="Calibri Light" w:cs="宋体"/>
+                <w:color w:val="000000"/>
+                <w:lang w:val="en-US"/>
+              </w:rPr>
+              <w:t>0</w:t>
+            </w:r>
+          </w:p>
+        </w:tc>
+      </w:tr>
+      <w:tr>
+        <w:trPr>
+          <w:trHeight w:val="300"/>
+          <w:jc w:val="center"/>
+        </w:trPr>
+        <w:tc>
+          <w:tcPr>
+            <w:tcW w:w="551" w:type="dxa"/>
+            <w:tcBorders>
+              <w:top w:val="nil"/>
+              <w:left w:val="nil"/>
+              <w:bottom w:val="nil"/>
+              <w:right w:val="nil"/>
+            </w:tcBorders>
+            <w:shd w:val="clear" w:color="auto" w:fill="auto"/>
+            <w:noWrap/>
+            <w:vAlign w:val="center"/>
+            <w:hideMark/>
+          </w:tcPr>
+          <w:p>
+            <w:pPr>
+              <w:spacing w:after="0" w:line="240" w:lineRule="auto"/>
+              <w:jc w:val="right"/>
+              <w:rPr>
+                <w:rFonts w:ascii="Calibri Light" w:eastAsia="宋体" w:hAnsi="Calibri Light" w:cs="宋体"/>
+                <w:color w:val="000000"/>
+                <w:lang w:val="en-US"/>
+              </w:rPr>
+            </w:pPr>
+            <w:r>
+              <w:rPr>
+                <w:rFonts w:ascii="Calibri Light" w:eastAsia="宋体" w:hAnsi="Calibri Light" w:cs="宋体"/>
+                <w:color w:val="000000"/>
+                <w:lang w:val="en-US"/>
+              </w:rPr>
+              <w:t>1</w:t>
+            </w:r>
+          </w:p>
+        </w:tc>
+        <w:tc>
+          <w:tcPr>
+            <w:tcW w:w="910" w:type="dxa"/>
+            <w:tcBorders>
+              <w:top w:val="nil"/>
+              <w:left w:val="nil"/>
+              <w:bottom w:val="nil"/>
+              <w:right w:val="nil"/>
+            </w:tcBorders>
+            <w:shd w:val="clear" w:color="auto" w:fill="auto"/>
+            <w:noWrap/>
+            <w:vAlign w:val="center"/>
+            <w:hideMark/>
+          </w:tcPr>
+          <w:p>
+            <w:pPr>
+              <w:spacing w:after="0" w:line="240" w:lineRule="auto"/>
+              <w:jc w:val="right"/>
+              <w:rPr>
+                <w:rFonts w:ascii="Calibri Light" w:eastAsia="宋体" w:hAnsi="Calibri Light" w:cs="宋体"/>
+                <w:color w:val="000000"/>
+                <w:lang w:val="en-US"/>
+              </w:rPr>
+            </w:pPr>
+            <w:r>
+              <w:rPr>
+                <w:rFonts w:ascii="Calibri Light" w:eastAsia="宋体" w:hAnsi="Calibri Light" w:cs="宋体"/>
+                <w:color w:val="000000"/>
+                <w:lang w:val="en-US"/>
+              </w:rPr>
+              <w:t>0.0001</w:t>
+            </w:r>
+          </w:p>
+        </w:tc>
+        <w:tc>
+          <w:tcPr>
+            <w:tcW w:w="1467" w:type="dxa"/>
+            <w:tcBorders>
+              <w:top w:val="nil"/>
+              <w:left w:val="nil"/>
+              <w:bottom w:val="nil"/>
+              <w:right w:val="nil"/>
+            </w:tcBorders>
+            <w:shd w:val="clear" w:color="auto" w:fill="auto"/>
+            <w:noWrap/>
+            <w:vAlign w:val="center"/>
+            <w:hideMark/>
+          </w:tcPr>
+          <w:p>
+            <w:pPr>
+              <w:spacing w:after="0" w:line="240" w:lineRule="auto"/>
+              <w:jc w:val="right"/>
+              <w:rPr>
+                <w:rFonts w:ascii="Calibri Light" w:eastAsia="宋体" w:hAnsi="Calibri Light" w:cs="宋体"/>
+                <w:color w:val="000000"/>
+                <w:lang w:val="en-US"/>
+              </w:rPr>
+            </w:pPr>
+            <w:r>
+              <w:rPr>
+                <w:rFonts w:ascii="Calibri Light" w:eastAsia="宋体" w:hAnsi="Calibri Light" w:cs="宋体"/>
+                <w:color w:val="000000"/>
+                <w:lang w:val="en-US"/>
+              </w:rPr>
+              <w:t>0.5</w:t>
+            </w:r>
+          </w:p>
+        </w:tc>
+        <w:tc>
+          <w:tcPr>
+            <w:tcW w:w="1820" w:type="dxa"/>
+            <w:tcBorders>
+              <w:top w:val="nil"/>
+              <w:left w:val="nil"/>
+              <w:bottom w:val="nil"/>
+              <w:right w:val="nil"/>
+            </w:tcBorders>
+            <w:shd w:val="clear" w:color="auto" w:fill="auto"/>
+            <w:noWrap/>
+            <w:vAlign w:val="center"/>
+            <w:hideMark/>
+          </w:tcPr>
+          <w:p>
+            <w:pPr>
+              <w:spacing w:after="0" w:line="240" w:lineRule="auto"/>
+              <w:jc w:val="right"/>
+              <w:rPr>
+                <w:rFonts w:ascii="Calibri Light" w:eastAsia="宋体" w:hAnsi="Calibri Light" w:cs="宋体"/>
+                <w:color w:val="000000"/>
+                <w:lang w:val="en-US"/>
+              </w:rPr>
+            </w:pPr>
+            <w:r>
+              <w:rPr>
+                <w:rFonts w:ascii="Calibri Light" w:eastAsia="宋体" w:hAnsi="Calibri Light" w:cs="宋体"/>
+                <w:color w:val="000000"/>
+                <w:lang w:val="en-US"/>
+              </w:rPr>
+              <w:t>0</w:t>
+            </w:r>
+          </w:p>
+        </w:tc>
+        <w:tc>
+          <w:tcPr>
+            <w:tcW w:w="1540" w:type="dxa"/>
+            <w:tcBorders>
+              <w:top w:val="nil"/>
+              <w:left w:val="nil"/>
+              <w:bottom w:val="nil"/>
+              <w:right w:val="nil"/>
+            </w:tcBorders>
+            <w:shd w:val="clear" w:color="auto" w:fill="auto"/>
+            <w:noWrap/>
+            <w:vAlign w:val="center"/>
+            <w:hideMark/>
+          </w:tcPr>
+          <w:p>
+            <w:pPr>
+              <w:spacing w:after="0" w:line="240" w:lineRule="auto"/>
+              <w:jc w:val="right"/>
+              <w:rPr>
+                <w:rFonts w:ascii="Calibri Light" w:eastAsia="宋体" w:hAnsi="Calibri Light" w:cs="宋体"/>
+                <w:color w:val="000000"/>
+                <w:lang w:val="en-US"/>
+              </w:rPr>
+            </w:pPr>
+            <w:r>
+              <w:rPr>
+                <w:rFonts w:ascii="Calibri Light" w:eastAsia="宋体" w:hAnsi="Calibri Light" w:cs="宋体"/>
+                <w:color w:val="000000"/>
+                <w:lang w:val="en-US"/>
+              </w:rPr>
+              <w:t>0</w:t>
+            </w:r>
+          </w:p>
+        </w:tc>
+      </w:tr>
+      <w:tr>
+        <w:trPr>
+          <w:trHeight w:val="300"/>
+          <w:jc w:val="center"/>
+        </w:trPr>
+        <w:tc>
+          <w:tcPr>
+            <w:tcW w:w="551" w:type="dxa"/>
+            <w:tcBorders>
+              <w:top w:val="nil"/>
+              <w:left w:val="nil"/>
+              <w:bottom w:val="nil"/>
+              <w:right w:val="nil"/>
+            </w:tcBorders>
+            <w:shd w:val="clear" w:color="auto" w:fill="auto"/>
+            <w:noWrap/>
+            <w:vAlign w:val="center"/>
+            <w:hideMark/>
+          </w:tcPr>
+          <w:p>
+            <w:pPr>
+              <w:spacing w:after="0" w:line="240" w:lineRule="auto"/>
+              <w:jc w:val="right"/>
+              <w:rPr>
+                <w:rFonts w:ascii="Calibri Light" w:eastAsia="宋体" w:hAnsi="Calibri Light" w:cs="宋体"/>
+                <w:color w:val="000000"/>
+                <w:lang w:val="en-US"/>
+              </w:rPr>
+            </w:pPr>
+            <w:r>
+              <w:rPr>
+                <w:rFonts w:ascii="Calibri Light" w:eastAsia="宋体" w:hAnsi="Calibri Light" w:cs="宋体"/>
+                <w:color w:val="000000"/>
+                <w:lang w:val="en-US"/>
+              </w:rPr>
+              <w:t>1</w:t>
+            </w:r>
+          </w:p>
+        </w:tc>
+        <w:tc>
+          <w:tcPr>
+            <w:tcW w:w="910" w:type="dxa"/>
+            <w:tcBorders>
+              <w:top w:val="nil"/>
+              <w:left w:val="nil"/>
+              <w:bottom w:val="nil"/>
+              <w:right w:val="nil"/>
+            </w:tcBorders>
+            <w:shd w:val="clear" w:color="auto" w:fill="auto"/>
+            <w:noWrap/>
+            <w:vAlign w:val="center"/>
+            <w:hideMark/>
+          </w:tcPr>
+          <w:p>
+            <w:pPr>
+              <w:spacing w:after="0" w:line="240" w:lineRule="auto"/>
+              <w:jc w:val="right"/>
+              <w:rPr>
+                <w:rFonts w:ascii="Calibri Light" w:eastAsia="宋体" w:hAnsi="Calibri Light" w:cs="宋体"/>
+                <w:color w:val="000000"/>
+                <w:lang w:val="en-US"/>
+              </w:rPr>
+            </w:pPr>
+            <w:r>
+              <w:rPr>
+                <w:rFonts w:ascii="Calibri Light" w:eastAsia="宋体" w:hAnsi="Calibri Light" w:cs="宋体"/>
+                <w:color w:val="000000"/>
+                <w:lang w:val="en-US"/>
+              </w:rPr>
+              <w:t>0.001</w:t>
+            </w:r>
+          </w:p>
+        </w:tc>
+        <w:tc>
+          <w:tcPr>
+            <w:tcW w:w="1467" w:type="dxa"/>
+            <w:tcBorders>
+              <w:top w:val="nil"/>
+              <w:left w:val="nil"/>
+              <w:bottom w:val="nil"/>
+              <w:right w:val="nil"/>
+            </w:tcBorders>
+            <w:shd w:val="clear" w:color="auto" w:fill="auto"/>
+            <w:noWrap/>
+            <w:vAlign w:val="center"/>
+            <w:hideMark/>
+          </w:tcPr>
+          <w:p>
+            <w:pPr>
+              <w:spacing w:after="0" w:line="240" w:lineRule="auto"/>
+              <w:jc w:val="right"/>
+              <w:rPr>
+                <w:rFonts w:ascii="Calibri Light" w:eastAsia="宋体" w:hAnsi="Calibri Light" w:cs="宋体"/>
+                <w:color w:val="000000"/>
+                <w:lang w:val="en-US"/>
+              </w:rPr>
+            </w:pPr>
+            <w:r>
+              <w:rPr>
+                <w:rFonts w:ascii="Calibri Light" w:eastAsia="宋体" w:hAnsi="Calibri Light" w:cs="宋体"/>
+                <w:color w:val="000000"/>
+                <w:lang w:val="en-US"/>
+              </w:rPr>
+              <w:t>0.9</w:t>
+            </w:r>
+          </w:p>
+        </w:tc>
+        <w:tc>
+          <w:tcPr>
+            <w:tcW w:w="1820" w:type="dxa"/>
+            <w:tcBorders>
+              <w:top w:val="nil"/>
+              <w:left w:val="nil"/>
+              <w:bottom w:val="nil"/>
+              <w:right w:val="nil"/>
+            </w:tcBorders>
+            <w:shd w:val="clear" w:color="auto" w:fill="auto"/>
+            <w:noWrap/>
+            <w:vAlign w:val="center"/>
+            <w:hideMark/>
+          </w:tcPr>
+          <w:p>
+            <w:pPr>
+              <w:spacing w:after="0" w:line="240" w:lineRule="auto"/>
+              <w:jc w:val="right"/>
+              <w:rPr>
+                <w:rFonts w:ascii="Calibri Light" w:eastAsia="宋体" w:hAnsi="Calibri Light" w:cs="宋体"/>
+                <w:color w:val="000000"/>
+                <w:lang w:val="en-US"/>
+              </w:rPr>
+            </w:pPr>
+            <w:r>
+              <w:rPr>
+                <w:rFonts w:ascii="Calibri Light" w:eastAsia="宋体" w:hAnsi="Calibri Light" w:cs="宋体"/>
+                <w:color w:val="000000"/>
+                <w:lang w:val="en-US"/>
+              </w:rPr>
+              <w:t>0</w:t>
+            </w:r>
+          </w:p>
+        </w:tc>
+        <w:tc>
+          <w:tcPr>
+            <w:tcW w:w="1540" w:type="dxa"/>
+            <w:tcBorders>
+              <w:top w:val="nil"/>
+              <w:left w:val="nil"/>
+              <w:bottom w:val="nil"/>
+              <w:right w:val="nil"/>
+            </w:tcBorders>
+            <w:shd w:val="clear" w:color="auto" w:fill="auto"/>
+            <w:noWrap/>
+            <w:vAlign w:val="center"/>
+            <w:hideMark/>
+          </w:tcPr>
+          <w:p>
+            <w:pPr>
+              <w:spacing w:after="0" w:line="240" w:lineRule="auto"/>
+              <w:jc w:val="right"/>
+              <w:rPr>
+                <w:rFonts w:ascii="Calibri Light" w:eastAsia="宋体" w:hAnsi="Calibri Light" w:cs="宋体"/>
+                <w:color w:val="000000"/>
+                <w:lang w:val="en-US"/>
+              </w:rPr>
+            </w:pPr>
+            <w:r>
+              <w:rPr>
+                <w:rFonts w:ascii="Calibri Light" w:eastAsia="宋体" w:hAnsi="Calibri Light" w:cs="宋体"/>
+                <w:color w:val="000000"/>
+                <w:lang w:val="en-US"/>
+              </w:rPr>
+              <w:t>0</w:t>
+            </w:r>
+          </w:p>
+        </w:tc>
+      </w:tr>
+      <w:tr>
+        <w:trPr>
+          <w:trHeight w:val="300"/>
+          <w:jc w:val="center"/>
+        </w:trPr>
+        <w:tc>
+          <w:tcPr>
+            <w:tcW w:w="551" w:type="dxa"/>
+            <w:tcBorders>
+              <w:top w:val="nil"/>
+              <w:left w:val="nil"/>
+              <w:bottom w:val="nil"/>
+              <w:right w:val="nil"/>
+            </w:tcBorders>
+            <w:shd w:val="clear" w:color="auto" w:fill="auto"/>
+            <w:noWrap/>
+            <w:vAlign w:val="center"/>
+            <w:hideMark/>
+          </w:tcPr>
+          <w:p>
+            <w:pPr>
+              <w:spacing w:after="0" w:line="240" w:lineRule="auto"/>
+              <w:jc w:val="right"/>
+              <w:rPr>
+                <w:rFonts w:ascii="Calibri Light" w:eastAsia="宋体" w:hAnsi="Calibri Light" w:cs="宋体"/>
+                <w:color w:val="000000"/>
+                <w:lang w:val="en-US"/>
+              </w:rPr>
+            </w:pPr>
+            <w:r>
+              <w:rPr>
+                <w:rFonts w:ascii="Calibri Light" w:eastAsia="宋体" w:hAnsi="Calibri Light" w:cs="宋体"/>
+                <w:color w:val="000000"/>
+                <w:lang w:val="en-US"/>
+              </w:rPr>
+              <w:t>1</w:t>
+            </w:r>
+          </w:p>
+        </w:tc>
+        <w:tc>
+          <w:tcPr>
+            <w:tcW w:w="910" w:type="dxa"/>
+            <w:tcBorders>
+              <w:top w:val="nil"/>
+              <w:left w:val="nil"/>
+              <w:bottom w:val="nil"/>
+              <w:right w:val="nil"/>
+            </w:tcBorders>
+            <w:shd w:val="clear" w:color="auto" w:fill="auto"/>
+            <w:noWrap/>
+            <w:vAlign w:val="center"/>
+            <w:hideMark/>
+          </w:tcPr>
+          <w:p>
+            <w:pPr>
+              <w:spacing w:after="0" w:line="240" w:lineRule="auto"/>
+              <w:jc w:val="right"/>
+              <w:rPr>
+                <w:rFonts w:ascii="Calibri Light" w:eastAsia="宋体" w:hAnsi="Calibri Light" w:cs="宋体"/>
+                <w:color w:val="000000"/>
+                <w:lang w:val="en-US"/>
+              </w:rPr>
+            </w:pPr>
+            <w:r>
+              <w:rPr>
+                <w:rFonts w:ascii="Calibri Light" w:eastAsia="宋体" w:hAnsi="Calibri Light" w:cs="宋体"/>
+                <w:color w:val="000000"/>
+                <w:lang w:val="en-US"/>
+              </w:rPr>
+              <w:t>0.0001</w:t>
+            </w:r>
+          </w:p>
+        </w:tc>
+        <w:tc>
+          <w:tcPr>
+            <w:tcW w:w="1467" w:type="dxa"/>
+            <w:tcBorders>
+              <w:top w:val="nil"/>
+              <w:left w:val="nil"/>
+              <w:bottom w:val="nil"/>
+              <w:right w:val="nil"/>
+            </w:tcBorders>
+            <w:shd w:val="clear" w:color="auto" w:fill="auto"/>
+            <w:noWrap/>
+            <w:vAlign w:val="center"/>
+            <w:hideMark/>
+          </w:tcPr>
+          <w:p>
+            <w:pPr>
+              <w:spacing w:after="0" w:line="240" w:lineRule="auto"/>
+              <w:jc w:val="right"/>
+              <w:rPr>
+                <w:rFonts w:ascii="Calibri Light" w:eastAsia="宋体" w:hAnsi="Calibri Light" w:cs="宋体"/>
+                <w:color w:val="000000"/>
+                <w:lang w:val="en-US"/>
+              </w:rPr>
+            </w:pPr>
+            <w:r>
+              <w:rPr>
+                <w:rFonts w:ascii="Calibri Light" w:eastAsia="宋体" w:hAnsi="Calibri Light" w:cs="宋体"/>
+                <w:color w:val="000000"/>
+                <w:lang w:val="en-US"/>
+              </w:rPr>
+              <w:t>0.9</w:t>
+            </w:r>
+          </w:p>
+        </w:tc>
+        <w:tc>
+          <w:tcPr>
+            <w:tcW w:w="1820" w:type="dxa"/>
+            <w:tcBorders>
+              <w:top w:val="nil"/>
+              <w:left w:val="nil"/>
+              <w:bottom w:val="nil"/>
+              <w:right w:val="nil"/>
+            </w:tcBorders>
+            <w:shd w:val="clear" w:color="auto" w:fill="auto"/>
+            <w:noWrap/>
+            <w:vAlign w:val="center"/>
+            <w:hideMark/>
+          </w:tcPr>
+          <w:p>
+            <w:pPr>
+              <w:spacing w:after="0" w:line="240" w:lineRule="auto"/>
+              <w:jc w:val="right"/>
+              <w:rPr>
+                <w:rFonts w:ascii="Calibri Light" w:eastAsia="宋体" w:hAnsi="Calibri Light" w:cs="宋体"/>
+                <w:color w:val="000000"/>
+                <w:lang w:val="en-US"/>
+              </w:rPr>
+            </w:pPr>
+            <w:r>
+              <w:rPr>
+                <w:rFonts w:ascii="Calibri Light" w:eastAsia="宋体" w:hAnsi="Calibri Light" w:cs="宋体"/>
+                <w:color w:val="000000"/>
+                <w:lang w:val="en-US"/>
+              </w:rPr>
+              <w:t>0</w:t>
+            </w:r>
+          </w:p>
+        </w:tc>
+        <w:tc>
+          <w:tcPr>
+            <w:tcW w:w="1540" w:type="dxa"/>
+            <w:tcBorders>
+              <w:top w:val="nil"/>
+              <w:left w:val="nil"/>
+              <w:bottom w:val="nil"/>
+              <w:right w:val="nil"/>
+            </w:tcBorders>
+            <w:shd w:val="clear" w:color="auto" w:fill="auto"/>
+            <w:noWrap/>
+            <w:vAlign w:val="center"/>
+            <w:hideMark/>
+          </w:tcPr>
+          <w:p>
+            <w:pPr>
+              <w:spacing w:after="0" w:line="240" w:lineRule="auto"/>
+              <w:jc w:val="right"/>
+              <w:rPr>
+                <w:rFonts w:ascii="Calibri Light" w:eastAsia="宋体" w:hAnsi="Calibri Light" w:cs="宋体"/>
+                <w:color w:val="000000"/>
+                <w:lang w:val="en-US"/>
+              </w:rPr>
+            </w:pPr>
+            <w:r>
+              <w:rPr>
+                <w:rFonts w:ascii="Calibri Light" w:eastAsia="宋体" w:hAnsi="Calibri Light" w:cs="宋体"/>
+                <w:color w:val="000000"/>
+                <w:lang w:val="en-US"/>
+              </w:rPr>
+              <w:t>0</w:t>
+            </w:r>
+          </w:p>
+        </w:tc>
+      </w:tr>
+      <w:tr>
+        <w:trPr>
+          <w:trHeight w:val="300"/>
+          <w:jc w:val="center"/>
+        </w:trPr>
+        <w:tc>
+          <w:tcPr>
+            <w:tcW w:w="551" w:type="dxa"/>
+            <w:tcBorders>
+              <w:top w:val="nil"/>
+              <w:left w:val="nil"/>
+              <w:bottom w:val="nil"/>
+              <w:right w:val="nil"/>
+            </w:tcBorders>
+            <w:shd w:val="clear" w:color="auto" w:fill="auto"/>
+            <w:noWrap/>
+            <w:vAlign w:val="center"/>
+            <w:hideMark/>
+          </w:tcPr>
+          <w:p>
+            <w:pPr>
+              <w:spacing w:after="0" w:line="240" w:lineRule="auto"/>
+              <w:jc w:val="right"/>
+              <w:rPr>
+                <w:rFonts w:ascii="Calibri Light" w:eastAsia="宋体" w:hAnsi="Calibri Light" w:cs="宋体"/>
+                <w:color w:val="000000"/>
+                <w:lang w:val="en-US"/>
+              </w:rPr>
+            </w:pPr>
+            <w:r>
+              <w:rPr>
+                <w:rFonts w:ascii="Calibri Light" w:eastAsia="宋体" w:hAnsi="Calibri Light" w:cs="宋体"/>
+                <w:color w:val="000000"/>
+                <w:lang w:val="en-US"/>
+              </w:rPr>
+              <w:t>100</w:t>
+            </w:r>
+          </w:p>
+        </w:tc>
+        <w:tc>
+          <w:tcPr>
+            <w:tcW w:w="910" w:type="dxa"/>
+            <w:tcBorders>
+              <w:top w:val="nil"/>
+              <w:left w:val="nil"/>
+              <w:bottom w:val="nil"/>
+              <w:right w:val="nil"/>
+            </w:tcBorders>
+            <w:shd w:val="clear" w:color="auto" w:fill="auto"/>
+            <w:noWrap/>
+            <w:vAlign w:val="center"/>
+            <w:hideMark/>
+          </w:tcPr>
+          <w:p>
+            <w:pPr>
+              <w:spacing w:after="0" w:line="240" w:lineRule="auto"/>
+              <w:jc w:val="right"/>
+              <w:rPr>
+                <w:rFonts w:ascii="Calibri Light" w:eastAsia="宋体" w:hAnsi="Calibri Light" w:cs="宋体"/>
+                <w:color w:val="000000"/>
+                <w:lang w:val="en-US"/>
+              </w:rPr>
+            </w:pPr>
+            <w:r>
+              <w:rPr>
+                <w:rFonts w:ascii="Calibri Light" w:eastAsia="宋体" w:hAnsi="Calibri Light" w:cs="宋体"/>
+                <w:color w:val="000000"/>
+                <w:lang w:val="en-US"/>
+              </w:rPr>
+              <w:t>0.001</w:t>
+            </w:r>
+          </w:p>
+        </w:tc>
+        <w:tc>
+          <w:tcPr>
+            <w:tcW w:w="1467" w:type="dxa"/>
+            <w:tcBorders>
+              <w:top w:val="nil"/>
+              <w:left w:val="nil"/>
+              <w:bottom w:val="nil"/>
+              <w:right w:val="nil"/>
+            </w:tcBorders>
+            <w:shd w:val="clear" w:color="auto" w:fill="auto"/>
+            <w:noWrap/>
+            <w:vAlign w:val="center"/>
+            <w:hideMark/>
+          </w:tcPr>
+          <w:p>
+            <w:pPr>
+              <w:spacing w:after="0" w:line="240" w:lineRule="auto"/>
+              <w:jc w:val="right"/>
+              <w:rPr>
+                <w:rFonts w:ascii="Calibri Light" w:eastAsia="宋体" w:hAnsi="Calibri Light" w:cs="宋体"/>
+                <w:color w:val="000000"/>
+                <w:lang w:val="en-US"/>
+              </w:rPr>
+            </w:pPr>
+            <w:r>
+              <w:rPr>
+                <w:rFonts w:ascii="Calibri Light" w:eastAsia="宋体" w:hAnsi="Calibri Light" w:cs="宋体"/>
+                <w:color w:val="000000"/>
+                <w:lang w:val="en-US"/>
+              </w:rPr>
+              <w:t>0.1</w:t>
+            </w:r>
+          </w:p>
+        </w:tc>
+        <w:tc>
+          <w:tcPr>
+            <w:tcW w:w="1820" w:type="dxa"/>
+            <w:tcBorders>
+              <w:top w:val="nil"/>
+              <w:left w:val="nil"/>
+              <w:bottom w:val="nil"/>
+              <w:right w:val="nil"/>
+            </w:tcBorders>
+            <w:shd w:val="clear" w:color="auto" w:fill="auto"/>
+            <w:noWrap/>
+            <w:vAlign w:val="center"/>
+            <w:hideMark/>
+          </w:tcPr>
+          <w:p>
+            <w:pPr>
+              <w:spacing w:after="0" w:line="240" w:lineRule="auto"/>
+              <w:jc w:val="right"/>
+              <w:rPr>
+                <w:rFonts w:ascii="Calibri Light" w:eastAsia="宋体" w:hAnsi="Calibri Light" w:cs="宋体"/>
+                <w:color w:val="000000"/>
+                <w:lang w:val="en-US"/>
+              </w:rPr>
+            </w:pPr>
+            <w:r>
+              <w:rPr>
+                <w:rFonts w:ascii="Calibri Light" w:eastAsia="宋体" w:hAnsi="Calibri Light" w:cs="宋体"/>
+                <w:color w:val="000000"/>
+                <w:lang w:val="en-US"/>
+              </w:rPr>
+              <w:t>0.289484395</w:t>
+            </w:r>
+          </w:p>
+        </w:tc>
+        <w:tc>
+          <w:tcPr>
+            <w:tcW w:w="1540" w:type="dxa"/>
+            <w:tcBorders>
+              <w:top w:val="nil"/>
+              <w:left w:val="nil"/>
+              <w:bottom w:val="nil"/>
+              <w:right w:val="nil"/>
+            </w:tcBorders>
+            <w:shd w:val="clear" w:color="auto" w:fill="auto"/>
+            <w:noWrap/>
+            <w:vAlign w:val="center"/>
+            <w:hideMark/>
+          </w:tcPr>
+          <w:p>
+            <w:pPr>
+              <w:spacing w:after="0" w:line="240" w:lineRule="auto"/>
+              <w:jc w:val="right"/>
+              <w:rPr>
+                <w:rFonts w:ascii="Calibri Light" w:eastAsia="宋体" w:hAnsi="Calibri Light" w:cs="宋体"/>
+                <w:color w:val="000000"/>
+                <w:lang w:val="en-US"/>
+              </w:rPr>
+            </w:pPr>
+            <w:r>
+              <w:rPr>
+                <w:rFonts w:ascii="Calibri Light" w:eastAsia="宋体" w:hAnsi="Calibri Light" w:cs="宋体"/>
+                <w:color w:val="000000"/>
+                <w:lang w:val="en-US"/>
+              </w:rPr>
+              <w:t>0.80909091</w:t>
+            </w:r>
+          </w:p>
+        </w:tc>
+      </w:tr>
+      <w:tr>
+        <w:trPr>
+          <w:trHeight w:val="300"/>
+          <w:jc w:val="center"/>
+        </w:trPr>
+        <w:tc>
+          <w:tcPr>
+            <w:tcW w:w="551" w:type="dxa"/>
+            <w:tcBorders>
+              <w:top w:val="nil"/>
+              <w:left w:val="nil"/>
+              <w:bottom w:val="nil"/>
+              <w:right w:val="nil"/>
+            </w:tcBorders>
+            <w:shd w:val="clear" w:color="auto" w:fill="auto"/>
+            <w:noWrap/>
+            <w:vAlign w:val="center"/>
+            <w:hideMark/>
+          </w:tcPr>
+          <w:p>
+            <w:pPr>
+              <w:spacing w:after="0" w:line="240" w:lineRule="auto"/>
+              <w:jc w:val="right"/>
+              <w:rPr>
+                <w:rFonts w:ascii="Calibri Light" w:eastAsia="宋体" w:hAnsi="Calibri Light" w:cs="宋体"/>
+                <w:color w:val="000000"/>
+                <w:lang w:val="en-US"/>
+              </w:rPr>
+            </w:pPr>
+            <w:r>
+              <w:rPr>
+                <w:rFonts w:ascii="Calibri Light" w:eastAsia="宋体" w:hAnsi="Calibri Light" w:cs="宋体"/>
+                <w:color w:val="000000"/>
+                <w:lang w:val="en-US"/>
+              </w:rPr>
+              <w:lastRenderedPageBreak/>
+              <w:t>100</w:t>
+            </w:r>
+          </w:p>
+        </w:tc>
+        <w:tc>
+          <w:tcPr>
+            <w:tcW w:w="910" w:type="dxa"/>
+            <w:tcBorders>
+              <w:top w:val="nil"/>
+              <w:left w:val="nil"/>
+              <w:bottom w:val="nil"/>
+              <w:right w:val="nil"/>
+            </w:tcBorders>
+            <w:shd w:val="clear" w:color="auto" w:fill="auto"/>
+            <w:noWrap/>
+            <w:vAlign w:val="center"/>
+            <w:hideMark/>
+          </w:tcPr>
+          <w:p>
+            <w:pPr>
+              <w:spacing w:after="0" w:line="240" w:lineRule="auto"/>
+              <w:jc w:val="right"/>
+              <w:rPr>
+                <w:rFonts w:ascii="Calibri Light" w:eastAsia="宋体" w:hAnsi="Calibri Light" w:cs="宋体"/>
+                <w:color w:val="000000"/>
+                <w:lang w:val="en-US"/>
+              </w:rPr>
+            </w:pPr>
+            <w:r>
+              <w:rPr>
+                <w:rFonts w:ascii="Calibri Light" w:eastAsia="宋体" w:hAnsi="Calibri Light" w:cs="宋体"/>
+                <w:color w:val="000000"/>
+                <w:lang w:val="en-US"/>
+              </w:rPr>
+              <w:t>0.0001</w:t>
+            </w:r>
+          </w:p>
+        </w:tc>
+        <w:tc>
+          <w:tcPr>
+            <w:tcW w:w="1467" w:type="dxa"/>
+            <w:tcBorders>
+              <w:top w:val="nil"/>
+              <w:left w:val="nil"/>
+              <w:bottom w:val="nil"/>
+              <w:right w:val="nil"/>
+            </w:tcBorders>
+            <w:shd w:val="clear" w:color="auto" w:fill="auto"/>
+            <w:noWrap/>
+            <w:vAlign w:val="center"/>
+            <w:hideMark/>
+          </w:tcPr>
+          <w:p>
+            <w:pPr>
+              <w:spacing w:after="0" w:line="240" w:lineRule="auto"/>
+              <w:jc w:val="right"/>
+              <w:rPr>
+                <w:rFonts w:ascii="Calibri Light" w:eastAsia="宋体" w:hAnsi="Calibri Light" w:cs="宋体"/>
+                <w:color w:val="000000"/>
+                <w:lang w:val="en-US"/>
+              </w:rPr>
+            </w:pPr>
+            <w:r>
+              <w:rPr>
+                <w:rFonts w:ascii="Calibri Light" w:eastAsia="宋体" w:hAnsi="Calibri Light" w:cs="宋体"/>
+                <w:color w:val="000000"/>
+                <w:lang w:val="en-US"/>
+              </w:rPr>
+              <w:t>0.1</w:t>
+            </w:r>
+          </w:p>
+        </w:tc>
+        <w:tc>
+          <w:tcPr>
+            <w:tcW w:w="1820" w:type="dxa"/>
+            <w:tcBorders>
+              <w:top w:val="nil"/>
+              <w:left w:val="nil"/>
+              <w:bottom w:val="nil"/>
+              <w:right w:val="nil"/>
+            </w:tcBorders>
+            <w:shd w:val="clear" w:color="auto" w:fill="auto"/>
+            <w:noWrap/>
+            <w:vAlign w:val="center"/>
+            <w:hideMark/>
+          </w:tcPr>
+          <w:p>
+            <w:pPr>
+              <w:spacing w:after="0" w:line="240" w:lineRule="auto"/>
+              <w:jc w:val="right"/>
+              <w:rPr>
+                <w:rFonts w:ascii="Calibri Light" w:eastAsia="宋体" w:hAnsi="Calibri Light" w:cs="宋体"/>
+                <w:color w:val="000000"/>
+                <w:lang w:val="en-US"/>
+              </w:rPr>
+            </w:pPr>
+            <w:r>
+              <w:rPr>
+                <w:rFonts w:ascii="Calibri Light" w:eastAsia="宋体" w:hAnsi="Calibri Light" w:cs="宋体"/>
+                <w:color w:val="000000"/>
+                <w:lang w:val="en-US"/>
+              </w:rPr>
+              <w:t>0.139499558</w:t>
+            </w:r>
+          </w:p>
+        </w:tc>
+        <w:tc>
+          <w:tcPr>
+            <w:tcW w:w="1540" w:type="dxa"/>
+            <w:tcBorders>
+              <w:top w:val="nil"/>
+              <w:left w:val="nil"/>
+              <w:bottom w:val="nil"/>
+              <w:right w:val="nil"/>
+            </w:tcBorders>
+            <w:shd w:val="clear" w:color="auto" w:fill="auto"/>
+            <w:noWrap/>
+            <w:vAlign w:val="center"/>
+            <w:hideMark/>
+          </w:tcPr>
+          <w:p>
+            <w:pPr>
+              <w:spacing w:after="0" w:line="240" w:lineRule="auto"/>
+              <w:jc w:val="right"/>
+              <w:rPr>
+                <w:rFonts w:ascii="Calibri Light" w:eastAsia="宋体" w:hAnsi="Calibri Light" w:cs="宋体"/>
+                <w:color w:val="000000"/>
+                <w:lang w:val="en-US"/>
+              </w:rPr>
+            </w:pPr>
+            <w:r>
+              <w:rPr>
+                <w:rFonts w:ascii="Calibri Light" w:eastAsia="宋体" w:hAnsi="Calibri Light" w:cs="宋体"/>
+                <w:color w:val="000000"/>
+                <w:lang w:val="en-US"/>
+              </w:rPr>
+              <w:t>1</w:t>
+            </w:r>
+          </w:p>
+        </w:tc>
+      </w:tr>
+      <w:tr>
+        <w:trPr>
+          <w:trHeight w:val="300"/>
+          <w:jc w:val="center"/>
+        </w:trPr>
+        <w:tc>
+          <w:tcPr>
+            <w:tcW w:w="551" w:type="dxa"/>
+            <w:tcBorders>
+              <w:top w:val="nil"/>
+              <w:left w:val="nil"/>
+              <w:bottom w:val="nil"/>
+              <w:right w:val="nil"/>
+            </w:tcBorders>
+            <w:shd w:val="clear" w:color="auto" w:fill="auto"/>
+            <w:noWrap/>
+            <w:vAlign w:val="center"/>
+            <w:hideMark/>
+          </w:tcPr>
+          <w:p>
+            <w:pPr>
+              <w:spacing w:after="0" w:line="240" w:lineRule="auto"/>
+              <w:jc w:val="right"/>
+              <w:rPr>
+                <w:rFonts w:ascii="Calibri Light" w:eastAsia="宋体" w:hAnsi="Calibri Light" w:cs="宋体"/>
+                <w:color w:val="000000"/>
+                <w:lang w:val="en-US"/>
+              </w:rPr>
+            </w:pPr>
+            <w:r>
+              <w:rPr>
+                <w:rFonts w:ascii="Calibri Light" w:eastAsia="宋体" w:hAnsi="Calibri Light" w:cs="宋体"/>
+                <w:color w:val="000000"/>
+                <w:lang w:val="en-US"/>
+              </w:rPr>
+              <w:t>100</w:t>
+            </w:r>
+          </w:p>
+        </w:tc>
+        <w:tc>
+          <w:tcPr>
+            <w:tcW w:w="910" w:type="dxa"/>
+            <w:tcBorders>
+              <w:top w:val="nil"/>
+              <w:left w:val="nil"/>
+              <w:bottom w:val="nil"/>
+              <w:right w:val="nil"/>
+            </w:tcBorders>
+            <w:shd w:val="clear" w:color="auto" w:fill="auto"/>
+            <w:noWrap/>
+            <w:vAlign w:val="center"/>
+            <w:hideMark/>
+          </w:tcPr>
+          <w:p>
+            <w:pPr>
+              <w:spacing w:after="0" w:line="240" w:lineRule="auto"/>
+              <w:jc w:val="right"/>
+              <w:rPr>
+                <w:rFonts w:ascii="Calibri Light" w:eastAsia="宋体" w:hAnsi="Calibri Light" w:cs="宋体"/>
+                <w:color w:val="000000"/>
+                <w:lang w:val="en-US"/>
+              </w:rPr>
+            </w:pPr>
+            <w:r>
+              <w:rPr>
+                <w:rFonts w:ascii="Calibri Light" w:eastAsia="宋体" w:hAnsi="Calibri Light" w:cs="宋体"/>
+                <w:color w:val="000000"/>
+                <w:lang w:val="en-US"/>
+              </w:rPr>
+              <w:t>0.001</w:t>
+            </w:r>
+          </w:p>
+        </w:tc>
+        <w:tc>
+          <w:tcPr>
+            <w:tcW w:w="1467" w:type="dxa"/>
+            <w:tcBorders>
+              <w:top w:val="nil"/>
+              <w:left w:val="nil"/>
+              <w:bottom w:val="nil"/>
+              <w:right w:val="nil"/>
+            </w:tcBorders>
+            <w:shd w:val="clear" w:color="auto" w:fill="auto"/>
+            <w:noWrap/>
+            <w:vAlign w:val="center"/>
+            <w:hideMark/>
+          </w:tcPr>
+          <w:p>
+            <w:pPr>
+              <w:spacing w:after="0" w:line="240" w:lineRule="auto"/>
+              <w:jc w:val="right"/>
+              <w:rPr>
+                <w:rFonts w:ascii="Calibri Light" w:eastAsia="宋体" w:hAnsi="Calibri Light" w:cs="宋体"/>
+                <w:color w:val="000000"/>
+                <w:lang w:val="en-US"/>
+              </w:rPr>
+            </w:pPr>
+            <w:r>
+              <w:rPr>
+                <w:rFonts w:ascii="Calibri Light" w:eastAsia="宋体" w:hAnsi="Calibri Light" w:cs="宋体"/>
+                <w:color w:val="000000"/>
+                <w:lang w:val="en-US"/>
+              </w:rPr>
+              <w:t>0.5</w:t>
+            </w:r>
+          </w:p>
+        </w:tc>
+        <w:tc>
+          <w:tcPr>
+            <w:tcW w:w="1820" w:type="dxa"/>
+            <w:tcBorders>
+              <w:top w:val="nil"/>
+              <w:left w:val="nil"/>
+              <w:bottom w:val="nil"/>
+              <w:right w:val="nil"/>
+            </w:tcBorders>
+            <w:shd w:val="clear" w:color="auto" w:fill="auto"/>
+            <w:noWrap/>
+            <w:vAlign w:val="center"/>
+            <w:hideMark/>
+          </w:tcPr>
+          <w:p>
+            <w:pPr>
+              <w:spacing w:after="0" w:line="240" w:lineRule="auto"/>
+              <w:jc w:val="right"/>
+              <w:rPr>
+                <w:rFonts w:ascii="Calibri Light" w:eastAsia="宋体" w:hAnsi="Calibri Light" w:cs="宋体"/>
+                <w:color w:val="000000"/>
+                <w:lang w:val="en-US"/>
+              </w:rPr>
+            </w:pPr>
+            <w:r>
+              <w:rPr>
+                <w:rFonts w:ascii="Calibri Light" w:eastAsia="宋体" w:hAnsi="Calibri Light" w:cs="宋体"/>
+                <w:color w:val="000000"/>
+                <w:lang w:val="en-US"/>
+              </w:rPr>
+              <w:t>0.472619047</w:t>
+            </w:r>
+          </w:p>
+        </w:tc>
+        <w:tc>
+          <w:tcPr>
+            <w:tcW w:w="1540" w:type="dxa"/>
+            <w:tcBorders>
+              <w:top w:val="nil"/>
+              <w:left w:val="nil"/>
+              <w:bottom w:val="nil"/>
+              <w:right w:val="nil"/>
+            </w:tcBorders>
+            <w:shd w:val="clear" w:color="auto" w:fill="auto"/>
+            <w:noWrap/>
+            <w:vAlign w:val="center"/>
+            <w:hideMark/>
+          </w:tcPr>
+          <w:p>
+            <w:pPr>
+              <w:spacing w:after="0" w:line="240" w:lineRule="auto"/>
+              <w:jc w:val="right"/>
+              <w:rPr>
+                <w:rFonts w:ascii="Calibri Light" w:eastAsia="宋体" w:hAnsi="Calibri Light" w:cs="宋体"/>
+                <w:color w:val="000000"/>
+                <w:lang w:val="en-US"/>
+              </w:rPr>
+            </w:pPr>
+            <w:r>
+              <w:rPr>
+                <w:rFonts w:ascii="Calibri Light" w:eastAsia="宋体" w:hAnsi="Calibri Light" w:cs="宋体"/>
+                <w:color w:val="000000"/>
+                <w:lang w:val="en-US"/>
+              </w:rPr>
+              <w:t>0.214545454</w:t>
+            </w:r>
+          </w:p>
+        </w:tc>
+      </w:tr>
+      <w:tr>
+        <w:trPr>
+          <w:trHeight w:val="300"/>
+          <w:jc w:val="center"/>
+        </w:trPr>
+        <w:tc>
+          <w:tcPr>
+            <w:tcW w:w="551" w:type="dxa"/>
+            <w:tcBorders>
+              <w:top w:val="nil"/>
+              <w:left w:val="nil"/>
+              <w:bottom w:val="nil"/>
+              <w:right w:val="nil"/>
+            </w:tcBorders>
+            <w:shd w:val="clear" w:color="auto" w:fill="auto"/>
+            <w:noWrap/>
+            <w:vAlign w:val="center"/>
+            <w:hideMark/>
+          </w:tcPr>
+          <w:p>
+            <w:pPr>
+              <w:spacing w:after="0" w:line="240" w:lineRule="auto"/>
+              <w:jc w:val="right"/>
+              <w:rPr>
+                <w:rFonts w:ascii="Calibri Light" w:eastAsia="宋体" w:hAnsi="Calibri Light" w:cs="宋体"/>
+                <w:color w:val="000000"/>
+                <w:lang w:val="en-US"/>
+              </w:rPr>
+            </w:pPr>
+            <w:r>
+              <w:rPr>
+                <w:rFonts w:ascii="Calibri Light" w:eastAsia="宋体" w:hAnsi="Calibri Light" w:cs="宋体"/>
+                <w:color w:val="000000"/>
+                <w:lang w:val="en-US"/>
+              </w:rPr>
+              <w:t>100</w:t>
+            </w:r>
+          </w:p>
+        </w:tc>
+        <w:tc>
+          <w:tcPr>
+            <w:tcW w:w="910" w:type="dxa"/>
+            <w:tcBorders>
+              <w:top w:val="nil"/>
+              <w:left w:val="nil"/>
+              <w:bottom w:val="nil"/>
+              <w:right w:val="nil"/>
+            </w:tcBorders>
+            <w:shd w:val="clear" w:color="auto" w:fill="auto"/>
+            <w:noWrap/>
+            <w:vAlign w:val="center"/>
+            <w:hideMark/>
+          </w:tcPr>
+          <w:p>
+            <w:pPr>
+              <w:spacing w:after="0" w:line="240" w:lineRule="auto"/>
+              <w:jc w:val="right"/>
+              <w:rPr>
+                <w:rFonts w:ascii="Calibri Light" w:eastAsia="宋体" w:hAnsi="Calibri Light" w:cs="宋体"/>
+                <w:color w:val="000000"/>
+                <w:lang w:val="en-US"/>
+              </w:rPr>
+            </w:pPr>
+            <w:r>
+              <w:rPr>
+                <w:rFonts w:ascii="Calibri Light" w:eastAsia="宋体" w:hAnsi="Calibri Light" w:cs="宋体"/>
+                <w:color w:val="000000"/>
+                <w:lang w:val="en-US"/>
+              </w:rPr>
+              <w:t>0.0001</w:t>
+            </w:r>
+          </w:p>
+        </w:tc>
+        <w:tc>
+          <w:tcPr>
+            <w:tcW w:w="1467" w:type="dxa"/>
+            <w:tcBorders>
+              <w:top w:val="nil"/>
+              <w:left w:val="nil"/>
+              <w:bottom w:val="nil"/>
+              <w:right w:val="nil"/>
+            </w:tcBorders>
+            <w:shd w:val="clear" w:color="auto" w:fill="auto"/>
+            <w:noWrap/>
+            <w:vAlign w:val="center"/>
+            <w:hideMark/>
+          </w:tcPr>
+          <w:p>
+            <w:pPr>
+              <w:spacing w:after="0" w:line="240" w:lineRule="auto"/>
+              <w:jc w:val="right"/>
+              <w:rPr>
+                <w:rFonts w:ascii="Calibri Light" w:eastAsia="宋体" w:hAnsi="Calibri Light" w:cs="宋体"/>
+                <w:color w:val="000000"/>
+                <w:lang w:val="en-US"/>
+              </w:rPr>
+            </w:pPr>
+            <w:r>
+              <w:rPr>
+                <w:rFonts w:ascii="Calibri Light" w:eastAsia="宋体" w:hAnsi="Calibri Light" w:cs="宋体"/>
+                <w:color w:val="000000"/>
+                <w:lang w:val="en-US"/>
+              </w:rPr>
+              <w:t>0.5</w:t>
+            </w:r>
+          </w:p>
+        </w:tc>
+        <w:tc>
+          <w:tcPr>
+            <w:tcW w:w="1820" w:type="dxa"/>
+            <w:tcBorders>
+              <w:top w:val="nil"/>
+              <w:left w:val="nil"/>
+              <w:bottom w:val="nil"/>
+              <w:right w:val="nil"/>
+            </w:tcBorders>
+            <w:shd w:val="clear" w:color="auto" w:fill="auto"/>
+            <w:noWrap/>
+            <w:vAlign w:val="center"/>
+            <w:hideMark/>
+          </w:tcPr>
+          <w:p>
+            <w:pPr>
+              <w:spacing w:after="0" w:line="240" w:lineRule="auto"/>
+              <w:jc w:val="right"/>
+              <w:rPr>
+                <w:rFonts w:ascii="Calibri Light" w:eastAsia="宋体" w:hAnsi="Calibri Light" w:cs="宋体"/>
+                <w:color w:val="000000"/>
+                <w:lang w:val="en-US"/>
+              </w:rPr>
+            </w:pPr>
+            <w:r>
+              <w:rPr>
+                <w:rFonts w:ascii="Calibri Light" w:eastAsia="宋体" w:hAnsi="Calibri Light" w:cs="宋体"/>
+                <w:color w:val="000000"/>
+                <w:lang w:val="en-US"/>
+              </w:rPr>
+              <w:t>0</w:t>
+            </w:r>
+          </w:p>
+        </w:tc>
+        <w:tc>
+          <w:tcPr>
+            <w:tcW w:w="1540" w:type="dxa"/>
+            <w:tcBorders>
+              <w:top w:val="nil"/>
+              <w:left w:val="nil"/>
+              <w:bottom w:val="nil"/>
+              <w:right w:val="nil"/>
+            </w:tcBorders>
+            <w:shd w:val="clear" w:color="auto" w:fill="auto"/>
+            <w:noWrap/>
+            <w:vAlign w:val="center"/>
+            <w:hideMark/>
+          </w:tcPr>
+          <w:p>
+            <w:pPr>
+              <w:spacing w:after="0" w:line="240" w:lineRule="auto"/>
+              <w:jc w:val="right"/>
+              <w:rPr>
+                <w:rFonts w:ascii="Calibri Light" w:eastAsia="宋体" w:hAnsi="Calibri Light" w:cs="宋体"/>
+                <w:color w:val="000000"/>
+                <w:lang w:val="en-US"/>
+              </w:rPr>
+            </w:pPr>
+            <w:r>
+              <w:rPr>
+                <w:rFonts w:ascii="Calibri Light" w:eastAsia="宋体" w:hAnsi="Calibri Light" w:cs="宋体"/>
+                <w:color w:val="000000"/>
+                <w:lang w:val="en-US"/>
+              </w:rPr>
+              <w:t>0</w:t>
+            </w:r>
+          </w:p>
+        </w:tc>
+      </w:tr>
+      <w:tr>
+        <w:trPr>
+          <w:trHeight w:val="300"/>
+          <w:jc w:val="center"/>
+        </w:trPr>
+        <w:tc>
+          <w:tcPr>
+            <w:tcW w:w="551" w:type="dxa"/>
+            <w:tcBorders>
+              <w:top w:val="nil"/>
+              <w:left w:val="nil"/>
+              <w:bottom w:val="nil"/>
+              <w:right w:val="nil"/>
+            </w:tcBorders>
+            <w:shd w:val="clear" w:color="auto" w:fill="auto"/>
+            <w:noWrap/>
+            <w:vAlign w:val="center"/>
+            <w:hideMark/>
+          </w:tcPr>
+          <w:p>
+            <w:pPr>
+              <w:spacing w:after="0" w:line="240" w:lineRule="auto"/>
+              <w:jc w:val="right"/>
+              <w:rPr>
+                <w:rFonts w:ascii="Calibri Light" w:eastAsia="宋体" w:hAnsi="Calibri Light" w:cs="宋体"/>
+                <w:color w:val="000000"/>
+                <w:lang w:val="en-US"/>
+              </w:rPr>
+            </w:pPr>
+            <w:r>
+              <w:rPr>
+                <w:rFonts w:ascii="Calibri Light" w:eastAsia="宋体" w:hAnsi="Calibri Light" w:cs="宋体"/>
+                <w:color w:val="000000"/>
+                <w:lang w:val="en-US"/>
+              </w:rPr>
+              <w:t>100</w:t>
+            </w:r>
+          </w:p>
+        </w:tc>
+        <w:tc>
+          <w:tcPr>
+            <w:tcW w:w="910" w:type="dxa"/>
+            <w:tcBorders>
+              <w:top w:val="nil"/>
+              <w:left w:val="nil"/>
+              <w:bottom w:val="nil"/>
+              <w:right w:val="nil"/>
+            </w:tcBorders>
+            <w:shd w:val="clear" w:color="auto" w:fill="auto"/>
+            <w:noWrap/>
+            <w:vAlign w:val="center"/>
+            <w:hideMark/>
+          </w:tcPr>
+          <w:p>
+            <w:pPr>
+              <w:spacing w:after="0" w:line="240" w:lineRule="auto"/>
+              <w:jc w:val="right"/>
+              <w:rPr>
+                <w:rFonts w:ascii="Calibri Light" w:eastAsia="宋体" w:hAnsi="Calibri Light" w:cs="宋体"/>
+                <w:color w:val="000000"/>
+                <w:lang w:val="en-US"/>
+              </w:rPr>
+            </w:pPr>
+            <w:r>
+              <w:rPr>
+                <w:rFonts w:ascii="Calibri Light" w:eastAsia="宋体" w:hAnsi="Calibri Light" w:cs="宋体"/>
+                <w:color w:val="000000"/>
+                <w:lang w:val="en-US"/>
+              </w:rPr>
+              <w:t>0.001</w:t>
+            </w:r>
+          </w:p>
+        </w:tc>
+        <w:tc>
+          <w:tcPr>
+            <w:tcW w:w="1467" w:type="dxa"/>
+            <w:tcBorders>
+              <w:top w:val="nil"/>
+              <w:left w:val="nil"/>
+              <w:bottom w:val="nil"/>
+              <w:right w:val="nil"/>
+            </w:tcBorders>
+            <w:shd w:val="clear" w:color="auto" w:fill="auto"/>
+            <w:noWrap/>
+            <w:vAlign w:val="center"/>
+            <w:hideMark/>
+          </w:tcPr>
+          <w:p>
+            <w:pPr>
+              <w:spacing w:after="0" w:line="240" w:lineRule="auto"/>
+              <w:jc w:val="right"/>
+              <w:rPr>
+                <w:rFonts w:ascii="Calibri Light" w:eastAsia="宋体" w:hAnsi="Calibri Light" w:cs="宋体"/>
+                <w:color w:val="000000"/>
+                <w:lang w:val="en-US"/>
+              </w:rPr>
+            </w:pPr>
+            <w:r>
+              <w:rPr>
+                <w:rFonts w:ascii="Calibri Light" w:eastAsia="宋体" w:hAnsi="Calibri Light" w:cs="宋体"/>
+                <w:color w:val="000000"/>
+                <w:lang w:val="en-US"/>
+              </w:rPr>
+              <w:t>0.9</w:t>
+            </w:r>
+          </w:p>
+        </w:tc>
+        <w:tc>
+          <w:tcPr>
+            <w:tcW w:w="1820" w:type="dxa"/>
+            <w:tcBorders>
+              <w:top w:val="nil"/>
+              <w:left w:val="nil"/>
+              <w:bottom w:val="nil"/>
+              <w:right w:val="nil"/>
+            </w:tcBorders>
+            <w:shd w:val="clear" w:color="auto" w:fill="auto"/>
+            <w:noWrap/>
+            <w:vAlign w:val="center"/>
+            <w:hideMark/>
+          </w:tcPr>
+          <w:p>
+            <w:pPr>
+              <w:spacing w:after="0" w:line="240" w:lineRule="auto"/>
+              <w:jc w:val="right"/>
+              <w:rPr>
+                <w:rFonts w:ascii="Calibri Light" w:eastAsia="宋体" w:hAnsi="Calibri Light" w:cs="宋体"/>
+                <w:color w:val="000000"/>
+                <w:lang w:val="en-US"/>
+              </w:rPr>
+            </w:pPr>
+            <w:r>
+              <w:rPr>
+                <w:rFonts w:ascii="Calibri Light" w:eastAsia="宋体" w:hAnsi="Calibri Light" w:cs="宋体"/>
+                <w:color w:val="000000"/>
+                <w:lang w:val="en-US"/>
+              </w:rPr>
+              <w:t>0.4</w:t>
+            </w:r>
+          </w:p>
+        </w:tc>
+        <w:tc>
+          <w:tcPr>
+            <w:tcW w:w="1540" w:type="dxa"/>
+            <w:tcBorders>
+              <w:top w:val="nil"/>
+              <w:left w:val="nil"/>
+              <w:bottom w:val="nil"/>
+              <w:right w:val="nil"/>
+            </w:tcBorders>
+            <w:shd w:val="clear" w:color="auto" w:fill="auto"/>
+            <w:noWrap/>
+            <w:vAlign w:val="center"/>
+            <w:hideMark/>
+          </w:tcPr>
+          <w:p>
+            <w:pPr>
+              <w:spacing w:after="0" w:line="240" w:lineRule="auto"/>
+              <w:jc w:val="right"/>
+              <w:rPr>
+                <w:rFonts w:ascii="Calibri Light" w:eastAsia="宋体" w:hAnsi="Calibri Light" w:cs="宋体"/>
+                <w:color w:val="000000"/>
+                <w:lang w:val="en-US"/>
+              </w:rPr>
+            </w:pPr>
+            <w:r>
+              <w:rPr>
+                <w:rFonts w:ascii="Calibri Light" w:eastAsia="宋体" w:hAnsi="Calibri Light" w:cs="宋体"/>
+                <w:color w:val="000000"/>
+                <w:lang w:val="en-US"/>
+              </w:rPr>
+              <w:t>0.036363636</w:t>
+            </w:r>
+          </w:p>
+        </w:tc>
+      </w:tr>
+      <w:tr>
+        <w:trPr>
+          <w:trHeight w:val="300"/>
+          <w:jc w:val="center"/>
+        </w:trPr>
+        <w:tc>
+          <w:tcPr>
+            <w:tcW w:w="551" w:type="dxa"/>
+            <w:tcBorders>
+              <w:top w:val="nil"/>
+              <w:left w:val="nil"/>
+              <w:bottom w:val="nil"/>
+              <w:right w:val="nil"/>
+            </w:tcBorders>
+            <w:shd w:val="clear" w:color="auto" w:fill="auto"/>
+            <w:noWrap/>
+            <w:vAlign w:val="center"/>
+            <w:hideMark/>
+          </w:tcPr>
+          <w:p>
+            <w:pPr>
+              <w:spacing w:after="0" w:line="240" w:lineRule="auto"/>
+              <w:jc w:val="right"/>
+              <w:rPr>
+                <w:rFonts w:ascii="Calibri Light" w:eastAsia="宋体" w:hAnsi="Calibri Light" w:cs="宋体"/>
+                <w:color w:val="000000"/>
+                <w:lang w:val="en-US"/>
+              </w:rPr>
+            </w:pPr>
+            <w:r>
+              <w:rPr>
+                <w:rFonts w:ascii="Calibri Light" w:eastAsia="宋体" w:hAnsi="Calibri Light" w:cs="宋体"/>
+                <w:color w:val="000000"/>
+                <w:lang w:val="en-US"/>
+              </w:rPr>
+              <w:t>100</w:t>
+            </w:r>
+          </w:p>
+        </w:tc>
+        <w:tc>
+          <w:tcPr>
+            <w:tcW w:w="910" w:type="dxa"/>
+            <w:tcBorders>
+              <w:top w:val="nil"/>
+              <w:left w:val="nil"/>
+              <w:bottom w:val="nil"/>
+              <w:right w:val="nil"/>
+            </w:tcBorders>
+            <w:shd w:val="clear" w:color="auto" w:fill="auto"/>
+            <w:noWrap/>
+            <w:vAlign w:val="center"/>
+            <w:hideMark/>
+          </w:tcPr>
+          <w:p>
+            <w:pPr>
+              <w:spacing w:after="0" w:line="240" w:lineRule="auto"/>
+              <w:jc w:val="right"/>
+              <w:rPr>
+                <w:rFonts w:ascii="Calibri Light" w:eastAsia="宋体" w:hAnsi="Calibri Light" w:cs="宋体"/>
+                <w:color w:val="000000"/>
+                <w:lang w:val="en-US"/>
+              </w:rPr>
+            </w:pPr>
+            <w:r>
+              <w:rPr>
+                <w:rFonts w:ascii="Calibri Light" w:eastAsia="宋体" w:hAnsi="Calibri Light" w:cs="宋体"/>
+                <w:color w:val="000000"/>
+                <w:lang w:val="en-US"/>
+              </w:rPr>
+              <w:t>0.0001</w:t>
+            </w:r>
+          </w:p>
+        </w:tc>
+        <w:tc>
+          <w:tcPr>
+            <w:tcW w:w="1467" w:type="dxa"/>
+            <w:tcBorders>
+              <w:top w:val="nil"/>
+              <w:left w:val="nil"/>
+              <w:bottom w:val="nil"/>
+              <w:right w:val="nil"/>
+            </w:tcBorders>
+            <w:shd w:val="clear" w:color="auto" w:fill="auto"/>
+            <w:noWrap/>
+            <w:vAlign w:val="center"/>
+            <w:hideMark/>
+          </w:tcPr>
+          <w:p>
+            <w:pPr>
+              <w:spacing w:after="0" w:line="240" w:lineRule="auto"/>
+              <w:jc w:val="right"/>
+              <w:rPr>
+                <w:rFonts w:ascii="Calibri Light" w:eastAsia="宋体" w:hAnsi="Calibri Light" w:cs="宋体"/>
+                <w:color w:val="000000"/>
+                <w:lang w:val="en-US"/>
+              </w:rPr>
+            </w:pPr>
+            <w:r>
+              <w:rPr>
+                <w:rFonts w:ascii="Calibri Light" w:eastAsia="宋体" w:hAnsi="Calibri Light" w:cs="宋体"/>
+                <w:color w:val="000000"/>
+                <w:lang w:val="en-US"/>
+              </w:rPr>
+              <w:t>0.9</w:t>
+            </w:r>
+          </w:p>
+        </w:tc>
+        <w:tc>
+          <w:tcPr>
+            <w:tcW w:w="1820" w:type="dxa"/>
+            <w:tcBorders>
+              <w:top w:val="nil"/>
+              <w:left w:val="nil"/>
+              <w:bottom w:val="nil"/>
+              <w:right w:val="nil"/>
+            </w:tcBorders>
+            <w:shd w:val="clear" w:color="auto" w:fill="auto"/>
+            <w:noWrap/>
+            <w:vAlign w:val="center"/>
+            <w:hideMark/>
+          </w:tcPr>
+          <w:p>
+            <w:pPr>
+              <w:spacing w:after="0" w:line="240" w:lineRule="auto"/>
+              <w:jc w:val="right"/>
+              <w:rPr>
+                <w:rFonts w:ascii="Calibri Light" w:eastAsia="宋体" w:hAnsi="Calibri Light" w:cs="宋体"/>
+                <w:color w:val="000000"/>
+                <w:lang w:val="en-US"/>
+              </w:rPr>
+            </w:pPr>
+            <w:r>
+              <w:rPr>
+                <w:rFonts w:ascii="Calibri Light" w:eastAsia="宋体" w:hAnsi="Calibri Light" w:cs="宋体"/>
+                <w:color w:val="000000"/>
+                <w:lang w:val="en-US"/>
+              </w:rPr>
+              <w:t>0</w:t>
+            </w:r>
+          </w:p>
+        </w:tc>
+        <w:tc>
+          <w:tcPr>
+            <w:tcW w:w="1540" w:type="dxa"/>
+            <w:tcBorders>
+              <w:top w:val="nil"/>
+              <w:left w:val="nil"/>
+              <w:bottom w:val="nil"/>
+              <w:right w:val="nil"/>
+            </w:tcBorders>
+            <w:shd w:val="clear" w:color="auto" w:fill="auto"/>
+            <w:noWrap/>
+            <w:vAlign w:val="center"/>
+            <w:hideMark/>
+          </w:tcPr>
+          <w:p>
+            <w:pPr>
+              <w:spacing w:after="0" w:line="240" w:lineRule="auto"/>
+              <w:jc w:val="right"/>
+              <w:rPr>
+                <w:rFonts w:ascii="Calibri Light" w:eastAsia="宋体" w:hAnsi="Calibri Light" w:cs="宋体"/>
+                <w:color w:val="000000"/>
+                <w:lang w:val="en-US"/>
+              </w:rPr>
+            </w:pPr>
+            <w:r>
+              <w:rPr>
+                <w:rFonts w:ascii="Calibri Light" w:eastAsia="宋体" w:hAnsi="Calibri Light" w:cs="宋体"/>
+                <w:color w:val="000000"/>
+                <w:lang w:val="en-US"/>
+              </w:rPr>
+              <w:t>0</w:t>
+            </w:r>
+          </w:p>
+        </w:tc>
+      </w:tr>
+    </w:tbl>
+    <w:p>
+      <w:pPr>
+        <w:rPr>
+          <w:lang w:val="en-US"/>
+        </w:rPr>
+      </w:pPr>
+    </w:p>
+    <w:p>
+      <w:pPr>
+        <w:rPr>
+          <w:lang w:val="en-US"/>
+        </w:rPr>
+      </w:pPr>
+      <w:r>
+        <w:rPr>
+          <w:rFonts w:hint="eastAsia"/>
+          <w:lang w:val="en-US"/>
+        </w:rPr>
+        <w:t xml:space="preserve">Based on the initial observations, I fixed the value of C to be 100 and weight to be 0:0.1. </w:t>
+      </w:r>
+      <w:r>
+        <w:rPr>
+          <w:lang w:val="en-US"/>
+        </w:rPr>
+        <w:t>Then I applied the same grid search to variant gamma values, i.e. 0.01, 0.001 and 0.0001. The result is as follows.</w:t>
+      </w:r>
+      <w:r>
+        <w:rPr>
+          <w:lang w:val="en-US"/>
+        </w:rPr>
+        <w:t xml:space="preserve"> From this result we see the optimal parameter is gamma = 0.01 where the precision results in highest at the cost of not much recall. Hence we can conclude the optimal model among all the experimented combinations is: C = 100, gamma = 0.01 and weight = [0:0.1, 1:0.9].</w:t>
+      </w:r>
+      <w:r>
+        <w:rPr>
+          <w:lang w:val="en-US"/>
+        </w:rPr>
+        <w:t xml:space="preserve"> </w:t>
+      </w:r>
+    </w:p>
+    <w:p>
+      <w:pPr>
+        <w:jc w:val="center"/>
+        <w:rPr>
+          <w:lang w:val="en-US"/>
+        </w:rPr>
+      </w:pPr>
+      <w:r>
+        <w:rPr>
+          <w:lang w:val="en-US"/>
+        </w:rPr>
+        <w:t xml:space="preserve">Table </w:t>
+      </w:r>
+      <w:r>
+        <w:rPr>
+          <w:lang w:val="en-US"/>
+        </w:rPr>
+        <w:t>6</w:t>
+      </w:r>
+      <w:r>
+        <w:rPr>
+          <w:lang w:val="en-US"/>
+        </w:rPr>
+        <w:t>. Parameter tuning using grid search CV</w:t>
+      </w:r>
+      <w:r>
+        <w:rPr>
+          <w:lang w:val="en-US"/>
+        </w:rPr>
+        <w:t xml:space="preserve"> (2)</w:t>
+      </w:r>
+    </w:p>
+    <w:tbl>
+      <w:tblPr>
+        <w:tblW w:w="6960" w:type="dxa"/>
+        <w:jc w:val="center"/>
+        <w:tblLook w:val="04A0" w:firstRow="1" w:lastRow="0" w:firstColumn="1" w:lastColumn="0" w:noHBand="0" w:noVBand="1"/>
+      </w:tblPr>
+      <w:tblGrid>
+        <w:gridCol w:w="2640"/>
+        <w:gridCol w:w="1400"/>
+        <w:gridCol w:w="1400"/>
+        <w:gridCol w:w="1520"/>
+      </w:tblGrid>
+      <w:tr>
+        <w:trPr>
+          <w:trHeight w:val="300"/>
+          <w:jc w:val="center"/>
+        </w:trPr>
+        <w:tc>
+          <w:tcPr>
+            <w:tcW w:w="2640" w:type="dxa"/>
+            <w:tcBorders>
+              <w:top w:val="nil"/>
+              <w:left w:val="nil"/>
+              <w:bottom w:val="nil"/>
+              <w:right w:val="nil"/>
+            </w:tcBorders>
+            <w:shd w:val="clear" w:color="auto" w:fill="auto"/>
+            <w:noWrap/>
+            <w:vAlign w:val="center"/>
+            <w:hideMark/>
+          </w:tcPr>
+          <w:p>
+            <w:pPr>
+              <w:spacing w:after="0" w:line="240" w:lineRule="auto"/>
+              <w:rPr>
+                <w:rFonts w:ascii="Calibri Light" w:eastAsia="宋体" w:hAnsi="Calibri Light" w:cs="宋体"/>
+                <w:b/>
+                <w:bCs/>
+                <w:color w:val="000000"/>
+                <w:lang w:val="en-US"/>
+              </w:rPr>
+            </w:pPr>
+            <w:r>
+              <w:rPr>
+                <w:rFonts w:ascii="Calibri Light" w:eastAsia="宋体" w:hAnsi="Calibri Light" w:cs="宋体"/>
+                <w:b/>
+                <w:bCs/>
+                <w:color w:val="000000"/>
+                <w:lang w:val="en-US"/>
+              </w:rPr>
+              <w:t>Gamma</w:t>
+            </w:r>
+          </w:p>
+        </w:tc>
+        <w:tc>
+          <w:tcPr>
+            <w:tcW w:w="1400" w:type="dxa"/>
+            <w:tcBorders>
+              <w:top w:val="nil"/>
+              <w:left w:val="nil"/>
+              <w:bottom w:val="nil"/>
+              <w:right w:val="nil"/>
+            </w:tcBorders>
+            <w:shd w:val="clear" w:color="auto" w:fill="auto"/>
+            <w:noWrap/>
+            <w:vAlign w:val="center"/>
+            <w:hideMark/>
+          </w:tcPr>
+          <w:p>
+            <w:pPr>
+              <w:spacing w:after="0" w:line="240" w:lineRule="auto"/>
+              <w:jc w:val="right"/>
+              <w:rPr>
+                <w:rFonts w:ascii="Calibri Light" w:eastAsia="宋体" w:hAnsi="Calibri Light" w:cs="宋体"/>
+                <w:b/>
+                <w:bCs/>
+                <w:color w:val="000000"/>
+                <w:lang w:val="en-US"/>
+              </w:rPr>
+            </w:pPr>
+            <w:r>
+              <w:rPr>
+                <w:rFonts w:ascii="Calibri Light" w:eastAsia="宋体" w:hAnsi="Calibri Light" w:cs="宋体"/>
+                <w:b/>
+                <w:bCs/>
+                <w:color w:val="000000"/>
+                <w:lang w:val="en-US"/>
+              </w:rPr>
+              <w:t>0.01</w:t>
+            </w:r>
+          </w:p>
+        </w:tc>
+        <w:tc>
+          <w:tcPr>
+            <w:tcW w:w="1400" w:type="dxa"/>
+            <w:tcBorders>
+              <w:top w:val="nil"/>
+              <w:left w:val="nil"/>
+              <w:bottom w:val="nil"/>
+              <w:right w:val="nil"/>
+            </w:tcBorders>
+            <w:shd w:val="clear" w:color="auto" w:fill="auto"/>
+            <w:noWrap/>
+            <w:vAlign w:val="center"/>
+            <w:hideMark/>
+          </w:tcPr>
+          <w:p>
+            <w:pPr>
+              <w:spacing w:after="0" w:line="240" w:lineRule="auto"/>
+              <w:jc w:val="right"/>
+              <w:rPr>
+                <w:rFonts w:ascii="Calibri Light" w:eastAsia="宋体" w:hAnsi="Calibri Light" w:cs="宋体"/>
+                <w:b/>
+                <w:bCs/>
+                <w:color w:val="000000"/>
+                <w:lang w:val="en-US"/>
+              </w:rPr>
+            </w:pPr>
+            <w:r>
+              <w:rPr>
+                <w:rFonts w:ascii="Calibri Light" w:eastAsia="宋体" w:hAnsi="Calibri Light" w:cs="宋体"/>
+                <w:b/>
+                <w:bCs/>
+                <w:color w:val="000000"/>
+                <w:lang w:val="en-US"/>
+              </w:rPr>
+              <w:t>0.001</w:t>
+            </w:r>
+          </w:p>
+        </w:tc>
+        <w:tc>
+          <w:tcPr>
+            <w:tcW w:w="1520" w:type="dxa"/>
+            <w:tcBorders>
+              <w:top w:val="nil"/>
+              <w:left w:val="nil"/>
+              <w:bottom w:val="nil"/>
+              <w:right w:val="nil"/>
+            </w:tcBorders>
+            <w:shd w:val="clear" w:color="auto" w:fill="auto"/>
+            <w:noWrap/>
+            <w:vAlign w:val="center"/>
+            <w:hideMark/>
+          </w:tcPr>
+          <w:p>
+            <w:pPr>
+              <w:spacing w:after="0" w:line="240" w:lineRule="auto"/>
+              <w:jc w:val="right"/>
+              <w:rPr>
+                <w:rFonts w:ascii="Calibri Light" w:eastAsia="宋体" w:hAnsi="Calibri Light" w:cs="宋体"/>
+                <w:b/>
+                <w:bCs/>
+                <w:color w:val="000000"/>
+                <w:lang w:val="en-US"/>
+              </w:rPr>
+            </w:pPr>
+            <w:r>
+              <w:rPr>
+                <w:rFonts w:ascii="Calibri Light" w:eastAsia="宋体" w:hAnsi="Calibri Light" w:cs="宋体"/>
+                <w:b/>
+                <w:bCs/>
+                <w:color w:val="000000"/>
+                <w:lang w:val="en-US"/>
+              </w:rPr>
+              <w:t>0.0001</w:t>
+            </w:r>
+          </w:p>
+        </w:tc>
+      </w:tr>
+      <w:tr>
+        <w:trPr>
+          <w:trHeight w:val="300"/>
+          <w:jc w:val="center"/>
+        </w:trPr>
+        <w:tc>
+          <w:tcPr>
+            <w:tcW w:w="2640" w:type="dxa"/>
+            <w:tcBorders>
+              <w:top w:val="nil"/>
+              <w:left w:val="nil"/>
+              <w:bottom w:val="nil"/>
+              <w:right w:val="nil"/>
+            </w:tcBorders>
+            <w:shd w:val="clear" w:color="auto" w:fill="auto"/>
+            <w:noWrap/>
+            <w:vAlign w:val="center"/>
+            <w:hideMark/>
+          </w:tcPr>
+          <w:p>
+            <w:pPr>
+              <w:spacing w:after="0" w:line="240" w:lineRule="auto"/>
+              <w:rPr>
+                <w:rFonts w:ascii="Calibri Light" w:eastAsia="宋体" w:hAnsi="Calibri Light" w:cs="宋体"/>
+                <w:color w:val="000000"/>
+                <w:lang w:val="en-US"/>
+              </w:rPr>
+            </w:pPr>
+            <w:r>
+              <w:rPr>
+                <w:rFonts w:ascii="Calibri Light" w:eastAsia="宋体" w:hAnsi="Calibri Light" w:cs="宋体"/>
+                <w:color w:val="000000"/>
+                <w:lang w:val="en-US"/>
+              </w:rPr>
+              <w:t>Average precision</w:t>
+            </w:r>
+          </w:p>
+        </w:tc>
+        <w:tc>
+          <w:tcPr>
+            <w:tcW w:w="1400" w:type="dxa"/>
+            <w:tcBorders>
+              <w:top w:val="nil"/>
+              <w:left w:val="nil"/>
+              <w:bottom w:val="nil"/>
+              <w:right w:val="nil"/>
+            </w:tcBorders>
+            <w:shd w:val="clear" w:color="auto" w:fill="auto"/>
+            <w:noWrap/>
+            <w:vAlign w:val="center"/>
+            <w:hideMark/>
+          </w:tcPr>
+          <w:p>
+            <w:pPr>
+              <w:spacing w:after="0" w:line="240" w:lineRule="auto"/>
+              <w:jc w:val="right"/>
+              <w:rPr>
+                <w:rFonts w:ascii="Calibri Light" w:eastAsia="宋体" w:hAnsi="Calibri Light" w:cs="宋体"/>
+                <w:color w:val="000000"/>
+                <w:lang w:val="en-US"/>
+              </w:rPr>
+            </w:pPr>
+            <w:r>
+              <w:rPr>
+                <w:rFonts w:ascii="Calibri Light" w:eastAsia="宋体" w:hAnsi="Calibri Light" w:cs="宋体"/>
+                <w:color w:val="000000"/>
+                <w:lang w:val="en-US"/>
+              </w:rPr>
+              <w:t>0.464744861</w:t>
+            </w:r>
+          </w:p>
+        </w:tc>
+        <w:tc>
+          <w:tcPr>
+            <w:tcW w:w="1400" w:type="dxa"/>
+            <w:tcBorders>
+              <w:top w:val="nil"/>
+              <w:left w:val="nil"/>
+              <w:bottom w:val="nil"/>
+              <w:right w:val="nil"/>
+            </w:tcBorders>
+            <w:shd w:val="clear" w:color="auto" w:fill="auto"/>
+            <w:noWrap/>
+            <w:vAlign w:val="center"/>
+            <w:hideMark/>
+          </w:tcPr>
+          <w:p>
+            <w:pPr>
+              <w:spacing w:after="0" w:line="240" w:lineRule="auto"/>
+              <w:jc w:val="right"/>
+              <w:rPr>
+                <w:rFonts w:ascii="Calibri Light" w:eastAsia="宋体" w:hAnsi="Calibri Light" w:cs="宋体"/>
+                <w:color w:val="000000"/>
+                <w:lang w:val="en-US"/>
+              </w:rPr>
+            </w:pPr>
+            <w:r>
+              <w:rPr>
+                <w:rFonts w:ascii="Calibri Light" w:eastAsia="宋体" w:hAnsi="Calibri Light" w:cs="宋体"/>
+                <w:color w:val="000000"/>
+                <w:lang w:val="en-US"/>
+              </w:rPr>
+              <w:t>0.288938828</w:t>
+            </w:r>
+          </w:p>
+        </w:tc>
+        <w:tc>
+          <w:tcPr>
+            <w:tcW w:w="1520" w:type="dxa"/>
+            <w:tcBorders>
+              <w:top w:val="nil"/>
+              <w:left w:val="nil"/>
+              <w:bottom w:val="nil"/>
+              <w:right w:val="nil"/>
+            </w:tcBorders>
+            <w:shd w:val="clear" w:color="auto" w:fill="auto"/>
+            <w:noWrap/>
+            <w:vAlign w:val="center"/>
+            <w:hideMark/>
+          </w:tcPr>
+          <w:p>
+            <w:pPr>
+              <w:spacing w:after="0" w:line="240" w:lineRule="auto"/>
+              <w:jc w:val="right"/>
+              <w:rPr>
+                <w:rFonts w:ascii="Calibri Light" w:eastAsia="宋体" w:hAnsi="Calibri Light" w:cs="宋体"/>
+                <w:color w:val="000000"/>
+                <w:lang w:val="en-US"/>
+              </w:rPr>
+            </w:pPr>
+            <w:r>
+              <w:rPr>
+                <w:rFonts w:ascii="Calibri Light" w:eastAsia="宋体" w:hAnsi="Calibri Light" w:cs="宋体"/>
+                <w:color w:val="000000"/>
+                <w:lang w:val="en-US"/>
+              </w:rPr>
+              <w:t>0.138660163</w:t>
+            </w:r>
+          </w:p>
+        </w:tc>
+      </w:tr>
+      <w:tr>
+        <w:trPr>
+          <w:trHeight w:val="300"/>
+          <w:jc w:val="center"/>
+        </w:trPr>
+        <w:tc>
+          <w:tcPr>
+            <w:tcW w:w="2640" w:type="dxa"/>
+            <w:tcBorders>
+              <w:top w:val="nil"/>
+              <w:left w:val="nil"/>
+              <w:bottom w:val="nil"/>
+              <w:right w:val="nil"/>
+            </w:tcBorders>
+            <w:shd w:val="clear" w:color="auto" w:fill="auto"/>
+            <w:noWrap/>
+            <w:vAlign w:val="center"/>
+            <w:hideMark/>
+          </w:tcPr>
+          <w:p>
+            <w:pPr>
+              <w:spacing w:after="0" w:line="240" w:lineRule="auto"/>
+              <w:rPr>
+                <w:rFonts w:ascii="Calibri Light" w:eastAsia="宋体" w:hAnsi="Calibri Light" w:cs="宋体"/>
+                <w:color w:val="000000"/>
+                <w:lang w:val="en-US"/>
+              </w:rPr>
+            </w:pPr>
+            <w:r>
+              <w:rPr>
+                <w:rFonts w:ascii="Calibri Light" w:eastAsia="宋体" w:hAnsi="Calibri Light" w:cs="宋体"/>
+                <w:color w:val="000000"/>
+                <w:lang w:val="en-US"/>
+              </w:rPr>
+              <w:t>Average recall</w:t>
+            </w:r>
+          </w:p>
+        </w:tc>
+        <w:tc>
+          <w:tcPr>
+            <w:tcW w:w="1400" w:type="dxa"/>
+            <w:tcBorders>
+              <w:top w:val="nil"/>
+              <w:left w:val="nil"/>
+              <w:bottom w:val="nil"/>
+              <w:right w:val="nil"/>
+            </w:tcBorders>
+            <w:shd w:val="clear" w:color="auto" w:fill="auto"/>
+            <w:noWrap/>
+            <w:vAlign w:val="center"/>
+            <w:hideMark/>
+          </w:tcPr>
+          <w:p>
+            <w:pPr>
+              <w:spacing w:after="0" w:line="240" w:lineRule="auto"/>
+              <w:jc w:val="right"/>
+              <w:rPr>
+                <w:rFonts w:ascii="Calibri Light" w:eastAsia="宋体" w:hAnsi="Calibri Light" w:cs="宋体"/>
+                <w:color w:val="000000"/>
+                <w:lang w:val="en-US"/>
+              </w:rPr>
+            </w:pPr>
+            <w:r>
+              <w:rPr>
+                <w:rFonts w:ascii="Calibri Light" w:eastAsia="宋体" w:hAnsi="Calibri Light" w:cs="宋体"/>
+                <w:color w:val="000000"/>
+                <w:lang w:val="en-US"/>
+              </w:rPr>
+              <w:t>0.818181819</w:t>
+            </w:r>
+          </w:p>
+        </w:tc>
+        <w:tc>
+          <w:tcPr>
+            <w:tcW w:w="1400" w:type="dxa"/>
+            <w:tcBorders>
+              <w:top w:val="nil"/>
+              <w:left w:val="nil"/>
+              <w:bottom w:val="nil"/>
+              <w:right w:val="nil"/>
+            </w:tcBorders>
+            <w:shd w:val="clear" w:color="auto" w:fill="auto"/>
+            <w:noWrap/>
+            <w:vAlign w:val="center"/>
+            <w:hideMark/>
+          </w:tcPr>
+          <w:p>
+            <w:pPr>
+              <w:spacing w:after="0" w:line="240" w:lineRule="auto"/>
+              <w:jc w:val="right"/>
+              <w:rPr>
+                <w:rFonts w:ascii="Calibri Light" w:eastAsia="宋体" w:hAnsi="Calibri Light" w:cs="宋体"/>
+                <w:color w:val="000000"/>
+                <w:lang w:val="en-US"/>
+              </w:rPr>
+            </w:pPr>
+            <w:r>
+              <w:rPr>
+                <w:rFonts w:ascii="Calibri Light" w:eastAsia="宋体" w:hAnsi="Calibri Light" w:cs="宋体"/>
+                <w:color w:val="000000"/>
+                <w:lang w:val="en-US"/>
+              </w:rPr>
+              <w:t>0.832323233</w:t>
+            </w:r>
+          </w:p>
+        </w:tc>
+        <w:tc>
+          <w:tcPr>
+            <w:tcW w:w="1520" w:type="dxa"/>
+            <w:tcBorders>
+              <w:top w:val="nil"/>
+              <w:left w:val="nil"/>
+              <w:bottom w:val="nil"/>
+              <w:right w:val="nil"/>
+            </w:tcBorders>
+            <w:shd w:val="clear" w:color="auto" w:fill="auto"/>
+            <w:noWrap/>
+            <w:vAlign w:val="center"/>
+            <w:hideMark/>
+          </w:tcPr>
+          <w:p>
+            <w:pPr>
+              <w:spacing w:after="0" w:line="240" w:lineRule="auto"/>
+              <w:jc w:val="right"/>
+              <w:rPr>
+                <w:rFonts w:ascii="Calibri Light" w:eastAsia="宋体" w:hAnsi="Calibri Light" w:cs="宋体"/>
+                <w:color w:val="000000"/>
+                <w:lang w:val="en-US"/>
+              </w:rPr>
+            </w:pPr>
+            <w:r>
+              <w:rPr>
+                <w:rFonts w:ascii="Calibri Light" w:eastAsia="宋体" w:hAnsi="Calibri Light" w:cs="宋体"/>
+                <w:color w:val="000000"/>
+                <w:lang w:val="en-US"/>
+              </w:rPr>
+              <w:t>1</w:t>
+            </w:r>
+          </w:p>
+        </w:tc>
+      </w:tr>
+    </w:tbl>
+    <w:p>
+      <w:pPr>
+        <w:rPr>
+          <w:lang w:val="en-US"/>
+        </w:rPr>
+      </w:pPr>
+    </w:p>
+    <w:p>
+      <w:pPr>
+        <w:rPr>
+          <w:lang w:val="en-US"/>
+        </w:rPr>
+      </w:pPr>
+      <w:r>
+        <w:rPr>
+          <w:lang w:val="en-US"/>
+        </w:rPr>
+        <w:t>Overall, i</w:t>
+      </w:r>
+      <w:r>
+        <w:rPr>
+          <w:lang w:val="en-US"/>
+        </w:rPr>
+        <w:t xml:space="preserve">n the parameter settings, we found when C is larger, the result is slightly better. Large C means the model is actually choosing more samples as support vectors. Gamma value defines how far influence a support vector could reach. In our case, we selected a high gamma value, meaning the influence of a support vector is close to itself. </w:t>
+      </w:r>
+    </w:p>
+    <w:p>
+      <w:pPr>
+        <w:rPr>
+          <w:rFonts w:hint="eastAsia"/>
+          <w:lang w:val="en-US"/>
+        </w:rPr>
+      </w:pPr>
+      <w:r>
+        <w:rPr>
+          <w:rFonts w:hint="eastAsia"/>
+          <w:lang w:val="en-US"/>
+        </w:rPr>
+        <w:t xml:space="preserve">In combination of the characteristics of the dataset, one can think of it as the model needs a few support vectors from the sample to differentiate POIs from non-POIs. </w:t>
+      </w:r>
+      <w:r>
+        <w:rPr>
+          <w:lang w:val="en-US"/>
+        </w:rPr>
+        <w:t>This is actually understandable, because we do not have many POI samples, while we have abundant non-POI samples. While the ultimate goal is to identify POIs, it is not easy to capture their characteristics given so small sample size. Thus many support vectors are needed to actually capture the difference between POIs and non-POIs.</w:t>
+      </w:r>
     </w:p>
     <w:p>
       <w:pPr>
@@ -14547,35 +17498,41 @@
     <w:p>
       <w:pPr>
         <w:rPr>
+          <w:color w:val="808080" w:themeColor="background1" w:themeShade="80"/>
           <w:lang w:val="en-US"/>
         </w:rPr>
       </w:pPr>
       <w:r>
         <w:rPr>
+          <w:color w:val="808080" w:themeColor="background1" w:themeShade="80"/>
           <w:lang w:val="en-US"/>
         </w:rPr>
         <w:t>What is validation, and what</w:t>
       </w:r>
       <w:r>
         <w:rPr>
+          <w:color w:val="808080" w:themeColor="background1" w:themeShade="80"/>
           <w:lang w:val="en-US"/>
         </w:rPr>
         <w:t>’</w:t>
       </w:r>
       <w:r>
         <w:rPr>
+          <w:color w:val="808080" w:themeColor="background1" w:themeShade="80"/>
           <w:lang w:val="en-US"/>
         </w:rPr>
         <w:t>s a classic mistake you can make if you do it wrong? How did you validate your analysis?  [</w:t>
       </w:r>
       <w:r>
         <w:rPr>
+          <w:color w:val="808080" w:themeColor="background1" w:themeShade="80"/>
           <w:lang w:val="en-US"/>
         </w:rPr>
         <w:t>Relevant</w:t>
       </w:r>
       <w:r>
         <w:rPr>
+          <w:color w:val="808080" w:themeColor="background1" w:themeShade="80"/>
           <w:lang w:val="en-US"/>
         </w:rPr>
         <w:t xml:space="preserve"> rubric item: “validation strategy”]</w:t>
@@ -14587,6 +17544,168 @@
           <w:lang w:val="en-US"/>
         </w:rPr>
       </w:pPr>
+      <w:r>
+        <w:rPr>
+          <w:lang w:val="en-US"/>
+        </w:rPr>
+        <w:t xml:space="preserve">In the model building process, it is </w:t>
+      </w:r>
+      <w:r>
+        <w:rPr>
+          <w:lang w:val="en-US"/>
+        </w:rPr>
+        <w:t xml:space="preserve">very easy to run into overfitting. Overfitting happens when the model tries to learn each and every detail of the training set whereas loses the ability to generalize. Especially when the dataset contains noise, the model can sometimes learn the noise instead of the actual hidden knowledge. </w:t>
+      </w:r>
+      <w:r>
+        <w:rPr>
+          <w:lang w:val="en-US"/>
+        </w:rPr>
+        <w:t xml:space="preserve">In SVM, it means too fine level of </w:t>
+      </w:r>
+      <w:r>
+        <w:rPr>
+          <w:lang w:val="en-US"/>
+        </w:rPr>
+        <w:t>classification</w:t>
+      </w:r>
+      <w:r>
+        <w:rPr>
+          <w:lang w:val="en-US"/>
+        </w:rPr>
+        <w:t xml:space="preserve"> boundary.</w:t>
+      </w:r>
+      <w:r>
+        <w:rPr>
+          <w:lang w:val="en-US"/>
+        </w:rPr>
+        <w:t xml:space="preserve"> The idea is illustrated in the figure below. The classification boundary on the right side is seen as overfitting, because it tries to correctly classify every data point by creating decision boundaries belonging to the ‘cat’ class whereas the majority of data points around that area are all ‘dog’ class. The classification boundary on the left hand side is much more generalized.</w:t>
+      </w:r>
+    </w:p>
+    <w:p>
+      <w:pPr>
+        <w:jc w:val="center"/>
+        <w:rPr>
+          <w:lang w:val="en-US"/>
+        </w:rPr>
+      </w:pPr>
+      <w:r>
+        <w:rPr>
+          <w:noProof/>
+          <w:lang w:val="en-US"/>
+        </w:rPr>
+        <w:drawing>
+          <wp:inline distT="0" distB="0" distL="0" distR="0">
+            <wp:extent cx="4962525" cy="1944867"/>
+            <wp:effectExtent l="0" t="0" r="0" b="0"/>
+            <wp:docPr id="20" name="图片 20" descr="Image result for svm overfitting"/>
+            <wp:cNvGraphicFramePr>
+              <a:graphicFrameLocks xmlns:a="http://schemas.openxmlformats.org/drawingml/2006/main" noChangeAspect="1"/>
+            </wp:cNvGraphicFramePr>
+            <a:graphic xmlns:a="http://schemas.openxmlformats.org/drawingml/2006/main">
+              <a:graphicData uri="http://schemas.openxmlformats.org/drawingml/2006/picture">
+                <pic:pic xmlns:pic="http://schemas.openxmlformats.org/drawingml/2006/picture">
+                  <pic:nvPicPr>
+                    <pic:cNvPr id="0" name="Picture 2" descr="Image result for svm overfitting"/>
+                    <pic:cNvPicPr>
+                      <a:picLocks noChangeAspect="1" noChangeArrowheads="1"/>
+                    </pic:cNvPicPr>
+                  </pic:nvPicPr>
+                  <pic:blipFill>
+                    <a:blip r:embed="rId12">
+                      <a:extLst>
+                        <a:ext uri="{28A0092B-C50C-407E-A947-70E740481C1C}">
+                          <a14:useLocalDpi xmlns:a14="http://schemas.microsoft.com/office/drawing/2010/main" val="0"/>
+                        </a:ext>
+                      </a:extLst>
+                    </a:blip>
+                    <a:srcRect/>
+                    <a:stretch>
+                      <a:fillRect/>
+                    </a:stretch>
+                  </pic:blipFill>
+                  <pic:spPr bwMode="auto">
+                    <a:xfrm>
+                      <a:off x="0" y="0"/>
+                      <a:ext cx="5022521" cy="1968380"/>
+                    </a:xfrm>
+                    <a:prstGeom prst="rect">
+                      <a:avLst/>
+                    </a:prstGeom>
+                    <a:noFill/>
+                    <a:ln>
+                      <a:noFill/>
+                    </a:ln>
+                  </pic:spPr>
+                </pic:pic>
+              </a:graphicData>
+            </a:graphic>
+          </wp:inline>
+        </w:drawing>
+      </w:r>
+    </w:p>
+    <w:p>
+      <w:pPr>
+        <w:jc w:val="center"/>
+        <w:rPr>
+          <w:rFonts w:hint="eastAsia"/>
+          <w:lang w:val="en-US"/>
+        </w:rPr>
+      </w:pPr>
+      <w:r>
+        <w:rPr>
+          <w:rFonts w:hint="eastAsia"/>
+          <w:lang w:val="en-US"/>
+        </w:rPr>
+        <w:t xml:space="preserve">Figure </w:t>
+      </w:r>
+      <w:r>
+        <w:rPr>
+          <w:lang w:val="en-US"/>
+        </w:rPr>
+        <w:t>4</w:t>
+      </w:r>
+      <w:r>
+        <w:rPr>
+          <w:rFonts w:hint="eastAsia"/>
+          <w:lang w:val="en-US"/>
+        </w:rPr>
+        <w:t>. An example of overfitting</w:t>
+      </w:r>
+    </w:p>
+    <w:p>
+      <w:pPr>
+        <w:rPr>
+          <w:rFonts w:hint="eastAsia"/>
+          <w:lang w:val="en-US"/>
+        </w:rPr>
+      </w:pPr>
+      <w:r>
+        <w:rPr>
+          <w:rFonts w:hint="eastAsia"/>
+          <w:lang w:val="en-US"/>
+        </w:rPr>
+        <w:lastRenderedPageBreak/>
+        <w:t xml:space="preserve">One way to </w:t>
+      </w:r>
+      <w:r>
+        <w:rPr>
+          <w:lang w:val="en-US"/>
+        </w:rPr>
+        <w:t>avoid</w:t>
+      </w:r>
+      <w:r>
+        <w:rPr>
+          <w:rFonts w:hint="eastAsia"/>
+          <w:lang w:val="en-US"/>
+        </w:rPr>
+        <w:t xml:space="preserve"> </w:t>
+      </w:r>
+      <w:r>
+        <w:rPr>
+          <w:lang w:val="en-US"/>
+        </w:rPr>
+        <w:t>overfitting is to use cross validation as we did in previous section. By partitioning the data in to 5 folds, we train the data with 4 fold and test the model with 1 fold, which is ‘unseen’ to the model. The performance on the test set can actually represent the ability of the model to correctly classify on new or unseen data.</w:t>
+      </w:r>
     </w:p>
     <w:p>
       <w:pPr>
@@ -14599,6 +17718,8 @@
           <w:lang w:val="en-US"/>
         </w:rPr>
       </w:pPr>
+      <w:bookmarkStart w:id="0" w:name="_GoBack"/>
+      <w:bookmarkEnd w:id="0"/>
       <w:r>
         <w:rPr>
           <w:rFonts w:asciiTheme="majorHAnsi" w:hAnsiTheme="majorHAnsi"/>
@@ -14621,32 +17742,80 @@
     <w:p>
       <w:pPr>
         <w:rPr>
+          <w:color w:val="808080" w:themeColor="background1" w:themeShade="80"/>
           <w:lang w:val="en-US"/>
         </w:rPr>
       </w:pPr>
       <w:r>
         <w:rPr>
-          <w:lang w:val="en-US"/>
-        </w:rPr>
-        <w:t xml:space="preserve">Give at least 2 evaluation metrics and your average performance for each of them.  Explain an interpretation of your metrics that says something human-understandable about your algorithms performance. </w:t>
-      </w:r>
-      <w:r>
-        <w:rPr>
-          <w:lang w:val="en-US"/>
-        </w:rPr>
-        <w:t>[</w:t>
-      </w:r>
-      <w:r>
-        <w:rPr>
+          <w:color w:val="808080" w:themeColor="background1" w:themeShade="80"/>
+          <w:lang w:val="en-US"/>
+        </w:rPr>
+        <w:t>Give at least 2 evaluation metrics and your average performance for each of them.  Explain an interpretation of your metrics that says something human-understandable about your algorithms performance. [</w:t>
+      </w:r>
+      <w:r>
+        <w:rPr>
+          <w:color w:val="808080" w:themeColor="background1" w:themeShade="80"/>
           <w:lang w:val="en-US"/>
         </w:rPr>
         <w:t>Relevant</w:t>
       </w:r>
       <w:r>
         <w:rPr>
+          <w:color w:val="808080" w:themeColor="background1" w:themeShade="80"/>
           <w:lang w:val="en-US"/>
         </w:rPr>
         <w:t xml:space="preserve"> rubric item: “usage of evaluation metrics”]</w:t>
+      </w:r>
+    </w:p>
+    <w:p>
+      <w:pPr>
+        <w:rPr>
+          <w:lang w:val="en-US"/>
+        </w:rPr>
+      </w:pPr>
+      <w:r>
+        <w:rPr>
+          <w:lang w:val="en-US"/>
+        </w:rPr>
+        <w:t>In the previous section, we used f1 score, precision and recall to evaluate the model. F1 score is the harmonious mean of precision and recall. Precision is TP / (TP+FP), in our case, this indicates among all the people classified as POIs, the number of real POIs. Recall is TP / (T</w:t>
+      </w:r>
+      <w:r>
+        <w:rPr>
+          <w:lang w:val="en-US"/>
+        </w:rPr>
+        <w:t>P</w:t>
+      </w:r>
+      <w:r>
+        <w:rPr>
+          <w:lang w:val="en-US"/>
+        </w:rPr>
+        <w:t>+FN), which indicates among all the people who are actually POIs, the number of people correctly identified</w:t>
+      </w:r>
+      <w:r>
+        <w:rPr>
+          <w:lang w:val="en-US"/>
+        </w:rPr>
+        <w:t>.</w:t>
+      </w:r>
+    </w:p>
+    <w:p>
+      <w:pPr>
+        <w:rPr>
+          <w:lang w:val="en-US"/>
+        </w:rPr>
+      </w:pPr>
+      <w:r>
+        <w:rPr>
+          <w:lang w:val="en-US"/>
+        </w:rPr>
+        <w:t xml:space="preserve">In the result we see whenever running the algorithm, we get precision much lower whereas recall is still fine. This means the model is often confusing non-POIs as POIs, but for those who are actually POIs the can find most of them. </w:t>
+      </w:r>
+      <w:r>
+        <w:rPr>
+          <w:lang w:val="en-US"/>
+        </w:rPr>
+        <w:t>Partially the reason is we used a weightage to let the model consider POIs to be ‘more important’, and that helped change the classification boundary towards POIs side.</w:t>
       </w:r>
     </w:p>
     <w:p>
@@ -14810,7 +17979,7 @@
             <w:pPr>
               <w:spacing w:after="0" w:line="240" w:lineRule="auto"/>
               <w:rPr>
-                <w:rFonts w:ascii="Calibri Light" w:eastAsia="宋体" w:hAnsi="Calibri Light" w:cs="宋体" w:hint="eastAsia"/>
+                <w:rFonts w:ascii="Calibri Light" w:eastAsia="宋体" w:hAnsi="Calibri Light" w:cs="宋体"/>
                 <w:b/>
                 <w:bCs/>
                 <w:color w:val="000000"/>
@@ -16605,28 +19774,7 @@
           <w:sz w:val="28"/>
           <w:lang w:val="en-US"/>
         </w:rPr>
-        <w:t>7.</w:t>
-      </w:r>
-      <w:r>
-        <w:rPr>
-          <w:sz w:val="28"/>
-          <w:lang w:val="en-US"/>
-        </w:rPr>
-        <w:t>2</w:t>
-      </w:r>
-      <w:r>
-        <w:rPr>
-          <w:sz w:val="28"/>
-          <w:lang w:val="en-US"/>
-        </w:rPr>
-        <w:t xml:space="preserve"> </w:t>
-      </w:r>
-      <w:r>
-        <w:rPr>
-          <w:sz w:val="28"/>
-          <w:lang w:val="en-US"/>
-        </w:rPr>
-        <w:t>Boxplot of Enron data features</w:t>
+        <w:t>7.2 Boxplot of Enron data features</w:t>
       </w:r>
     </w:p>
     <w:p>
@@ -16763,54 +19911,6 @@
                     <pic:cNvPicPr/>
                   </pic:nvPicPr>
                   <pic:blipFill>
-                    <a:blip r:embed="rId12">
-                      <a:extLst>
-                        <a:ext uri="{28A0092B-C50C-407E-A947-70E740481C1C}">
-                          <a14:useLocalDpi xmlns:a14="http://schemas.microsoft.com/office/drawing/2010/main" val="0"/>
-                        </a:ext>
-                      </a:extLst>
-                    </a:blip>
-                    <a:stretch>
-                      <a:fillRect/>
-                    </a:stretch>
-                  </pic:blipFill>
-                  <pic:spPr>
-                    <a:xfrm>
-                      <a:off x="0" y="0"/>
-                      <a:ext cx="2880000" cy="2160000"/>
-                    </a:xfrm>
-                    <a:prstGeom prst="rect">
-                      <a:avLst/>
-                    </a:prstGeom>
-                  </pic:spPr>
-                </pic:pic>
-              </a:graphicData>
-            </a:graphic>
-          </wp:inline>
-        </w:drawing>
-      </w:r>
-      <w:r>
-        <w:rPr>
-          <w:rFonts w:hint="eastAsia"/>
-          <w:noProof/>
-          <w:lang w:val="en-US"/>
-        </w:rPr>
-        <w:drawing>
-          <wp:inline distT="0" distB="0" distL="0" distR="0" wp14:anchorId="68DE12B8" wp14:editId="2A811D0C">
-            <wp:extent cx="2880000" cy="2160000"/>
-            <wp:effectExtent l="0" t="0" r="0" b="0"/>
-            <wp:docPr id="4" name="图片 4"/>
-            <wp:cNvGraphicFramePr>
-              <a:graphicFrameLocks xmlns:a="http://schemas.openxmlformats.org/drawingml/2006/main" noChangeAspect="1"/>
-            </wp:cNvGraphicFramePr>
-            <a:graphic xmlns:a="http://schemas.openxmlformats.org/drawingml/2006/main">
-              <a:graphicData uri="http://schemas.openxmlformats.org/drawingml/2006/picture">
-                <pic:pic xmlns:pic="http://schemas.openxmlformats.org/drawingml/2006/picture">
-                  <pic:nvPicPr>
-                    <pic:cNvPr id="4" name="director_fees.png"/>
-                    <pic:cNvPicPr/>
-                  </pic:nvPicPr>
-                  <pic:blipFill>
                     <a:blip r:embed="rId13">
                       <a:extLst>
                         <a:ext uri="{28A0092B-C50C-407E-A947-70E740481C1C}">
@@ -16837,14 +19937,6 @@
           </wp:inline>
         </w:drawing>
       </w:r>
-    </w:p>
-    <w:p>
-      <w:pPr>
-        <w:jc w:val="center"/>
-        <w:rPr>
-          <w:lang w:val="en-US"/>
-        </w:rPr>
-      </w:pPr>
       <w:r>
         <w:rPr>
           <w:rFonts w:hint="eastAsia"/>
@@ -16852,10 +19944,10 @@
           <w:lang w:val="en-US"/>
         </w:rPr>
         <w:drawing>
-          <wp:inline distT="0" distB="0" distL="0" distR="0" wp14:anchorId="36442708" wp14:editId="6F9A374B">
+          <wp:inline distT="0" distB="0" distL="0" distR="0" wp14:anchorId="68DE12B8" wp14:editId="2A811D0C">
             <wp:extent cx="2880000" cy="2160000"/>
             <wp:effectExtent l="0" t="0" r="0" b="0"/>
-            <wp:docPr id="5" name="图片 5"/>
+            <wp:docPr id="4" name="图片 4"/>
             <wp:cNvGraphicFramePr>
               <a:graphicFrameLocks xmlns:a="http://schemas.openxmlformats.org/drawingml/2006/main" noChangeAspect="1"/>
             </wp:cNvGraphicFramePr>
@@ -16863,7 +19955,7 @@
               <a:graphicData uri="http://schemas.openxmlformats.org/drawingml/2006/picture">
                 <pic:pic xmlns:pic="http://schemas.openxmlformats.org/drawingml/2006/picture">
                   <pic:nvPicPr>
-                    <pic:cNvPr id="5" name="exercised_stock_options.png"/>
+                    <pic:cNvPr id="4" name="director_fees.png"/>
                     <pic:cNvPicPr/>
                   </pic:nvPicPr>
                   <pic:blipFill>
@@ -16893,6 +19985,14 @@
           </wp:inline>
         </w:drawing>
       </w:r>
+    </w:p>
+    <w:p>
+      <w:pPr>
+        <w:jc w:val="center"/>
+        <w:rPr>
+          <w:lang w:val="en-US"/>
+        </w:rPr>
+      </w:pPr>
       <w:r>
         <w:rPr>
           <w:rFonts w:hint="eastAsia"/>
@@ -16900,10 +20000,10 @@
           <w:lang w:val="en-US"/>
         </w:rPr>
         <w:drawing>
-          <wp:inline distT="0" distB="0" distL="0" distR="0" wp14:anchorId="0A482CD7" wp14:editId="0DECD980">
+          <wp:inline distT="0" distB="0" distL="0" distR="0" wp14:anchorId="36442708" wp14:editId="6F9A374B">
             <wp:extent cx="2880000" cy="2160000"/>
             <wp:effectExtent l="0" t="0" r="0" b="0"/>
-            <wp:docPr id="6" name="图片 6"/>
+            <wp:docPr id="5" name="图片 5"/>
             <wp:cNvGraphicFramePr>
               <a:graphicFrameLocks xmlns:a="http://schemas.openxmlformats.org/drawingml/2006/main" noChangeAspect="1"/>
             </wp:cNvGraphicFramePr>
@@ -16911,7 +20011,7 @@
               <a:graphicData uri="http://schemas.openxmlformats.org/drawingml/2006/picture">
                 <pic:pic xmlns:pic="http://schemas.openxmlformats.org/drawingml/2006/picture">
                   <pic:nvPicPr>
-                    <pic:cNvPr id="6" name="expenses.png"/>
+                    <pic:cNvPr id="5" name="exercised_stock_options.png"/>
                     <pic:cNvPicPr/>
                   </pic:nvPicPr>
                   <pic:blipFill>
@@ -16941,6 +20041,54 @@
           </wp:inline>
         </w:drawing>
       </w:r>
+      <w:r>
+        <w:rPr>
+          <w:rFonts w:hint="eastAsia"/>
+          <w:noProof/>
+          <w:lang w:val="en-US"/>
+        </w:rPr>
+        <w:drawing>
+          <wp:inline distT="0" distB="0" distL="0" distR="0" wp14:anchorId="0A482CD7" wp14:editId="0DECD980">
+            <wp:extent cx="2880000" cy="2160000"/>
+            <wp:effectExtent l="0" t="0" r="0" b="0"/>
+            <wp:docPr id="6" name="图片 6"/>
+            <wp:cNvGraphicFramePr>
+              <a:graphicFrameLocks xmlns:a="http://schemas.openxmlformats.org/drawingml/2006/main" noChangeAspect="1"/>
+            </wp:cNvGraphicFramePr>
+            <a:graphic xmlns:a="http://schemas.openxmlformats.org/drawingml/2006/main">
+              <a:graphicData uri="http://schemas.openxmlformats.org/drawingml/2006/picture">
+                <pic:pic xmlns:pic="http://schemas.openxmlformats.org/drawingml/2006/picture">
+                  <pic:nvPicPr>
+                    <pic:cNvPr id="6" name="expenses.png"/>
+                    <pic:cNvPicPr/>
+                  </pic:nvPicPr>
+                  <pic:blipFill>
+                    <a:blip r:embed="rId16">
+                      <a:extLst>
+                        <a:ext uri="{28A0092B-C50C-407E-A947-70E740481C1C}">
+                          <a14:useLocalDpi xmlns:a14="http://schemas.microsoft.com/office/drawing/2010/main" val="0"/>
+                        </a:ext>
+                      </a:extLst>
+                    </a:blip>
+                    <a:stretch>
+                      <a:fillRect/>
+                    </a:stretch>
+                  </pic:blipFill>
+                  <pic:spPr>
+                    <a:xfrm>
+                      <a:off x="0" y="0"/>
+                      <a:ext cx="2880000" cy="2160000"/>
+                    </a:xfrm>
+                    <a:prstGeom prst="rect">
+                      <a:avLst/>
+                    </a:prstGeom>
+                  </pic:spPr>
+                </pic:pic>
+              </a:graphicData>
+            </a:graphic>
+          </wp:inline>
+        </w:drawing>
+      </w:r>
     </w:p>
     <w:p>
       <w:pPr>
@@ -16971,7 +20119,7 @@
                     <pic:cNvPicPr/>
                   </pic:nvPicPr>
                   <pic:blipFill>
-                    <a:blip r:embed="rId16">
+                    <a:blip r:embed="rId17">
                       <a:extLst>
                         <a:ext uri="{28A0092B-C50C-407E-A947-70E740481C1C}">
                           <a14:useLocalDpi xmlns:a14="http://schemas.microsoft.com/office/drawing/2010/main" val="0"/>
@@ -17016,62 +20164,6 @@
                 <pic:pic xmlns:pic="http://schemas.openxmlformats.org/drawingml/2006/picture">
                   <pic:nvPicPr>
                     <pic:cNvPr id="8" name="from_messages.png"/>
-                    <pic:cNvPicPr/>
-                  </pic:nvPicPr>
-                  <pic:blipFill>
-                    <a:blip r:embed="rId17">
-                      <a:extLst>
-                        <a:ext uri="{28A0092B-C50C-407E-A947-70E740481C1C}">
-                          <a14:useLocalDpi xmlns:a14="http://schemas.microsoft.com/office/drawing/2010/main" val="0"/>
-                        </a:ext>
-                      </a:extLst>
-                    </a:blip>
-                    <a:stretch>
-                      <a:fillRect/>
-                    </a:stretch>
-                  </pic:blipFill>
-                  <pic:spPr>
-                    <a:xfrm>
-                      <a:off x="0" y="0"/>
-                      <a:ext cx="2880000" cy="2160000"/>
-                    </a:xfrm>
-                    <a:prstGeom prst="rect">
-                      <a:avLst/>
-                    </a:prstGeom>
-                  </pic:spPr>
-                </pic:pic>
-              </a:graphicData>
-            </a:graphic>
-          </wp:inline>
-        </w:drawing>
-      </w:r>
-    </w:p>
-    <w:p>
-      <w:pPr>
-        <w:jc w:val="center"/>
-        <w:rPr>
-          <w:lang w:val="en-US"/>
-        </w:rPr>
-      </w:pPr>
-      <w:r>
-        <w:rPr>
-          <w:rFonts w:hint="eastAsia"/>
-          <w:noProof/>
-          <w:lang w:val="en-US"/>
-        </w:rPr>
-        <w:drawing>
-          <wp:inline distT="0" distB="0" distL="0" distR="0" wp14:anchorId="4CECA389" wp14:editId="2D4A98C3">
-            <wp:extent cx="2880000" cy="2160000"/>
-            <wp:effectExtent l="0" t="0" r="0" b="0"/>
-            <wp:docPr id="9" name="图片 9"/>
-            <wp:cNvGraphicFramePr>
-              <a:graphicFrameLocks xmlns:a="http://schemas.openxmlformats.org/drawingml/2006/main" noChangeAspect="1"/>
-            </wp:cNvGraphicFramePr>
-            <a:graphic xmlns:a="http://schemas.openxmlformats.org/drawingml/2006/main">
-              <a:graphicData uri="http://schemas.openxmlformats.org/drawingml/2006/picture">
-                <pic:pic xmlns:pic="http://schemas.openxmlformats.org/drawingml/2006/picture">
-                  <pic:nvPicPr>
-                    <pic:cNvPr id="9" name="from_this_person_to_poi.png"/>
                     <pic:cNvPicPr/>
                   </pic:nvPicPr>
                   <pic:blipFill>
@@ -17101,6 +20193,14 @@
           </wp:inline>
         </w:drawing>
       </w:r>
+    </w:p>
+    <w:p>
+      <w:pPr>
+        <w:jc w:val="center"/>
+        <w:rPr>
+          <w:lang w:val="en-US"/>
+        </w:rPr>
+      </w:pPr>
       <w:r>
         <w:rPr>
           <w:rFonts w:hint="eastAsia"/>
@@ -17108,10 +20208,10 @@
           <w:lang w:val="en-US"/>
         </w:rPr>
         <w:drawing>
-          <wp:inline distT="0" distB="0" distL="0" distR="0" wp14:anchorId="21D32A16" wp14:editId="3D025F24">
+          <wp:inline distT="0" distB="0" distL="0" distR="0" wp14:anchorId="4CECA389" wp14:editId="2D4A98C3">
             <wp:extent cx="2880000" cy="2160000"/>
             <wp:effectExtent l="0" t="0" r="0" b="0"/>
-            <wp:docPr id="10" name="图片 10"/>
+            <wp:docPr id="9" name="图片 9"/>
             <wp:cNvGraphicFramePr>
               <a:graphicFrameLocks xmlns:a="http://schemas.openxmlformats.org/drawingml/2006/main" noChangeAspect="1"/>
             </wp:cNvGraphicFramePr>
@@ -17119,7 +20219,7 @@
               <a:graphicData uri="http://schemas.openxmlformats.org/drawingml/2006/picture">
                 <pic:pic xmlns:pic="http://schemas.openxmlformats.org/drawingml/2006/picture">
                   <pic:nvPicPr>
-                    <pic:cNvPr id="10" name="loan_advances.png"/>
+                    <pic:cNvPr id="9" name="from_this_person_to_poi.png"/>
                     <pic:cNvPicPr/>
                   </pic:nvPicPr>
                   <pic:blipFill>
@@ -17149,26 +20249,17 @@
           </wp:inline>
         </w:drawing>
       </w:r>
-    </w:p>
-    <w:p>
-      <w:pPr>
-        <w:jc w:val="center"/>
-        <w:rPr>
-          <w:lang w:val="en-US"/>
-        </w:rPr>
-      </w:pPr>
       <w:r>
         <w:rPr>
           <w:rFonts w:hint="eastAsia"/>
           <w:noProof/>
           <w:lang w:val="en-US"/>
         </w:rPr>
-        <w:lastRenderedPageBreak/>
         <w:drawing>
-          <wp:inline distT="0" distB="0" distL="0" distR="0" wp14:anchorId="1F08B70E" wp14:editId="2C6358CC">
+          <wp:inline distT="0" distB="0" distL="0" distR="0" wp14:anchorId="21D32A16" wp14:editId="3D025F24">
             <wp:extent cx="2880000" cy="2160000"/>
             <wp:effectExtent l="0" t="0" r="0" b="0"/>
-            <wp:docPr id="11" name="图片 11"/>
+            <wp:docPr id="10" name="图片 10"/>
             <wp:cNvGraphicFramePr>
               <a:graphicFrameLocks xmlns:a="http://schemas.openxmlformats.org/drawingml/2006/main" noChangeAspect="1"/>
             </wp:cNvGraphicFramePr>
@@ -17176,7 +20267,7 @@
               <a:graphicData uri="http://schemas.openxmlformats.org/drawingml/2006/picture">
                 <pic:pic xmlns:pic="http://schemas.openxmlformats.org/drawingml/2006/picture">
                   <pic:nvPicPr>
-                    <pic:cNvPr id="11" name="long_term_incentive.png"/>
+                    <pic:cNvPr id="10" name="loan_advances.png"/>
                     <pic:cNvPicPr/>
                   </pic:nvPicPr>
                   <pic:blipFill>
@@ -17206,17 +20297,26 @@
           </wp:inline>
         </w:drawing>
       </w:r>
+    </w:p>
+    <w:p>
+      <w:pPr>
+        <w:jc w:val="center"/>
+        <w:rPr>
+          <w:lang w:val="en-US"/>
+        </w:rPr>
+      </w:pPr>
       <w:r>
         <w:rPr>
           <w:rFonts w:hint="eastAsia"/>
           <w:noProof/>
           <w:lang w:val="en-US"/>
         </w:rPr>
+        <w:lastRenderedPageBreak/>
         <w:drawing>
-          <wp:inline distT="0" distB="0" distL="0" distR="0" wp14:anchorId="7A52533C" wp14:editId="43502FCA">
+          <wp:inline distT="0" distB="0" distL="0" distR="0" wp14:anchorId="1F08B70E" wp14:editId="2C6358CC">
             <wp:extent cx="2880000" cy="2160000"/>
             <wp:effectExtent l="0" t="0" r="0" b="0"/>
-            <wp:docPr id="12" name="图片 12"/>
+            <wp:docPr id="11" name="图片 11"/>
             <wp:cNvGraphicFramePr>
               <a:graphicFrameLocks xmlns:a="http://schemas.openxmlformats.org/drawingml/2006/main" noChangeAspect="1"/>
             </wp:cNvGraphicFramePr>
@@ -17224,7 +20324,7 @@
               <a:graphicData uri="http://schemas.openxmlformats.org/drawingml/2006/picture">
                 <pic:pic xmlns:pic="http://schemas.openxmlformats.org/drawingml/2006/picture">
                   <pic:nvPicPr>
-                    <pic:cNvPr id="12" name="other.png"/>
+                    <pic:cNvPr id="11" name="long_term_incentive.png"/>
                     <pic:cNvPicPr/>
                   </pic:nvPicPr>
                   <pic:blipFill>
@@ -17254,14 +20354,6 @@
           </wp:inline>
         </w:drawing>
       </w:r>
-    </w:p>
-    <w:p>
-      <w:pPr>
-        <w:jc w:val="center"/>
-        <w:rPr>
-          <w:lang w:val="en-US"/>
-        </w:rPr>
-      </w:pPr>
       <w:r>
         <w:rPr>
           <w:rFonts w:hint="eastAsia"/>
@@ -17269,10 +20361,10 @@
           <w:lang w:val="en-US"/>
         </w:rPr>
         <w:drawing>
-          <wp:inline distT="0" distB="0" distL="0" distR="0" wp14:anchorId="7646301F" wp14:editId="7DB109FF">
+          <wp:inline distT="0" distB="0" distL="0" distR="0" wp14:anchorId="7A52533C" wp14:editId="43502FCA">
             <wp:extent cx="2880000" cy="2160000"/>
             <wp:effectExtent l="0" t="0" r="0" b="0"/>
-            <wp:docPr id="13" name="图片 13"/>
+            <wp:docPr id="12" name="图片 12"/>
             <wp:cNvGraphicFramePr>
               <a:graphicFrameLocks xmlns:a="http://schemas.openxmlformats.org/drawingml/2006/main" noChangeAspect="1"/>
             </wp:cNvGraphicFramePr>
@@ -17280,7 +20372,7 @@
               <a:graphicData uri="http://schemas.openxmlformats.org/drawingml/2006/picture">
                 <pic:pic xmlns:pic="http://schemas.openxmlformats.org/drawingml/2006/picture">
                   <pic:nvPicPr>
-                    <pic:cNvPr id="13" name="restricted_stock.png"/>
+                    <pic:cNvPr id="12" name="other.png"/>
                     <pic:cNvPicPr/>
                   </pic:nvPicPr>
                   <pic:blipFill>
@@ -17310,6 +20402,14 @@
           </wp:inline>
         </w:drawing>
       </w:r>
+    </w:p>
+    <w:p>
+      <w:pPr>
+        <w:jc w:val="center"/>
+        <w:rPr>
+          <w:lang w:val="en-US"/>
+        </w:rPr>
+      </w:pPr>
       <w:r>
         <w:rPr>
           <w:rFonts w:hint="eastAsia"/>
@@ -17317,10 +20417,10 @@
           <w:lang w:val="en-US"/>
         </w:rPr>
         <w:drawing>
-          <wp:inline distT="0" distB="0" distL="0" distR="0" wp14:anchorId="0BD97BD8" wp14:editId="3170B8DA">
+          <wp:inline distT="0" distB="0" distL="0" distR="0" wp14:anchorId="7646301F" wp14:editId="7DB109FF">
             <wp:extent cx="2880000" cy="2160000"/>
             <wp:effectExtent l="0" t="0" r="0" b="0"/>
-            <wp:docPr id="14" name="图片 14"/>
+            <wp:docPr id="13" name="图片 13"/>
             <wp:cNvGraphicFramePr>
               <a:graphicFrameLocks xmlns:a="http://schemas.openxmlformats.org/drawingml/2006/main" noChangeAspect="1"/>
             </wp:cNvGraphicFramePr>
@@ -17328,7 +20428,7 @@
               <a:graphicData uri="http://schemas.openxmlformats.org/drawingml/2006/picture">
                 <pic:pic xmlns:pic="http://schemas.openxmlformats.org/drawingml/2006/picture">
                   <pic:nvPicPr>
-                    <pic:cNvPr id="14" name="restricted_stock_deferred.png"/>
+                    <pic:cNvPr id="13" name="restricted_stock.png"/>
                     <pic:cNvPicPr/>
                   </pic:nvPicPr>
                   <pic:blipFill>
@@ -17358,14 +20458,6 @@
           </wp:inline>
         </w:drawing>
       </w:r>
-    </w:p>
-    <w:p>
-      <w:pPr>
-        <w:jc w:val="center"/>
-        <w:rPr>
-          <w:lang w:val="en-US"/>
-        </w:rPr>
-      </w:pPr>
       <w:r>
         <w:rPr>
           <w:rFonts w:hint="eastAsia"/>
@@ -17373,10 +20465,10 @@
           <w:lang w:val="en-US"/>
         </w:rPr>
         <w:drawing>
-          <wp:inline distT="0" distB="0" distL="0" distR="0" wp14:anchorId="4C70638D" wp14:editId="0EA808B1">
+          <wp:inline distT="0" distB="0" distL="0" distR="0" wp14:anchorId="0BD97BD8" wp14:editId="3170B8DA">
             <wp:extent cx="2880000" cy="2160000"/>
             <wp:effectExtent l="0" t="0" r="0" b="0"/>
-            <wp:docPr id="15" name="图片 15"/>
+            <wp:docPr id="14" name="图片 14"/>
             <wp:cNvGraphicFramePr>
               <a:graphicFrameLocks xmlns:a="http://schemas.openxmlformats.org/drawingml/2006/main" noChangeAspect="1"/>
             </wp:cNvGraphicFramePr>
@@ -17384,7 +20476,7 @@
               <a:graphicData uri="http://schemas.openxmlformats.org/drawingml/2006/picture">
                 <pic:pic xmlns:pic="http://schemas.openxmlformats.org/drawingml/2006/picture">
                   <pic:nvPicPr>
-                    <pic:cNvPr id="15" name="salary.png"/>
+                    <pic:cNvPr id="14" name="restricted_stock_deferred.png"/>
                     <pic:cNvPicPr/>
                   </pic:nvPicPr>
                   <pic:blipFill>
@@ -17414,6 +20506,14 @@
           </wp:inline>
         </w:drawing>
       </w:r>
+    </w:p>
+    <w:p>
+      <w:pPr>
+        <w:jc w:val="center"/>
+        <w:rPr>
+          <w:lang w:val="en-US"/>
+        </w:rPr>
+      </w:pPr>
       <w:r>
         <w:rPr>
           <w:rFonts w:hint="eastAsia"/>
@@ -17421,10 +20521,10 @@
           <w:lang w:val="en-US"/>
         </w:rPr>
         <w:drawing>
-          <wp:inline distT="0" distB="0" distL="0" distR="0" wp14:anchorId="5F623A6D" wp14:editId="5668566A">
+          <wp:inline distT="0" distB="0" distL="0" distR="0" wp14:anchorId="4C70638D" wp14:editId="0EA808B1">
             <wp:extent cx="2880000" cy="2160000"/>
             <wp:effectExtent l="0" t="0" r="0" b="0"/>
-            <wp:docPr id="16" name="图片 16"/>
+            <wp:docPr id="15" name="图片 15"/>
             <wp:cNvGraphicFramePr>
               <a:graphicFrameLocks xmlns:a="http://schemas.openxmlformats.org/drawingml/2006/main" noChangeAspect="1"/>
             </wp:cNvGraphicFramePr>
@@ -17432,7 +20532,7 @@
               <a:graphicData uri="http://schemas.openxmlformats.org/drawingml/2006/picture">
                 <pic:pic xmlns:pic="http://schemas.openxmlformats.org/drawingml/2006/picture">
                   <pic:nvPicPr>
-                    <pic:cNvPr id="16" name="shared_receipt_with_poi.png"/>
+                    <pic:cNvPr id="15" name="salary.png"/>
                     <pic:cNvPicPr/>
                   </pic:nvPicPr>
                   <pic:blipFill>
@@ -17462,14 +20562,6 @@
           </wp:inline>
         </w:drawing>
       </w:r>
-    </w:p>
-    <w:p>
-      <w:pPr>
-        <w:jc w:val="center"/>
-        <w:rPr>
-          <w:lang w:val="en-US"/>
-        </w:rPr>
-      </w:pPr>
       <w:r>
         <w:rPr>
           <w:rFonts w:hint="eastAsia"/>
@@ -17477,10 +20569,10 @@
           <w:lang w:val="en-US"/>
         </w:rPr>
         <w:drawing>
-          <wp:inline distT="0" distB="0" distL="0" distR="0" wp14:anchorId="7BC81325" wp14:editId="45936F32">
+          <wp:inline distT="0" distB="0" distL="0" distR="0" wp14:anchorId="5F623A6D" wp14:editId="5668566A">
             <wp:extent cx="2880000" cy="2160000"/>
             <wp:effectExtent l="0" t="0" r="0" b="0"/>
-            <wp:docPr id="17" name="图片 17"/>
+            <wp:docPr id="16" name="图片 16"/>
             <wp:cNvGraphicFramePr>
               <a:graphicFrameLocks xmlns:a="http://schemas.openxmlformats.org/drawingml/2006/main" noChangeAspect="1"/>
             </wp:cNvGraphicFramePr>
@@ -17488,7 +20580,7 @@
               <a:graphicData uri="http://schemas.openxmlformats.org/drawingml/2006/picture">
                 <pic:pic xmlns:pic="http://schemas.openxmlformats.org/drawingml/2006/picture">
                   <pic:nvPicPr>
-                    <pic:cNvPr id="17" name="to_messages.png"/>
+                    <pic:cNvPr id="16" name="shared_receipt_with_poi.png"/>
                     <pic:cNvPicPr/>
                   </pic:nvPicPr>
                   <pic:blipFill>
@@ -17518,6 +20610,14 @@
           </wp:inline>
         </w:drawing>
       </w:r>
+    </w:p>
+    <w:p>
+      <w:pPr>
+        <w:jc w:val="center"/>
+        <w:rPr>
+          <w:lang w:val="en-US"/>
+        </w:rPr>
+      </w:pPr>
       <w:r>
         <w:rPr>
           <w:rFonts w:hint="eastAsia"/>
@@ -17525,10 +20625,10 @@
           <w:lang w:val="en-US"/>
         </w:rPr>
         <w:drawing>
-          <wp:inline distT="0" distB="0" distL="0" distR="0" wp14:anchorId="441DBBA3" wp14:editId="43B43A53">
+          <wp:inline distT="0" distB="0" distL="0" distR="0" wp14:anchorId="7BC81325" wp14:editId="45936F32">
             <wp:extent cx="2880000" cy="2160000"/>
             <wp:effectExtent l="0" t="0" r="0" b="0"/>
-            <wp:docPr id="18" name="图片 18"/>
+            <wp:docPr id="17" name="图片 17"/>
             <wp:cNvGraphicFramePr>
               <a:graphicFrameLocks xmlns:a="http://schemas.openxmlformats.org/drawingml/2006/main" noChangeAspect="1"/>
             </wp:cNvGraphicFramePr>
@@ -17536,7 +20636,7 @@
               <a:graphicData uri="http://schemas.openxmlformats.org/drawingml/2006/picture">
                 <pic:pic xmlns:pic="http://schemas.openxmlformats.org/drawingml/2006/picture">
                   <pic:nvPicPr>
-                    <pic:cNvPr id="18" name="total_payments.png"/>
+                    <pic:cNvPr id="17" name="to_messages.png"/>
                     <pic:cNvPicPr/>
                   </pic:nvPicPr>
                   <pic:blipFill>
@@ -17566,26 +20666,17 @@
           </wp:inline>
         </w:drawing>
       </w:r>
-    </w:p>
-    <w:p>
-      <w:pPr>
-        <w:jc w:val="center"/>
-        <w:rPr>
-          <w:lang w:val="en-US"/>
-        </w:rPr>
-      </w:pPr>
       <w:r>
         <w:rPr>
           <w:rFonts w:hint="eastAsia"/>
           <w:noProof/>
           <w:lang w:val="en-US"/>
         </w:rPr>
-        <w:lastRenderedPageBreak/>
         <w:drawing>
-          <wp:inline distT="0" distB="0" distL="0" distR="0" wp14:anchorId="742E6162" wp14:editId="325AE7A3">
+          <wp:inline distT="0" distB="0" distL="0" distR="0" wp14:anchorId="441DBBA3" wp14:editId="43B43A53">
             <wp:extent cx="2880000" cy="2160000"/>
             <wp:effectExtent l="0" t="0" r="0" b="0"/>
-            <wp:docPr id="19" name="图片 19"/>
+            <wp:docPr id="18" name="图片 18"/>
             <wp:cNvGraphicFramePr>
               <a:graphicFrameLocks xmlns:a="http://schemas.openxmlformats.org/drawingml/2006/main" noChangeAspect="1"/>
             </wp:cNvGraphicFramePr>
@@ -17593,7 +20684,7 @@
               <a:graphicData uri="http://schemas.openxmlformats.org/drawingml/2006/picture">
                 <pic:pic xmlns:pic="http://schemas.openxmlformats.org/drawingml/2006/picture">
                   <pic:nvPicPr>
-                    <pic:cNvPr id="19" name="total_stock_value.png"/>
+                    <pic:cNvPr id="18" name="total_payments.png"/>
                     <pic:cNvPicPr/>
                   </pic:nvPicPr>
                   <pic:blipFill>
@@ -17626,8 +20717,64 @@
     </w:p>
     <w:p>
       <w:pPr>
+        <w:jc w:val="center"/>
+        <w:rPr>
+          <w:lang w:val="en-US"/>
+        </w:rPr>
+      </w:pPr>
+      <w:r>
         <w:rPr>
           <w:rFonts w:hint="eastAsia"/>
+          <w:noProof/>
+          <w:lang w:val="en-US"/>
+        </w:rPr>
+        <w:lastRenderedPageBreak/>
+        <w:drawing>
+          <wp:inline distT="0" distB="0" distL="0" distR="0" wp14:anchorId="742E6162" wp14:editId="325AE7A3">
+            <wp:extent cx="2880000" cy="2160000"/>
+            <wp:effectExtent l="0" t="0" r="0" b="0"/>
+            <wp:docPr id="19" name="图片 19"/>
+            <wp:cNvGraphicFramePr>
+              <a:graphicFrameLocks xmlns:a="http://schemas.openxmlformats.org/drawingml/2006/main" noChangeAspect="1"/>
+            </wp:cNvGraphicFramePr>
+            <a:graphic xmlns:a="http://schemas.openxmlformats.org/drawingml/2006/main">
+              <a:graphicData uri="http://schemas.openxmlformats.org/drawingml/2006/picture">
+                <pic:pic xmlns:pic="http://schemas.openxmlformats.org/drawingml/2006/picture">
+                  <pic:nvPicPr>
+                    <pic:cNvPr id="19" name="total_stock_value.png"/>
+                    <pic:cNvPicPr/>
+                  </pic:nvPicPr>
+                  <pic:blipFill>
+                    <a:blip r:embed="rId29">
+                      <a:extLst>
+                        <a:ext uri="{28A0092B-C50C-407E-A947-70E740481C1C}">
+                          <a14:useLocalDpi xmlns:a14="http://schemas.microsoft.com/office/drawing/2010/main" val="0"/>
+                        </a:ext>
+                      </a:extLst>
+                    </a:blip>
+                    <a:stretch>
+                      <a:fillRect/>
+                    </a:stretch>
+                  </pic:blipFill>
+                  <pic:spPr>
+                    <a:xfrm>
+                      <a:off x="0" y="0"/>
+                      <a:ext cx="2880000" cy="2160000"/>
+                    </a:xfrm>
+                    <a:prstGeom prst="rect">
+                      <a:avLst/>
+                    </a:prstGeom>
+                  </pic:spPr>
+                </pic:pic>
+              </a:graphicData>
+            </a:graphic>
+          </wp:inline>
+        </w:drawing>
+      </w:r>
+    </w:p>
+    <w:p>
+      <w:pPr>
+        <w:rPr>
           <w:lang w:val="en-US"/>
         </w:rPr>
       </w:pPr>
@@ -19640,7 +22787,7 @@
 </file>
 
 <file path=customXml/itemProps1.xml><?xml version="1.0" encoding="utf-8"?>
-<ds:datastoreItem xmlns:ds="http://schemas.openxmlformats.org/officeDocument/2006/customXml" ds:itemID="{C16A0F53-B327-41A0-8356-21883CD82BF8}">
+<ds:datastoreItem xmlns:ds="http://schemas.openxmlformats.org/officeDocument/2006/customXml" ds:itemID="{FEA39708-F6C4-4994-97EF-6E0E848C2ACB}">
   <ds:schemaRefs>
     <ds:schemaRef ds:uri="http://schemas.openxmlformats.org/officeDocument/2006/bibliography"/>
   </ds:schemaRefs>

</xml_diff>

<commit_message>
Project 5 version 2 after review.
</commit_message>
<xml_diff>
--- a/5_IdentifyFraudFromEnronEmail/final_project/Project 5.docx
+++ b/5_IdentifyFraudFromEnronEmail/final_project/Project 5.docx
@@ -24,6 +24,26 @@
     </w:p>
     <w:p>
       <w:pPr>
+        <w:jc w:val="right"/>
+        <w:rPr>
+          <w:rFonts w:hint="eastAsia"/>
+          <w:b/>
+          <w:sz w:val="36"/>
+          <w:lang w:val="en-US"/>
+        </w:rPr>
+      </w:pPr>
+      <w:r>
+        <w:rPr>
+          <w:rFonts w:hint="eastAsia"/>
+          <w:b/>
+          <w:sz w:val="36"/>
+          <w:lang w:val="en-US"/>
+        </w:rPr>
+        <w:t>Xin Pang</w:t>
+      </w:r>
+    </w:p>
+    <w:p>
+      <w:pPr>
         <w:pStyle w:val="1"/>
         <w:spacing w:before="100" w:beforeAutospacing="1" w:after="100" w:afterAutospacing="1" w:line="240" w:lineRule="auto"/>
         <w:rPr>
@@ -74,7 +94,15 @@
         <w:rPr>
           <w:lang w:val="en-US"/>
         </w:rPr>
-        <w:t xml:space="preserve"> given a dataset describing certain aspects of the employees (e.g. payment, stock, and email interaction data), by applying feature engineering techniques,</w:t>
+        <w:t xml:space="preserve"> given a dataset describing certain aspects of the emplo</w:t>
+      </w:r>
+      <w:bookmarkStart w:id="0" w:name="_GoBack"/>
+      <w:bookmarkEnd w:id="0"/>
+      <w:r>
+        <w:rPr>
+          <w:lang w:val="en-US"/>
+        </w:rPr>
+        <w:t>yees (e.g. payment, stock, and email interaction data), by applying feature engineering techniques,</w:t>
       </w:r>
       <w:r>
         <w:rPr>
@@ -183,6 +211,12 @@
           <w:lang w:val="en-US"/>
         </w:rPr>
         <w:t xml:space="preserve"> </w:t>
+      </w:r>
+      <w:r>
+        <w:rPr>
+          <w:lang w:val="en-US"/>
+        </w:rPr>
+        <w:t xml:space="preserve">18 out of 146 employees are POIs and the rest are non-POIs. </w:t>
       </w:r>
       <w:r>
         <w:rPr>
@@ -621,6 +655,7 @@
     <w:p>
       <w:pPr>
         <w:rPr>
+          <w:rFonts w:hint="eastAsia"/>
           <w:lang w:val="en-US"/>
         </w:rPr>
       </w:pPr>
@@ -796,6 +831,7 @@
           <w:i/>
           <w:lang w:val="en-US"/>
         </w:rPr>
+        <w:lastRenderedPageBreak/>
         <w:t>Compensation</w:t>
       </w:r>
       <w:r>
@@ -833,15 +869,7 @@
           <w:i/>
           <w:lang w:val="en-US"/>
         </w:rPr>
-        <w:t xml:space="preserve">grants, grew 166% to an average of $7.43 million. In the same period, corporate profits grew by 16%, and per capita income grew by 18%. Enron was at the cutting edge of </w:t>
-      </w:r>
-      <w:r>
-        <w:rPr>
-          <w:i/>
-          <w:lang w:val="en-US"/>
-        </w:rPr>
-        <w:lastRenderedPageBreak/>
-        <w:t xml:space="preserve">this trend. The stated goal of its board of directors was to pay executives in the 75th percentile of its peer group. </w:t>
+        <w:t xml:space="preserve">grants, grew 166% to an average of $7.43 million. In the same period, corporate profits grew by 16%, and per capita income grew by 18%. Enron was at the cutting edge of this trend. The stated goal of its board of directors was to pay executives in the 75th percentile of its peer group. </w:t>
       </w:r>
       <w:r>
         <w:rPr>
@@ -7878,6 +7906,7 @@
                 <w:color w:val="000000"/>
                 <w:lang w:val="en-US"/>
               </w:rPr>
+              <w:lastRenderedPageBreak/>
               <w:t>25%</w:t>
             </w:r>
           </w:p>
@@ -8232,7 +8261,6 @@
                 <w:color w:val="000000"/>
                 <w:lang w:val="en-US"/>
               </w:rPr>
-              <w:lastRenderedPageBreak/>
               <w:t>75%</w:t>
             </w:r>
           </w:p>
@@ -8798,6 +8826,19 @@
           <w:lang w:val="en-US"/>
         </w:rPr>
       </w:pPr>
+      <w:r>
+        <w:rPr>
+          <w:rFonts w:hint="eastAsia"/>
+          <w:lang w:val="en-US"/>
+        </w:rPr>
+        <w:t xml:space="preserve">Although in the above analysis many outliners are found, we still need to be cautious about how to process them. </w:t>
+      </w:r>
+      <w:r>
+        <w:rPr>
+          <w:lang w:val="en-US"/>
+        </w:rPr>
+        <w:t>Whether to remove or not depends on the scenario. In Enron’s case, POIs tried to maximize their own benefits by transferring company assets to their own. Thus it makes sense to observe many outliers in salary, stock options, etc.</w:t>
+      </w:r>
     </w:p>
     <w:p>
       <w:pPr>
@@ -8807,52 +8848,9 @@
       </w:pPr>
       <w:r>
         <w:rPr>
-          <w:rFonts w:hint="eastAsia"/>
-          <w:lang w:val="en-US"/>
-        </w:rPr>
-        <w:t xml:space="preserve">Although in the above analysis many outliners are found, we still need to be cautious about how to process them. </w:t>
-      </w:r>
-      <w:r>
-        <w:rPr>
-          <w:lang w:val="en-US"/>
-        </w:rPr>
-        <w:t xml:space="preserve">Whether to remove or not depends on the scenario. In Enron’s case, POIs </w:t>
-      </w:r>
-      <w:r>
-        <w:rPr>
-          <w:lang w:val="en-US"/>
-        </w:rPr>
-        <w:t>tried</w:t>
-      </w:r>
-      <w:r>
-        <w:rPr>
-          <w:lang w:val="en-US"/>
-        </w:rPr>
-        <w:t xml:space="preserve"> to max</w:t>
-      </w:r>
-      <w:r>
-        <w:rPr>
-          <w:lang w:val="en-US"/>
-        </w:rPr>
-        <w:t>imize their own benefits by transferring company assets to their own</w:t>
-      </w:r>
-      <w:r>
-        <w:rPr>
-          <w:lang w:val="en-US"/>
-        </w:rPr>
-        <w:t xml:space="preserve">. Thus it makes sense to observe many outliers in salary, stock options, etc. Rather, having these outliers </w:t>
-      </w:r>
-      <w:r>
-        <w:rPr>
-          <w:lang w:val="en-US"/>
-        </w:rPr>
-        <w:t>might be</w:t>
-      </w:r>
-      <w:r>
-        <w:rPr>
-          <w:lang w:val="en-US"/>
-        </w:rPr>
-        <w:t xml:space="preserve"> an indicator of the likelihood of being a POI. Hence the decision is not to remove these outliers.</w:t>
+          <w:lang w:val="en-US"/>
+        </w:rPr>
+        <w:t>The plot below visualizes total stock value vs. total payments. Points in red are the POIs and blue are the non-POIs. On the left hand side we can see there is only one particular point far away from others at the right top corner who is a non-POI. This is possibly an outlier. The plot 2.b is a zoom-in plot of 2.a, focusing on the majority in the left bottom corner. The data points in 2.b is quite spread, compared with 2.a. And also, considering the outlier is a non-POI, whereas in the dataset we have abundant data points of non-POI, I decided to remove this outlier.</w:t>
       </w:r>
     </w:p>
     <w:p>
@@ -8865,49 +8863,13 @@
         <w:rPr>
           <w:lang w:val="en-US"/>
         </w:rPr>
-        <w:t>However, keeping the outliers will result in another problem. The mean and interquartile values are high influenced by these outliers. For example in bonus, while 75% of the people have bonus no more than 80,</w:t>
-      </w:r>
-      <w:r>
-        <w:rPr>
-          <w:lang w:val="en-US"/>
-        </w:rPr>
-        <w:t xml:space="preserve"> </w:t>
-      </w:r>
-      <w:r>
-        <w:rPr>
-          <w:lang w:val="en-US"/>
-        </w:rPr>
-        <w:t>000, the maximum value is 97</w:t>
-      </w:r>
-      <w:r>
-        <w:rPr>
-          <w:lang w:val="en-US"/>
-        </w:rPr>
-        <w:t>3, 000, w</w:t>
-      </w:r>
-      <w:r>
-        <w:rPr>
-          <w:lang w:val="en-US"/>
-        </w:rPr>
-        <w:t>hi</w:t>
-      </w:r>
-      <w:r>
-        <w:rPr>
-          <w:lang w:val="en-US"/>
-        </w:rPr>
-        <w:t>ch</w:t>
-      </w:r>
-      <w:r>
-        <w:rPr>
-          <w:lang w:val="en-US"/>
-        </w:rPr>
-        <w:t xml:space="preserve"> is ~121 times the 75% value. </w:t>
-      </w:r>
-      <w:r>
-        <w:rPr>
-          <w:lang w:val="en-US"/>
-        </w:rPr>
-        <w:t xml:space="preserve">As a result, the average value is also much larger than the 75% value. </w:t>
+        <w:t xml:space="preserve">There is also another data point far away from others in 2.b, however, it might be considered as an outlier, but I decided not to remove it, due to 1) while the payments are much larger than others, the total stock value seems to be </w:t>
+      </w:r>
+      <w:r>
+        <w:rPr>
+          <w:lang w:val="en-US"/>
+        </w:rPr>
+        <w:t xml:space="preserve">not very different from others i.e. about 1.5 times the second largest value in 2.b 2) it is a POI, if removing the complete record we will have even less data points to learn from, given that we already have only ~12% of POIs. </w:t>
       </w:r>
     </w:p>
     <w:p>
@@ -8920,7 +8882,156 @@
         <w:rPr>
           <w:lang w:val="en-US"/>
         </w:rPr>
-        <w:t xml:space="preserve">To solve this problem, squared root is used for data transformation. Another option is to use logarithm but due to min values of 0 for many features, squared root is preferred over log. </w:t>
+        <w:t>Therefore, only the data point in the top right corner in 2.a is removed.</w:t>
+      </w:r>
+    </w:p>
+    <w:p>
+      <w:pPr>
+        <w:rPr>
+          <w:lang w:val="en-US"/>
+        </w:rPr>
+      </w:pPr>
+      <w:r>
+        <w:rPr>
+          <w:noProof/>
+          <w:lang w:val="en-US"/>
+        </w:rPr>
+        <w:drawing>
+          <wp:inline distT="0" distB="0" distL="0" distR="0">
+            <wp:extent cx="3240000" cy="2409743"/>
+            <wp:effectExtent l="0" t="0" r="0" b="0"/>
+            <wp:docPr id="21" name="图片 21"/>
+            <wp:cNvGraphicFramePr>
+              <a:graphicFrameLocks xmlns:a="http://schemas.openxmlformats.org/drawingml/2006/main" noChangeAspect="1"/>
+            </wp:cNvGraphicFramePr>
+            <a:graphic xmlns:a="http://schemas.openxmlformats.org/drawingml/2006/main">
+              <a:graphicData uri="http://schemas.openxmlformats.org/drawingml/2006/picture">
+                <pic:pic xmlns:pic="http://schemas.openxmlformats.org/drawingml/2006/picture">
+                  <pic:nvPicPr>
+                    <pic:cNvPr id="21" name="total_payments_stock.png"/>
+                    <pic:cNvPicPr/>
+                  </pic:nvPicPr>
+                  <pic:blipFill>
+                    <a:blip r:embed="rId10">
+                      <a:extLst>
+                        <a:ext uri="{28A0092B-C50C-407E-A947-70E740481C1C}">
+                          <a14:useLocalDpi xmlns:a14="http://schemas.microsoft.com/office/drawing/2010/main" val="0"/>
+                        </a:ext>
+                      </a:extLst>
+                    </a:blip>
+                    <a:stretch>
+                      <a:fillRect/>
+                    </a:stretch>
+                  </pic:blipFill>
+                  <pic:spPr>
+                    <a:xfrm>
+                      <a:off x="0" y="0"/>
+                      <a:ext cx="3240000" cy="2409743"/>
+                    </a:xfrm>
+                    <a:prstGeom prst="rect">
+                      <a:avLst/>
+                    </a:prstGeom>
+                  </pic:spPr>
+                </pic:pic>
+              </a:graphicData>
+            </a:graphic>
+          </wp:inline>
+        </w:drawing>
+      </w:r>
+      <w:r>
+        <w:rPr>
+          <w:noProof/>
+          <w:lang w:val="en-US"/>
+        </w:rPr>
+        <w:drawing>
+          <wp:inline distT="0" distB="0" distL="0" distR="0">
+            <wp:extent cx="3240000" cy="2389500"/>
+            <wp:effectExtent l="0" t="0" r="0" b="0"/>
+            <wp:docPr id="23" name="图片 23"/>
+            <wp:cNvGraphicFramePr>
+              <a:graphicFrameLocks xmlns:a="http://schemas.openxmlformats.org/drawingml/2006/main" noChangeAspect="1"/>
+            </wp:cNvGraphicFramePr>
+            <a:graphic xmlns:a="http://schemas.openxmlformats.org/drawingml/2006/main">
+              <a:graphicData uri="http://schemas.openxmlformats.org/drawingml/2006/picture">
+                <pic:pic xmlns:pic="http://schemas.openxmlformats.org/drawingml/2006/picture">
+                  <pic:nvPicPr>
+                    <pic:cNvPr id="23" name="total_payments_stock_zoomin.png"/>
+                    <pic:cNvPicPr/>
+                  </pic:nvPicPr>
+                  <pic:blipFill>
+                    <a:blip r:embed="rId11">
+                      <a:extLst>
+                        <a:ext uri="{28A0092B-C50C-407E-A947-70E740481C1C}">
+                          <a14:useLocalDpi xmlns:a14="http://schemas.microsoft.com/office/drawing/2010/main" val="0"/>
+                        </a:ext>
+                      </a:extLst>
+                    </a:blip>
+                    <a:stretch>
+                      <a:fillRect/>
+                    </a:stretch>
+                  </pic:blipFill>
+                  <pic:spPr>
+                    <a:xfrm>
+                      <a:off x="0" y="0"/>
+                      <a:ext cx="3240000" cy="2389500"/>
+                    </a:xfrm>
+                    <a:prstGeom prst="rect">
+                      <a:avLst/>
+                    </a:prstGeom>
+                  </pic:spPr>
+                </pic:pic>
+              </a:graphicData>
+            </a:graphic>
+          </wp:inline>
+        </w:drawing>
+      </w:r>
+    </w:p>
+    <w:p>
+      <w:pPr>
+        <w:jc w:val="center"/>
+        <w:rPr>
+          <w:rFonts w:hint="eastAsia"/>
+          <w:lang w:val="en-US"/>
+        </w:rPr>
+      </w:pPr>
+      <w:r>
+        <w:rPr>
+          <w:rFonts w:hint="eastAsia"/>
+          <w:lang w:val="en-US"/>
+        </w:rPr>
+        <w:lastRenderedPageBreak/>
+        <w:t>Figure 2.a Scatter plot of total payments and stock values</w:t>
+      </w:r>
+      <w:r>
+        <w:rPr>
+          <w:lang w:val="en-US"/>
+        </w:rPr>
+        <w:tab/>
+      </w:r>
+      <w:r>
+        <w:rPr>
+          <w:rFonts w:hint="eastAsia"/>
+          <w:lang w:val="en-US"/>
+        </w:rPr>
+        <w:tab/>
+      </w:r>
+      <w:r>
+        <w:rPr>
+          <w:lang w:val="en-US"/>
+        </w:rPr>
+        <w:t>Figure 2.b Scatter plot zoom-in</w:t>
+      </w:r>
+      <w:r>
+        <w:rPr>
+          <w:lang w:val="en-US"/>
+        </w:rPr>
+        <w:tab/>
+      </w:r>
+      <w:r>
+        <w:rPr>
+          <w:lang w:val="en-US"/>
+        </w:rPr>
+        <w:tab/>
       </w:r>
     </w:p>
     <w:p>
@@ -9101,7 +9212,6 @@
         <w:rPr>
           <w:lang w:val="en-US"/>
         </w:rPr>
-        <w:lastRenderedPageBreak/>
         <w:t xml:space="preserve">3. </w:t>
       </w:r>
       <w:proofErr w:type="spellStart"/>
@@ -10089,6 +10199,7 @@
                 <w:color w:val="000000"/>
                 <w:lang w:val="en-US"/>
               </w:rPr>
+              <w:lastRenderedPageBreak/>
               <w:t>loan_advances</w:t>
             </w:r>
             <w:proofErr w:type="spellEnd"/>
@@ -11249,50 +11360,239 @@
     </w:tbl>
     <w:p>
       <w:pPr>
-        <w:rPr>
+        <w:pStyle w:val="3"/>
+        <w:rPr>
+          <w:rFonts w:asciiTheme="majorHAnsi" w:hAnsiTheme="majorHAnsi"/>
+          <w:sz w:val="22"/>
           <w:lang w:val="en-US"/>
         </w:rPr>
       </w:pPr>
       <w:r>
         <w:rPr>
+          <w:rFonts w:asciiTheme="majorHAnsi" w:hAnsiTheme="majorHAnsi"/>
+          <w:sz w:val="22"/>
           <w:lang w:val="en-US"/>
         </w:rPr>
         <w:t xml:space="preserve"> </w:t>
+      </w:r>
+      <w:r>
+        <w:rPr>
+          <w:rFonts w:asciiTheme="majorHAnsi" w:hAnsiTheme="majorHAnsi"/>
+          <w:sz w:val="22"/>
+          <w:lang w:val="en-US"/>
+        </w:rPr>
+        <w:t>2.</w:t>
+      </w:r>
+      <w:r>
+        <w:rPr>
+          <w:rFonts w:asciiTheme="majorHAnsi" w:hAnsiTheme="majorHAnsi"/>
+          <w:sz w:val="22"/>
+          <w:lang w:val="en-US"/>
+        </w:rPr>
+        <w:t>2</w:t>
+      </w:r>
+      <w:r>
+        <w:rPr>
+          <w:rFonts w:asciiTheme="majorHAnsi" w:hAnsiTheme="majorHAnsi"/>
+          <w:sz w:val="22"/>
+          <w:lang w:val="en-US"/>
+        </w:rPr>
+        <w:t>.2 Select K best</w:t>
       </w:r>
     </w:p>
     <w:p>
       <w:pPr>
-        <w:pStyle w:val="3"/>
-        <w:rPr>
-          <w:rFonts w:asciiTheme="majorHAnsi" w:hAnsiTheme="majorHAnsi"/>
-          <w:sz w:val="22"/>
+        <w:rPr>
           <w:lang w:val="en-US"/>
         </w:rPr>
       </w:pPr>
       <w:r>
         <w:rPr>
-          <w:rFonts w:asciiTheme="majorHAnsi" w:hAnsiTheme="majorHAnsi"/>
-          <w:sz w:val="22"/>
-          <w:lang w:val="en-US"/>
-        </w:rPr>
-        <w:lastRenderedPageBreak/>
-        <w:t>2.</w:t>
-      </w:r>
-      <w:r>
-        <w:rPr>
-          <w:rFonts w:asciiTheme="majorHAnsi" w:hAnsiTheme="majorHAnsi"/>
-          <w:sz w:val="22"/>
-          <w:lang w:val="en-US"/>
-        </w:rPr>
-        <w:t>2</w:t>
-      </w:r>
-      <w:r>
-        <w:rPr>
-          <w:rFonts w:asciiTheme="majorHAnsi" w:hAnsiTheme="majorHAnsi"/>
-          <w:sz w:val="22"/>
-          <w:lang w:val="en-US"/>
-        </w:rPr>
-        <w:t>.2 Select K best</w:t>
+          <w:lang w:val="en-US"/>
+        </w:rPr>
+        <w:t>U</w:t>
+      </w:r>
+      <w:r>
+        <w:rPr>
+          <w:rFonts w:hint="eastAsia"/>
+          <w:lang w:val="en-US"/>
+        </w:rPr>
+        <w:t>nivariate feature selection method</w:t>
+      </w:r>
+      <w:r>
+        <w:rPr>
+          <w:lang w:val="en-US"/>
+        </w:rPr>
+        <w:t xml:space="preserve"> is used for feature selection</w:t>
+      </w:r>
+      <w:r>
+        <w:rPr>
+          <w:rFonts w:hint="eastAsia"/>
+          <w:lang w:val="en-US"/>
+        </w:rPr>
+        <w:t xml:space="preserve">. </w:t>
+      </w:r>
+      <w:r>
+        <w:rPr>
+          <w:lang w:val="en-US"/>
+        </w:rPr>
+        <w:t xml:space="preserve">The idea of univariate feature selection is to analyze the relation between independent variable (in our case it is one of the features) and dependent variable (i.e. the labels). </w:t>
+      </w:r>
+      <w:r>
+        <w:rPr>
+          <w:lang w:val="en-US"/>
+        </w:rPr>
+        <w:t xml:space="preserve">As a starting point, I chose the “select K best” method. In this method, there are a few score functions: chi-2, </w:t>
+      </w:r>
+      <w:proofErr w:type="spellStart"/>
+      <w:r>
+        <w:rPr>
+          <w:lang w:val="en-US"/>
+        </w:rPr>
+        <w:t>f_classif</w:t>
+      </w:r>
+      <w:proofErr w:type="spellEnd"/>
+      <w:r>
+        <w:rPr>
+          <w:lang w:val="en-US"/>
+        </w:rPr>
+        <w:t xml:space="preserve"> and </w:t>
+      </w:r>
+      <w:proofErr w:type="spellStart"/>
+      <w:r>
+        <w:rPr>
+          <w:lang w:val="en-US"/>
+        </w:rPr>
+        <w:t>mutual_info_classif</w:t>
+      </w:r>
+      <w:proofErr w:type="spellEnd"/>
+      <w:r>
+        <w:rPr>
+          <w:lang w:val="en-US"/>
+        </w:rPr>
+        <w:t xml:space="preserve">. Considering all the features are continuous variables, and we are having a classification problem, </w:t>
+      </w:r>
+      <w:proofErr w:type="spellStart"/>
+      <w:r>
+        <w:rPr>
+          <w:lang w:val="en-US"/>
+        </w:rPr>
+        <w:t>mutual_info_classif</w:t>
+      </w:r>
+      <w:proofErr w:type="spellEnd"/>
+      <w:r>
+        <w:rPr>
+          <w:lang w:val="en-US"/>
+        </w:rPr>
+        <w:t xml:space="preserve"> is used</w:t>
+      </w:r>
+      <w:r>
+        <w:rPr>
+          <w:lang w:val="en-US"/>
+        </w:rPr>
+        <w:t xml:space="preserve"> with number of selected features K=15</w:t>
+      </w:r>
+      <w:r>
+        <w:rPr>
+          <w:lang w:val="en-US"/>
+        </w:rPr>
+        <w:t xml:space="preserve">. Chi-2 is not used because in order for it to apply, the features should be categorical. </w:t>
+      </w:r>
+      <w:r>
+        <w:rPr>
+          <w:lang w:val="en-US"/>
+        </w:rPr>
+        <w:t>Below shows the feature score value in descending order. From this plot we can see the engineered feature ‘</w:t>
+      </w:r>
+      <w:proofErr w:type="spellStart"/>
+      <w:r>
+        <w:rPr>
+          <w:lang w:val="en-US"/>
+        </w:rPr>
+        <w:t>from_this_person_to_poi_fraction</w:t>
+      </w:r>
+      <w:proofErr w:type="spellEnd"/>
+      <w:r>
+        <w:rPr>
+          <w:lang w:val="en-US"/>
+        </w:rPr>
+        <w:t>’, ‘</w:t>
+      </w:r>
+      <w:proofErr w:type="spellStart"/>
+      <w:r>
+        <w:rPr>
+          <w:lang w:val="en-US"/>
+        </w:rPr>
+        <w:t>from_poi_to_this_person_fraction</w:t>
+      </w:r>
+      <w:proofErr w:type="spellEnd"/>
+      <w:r>
+        <w:rPr>
+          <w:lang w:val="en-US"/>
+        </w:rPr>
+        <w:t>’, ‘</w:t>
+      </w:r>
+      <w:proofErr w:type="spellStart"/>
+      <w:r>
+        <w:rPr>
+          <w:lang w:val="en-US"/>
+        </w:rPr>
+        <w:t>exercised_stock_ratio</w:t>
+      </w:r>
+      <w:proofErr w:type="spellEnd"/>
+      <w:r>
+        <w:rPr>
+          <w:lang w:val="en-US"/>
+        </w:rPr>
+        <w:t>’ are selected features. Whereas the original features s</w:t>
+      </w:r>
+      <w:r>
+        <w:rPr>
+          <w:lang w:val="en-US"/>
+        </w:rPr>
+        <w:t>uch as ‘</w:t>
+      </w:r>
+      <w:proofErr w:type="spellStart"/>
+      <w:r>
+        <w:rPr>
+          <w:lang w:val="en-US"/>
+        </w:rPr>
+        <w:t>to_messages</w:t>
+      </w:r>
+      <w:proofErr w:type="spellEnd"/>
+      <w:r>
+        <w:rPr>
+          <w:lang w:val="en-US"/>
+        </w:rPr>
+        <w:t>’, ‘</w:t>
+      </w:r>
+      <w:proofErr w:type="spellStart"/>
+      <w:r>
+        <w:rPr>
+          <w:lang w:val="en-US"/>
+        </w:rPr>
+        <w:t>director_fees</w:t>
+      </w:r>
+      <w:proofErr w:type="spellEnd"/>
+      <w:r>
+        <w:rPr>
+          <w:lang w:val="en-US"/>
+        </w:rPr>
+        <w:t>’ and ‘</w:t>
+      </w:r>
+      <w:proofErr w:type="spellStart"/>
+      <w:r>
+        <w:rPr>
+          <w:lang w:val="en-US"/>
+        </w:rPr>
+        <w:t>loan_advances</w:t>
+      </w:r>
+      <w:proofErr w:type="spellEnd"/>
+      <w:r>
+        <w:rPr>
+          <w:lang w:val="en-US"/>
+        </w:rPr>
+        <w:t>’ are not selected as features. Overall, coming up with new features is indeed very helpful for us to understand the dataset.</w:t>
       </w:r>
     </w:p>
     <w:p>
@@ -11305,189 +11605,125 @@
         <w:rPr>
           <w:lang w:val="en-US"/>
         </w:rPr>
-        <w:t>U</w:t>
-      </w:r>
-      <w:r>
-        <w:rPr>
-          <w:rFonts w:hint="eastAsia"/>
-          <w:lang w:val="en-US"/>
-        </w:rPr>
-        <w:t>nivariate feature selection method</w:t>
-      </w:r>
-      <w:r>
-        <w:rPr>
-          <w:lang w:val="en-US"/>
-        </w:rPr>
-        <w:t xml:space="preserve"> is used for feature selection</w:t>
-      </w:r>
-      <w:r>
-        <w:rPr>
-          <w:rFonts w:hint="eastAsia"/>
-          <w:lang w:val="en-US"/>
-        </w:rPr>
-        <w:t xml:space="preserve">. </w:t>
-      </w:r>
-      <w:r>
-        <w:rPr>
-          <w:lang w:val="en-US"/>
-        </w:rPr>
-        <w:t xml:space="preserve">The idea of univariate feature selection is to analyze the relation between independent variable (in our case it is one of the features) and dependent variable (i.e. the labels). </w:t>
-      </w:r>
-      <w:r>
-        <w:rPr>
-          <w:lang w:val="en-US"/>
-        </w:rPr>
-        <w:t xml:space="preserve">As a starting point, I chose the “select K best” method. In this method, there are a few score functions: chi-2, </w:t>
+        <w:t xml:space="preserve">Even though we chose K=15 at the beginning, it is obvious from </w:t>
+      </w:r>
+      <w:r>
+        <w:rPr>
+          <w:lang w:val="en-US"/>
+        </w:rPr>
+        <w:t xml:space="preserve">figure 3 </w:t>
+      </w:r>
+      <w:r>
+        <w:rPr>
+          <w:lang w:val="en-US"/>
+        </w:rPr>
+        <w:t xml:space="preserve">that </w:t>
+      </w:r>
+      <w:r>
+        <w:rPr>
+          <w:lang w:val="en-US"/>
+        </w:rPr>
+        <w:t xml:space="preserve">for </w:t>
+      </w:r>
+      <w:r>
+        <w:rPr>
+          <w:lang w:val="en-US"/>
+        </w:rPr>
+        <w:t>feature</w:t>
+      </w:r>
+      <w:r>
+        <w:rPr>
+          <w:lang w:val="en-US"/>
+        </w:rPr>
+        <w:t>s</w:t>
+      </w:r>
+      <w:r>
+        <w:rPr>
+          <w:lang w:val="en-US"/>
+        </w:rPr>
+        <w:t xml:space="preserve"> starting from ‘</w:t>
       </w:r>
       <w:proofErr w:type="spellStart"/>
       <w:r>
         <w:rPr>
           <w:lang w:val="en-US"/>
         </w:rPr>
-        <w:t>f_classif</w:t>
+        <w:t>total_payments</w:t>
       </w:r>
       <w:proofErr w:type="spellEnd"/>
       <w:r>
         <w:rPr>
           <w:lang w:val="en-US"/>
         </w:rPr>
-        <w:t xml:space="preserve"> and </w:t>
+        <w:t>’</w:t>
+      </w:r>
+      <w:r>
+        <w:rPr>
+          <w:lang w:val="en-US"/>
+        </w:rPr>
+        <w:t xml:space="preserve">, </w:t>
+      </w:r>
+      <w:r>
+        <w:rPr>
+          <w:lang w:val="en-US"/>
+        </w:rPr>
+        <w:t>the importance</w:t>
+      </w:r>
+      <w:r>
+        <w:rPr>
+          <w:lang w:val="en-US"/>
+        </w:rPr>
+        <w:t xml:space="preserve"> </w:t>
+      </w:r>
+      <w:r>
+        <w:rPr>
+          <w:lang w:val="en-US"/>
+        </w:rPr>
+        <w:t xml:space="preserve">becomes </w:t>
+      </w:r>
+      <w:r>
+        <w:rPr>
+          <w:lang w:val="en-US"/>
+        </w:rPr>
+        <w:t>almost 0</w:t>
+      </w:r>
+      <w:r>
+        <w:rPr>
+          <w:lang w:val="en-US"/>
+        </w:rPr>
+        <w:t xml:space="preserve">. Therefore, the decision is to exclude all features starting from </w:t>
+      </w:r>
+      <w:r>
+        <w:rPr>
+          <w:lang w:val="en-US"/>
+        </w:rPr>
+        <w:t>‘</w:t>
       </w:r>
       <w:proofErr w:type="spellStart"/>
       <w:r>
         <w:rPr>
           <w:lang w:val="en-US"/>
         </w:rPr>
-        <w:t>mutual_info_classif</w:t>
+        <w:t>total_payments</w:t>
       </w:r>
       <w:proofErr w:type="spellEnd"/>
       <w:r>
         <w:rPr>
           <w:lang w:val="en-US"/>
         </w:rPr>
-        <w:t xml:space="preserve">. Considering all the features are continuous variables, and we are having a classification problem, </w:t>
-      </w:r>
-      <w:proofErr w:type="spellStart"/>
-      <w:r>
-        <w:rPr>
-          <w:lang w:val="en-US"/>
-        </w:rPr>
-        <w:t>mutual_info_classif</w:t>
-      </w:r>
-      <w:proofErr w:type="spellEnd"/>
-      <w:r>
-        <w:rPr>
-          <w:lang w:val="en-US"/>
-        </w:rPr>
-        <w:t xml:space="preserve"> is used</w:t>
-      </w:r>
-      <w:r>
-        <w:rPr>
-          <w:lang w:val="en-US"/>
-        </w:rPr>
-        <w:t xml:space="preserve"> with number of selected features K=15</w:t>
-      </w:r>
-      <w:r>
-        <w:rPr>
-          <w:lang w:val="en-US"/>
-        </w:rPr>
-        <w:t xml:space="preserve">. Chi-2 is not used because in order for it to apply, the features should be categorical. </w:t>
-      </w:r>
-      <w:r>
-        <w:rPr>
-          <w:lang w:val="en-US"/>
-        </w:rPr>
-        <w:t>Below shows the feature score value in descending order. From this plot we can see the engineered feature ‘</w:t>
-      </w:r>
-      <w:proofErr w:type="spellStart"/>
-      <w:r>
-        <w:rPr>
-          <w:lang w:val="en-US"/>
-        </w:rPr>
-        <w:t>from_this_person_to_poi_fraction</w:t>
-      </w:r>
-      <w:proofErr w:type="spellEnd"/>
-      <w:r>
-        <w:rPr>
-          <w:lang w:val="en-US"/>
-        </w:rPr>
-        <w:t>’, ‘</w:t>
-      </w:r>
-      <w:proofErr w:type="spellStart"/>
-      <w:r>
-        <w:rPr>
-          <w:lang w:val="en-US"/>
-        </w:rPr>
-        <w:t>from_poi_to_this_person_fraction</w:t>
-      </w:r>
-      <w:proofErr w:type="spellEnd"/>
-      <w:r>
-        <w:rPr>
-          <w:lang w:val="en-US"/>
-        </w:rPr>
-        <w:t>’, ‘</w:t>
-      </w:r>
-      <w:proofErr w:type="spellStart"/>
-      <w:r>
-        <w:rPr>
-          <w:lang w:val="en-US"/>
-        </w:rPr>
-        <w:t>exercised_stock_ratio</w:t>
-      </w:r>
-      <w:proofErr w:type="spellEnd"/>
-      <w:r>
-        <w:rPr>
-          <w:lang w:val="en-US"/>
-        </w:rPr>
-        <w:t>’ are selected features. Whereas the original features s</w:t>
-      </w:r>
-      <w:r>
-        <w:rPr>
-          <w:lang w:val="en-US"/>
-        </w:rPr>
-        <w:t>uch as ‘</w:t>
-      </w:r>
-      <w:proofErr w:type="spellStart"/>
-      <w:r>
-        <w:rPr>
-          <w:lang w:val="en-US"/>
-        </w:rPr>
-        <w:t>to_messages</w:t>
-      </w:r>
-      <w:proofErr w:type="spellEnd"/>
-      <w:r>
-        <w:rPr>
-          <w:lang w:val="en-US"/>
-        </w:rPr>
-        <w:t>’, ‘</w:t>
-      </w:r>
-      <w:proofErr w:type="spellStart"/>
-      <w:r>
-        <w:rPr>
-          <w:lang w:val="en-US"/>
-        </w:rPr>
-        <w:t>director_fees</w:t>
-      </w:r>
-      <w:proofErr w:type="spellEnd"/>
-      <w:r>
-        <w:rPr>
-          <w:lang w:val="en-US"/>
-        </w:rPr>
-        <w:t>’ and ‘</w:t>
-      </w:r>
-      <w:proofErr w:type="spellStart"/>
-      <w:r>
-        <w:rPr>
-          <w:lang w:val="en-US"/>
-        </w:rPr>
-        <w:t>loan_advances</w:t>
-      </w:r>
-      <w:proofErr w:type="spellEnd"/>
-      <w:r>
-        <w:rPr>
-          <w:lang w:val="en-US"/>
-        </w:rPr>
-        <w:t>’ are not selected as features. Overall, coming up with new features is indeed very helpful for us to understand the dataset.</w:t>
+        <w:t>’</w:t>
+      </w:r>
+      <w:r>
+        <w:rPr>
+          <w:lang w:val="en-US"/>
+        </w:rPr>
+        <w:t>. Afterwards, we have 13 features left.</w:t>
+      </w:r>
+      <w:r>
+        <w:rPr>
+          <w:lang w:val="en-US"/>
+        </w:rPr>
+        <w:t xml:space="preserve"> </w:t>
       </w:r>
     </w:p>
     <w:p>
@@ -11501,6 +11737,7 @@
         <w:rPr>
           <w:lang w:val="en-US"/>
         </w:rPr>
+        <w:lastRenderedPageBreak/>
         <w:pict>
           <v:shapetype id="_x0000_t75" coordsize="21600,21600" o:spt="75" o:preferrelative="t" path="m@4@5l@4@11@9@11@9@5xe" filled="f" stroked="f">
             <v:stroke joinstyle="miter"/>
@@ -11521,8 +11758,8 @@
             <v:path o:extrusionok="f" gradientshapeok="t" o:connecttype="rect"/>
             <o:lock v:ext="edit" aspectratio="t"/>
           </v:shapetype>
-          <v:shape id="_x0000_i1025" type="#_x0000_t75" style="width:378.75pt;height:322.5pt">
-            <v:imagedata r:id="rId10" o:title="mutual-info-score" cropbottom="8428f"/>
+          <v:shape id="_x0000_i1025" type="#_x0000_t75" style="width:329.25pt;height:279.75pt">
+            <v:imagedata r:id="rId12" o:title="mutual-info-score" cropbottom="8428f"/>
           </v:shape>
         </w:pict>
       </w:r>
@@ -11544,7 +11781,7 @@
         <w:rPr>
           <w:lang w:val="en-US"/>
         </w:rPr>
-        <w:t>2</w:t>
+        <w:t>3</w:t>
       </w:r>
       <w:r>
         <w:rPr>
@@ -11657,7 +11894,6 @@
           <w:sz w:val="28"/>
           <w:lang w:val="en-US"/>
         </w:rPr>
-        <w:lastRenderedPageBreak/>
         <w:t>3.1 Support Vector Machine</w:t>
       </w:r>
     </w:p>
@@ -11811,7 +12047,14 @@
         <w:rPr>
           <w:lang w:val="en-US"/>
         </w:rPr>
-        <w:t xml:space="preserve"> It is very strange at the first sight. But later I figured out what has happened. Since F1 score is calculated as (2 * precision * recall) / (precision + recall), if one of precision and recall is 0, then F1 is calculated with divide-by-zero error. That’s why the error message appeared.</w:t>
+        <w:t xml:space="preserve"> It is very strange at the first sight. But later I figured out what has happened. Since F1 score is </w:t>
+      </w:r>
+      <w:r>
+        <w:rPr>
+          <w:lang w:val="en-US"/>
+        </w:rPr>
+        <w:lastRenderedPageBreak/>
+        <w:t>calculated as (2 * precision * recall) / (precision + recall), if one of precision and recall is 0, then F1 is calculated with divide-by-zero error. That’s why the error message appeared.</w:t>
       </w:r>
     </w:p>
     <w:p>
@@ -13000,7 +13243,6 @@
           <w:sz w:val="22"/>
           <w:lang w:val="en-US"/>
         </w:rPr>
-        <w:lastRenderedPageBreak/>
         <w:t>3.2.1 Correlation</w:t>
       </w:r>
     </w:p>
@@ -13050,6 +13292,7 @@
           <w:noProof/>
           <w:lang w:val="en-US"/>
         </w:rPr>
+        <w:lastRenderedPageBreak/>
         <w:drawing>
           <wp:inline distT="0" distB="0" distL="0" distR="0">
             <wp:extent cx="6645910" cy="4060025"/>
@@ -13068,7 +13311,7 @@
                     </pic:cNvPicPr>
                   </pic:nvPicPr>
                   <pic:blipFill>
-                    <a:blip r:embed="rId11">
+                    <a:blip r:embed="rId13">
                       <a:extLst>
                         <a:ext uri="{28A0092B-C50C-407E-A947-70E740481C1C}">
                           <a14:useLocalDpi xmlns:a14="http://schemas.microsoft.com/office/drawing/2010/main" val="0"/>
@@ -13118,7 +13361,7 @@
         <w:rPr>
           <w:lang w:val="en-US"/>
         </w:rPr>
-        <w:t>3</w:t>
+        <w:t>4</w:t>
       </w:r>
       <w:r>
         <w:rPr>
@@ -14325,7 +14568,6 @@
           <w:sz w:val="28"/>
           <w:lang w:val="en-US"/>
         </w:rPr>
-        <w:lastRenderedPageBreak/>
         <w:t>3.3 Model comparison and observations</w:t>
       </w:r>
     </w:p>
@@ -14399,6 +14641,7 @@
           <w:szCs w:val="32"/>
           <w:lang w:val="en-US"/>
         </w:rPr>
+        <w:lastRenderedPageBreak/>
         <w:t xml:space="preserve">4. </w:t>
       </w:r>
       <w:r>
@@ -14552,7 +14795,67 @@
         <w:rPr>
           <w:lang w:val="en-US"/>
         </w:rPr>
-        <w:t>C = [1, 100], gamma = [0.001, 0.0001], weight = [0:0.1, 0:0.5, 0:0.9]. And to avoid overfitting, I used 5-fold cross validation together with grid search. Below table shows the performance of each combination in terms of precision and recall. We can see that like mentioned before, class weight is important in achieving good performance, due to highly imbalanced classes. And when class weight for non-POI is 0.1, the precision is much better than other cases. When keeping class weight and C unchanged, it seems larger gamma values will result in better precision. Also we see when C is 100, the precision and recall is slightly better than when C is 1.</w:t>
+        <w:t>C = [1, 100], gamma = [0.001, 0.0001], weight = [0:0.</w:t>
+      </w:r>
+      <w:r>
+        <w:rPr>
+          <w:lang w:val="en-US"/>
+        </w:rPr>
+        <w:t>2</w:t>
+      </w:r>
+      <w:r>
+        <w:rPr>
+          <w:lang w:val="en-US"/>
+        </w:rPr>
+        <w:t>, 0:0.</w:t>
+      </w:r>
+      <w:r>
+        <w:rPr>
+          <w:lang w:val="en-US"/>
+        </w:rPr>
+        <w:t>5</w:t>
+      </w:r>
+      <w:r>
+        <w:rPr>
+          <w:lang w:val="en-US"/>
+        </w:rPr>
+        <w:t>, 0:0.</w:t>
+      </w:r>
+      <w:r>
+        <w:rPr>
+          <w:lang w:val="en-US"/>
+        </w:rPr>
+        <w:t>8</w:t>
+      </w:r>
+      <w:r>
+        <w:rPr>
+          <w:lang w:val="en-US"/>
+        </w:rPr>
+        <w:t>]. And to avoid overfitting, I used 5-fold cross validation together with grid search. Below table shows the performance of each combination in terms of precision and recall. We can see that like mentioned before, class weight is important in achieving good performance, due to highly imbalanced classes. And when class weight for non-POI is 0.</w:t>
+      </w:r>
+      <w:r>
+        <w:rPr>
+          <w:lang w:val="en-US"/>
+        </w:rPr>
+        <w:t>2</w:t>
+      </w:r>
+      <w:r>
+        <w:rPr>
+          <w:lang w:val="en-US"/>
+        </w:rPr>
+        <w:t xml:space="preserve">, the precision is much better than other cases. When keeping class weight and C unchanged, it seems larger gamma values will result in better precision. Also we see when C is 100, the precision and recall is </w:t>
+      </w:r>
+      <w:r>
+        <w:rPr>
+          <w:lang w:val="en-US"/>
+        </w:rPr>
+        <w:t>much</w:t>
+      </w:r>
+      <w:r>
+        <w:rPr>
+          <w:lang w:val="en-US"/>
+        </w:rPr>
+        <w:t xml:space="preserve"> better than when C is 1.</w:t>
       </w:r>
     </w:p>
     <w:p>
@@ -14589,16 +14892,16 @@
     </w:p>
     <w:tbl>
       <w:tblPr>
-        <w:tblW w:w="6288" w:type="dxa"/>
+        <w:tblW w:w="6911" w:type="dxa"/>
         <w:jc w:val="center"/>
         <w:tblLook w:val="04A0" w:firstRow="1" w:lastRow="0" w:firstColumn="1" w:lastColumn="0" w:noHBand="0" w:noVBand="1"/>
       </w:tblPr>
       <w:tblGrid>
         <w:gridCol w:w="551"/>
-        <w:gridCol w:w="910"/>
-        <w:gridCol w:w="1467"/>
-        <w:gridCol w:w="1820"/>
-        <w:gridCol w:w="1540"/>
+        <w:gridCol w:w="1000"/>
+        <w:gridCol w:w="1520"/>
+        <w:gridCol w:w="2140"/>
+        <w:gridCol w:w="1700"/>
       </w:tblGrid>
       <w:tr>
         <w:trPr>
@@ -14625,6 +14928,7 @@
               <w:rPr>
                 <w:rFonts w:ascii="Calibri Light" w:eastAsia="宋体" w:hAnsi="Calibri Light" w:cs="宋体"/>
                 <w:b/>
+                <w:bCs/>
                 <w:color w:val="000000"/>
                 <w:lang w:val="en-US"/>
               </w:rPr>
@@ -14633,6 +14937,7 @@
               <w:rPr>
                 <w:rFonts w:ascii="Calibri Light" w:eastAsia="宋体" w:hAnsi="Calibri Light" w:cs="宋体"/>
                 <w:b/>
+                <w:bCs/>
                 <w:color w:val="000000"/>
                 <w:lang w:val="en-US"/>
               </w:rPr>
@@ -14642,7 +14947,7 @@
         </w:tc>
         <w:tc>
           <w:tcPr>
-            <w:tcW w:w="910" w:type="dxa"/>
+            <w:tcW w:w="1000" w:type="dxa"/>
             <w:tcBorders>
               <w:top w:val="nil"/>
               <w:left w:val="nil"/>
@@ -14660,6 +14965,7 @@
               <w:rPr>
                 <w:rFonts w:ascii="Calibri Light" w:eastAsia="宋体" w:hAnsi="Calibri Light" w:cs="宋体"/>
                 <w:b/>
+                <w:bCs/>
                 <w:color w:val="000000"/>
                 <w:lang w:val="en-US"/>
               </w:rPr>
@@ -14668,6 +14974,7 @@
               <w:rPr>
                 <w:rFonts w:ascii="Calibri Light" w:eastAsia="宋体" w:hAnsi="Calibri Light" w:cs="宋体"/>
                 <w:b/>
+                <w:bCs/>
                 <w:color w:val="000000"/>
                 <w:lang w:val="en-US"/>
               </w:rPr>
@@ -14677,7 +14984,7 @@
         </w:tc>
         <w:tc>
           <w:tcPr>
-            <w:tcW w:w="1467" w:type="dxa"/>
+            <w:tcW w:w="1520" w:type="dxa"/>
             <w:tcBorders>
               <w:top w:val="nil"/>
               <w:left w:val="nil"/>
@@ -14695,6 +15002,7 @@
               <w:rPr>
                 <w:rFonts w:ascii="Calibri Light" w:eastAsia="宋体" w:hAnsi="Calibri Light" w:cs="宋体"/>
                 <w:b/>
+                <w:bCs/>
                 <w:color w:val="000000"/>
                 <w:lang w:val="en-US"/>
               </w:rPr>
@@ -14703,6 +15011,7 @@
               <w:rPr>
                 <w:rFonts w:ascii="Calibri Light" w:eastAsia="宋体" w:hAnsi="Calibri Light" w:cs="宋体"/>
                 <w:b/>
+                <w:bCs/>
                 <w:color w:val="000000"/>
                 <w:lang w:val="en-US"/>
               </w:rPr>
@@ -14712,7 +15021,7 @@
         </w:tc>
         <w:tc>
           <w:tcPr>
-            <w:tcW w:w="1820" w:type="dxa"/>
+            <w:tcW w:w="2140" w:type="dxa"/>
             <w:tcBorders>
               <w:top w:val="nil"/>
               <w:left w:val="nil"/>
@@ -14730,6 +15039,7 @@
               <w:rPr>
                 <w:rFonts w:ascii="Calibri Light" w:eastAsia="宋体" w:hAnsi="Calibri Light" w:cs="宋体"/>
                 <w:b/>
+                <w:bCs/>
                 <w:color w:val="000000"/>
                 <w:lang w:val="en-US"/>
               </w:rPr>
@@ -14738,6 +15048,7 @@
               <w:rPr>
                 <w:rFonts w:ascii="Calibri Light" w:eastAsia="宋体" w:hAnsi="Calibri Light" w:cs="宋体"/>
                 <w:b/>
+                <w:bCs/>
                 <w:color w:val="000000"/>
                 <w:lang w:val="en-US"/>
               </w:rPr>
@@ -14747,7 +15058,7 @@
         </w:tc>
         <w:tc>
           <w:tcPr>
-            <w:tcW w:w="1540" w:type="dxa"/>
+            <w:tcW w:w="1700" w:type="dxa"/>
             <w:tcBorders>
               <w:top w:val="nil"/>
               <w:left w:val="nil"/>
@@ -14765,6 +15076,7 @@
               <w:rPr>
                 <w:rFonts w:ascii="Calibri Light" w:eastAsia="宋体" w:hAnsi="Calibri Light" w:cs="宋体"/>
                 <w:b/>
+                <w:bCs/>
                 <w:color w:val="000000"/>
                 <w:lang w:val="en-US"/>
               </w:rPr>
@@ -14773,6 +15085,7 @@
               <w:rPr>
                 <w:rFonts w:ascii="Calibri Light" w:eastAsia="宋体" w:hAnsi="Calibri Light" w:cs="宋体"/>
                 <w:b/>
+                <w:bCs/>
                 <w:color w:val="000000"/>
                 <w:lang w:val="en-US"/>
               </w:rPr>
@@ -14822,7 +15135,7 @@
         </w:tc>
         <w:tc>
           <w:tcPr>
-            <w:tcW w:w="910" w:type="dxa"/>
+            <w:tcW w:w="1000" w:type="dxa"/>
             <w:tcBorders>
               <w:top w:val="nil"/>
               <w:left w:val="nil"/>
@@ -14856,7 +15169,7 @@
         </w:tc>
         <w:tc>
           <w:tcPr>
-            <w:tcW w:w="1467" w:type="dxa"/>
+            <w:tcW w:w="1520" w:type="dxa"/>
             <w:tcBorders>
               <w:top w:val="nil"/>
               <w:left w:val="nil"/>
@@ -14890,41 +15203,41 @@
         </w:tc>
         <w:tc>
           <w:tcPr>
-            <w:tcW w:w="1820" w:type="dxa"/>
-            <w:tcBorders>
-              <w:top w:val="nil"/>
-              <w:left w:val="nil"/>
-              <w:bottom w:val="nil"/>
-              <w:right w:val="nil"/>
-            </w:tcBorders>
-            <w:shd w:val="clear" w:color="auto" w:fill="auto"/>
-            <w:noWrap/>
-            <w:vAlign w:val="center"/>
-            <w:hideMark/>
-          </w:tcPr>
-          <w:p>
-            <w:pPr>
-              <w:spacing w:after="0" w:line="240" w:lineRule="auto"/>
-              <w:jc w:val="right"/>
-              <w:rPr>
-                <w:rFonts w:ascii="Calibri Light" w:eastAsia="宋体" w:hAnsi="Calibri Light" w:cs="宋体"/>
-                <w:color w:val="000000"/>
-                <w:lang w:val="en-US"/>
-              </w:rPr>
-            </w:pPr>
-            <w:r>
-              <w:rPr>
-                <w:rFonts w:ascii="Calibri Light" w:eastAsia="宋体" w:hAnsi="Calibri Light" w:cs="宋体"/>
-                <w:color w:val="000000"/>
-                <w:lang w:val="en-US"/>
-              </w:rPr>
-              <w:t>0.139329805</w:t>
-            </w:r>
-          </w:p>
-        </w:tc>
-        <w:tc>
-          <w:tcPr>
-            <w:tcW w:w="1540" w:type="dxa"/>
+            <w:tcW w:w="2140" w:type="dxa"/>
+            <w:tcBorders>
+              <w:top w:val="nil"/>
+              <w:left w:val="nil"/>
+              <w:bottom w:val="nil"/>
+              <w:right w:val="nil"/>
+            </w:tcBorders>
+            <w:shd w:val="clear" w:color="auto" w:fill="auto"/>
+            <w:noWrap/>
+            <w:vAlign w:val="center"/>
+            <w:hideMark/>
+          </w:tcPr>
+          <w:p>
+            <w:pPr>
+              <w:spacing w:after="0" w:line="240" w:lineRule="auto"/>
+              <w:jc w:val="right"/>
+              <w:rPr>
+                <w:rFonts w:ascii="Calibri Light" w:eastAsia="宋体" w:hAnsi="Calibri Light" w:cs="宋体"/>
+                <w:color w:val="000000"/>
+                <w:lang w:val="en-US"/>
+              </w:rPr>
+            </w:pPr>
+            <w:r>
+              <w:rPr>
+                <w:rFonts w:ascii="Calibri Light" w:eastAsia="宋体" w:hAnsi="Calibri Light" w:cs="宋体"/>
+                <w:color w:val="000000"/>
+                <w:lang w:val="en-US"/>
+              </w:rPr>
+              <w:t>0.11410488</w:t>
+            </w:r>
+          </w:p>
+        </w:tc>
+        <w:tc>
+          <w:tcPr>
+            <w:tcW w:w="1700" w:type="dxa"/>
             <w:tcBorders>
               <w:top w:val="nil"/>
               <w:left w:val="nil"/>
@@ -14998,7 +15311,7 @@
         </w:tc>
         <w:tc>
           <w:tcPr>
-            <w:tcW w:w="910" w:type="dxa"/>
+            <w:tcW w:w="1000" w:type="dxa"/>
             <w:tcBorders>
               <w:top w:val="nil"/>
               <w:left w:val="nil"/>
@@ -15032,7 +15345,7 @@
         </w:tc>
         <w:tc>
           <w:tcPr>
-            <w:tcW w:w="1467" w:type="dxa"/>
+            <w:tcW w:w="1520" w:type="dxa"/>
             <w:tcBorders>
               <w:top w:val="nil"/>
               <w:left w:val="nil"/>
@@ -15066,41 +15379,41 @@
         </w:tc>
         <w:tc>
           <w:tcPr>
-            <w:tcW w:w="1820" w:type="dxa"/>
-            <w:tcBorders>
-              <w:top w:val="nil"/>
-              <w:left w:val="nil"/>
-              <w:bottom w:val="nil"/>
-              <w:right w:val="nil"/>
-            </w:tcBorders>
-            <w:shd w:val="clear" w:color="auto" w:fill="auto"/>
-            <w:noWrap/>
-            <w:vAlign w:val="center"/>
-            <w:hideMark/>
-          </w:tcPr>
-          <w:p>
-            <w:pPr>
-              <w:spacing w:after="0" w:line="240" w:lineRule="auto"/>
-              <w:jc w:val="right"/>
-              <w:rPr>
-                <w:rFonts w:ascii="Calibri Light" w:eastAsia="宋体" w:hAnsi="Calibri Light" w:cs="宋体"/>
-                <w:color w:val="000000"/>
-                <w:lang w:val="en-US"/>
-              </w:rPr>
-            </w:pPr>
-            <w:r>
-              <w:rPr>
-                <w:rFonts w:ascii="Calibri Light" w:eastAsia="宋体" w:hAnsi="Calibri Light" w:cs="宋体"/>
-                <w:color w:val="000000"/>
-                <w:lang w:val="en-US"/>
-              </w:rPr>
-              <w:t>0.139329805</w:t>
-            </w:r>
-          </w:p>
-        </w:tc>
-        <w:tc>
-          <w:tcPr>
-            <w:tcW w:w="1540" w:type="dxa"/>
+            <w:tcW w:w="2140" w:type="dxa"/>
+            <w:tcBorders>
+              <w:top w:val="nil"/>
+              <w:left w:val="nil"/>
+              <w:bottom w:val="nil"/>
+              <w:right w:val="nil"/>
+            </w:tcBorders>
+            <w:shd w:val="clear" w:color="auto" w:fill="auto"/>
+            <w:noWrap/>
+            <w:vAlign w:val="center"/>
+            <w:hideMark/>
+          </w:tcPr>
+          <w:p>
+            <w:pPr>
+              <w:spacing w:after="0" w:line="240" w:lineRule="auto"/>
+              <w:jc w:val="right"/>
+              <w:rPr>
+                <w:rFonts w:ascii="Calibri Light" w:eastAsia="宋体" w:hAnsi="Calibri Light" w:cs="宋体"/>
+                <w:color w:val="000000"/>
+                <w:lang w:val="en-US"/>
+              </w:rPr>
+            </w:pPr>
+            <w:r>
+              <w:rPr>
+                <w:rFonts w:ascii="Calibri Light" w:eastAsia="宋体" w:hAnsi="Calibri Light" w:cs="宋体"/>
+                <w:color w:val="000000"/>
+                <w:lang w:val="en-US"/>
+              </w:rPr>
+              <w:t>0.11410488</w:t>
+            </w:r>
+          </w:p>
+        </w:tc>
+        <w:tc>
+          <w:tcPr>
+            <w:tcW w:w="1700" w:type="dxa"/>
             <w:tcBorders>
               <w:top w:val="nil"/>
               <w:left w:val="nil"/>
@@ -15174,7 +15487,7 @@
         </w:tc>
         <w:tc>
           <w:tcPr>
-            <w:tcW w:w="910" w:type="dxa"/>
+            <w:tcW w:w="1000" w:type="dxa"/>
             <w:tcBorders>
               <w:top w:val="nil"/>
               <w:left w:val="nil"/>
@@ -15208,41 +15521,41 @@
         </w:tc>
         <w:tc>
           <w:tcPr>
-            <w:tcW w:w="1467" w:type="dxa"/>
-            <w:tcBorders>
-              <w:top w:val="nil"/>
-              <w:left w:val="nil"/>
-              <w:bottom w:val="nil"/>
-              <w:right w:val="nil"/>
-            </w:tcBorders>
-            <w:shd w:val="clear" w:color="auto" w:fill="auto"/>
-            <w:noWrap/>
-            <w:vAlign w:val="center"/>
-            <w:hideMark/>
-          </w:tcPr>
-          <w:p>
-            <w:pPr>
-              <w:spacing w:after="0" w:line="240" w:lineRule="auto"/>
-              <w:jc w:val="right"/>
-              <w:rPr>
-                <w:rFonts w:ascii="Calibri Light" w:eastAsia="宋体" w:hAnsi="Calibri Light" w:cs="宋体"/>
-                <w:color w:val="000000"/>
-                <w:lang w:val="en-US"/>
-              </w:rPr>
-            </w:pPr>
-            <w:r>
-              <w:rPr>
-                <w:rFonts w:ascii="Calibri Light" w:eastAsia="宋体" w:hAnsi="Calibri Light" w:cs="宋体"/>
-                <w:color w:val="000000"/>
-                <w:lang w:val="en-US"/>
-              </w:rPr>
-              <w:t>0.5</w:t>
-            </w:r>
-          </w:p>
-        </w:tc>
-        <w:tc>
-          <w:tcPr>
-            <w:tcW w:w="1820" w:type="dxa"/>
+            <w:tcW w:w="1520" w:type="dxa"/>
+            <w:tcBorders>
+              <w:top w:val="nil"/>
+              <w:left w:val="nil"/>
+              <w:bottom w:val="nil"/>
+              <w:right w:val="nil"/>
+            </w:tcBorders>
+            <w:shd w:val="clear" w:color="auto" w:fill="auto"/>
+            <w:noWrap/>
+            <w:vAlign w:val="center"/>
+            <w:hideMark/>
+          </w:tcPr>
+          <w:p>
+            <w:pPr>
+              <w:spacing w:after="0" w:line="240" w:lineRule="auto"/>
+              <w:jc w:val="right"/>
+              <w:rPr>
+                <w:rFonts w:ascii="Calibri Light" w:eastAsia="宋体" w:hAnsi="Calibri Light" w:cs="宋体"/>
+                <w:color w:val="000000"/>
+                <w:lang w:val="en-US"/>
+              </w:rPr>
+            </w:pPr>
+            <w:r>
+              <w:rPr>
+                <w:rFonts w:ascii="Calibri Light" w:eastAsia="宋体" w:hAnsi="Calibri Light" w:cs="宋体"/>
+                <w:color w:val="000000"/>
+                <w:lang w:val="en-US"/>
+              </w:rPr>
+              <w:t>0.2</w:t>
+            </w:r>
+          </w:p>
+        </w:tc>
+        <w:tc>
+          <w:tcPr>
+            <w:tcW w:w="2140" w:type="dxa"/>
             <w:tcBorders>
               <w:top w:val="nil"/>
               <w:left w:val="nil"/>
@@ -15276,7 +15589,7 @@
         </w:tc>
         <w:tc>
           <w:tcPr>
-            <w:tcW w:w="1540" w:type="dxa"/>
+            <w:tcW w:w="1700" w:type="dxa"/>
             <w:tcBorders>
               <w:top w:val="nil"/>
               <w:left w:val="nil"/>
@@ -15350,7 +15663,7 @@
         </w:tc>
         <w:tc>
           <w:tcPr>
-            <w:tcW w:w="910" w:type="dxa"/>
+            <w:tcW w:w="1000" w:type="dxa"/>
             <w:tcBorders>
               <w:top w:val="nil"/>
               <w:left w:val="nil"/>
@@ -15384,41 +15697,41 @@
         </w:tc>
         <w:tc>
           <w:tcPr>
-            <w:tcW w:w="1467" w:type="dxa"/>
-            <w:tcBorders>
-              <w:top w:val="nil"/>
-              <w:left w:val="nil"/>
-              <w:bottom w:val="nil"/>
-              <w:right w:val="nil"/>
-            </w:tcBorders>
-            <w:shd w:val="clear" w:color="auto" w:fill="auto"/>
-            <w:noWrap/>
-            <w:vAlign w:val="center"/>
-            <w:hideMark/>
-          </w:tcPr>
-          <w:p>
-            <w:pPr>
-              <w:spacing w:after="0" w:line="240" w:lineRule="auto"/>
-              <w:jc w:val="right"/>
-              <w:rPr>
-                <w:rFonts w:ascii="Calibri Light" w:eastAsia="宋体" w:hAnsi="Calibri Light" w:cs="宋体"/>
-                <w:color w:val="000000"/>
-                <w:lang w:val="en-US"/>
-              </w:rPr>
-            </w:pPr>
-            <w:r>
-              <w:rPr>
-                <w:rFonts w:ascii="Calibri Light" w:eastAsia="宋体" w:hAnsi="Calibri Light" w:cs="宋体"/>
-                <w:color w:val="000000"/>
-                <w:lang w:val="en-US"/>
-              </w:rPr>
-              <w:t>0.5</w:t>
-            </w:r>
-          </w:p>
-        </w:tc>
-        <w:tc>
-          <w:tcPr>
-            <w:tcW w:w="1820" w:type="dxa"/>
+            <w:tcW w:w="1520" w:type="dxa"/>
+            <w:tcBorders>
+              <w:top w:val="nil"/>
+              <w:left w:val="nil"/>
+              <w:bottom w:val="nil"/>
+              <w:right w:val="nil"/>
+            </w:tcBorders>
+            <w:shd w:val="clear" w:color="auto" w:fill="auto"/>
+            <w:noWrap/>
+            <w:vAlign w:val="center"/>
+            <w:hideMark/>
+          </w:tcPr>
+          <w:p>
+            <w:pPr>
+              <w:spacing w:after="0" w:line="240" w:lineRule="auto"/>
+              <w:jc w:val="right"/>
+              <w:rPr>
+                <w:rFonts w:ascii="Calibri Light" w:eastAsia="宋体" w:hAnsi="Calibri Light" w:cs="宋体"/>
+                <w:color w:val="000000"/>
+                <w:lang w:val="en-US"/>
+              </w:rPr>
+            </w:pPr>
+            <w:r>
+              <w:rPr>
+                <w:rFonts w:ascii="Calibri Light" w:eastAsia="宋体" w:hAnsi="Calibri Light" w:cs="宋体"/>
+                <w:color w:val="000000"/>
+                <w:lang w:val="en-US"/>
+              </w:rPr>
+              <w:t>0.2</w:t>
+            </w:r>
+          </w:p>
+        </w:tc>
+        <w:tc>
+          <w:tcPr>
+            <w:tcW w:w="2140" w:type="dxa"/>
             <w:tcBorders>
               <w:top w:val="nil"/>
               <w:left w:val="nil"/>
@@ -15452,7 +15765,7 @@
         </w:tc>
         <w:tc>
           <w:tcPr>
-            <w:tcW w:w="1540" w:type="dxa"/>
+            <w:tcW w:w="1700" w:type="dxa"/>
             <w:tcBorders>
               <w:top w:val="nil"/>
               <w:left w:val="nil"/>
@@ -15526,7 +15839,7 @@
         </w:tc>
         <w:tc>
           <w:tcPr>
-            <w:tcW w:w="910" w:type="dxa"/>
+            <w:tcW w:w="1000" w:type="dxa"/>
             <w:tcBorders>
               <w:top w:val="nil"/>
               <w:left w:val="nil"/>
@@ -15560,41 +15873,41 @@
         </w:tc>
         <w:tc>
           <w:tcPr>
-            <w:tcW w:w="1467" w:type="dxa"/>
-            <w:tcBorders>
-              <w:top w:val="nil"/>
-              <w:left w:val="nil"/>
-              <w:bottom w:val="nil"/>
-              <w:right w:val="nil"/>
-            </w:tcBorders>
-            <w:shd w:val="clear" w:color="auto" w:fill="auto"/>
-            <w:noWrap/>
-            <w:vAlign w:val="center"/>
-            <w:hideMark/>
-          </w:tcPr>
-          <w:p>
-            <w:pPr>
-              <w:spacing w:after="0" w:line="240" w:lineRule="auto"/>
-              <w:jc w:val="right"/>
-              <w:rPr>
-                <w:rFonts w:ascii="Calibri Light" w:eastAsia="宋体" w:hAnsi="Calibri Light" w:cs="宋体"/>
-                <w:color w:val="000000"/>
-                <w:lang w:val="en-US"/>
-              </w:rPr>
-            </w:pPr>
-            <w:r>
-              <w:rPr>
-                <w:rFonts w:ascii="Calibri Light" w:eastAsia="宋体" w:hAnsi="Calibri Light" w:cs="宋体"/>
-                <w:color w:val="000000"/>
-                <w:lang w:val="en-US"/>
-              </w:rPr>
-              <w:t>0.9</w:t>
-            </w:r>
-          </w:p>
-        </w:tc>
-        <w:tc>
-          <w:tcPr>
-            <w:tcW w:w="1820" w:type="dxa"/>
+            <w:tcW w:w="1520" w:type="dxa"/>
+            <w:tcBorders>
+              <w:top w:val="nil"/>
+              <w:left w:val="nil"/>
+              <w:bottom w:val="nil"/>
+              <w:right w:val="nil"/>
+            </w:tcBorders>
+            <w:shd w:val="clear" w:color="auto" w:fill="auto"/>
+            <w:noWrap/>
+            <w:vAlign w:val="center"/>
+            <w:hideMark/>
+          </w:tcPr>
+          <w:p>
+            <w:pPr>
+              <w:spacing w:after="0" w:line="240" w:lineRule="auto"/>
+              <w:jc w:val="right"/>
+              <w:rPr>
+                <w:rFonts w:ascii="Calibri Light" w:eastAsia="宋体" w:hAnsi="Calibri Light" w:cs="宋体"/>
+                <w:color w:val="000000"/>
+                <w:lang w:val="en-US"/>
+              </w:rPr>
+            </w:pPr>
+            <w:r>
+              <w:rPr>
+                <w:rFonts w:ascii="Calibri Light" w:eastAsia="宋体" w:hAnsi="Calibri Light" w:cs="宋体"/>
+                <w:color w:val="000000"/>
+                <w:lang w:val="en-US"/>
+              </w:rPr>
+              <w:t>0.5</w:t>
+            </w:r>
+          </w:p>
+        </w:tc>
+        <w:tc>
+          <w:tcPr>
+            <w:tcW w:w="2140" w:type="dxa"/>
             <w:tcBorders>
               <w:top w:val="nil"/>
               <w:left w:val="nil"/>
@@ -15628,7 +15941,7 @@
         </w:tc>
         <w:tc>
           <w:tcPr>
-            <w:tcW w:w="1540" w:type="dxa"/>
+            <w:tcW w:w="1700" w:type="dxa"/>
             <w:tcBorders>
               <w:top w:val="nil"/>
               <w:left w:val="nil"/>
@@ -15702,7 +16015,7 @@
         </w:tc>
         <w:tc>
           <w:tcPr>
-            <w:tcW w:w="910" w:type="dxa"/>
+            <w:tcW w:w="1000" w:type="dxa"/>
             <w:tcBorders>
               <w:top w:val="nil"/>
               <w:left w:val="nil"/>
@@ -15736,41 +16049,41 @@
         </w:tc>
         <w:tc>
           <w:tcPr>
-            <w:tcW w:w="1467" w:type="dxa"/>
-            <w:tcBorders>
-              <w:top w:val="nil"/>
-              <w:left w:val="nil"/>
-              <w:bottom w:val="nil"/>
-              <w:right w:val="nil"/>
-            </w:tcBorders>
-            <w:shd w:val="clear" w:color="auto" w:fill="auto"/>
-            <w:noWrap/>
-            <w:vAlign w:val="center"/>
-            <w:hideMark/>
-          </w:tcPr>
-          <w:p>
-            <w:pPr>
-              <w:spacing w:after="0" w:line="240" w:lineRule="auto"/>
-              <w:jc w:val="right"/>
-              <w:rPr>
-                <w:rFonts w:ascii="Calibri Light" w:eastAsia="宋体" w:hAnsi="Calibri Light" w:cs="宋体"/>
-                <w:color w:val="000000"/>
-                <w:lang w:val="en-US"/>
-              </w:rPr>
-            </w:pPr>
-            <w:r>
-              <w:rPr>
-                <w:rFonts w:ascii="Calibri Light" w:eastAsia="宋体" w:hAnsi="Calibri Light" w:cs="宋体"/>
-                <w:color w:val="000000"/>
-                <w:lang w:val="en-US"/>
-              </w:rPr>
-              <w:t>0.9</w:t>
-            </w:r>
-          </w:p>
-        </w:tc>
-        <w:tc>
-          <w:tcPr>
-            <w:tcW w:w="1820" w:type="dxa"/>
+            <w:tcW w:w="1520" w:type="dxa"/>
+            <w:tcBorders>
+              <w:top w:val="nil"/>
+              <w:left w:val="nil"/>
+              <w:bottom w:val="nil"/>
+              <w:right w:val="nil"/>
+            </w:tcBorders>
+            <w:shd w:val="clear" w:color="auto" w:fill="auto"/>
+            <w:noWrap/>
+            <w:vAlign w:val="center"/>
+            <w:hideMark/>
+          </w:tcPr>
+          <w:p>
+            <w:pPr>
+              <w:spacing w:after="0" w:line="240" w:lineRule="auto"/>
+              <w:jc w:val="right"/>
+              <w:rPr>
+                <w:rFonts w:ascii="Calibri Light" w:eastAsia="宋体" w:hAnsi="Calibri Light" w:cs="宋体"/>
+                <w:color w:val="000000"/>
+                <w:lang w:val="en-US"/>
+              </w:rPr>
+            </w:pPr>
+            <w:r>
+              <w:rPr>
+                <w:rFonts w:ascii="Calibri Light" w:eastAsia="宋体" w:hAnsi="Calibri Light" w:cs="宋体"/>
+                <w:color w:val="000000"/>
+                <w:lang w:val="en-US"/>
+              </w:rPr>
+              <w:t>0.5</w:t>
+            </w:r>
+          </w:p>
+        </w:tc>
+        <w:tc>
+          <w:tcPr>
+            <w:tcW w:w="2140" w:type="dxa"/>
             <w:tcBorders>
               <w:top w:val="nil"/>
               <w:left w:val="nil"/>
@@ -15804,7 +16117,7 @@
         </w:tc>
         <w:tc>
           <w:tcPr>
-            <w:tcW w:w="1540" w:type="dxa"/>
+            <w:tcW w:w="1700" w:type="dxa"/>
             <w:tcBorders>
               <w:top w:val="nil"/>
               <w:left w:val="nil"/>
@@ -15872,13 +16185,13 @@
                 <w:color w:val="000000"/>
                 <w:lang w:val="en-US"/>
               </w:rPr>
-              <w:t>100</w:t>
-            </w:r>
-          </w:p>
-        </w:tc>
-        <w:tc>
-          <w:tcPr>
-            <w:tcW w:w="910" w:type="dxa"/>
+              <w:t>1</w:t>
+            </w:r>
+          </w:p>
+        </w:tc>
+        <w:tc>
+          <w:tcPr>
+            <w:tcW w:w="1000" w:type="dxa"/>
             <w:tcBorders>
               <w:top w:val="nil"/>
               <w:left w:val="nil"/>
@@ -15912,103 +16225,103 @@
         </w:tc>
         <w:tc>
           <w:tcPr>
-            <w:tcW w:w="1467" w:type="dxa"/>
-            <w:tcBorders>
-              <w:top w:val="nil"/>
-              <w:left w:val="nil"/>
-              <w:bottom w:val="nil"/>
-              <w:right w:val="nil"/>
-            </w:tcBorders>
-            <w:shd w:val="clear" w:color="auto" w:fill="auto"/>
-            <w:noWrap/>
-            <w:vAlign w:val="center"/>
-            <w:hideMark/>
-          </w:tcPr>
-          <w:p>
-            <w:pPr>
-              <w:spacing w:after="0" w:line="240" w:lineRule="auto"/>
-              <w:jc w:val="right"/>
-              <w:rPr>
-                <w:rFonts w:ascii="Calibri Light" w:eastAsia="宋体" w:hAnsi="Calibri Light" w:cs="宋体"/>
-                <w:color w:val="000000"/>
-                <w:lang w:val="en-US"/>
-              </w:rPr>
-            </w:pPr>
-            <w:r>
-              <w:rPr>
-                <w:rFonts w:ascii="Calibri Light" w:eastAsia="宋体" w:hAnsi="Calibri Light" w:cs="宋体"/>
-                <w:color w:val="000000"/>
-                <w:lang w:val="en-US"/>
-              </w:rPr>
-              <w:t>0.1</w:t>
-            </w:r>
-          </w:p>
-        </w:tc>
-        <w:tc>
-          <w:tcPr>
-            <w:tcW w:w="1820" w:type="dxa"/>
-            <w:tcBorders>
-              <w:top w:val="nil"/>
-              <w:left w:val="nil"/>
-              <w:bottom w:val="nil"/>
-              <w:right w:val="nil"/>
-            </w:tcBorders>
-            <w:shd w:val="clear" w:color="auto" w:fill="auto"/>
-            <w:noWrap/>
-            <w:vAlign w:val="center"/>
-            <w:hideMark/>
-          </w:tcPr>
-          <w:p>
-            <w:pPr>
-              <w:spacing w:after="0" w:line="240" w:lineRule="auto"/>
-              <w:jc w:val="right"/>
-              <w:rPr>
-                <w:rFonts w:ascii="Calibri Light" w:eastAsia="宋体" w:hAnsi="Calibri Light" w:cs="宋体"/>
-                <w:color w:val="000000"/>
-                <w:lang w:val="en-US"/>
-              </w:rPr>
-            </w:pPr>
-            <w:r>
-              <w:rPr>
-                <w:rFonts w:ascii="Calibri Light" w:eastAsia="宋体" w:hAnsi="Calibri Light" w:cs="宋体"/>
-                <w:color w:val="000000"/>
-                <w:lang w:val="en-US"/>
-              </w:rPr>
-              <w:t>0.289484395</w:t>
-            </w:r>
-          </w:p>
-        </w:tc>
-        <w:tc>
-          <w:tcPr>
-            <w:tcW w:w="1540" w:type="dxa"/>
-            <w:tcBorders>
-              <w:top w:val="nil"/>
-              <w:left w:val="nil"/>
-              <w:bottom w:val="nil"/>
-              <w:right w:val="nil"/>
-            </w:tcBorders>
-            <w:shd w:val="clear" w:color="auto" w:fill="auto"/>
-            <w:noWrap/>
-            <w:vAlign w:val="center"/>
-            <w:hideMark/>
-          </w:tcPr>
-          <w:p>
-            <w:pPr>
-              <w:spacing w:after="0" w:line="240" w:lineRule="auto"/>
-              <w:jc w:val="right"/>
-              <w:rPr>
-                <w:rFonts w:ascii="Calibri Light" w:eastAsia="宋体" w:hAnsi="Calibri Light" w:cs="宋体"/>
-                <w:color w:val="000000"/>
-                <w:lang w:val="en-US"/>
-              </w:rPr>
-            </w:pPr>
-            <w:r>
-              <w:rPr>
-                <w:rFonts w:ascii="Calibri Light" w:eastAsia="宋体" w:hAnsi="Calibri Light" w:cs="宋体"/>
-                <w:color w:val="000000"/>
-                <w:lang w:val="en-US"/>
-              </w:rPr>
-              <w:t>0.80909091</w:t>
+            <w:tcW w:w="1520" w:type="dxa"/>
+            <w:tcBorders>
+              <w:top w:val="nil"/>
+              <w:left w:val="nil"/>
+              <w:bottom w:val="nil"/>
+              <w:right w:val="nil"/>
+            </w:tcBorders>
+            <w:shd w:val="clear" w:color="auto" w:fill="auto"/>
+            <w:noWrap/>
+            <w:vAlign w:val="center"/>
+            <w:hideMark/>
+          </w:tcPr>
+          <w:p>
+            <w:pPr>
+              <w:spacing w:after="0" w:line="240" w:lineRule="auto"/>
+              <w:jc w:val="right"/>
+              <w:rPr>
+                <w:rFonts w:ascii="Calibri Light" w:eastAsia="宋体" w:hAnsi="Calibri Light" w:cs="宋体"/>
+                <w:color w:val="000000"/>
+                <w:lang w:val="en-US"/>
+              </w:rPr>
+            </w:pPr>
+            <w:r>
+              <w:rPr>
+                <w:rFonts w:ascii="Calibri Light" w:eastAsia="宋体" w:hAnsi="Calibri Light" w:cs="宋体"/>
+                <w:color w:val="000000"/>
+                <w:lang w:val="en-US"/>
+              </w:rPr>
+              <w:t>0.8</w:t>
+            </w:r>
+          </w:p>
+        </w:tc>
+        <w:tc>
+          <w:tcPr>
+            <w:tcW w:w="2140" w:type="dxa"/>
+            <w:tcBorders>
+              <w:top w:val="nil"/>
+              <w:left w:val="nil"/>
+              <w:bottom w:val="nil"/>
+              <w:right w:val="nil"/>
+            </w:tcBorders>
+            <w:shd w:val="clear" w:color="auto" w:fill="auto"/>
+            <w:noWrap/>
+            <w:vAlign w:val="center"/>
+            <w:hideMark/>
+          </w:tcPr>
+          <w:p>
+            <w:pPr>
+              <w:spacing w:after="0" w:line="240" w:lineRule="auto"/>
+              <w:jc w:val="right"/>
+              <w:rPr>
+                <w:rFonts w:ascii="Calibri Light" w:eastAsia="宋体" w:hAnsi="Calibri Light" w:cs="宋体"/>
+                <w:color w:val="000000"/>
+                <w:lang w:val="en-US"/>
+              </w:rPr>
+            </w:pPr>
+            <w:r>
+              <w:rPr>
+                <w:rFonts w:ascii="Calibri Light" w:eastAsia="宋体" w:hAnsi="Calibri Light" w:cs="宋体"/>
+                <w:color w:val="000000"/>
+                <w:lang w:val="en-US"/>
+              </w:rPr>
+              <w:t>0</w:t>
+            </w:r>
+          </w:p>
+        </w:tc>
+        <w:tc>
+          <w:tcPr>
+            <w:tcW w:w="1700" w:type="dxa"/>
+            <w:tcBorders>
+              <w:top w:val="nil"/>
+              <w:left w:val="nil"/>
+              <w:bottom w:val="nil"/>
+              <w:right w:val="nil"/>
+            </w:tcBorders>
+            <w:shd w:val="clear" w:color="auto" w:fill="auto"/>
+            <w:noWrap/>
+            <w:vAlign w:val="center"/>
+            <w:hideMark/>
+          </w:tcPr>
+          <w:p>
+            <w:pPr>
+              <w:spacing w:after="0" w:line="240" w:lineRule="auto"/>
+              <w:jc w:val="right"/>
+              <w:rPr>
+                <w:rFonts w:ascii="Calibri Light" w:eastAsia="宋体" w:hAnsi="Calibri Light" w:cs="宋体"/>
+                <w:color w:val="000000"/>
+                <w:lang w:val="en-US"/>
+              </w:rPr>
+            </w:pPr>
+            <w:r>
+              <w:rPr>
+                <w:rFonts w:ascii="Calibri Light" w:eastAsia="宋体" w:hAnsi="Calibri Light" w:cs="宋体"/>
+                <w:color w:val="000000"/>
+                <w:lang w:val="en-US"/>
+              </w:rPr>
+              <w:t>0</w:t>
             </w:r>
           </w:p>
         </w:tc>
@@ -16048,14 +16361,13 @@
                 <w:color w:val="000000"/>
                 <w:lang w:val="en-US"/>
               </w:rPr>
-              <w:lastRenderedPageBreak/>
-              <w:t>100</w:t>
-            </w:r>
-          </w:p>
-        </w:tc>
-        <w:tc>
-          <w:tcPr>
-            <w:tcW w:w="910" w:type="dxa"/>
+              <w:t>1</w:t>
+            </w:r>
+          </w:p>
+        </w:tc>
+        <w:tc>
+          <w:tcPr>
+            <w:tcW w:w="1000" w:type="dxa"/>
             <w:tcBorders>
               <w:top w:val="nil"/>
               <w:left w:val="nil"/>
@@ -16089,103 +16401,103 @@
         </w:tc>
         <w:tc>
           <w:tcPr>
-            <w:tcW w:w="1467" w:type="dxa"/>
-            <w:tcBorders>
-              <w:top w:val="nil"/>
-              <w:left w:val="nil"/>
-              <w:bottom w:val="nil"/>
-              <w:right w:val="nil"/>
-            </w:tcBorders>
-            <w:shd w:val="clear" w:color="auto" w:fill="auto"/>
-            <w:noWrap/>
-            <w:vAlign w:val="center"/>
-            <w:hideMark/>
-          </w:tcPr>
-          <w:p>
-            <w:pPr>
-              <w:spacing w:after="0" w:line="240" w:lineRule="auto"/>
-              <w:jc w:val="right"/>
-              <w:rPr>
-                <w:rFonts w:ascii="Calibri Light" w:eastAsia="宋体" w:hAnsi="Calibri Light" w:cs="宋体"/>
-                <w:color w:val="000000"/>
-                <w:lang w:val="en-US"/>
-              </w:rPr>
-            </w:pPr>
-            <w:r>
-              <w:rPr>
-                <w:rFonts w:ascii="Calibri Light" w:eastAsia="宋体" w:hAnsi="Calibri Light" w:cs="宋体"/>
-                <w:color w:val="000000"/>
-                <w:lang w:val="en-US"/>
-              </w:rPr>
-              <w:t>0.1</w:t>
-            </w:r>
-          </w:p>
-        </w:tc>
-        <w:tc>
-          <w:tcPr>
-            <w:tcW w:w="1820" w:type="dxa"/>
-            <w:tcBorders>
-              <w:top w:val="nil"/>
-              <w:left w:val="nil"/>
-              <w:bottom w:val="nil"/>
-              <w:right w:val="nil"/>
-            </w:tcBorders>
-            <w:shd w:val="clear" w:color="auto" w:fill="auto"/>
-            <w:noWrap/>
-            <w:vAlign w:val="center"/>
-            <w:hideMark/>
-          </w:tcPr>
-          <w:p>
-            <w:pPr>
-              <w:spacing w:after="0" w:line="240" w:lineRule="auto"/>
-              <w:jc w:val="right"/>
-              <w:rPr>
-                <w:rFonts w:ascii="Calibri Light" w:eastAsia="宋体" w:hAnsi="Calibri Light" w:cs="宋体"/>
-                <w:color w:val="000000"/>
-                <w:lang w:val="en-US"/>
-              </w:rPr>
-            </w:pPr>
-            <w:r>
-              <w:rPr>
-                <w:rFonts w:ascii="Calibri Light" w:eastAsia="宋体" w:hAnsi="Calibri Light" w:cs="宋体"/>
-                <w:color w:val="000000"/>
-                <w:lang w:val="en-US"/>
-              </w:rPr>
-              <w:t>0.139499558</w:t>
-            </w:r>
-          </w:p>
-        </w:tc>
-        <w:tc>
-          <w:tcPr>
-            <w:tcW w:w="1540" w:type="dxa"/>
-            <w:tcBorders>
-              <w:top w:val="nil"/>
-              <w:left w:val="nil"/>
-              <w:bottom w:val="nil"/>
-              <w:right w:val="nil"/>
-            </w:tcBorders>
-            <w:shd w:val="clear" w:color="auto" w:fill="auto"/>
-            <w:noWrap/>
-            <w:vAlign w:val="center"/>
-            <w:hideMark/>
-          </w:tcPr>
-          <w:p>
-            <w:pPr>
-              <w:spacing w:after="0" w:line="240" w:lineRule="auto"/>
-              <w:jc w:val="right"/>
-              <w:rPr>
-                <w:rFonts w:ascii="Calibri Light" w:eastAsia="宋体" w:hAnsi="Calibri Light" w:cs="宋体"/>
-                <w:color w:val="000000"/>
-                <w:lang w:val="en-US"/>
-              </w:rPr>
-            </w:pPr>
-            <w:r>
-              <w:rPr>
-                <w:rFonts w:ascii="Calibri Light" w:eastAsia="宋体" w:hAnsi="Calibri Light" w:cs="宋体"/>
-                <w:color w:val="000000"/>
-                <w:lang w:val="en-US"/>
-              </w:rPr>
-              <w:t>1</w:t>
+            <w:tcW w:w="1520" w:type="dxa"/>
+            <w:tcBorders>
+              <w:top w:val="nil"/>
+              <w:left w:val="nil"/>
+              <w:bottom w:val="nil"/>
+              <w:right w:val="nil"/>
+            </w:tcBorders>
+            <w:shd w:val="clear" w:color="auto" w:fill="auto"/>
+            <w:noWrap/>
+            <w:vAlign w:val="center"/>
+            <w:hideMark/>
+          </w:tcPr>
+          <w:p>
+            <w:pPr>
+              <w:spacing w:after="0" w:line="240" w:lineRule="auto"/>
+              <w:jc w:val="right"/>
+              <w:rPr>
+                <w:rFonts w:ascii="Calibri Light" w:eastAsia="宋体" w:hAnsi="Calibri Light" w:cs="宋体"/>
+                <w:color w:val="000000"/>
+                <w:lang w:val="en-US"/>
+              </w:rPr>
+            </w:pPr>
+            <w:r>
+              <w:rPr>
+                <w:rFonts w:ascii="Calibri Light" w:eastAsia="宋体" w:hAnsi="Calibri Light" w:cs="宋体"/>
+                <w:color w:val="000000"/>
+                <w:lang w:val="en-US"/>
+              </w:rPr>
+              <w:t>0.8</w:t>
+            </w:r>
+          </w:p>
+        </w:tc>
+        <w:tc>
+          <w:tcPr>
+            <w:tcW w:w="2140" w:type="dxa"/>
+            <w:tcBorders>
+              <w:top w:val="nil"/>
+              <w:left w:val="nil"/>
+              <w:bottom w:val="nil"/>
+              <w:right w:val="nil"/>
+            </w:tcBorders>
+            <w:shd w:val="clear" w:color="auto" w:fill="auto"/>
+            <w:noWrap/>
+            <w:vAlign w:val="center"/>
+            <w:hideMark/>
+          </w:tcPr>
+          <w:p>
+            <w:pPr>
+              <w:spacing w:after="0" w:line="240" w:lineRule="auto"/>
+              <w:jc w:val="right"/>
+              <w:rPr>
+                <w:rFonts w:ascii="Calibri Light" w:eastAsia="宋体" w:hAnsi="Calibri Light" w:cs="宋体"/>
+                <w:color w:val="000000"/>
+                <w:lang w:val="en-US"/>
+              </w:rPr>
+            </w:pPr>
+            <w:r>
+              <w:rPr>
+                <w:rFonts w:ascii="Calibri Light" w:eastAsia="宋体" w:hAnsi="Calibri Light" w:cs="宋体"/>
+                <w:color w:val="000000"/>
+                <w:lang w:val="en-US"/>
+              </w:rPr>
+              <w:t>0</w:t>
+            </w:r>
+          </w:p>
+        </w:tc>
+        <w:tc>
+          <w:tcPr>
+            <w:tcW w:w="1700" w:type="dxa"/>
+            <w:tcBorders>
+              <w:top w:val="nil"/>
+              <w:left w:val="nil"/>
+              <w:bottom w:val="nil"/>
+              <w:right w:val="nil"/>
+            </w:tcBorders>
+            <w:shd w:val="clear" w:color="auto" w:fill="auto"/>
+            <w:noWrap/>
+            <w:vAlign w:val="center"/>
+            <w:hideMark/>
+          </w:tcPr>
+          <w:p>
+            <w:pPr>
+              <w:spacing w:after="0" w:line="240" w:lineRule="auto"/>
+              <w:jc w:val="right"/>
+              <w:rPr>
+                <w:rFonts w:ascii="Calibri Light" w:eastAsia="宋体" w:hAnsi="Calibri Light" w:cs="宋体"/>
+                <w:color w:val="000000"/>
+                <w:lang w:val="en-US"/>
+              </w:rPr>
+            </w:pPr>
+            <w:r>
+              <w:rPr>
+                <w:rFonts w:ascii="Calibri Light" w:eastAsia="宋体" w:hAnsi="Calibri Light" w:cs="宋体"/>
+                <w:color w:val="000000"/>
+                <w:lang w:val="en-US"/>
+              </w:rPr>
+              <w:t>0</w:t>
             </w:r>
           </w:p>
         </w:tc>
@@ -16231,7 +16543,7 @@
         </w:tc>
         <w:tc>
           <w:tcPr>
-            <w:tcW w:w="910" w:type="dxa"/>
+            <w:tcW w:w="1000" w:type="dxa"/>
             <w:tcBorders>
               <w:top w:val="nil"/>
               <w:left w:val="nil"/>
@@ -16265,103 +16577,103 @@
         </w:tc>
         <w:tc>
           <w:tcPr>
-            <w:tcW w:w="1467" w:type="dxa"/>
-            <w:tcBorders>
-              <w:top w:val="nil"/>
-              <w:left w:val="nil"/>
-              <w:bottom w:val="nil"/>
-              <w:right w:val="nil"/>
-            </w:tcBorders>
-            <w:shd w:val="clear" w:color="auto" w:fill="auto"/>
-            <w:noWrap/>
-            <w:vAlign w:val="center"/>
-            <w:hideMark/>
-          </w:tcPr>
-          <w:p>
-            <w:pPr>
-              <w:spacing w:after="0" w:line="240" w:lineRule="auto"/>
-              <w:jc w:val="right"/>
-              <w:rPr>
-                <w:rFonts w:ascii="Calibri Light" w:eastAsia="宋体" w:hAnsi="Calibri Light" w:cs="宋体"/>
-                <w:color w:val="000000"/>
-                <w:lang w:val="en-US"/>
-              </w:rPr>
-            </w:pPr>
-            <w:r>
-              <w:rPr>
-                <w:rFonts w:ascii="Calibri Light" w:eastAsia="宋体" w:hAnsi="Calibri Light" w:cs="宋体"/>
-                <w:color w:val="000000"/>
-                <w:lang w:val="en-US"/>
-              </w:rPr>
-              <w:t>0.5</w:t>
-            </w:r>
-          </w:p>
-        </w:tc>
-        <w:tc>
-          <w:tcPr>
-            <w:tcW w:w="1820" w:type="dxa"/>
-            <w:tcBorders>
-              <w:top w:val="nil"/>
-              <w:left w:val="nil"/>
-              <w:bottom w:val="nil"/>
-              <w:right w:val="nil"/>
-            </w:tcBorders>
-            <w:shd w:val="clear" w:color="auto" w:fill="auto"/>
-            <w:noWrap/>
-            <w:vAlign w:val="center"/>
-            <w:hideMark/>
-          </w:tcPr>
-          <w:p>
-            <w:pPr>
-              <w:spacing w:after="0" w:line="240" w:lineRule="auto"/>
-              <w:jc w:val="right"/>
-              <w:rPr>
-                <w:rFonts w:ascii="Calibri Light" w:eastAsia="宋体" w:hAnsi="Calibri Light" w:cs="宋体"/>
-                <w:color w:val="000000"/>
-                <w:lang w:val="en-US"/>
-              </w:rPr>
-            </w:pPr>
-            <w:r>
-              <w:rPr>
-                <w:rFonts w:ascii="Calibri Light" w:eastAsia="宋体" w:hAnsi="Calibri Light" w:cs="宋体"/>
-                <w:color w:val="000000"/>
-                <w:lang w:val="en-US"/>
-              </w:rPr>
-              <w:t>0.472619047</w:t>
-            </w:r>
-          </w:p>
-        </w:tc>
-        <w:tc>
-          <w:tcPr>
-            <w:tcW w:w="1540" w:type="dxa"/>
-            <w:tcBorders>
-              <w:top w:val="nil"/>
-              <w:left w:val="nil"/>
-              <w:bottom w:val="nil"/>
-              <w:right w:val="nil"/>
-            </w:tcBorders>
-            <w:shd w:val="clear" w:color="auto" w:fill="auto"/>
-            <w:noWrap/>
-            <w:vAlign w:val="center"/>
-            <w:hideMark/>
-          </w:tcPr>
-          <w:p>
-            <w:pPr>
-              <w:spacing w:after="0" w:line="240" w:lineRule="auto"/>
-              <w:jc w:val="right"/>
-              <w:rPr>
-                <w:rFonts w:ascii="Calibri Light" w:eastAsia="宋体" w:hAnsi="Calibri Light" w:cs="宋体"/>
-                <w:color w:val="000000"/>
-                <w:lang w:val="en-US"/>
-              </w:rPr>
-            </w:pPr>
-            <w:r>
-              <w:rPr>
-                <w:rFonts w:ascii="Calibri Light" w:eastAsia="宋体" w:hAnsi="Calibri Light" w:cs="宋体"/>
-                <w:color w:val="000000"/>
-                <w:lang w:val="en-US"/>
-              </w:rPr>
-              <w:t>0.214545454</w:t>
+            <w:tcW w:w="1520" w:type="dxa"/>
+            <w:tcBorders>
+              <w:top w:val="nil"/>
+              <w:left w:val="nil"/>
+              <w:bottom w:val="nil"/>
+              <w:right w:val="nil"/>
+            </w:tcBorders>
+            <w:shd w:val="clear" w:color="auto" w:fill="auto"/>
+            <w:noWrap/>
+            <w:vAlign w:val="center"/>
+            <w:hideMark/>
+          </w:tcPr>
+          <w:p>
+            <w:pPr>
+              <w:spacing w:after="0" w:line="240" w:lineRule="auto"/>
+              <w:jc w:val="right"/>
+              <w:rPr>
+                <w:rFonts w:ascii="Calibri Light" w:eastAsia="宋体" w:hAnsi="Calibri Light" w:cs="宋体"/>
+                <w:color w:val="000000"/>
+                <w:lang w:val="en-US"/>
+              </w:rPr>
+            </w:pPr>
+            <w:r>
+              <w:rPr>
+                <w:rFonts w:ascii="Calibri Light" w:eastAsia="宋体" w:hAnsi="Calibri Light" w:cs="宋体"/>
+                <w:color w:val="000000"/>
+                <w:lang w:val="en-US"/>
+              </w:rPr>
+              <w:t>0.1</w:t>
+            </w:r>
+          </w:p>
+        </w:tc>
+        <w:tc>
+          <w:tcPr>
+            <w:tcW w:w="2140" w:type="dxa"/>
+            <w:tcBorders>
+              <w:top w:val="nil"/>
+              <w:left w:val="nil"/>
+              <w:bottom w:val="nil"/>
+              <w:right w:val="nil"/>
+            </w:tcBorders>
+            <w:shd w:val="clear" w:color="auto" w:fill="auto"/>
+            <w:noWrap/>
+            <w:vAlign w:val="center"/>
+            <w:hideMark/>
+          </w:tcPr>
+          <w:p>
+            <w:pPr>
+              <w:spacing w:after="0" w:line="240" w:lineRule="auto"/>
+              <w:jc w:val="right"/>
+              <w:rPr>
+                <w:rFonts w:ascii="Calibri Light" w:eastAsia="宋体" w:hAnsi="Calibri Light" w:cs="宋体"/>
+                <w:color w:val="000000"/>
+                <w:lang w:val="en-US"/>
+              </w:rPr>
+            </w:pPr>
+            <w:r>
+              <w:rPr>
+                <w:rFonts w:ascii="Calibri Light" w:eastAsia="宋体" w:hAnsi="Calibri Light" w:cs="宋体"/>
+                <w:color w:val="000000"/>
+                <w:lang w:val="en-US"/>
+              </w:rPr>
+              <w:t>0.330639273</w:t>
+            </w:r>
+          </w:p>
+        </w:tc>
+        <w:tc>
+          <w:tcPr>
+            <w:tcW w:w="1700" w:type="dxa"/>
+            <w:tcBorders>
+              <w:top w:val="nil"/>
+              <w:left w:val="nil"/>
+              <w:bottom w:val="nil"/>
+              <w:right w:val="nil"/>
+            </w:tcBorders>
+            <w:shd w:val="clear" w:color="auto" w:fill="auto"/>
+            <w:noWrap/>
+            <w:vAlign w:val="center"/>
+            <w:hideMark/>
+          </w:tcPr>
+          <w:p>
+            <w:pPr>
+              <w:spacing w:after="0" w:line="240" w:lineRule="auto"/>
+              <w:jc w:val="right"/>
+              <w:rPr>
+                <w:rFonts w:ascii="Calibri Light" w:eastAsia="宋体" w:hAnsi="Calibri Light" w:cs="宋体"/>
+                <w:color w:val="000000"/>
+                <w:lang w:val="en-US"/>
+              </w:rPr>
+            </w:pPr>
+            <w:r>
+              <w:rPr>
+                <w:rFonts w:ascii="Calibri Light" w:eastAsia="宋体" w:hAnsi="Calibri Light" w:cs="宋体"/>
+                <w:color w:val="000000"/>
+                <w:lang w:val="en-US"/>
+              </w:rPr>
+              <w:t>0.95</w:t>
             </w:r>
           </w:p>
         </w:tc>
@@ -16407,7 +16719,7 @@
         </w:tc>
         <w:tc>
           <w:tcPr>
-            <w:tcW w:w="910" w:type="dxa"/>
+            <w:tcW w:w="1000" w:type="dxa"/>
             <w:tcBorders>
               <w:top w:val="nil"/>
               <w:left w:val="nil"/>
@@ -16441,103 +16753,103 @@
         </w:tc>
         <w:tc>
           <w:tcPr>
-            <w:tcW w:w="1467" w:type="dxa"/>
-            <w:tcBorders>
-              <w:top w:val="nil"/>
-              <w:left w:val="nil"/>
-              <w:bottom w:val="nil"/>
-              <w:right w:val="nil"/>
-            </w:tcBorders>
-            <w:shd w:val="clear" w:color="auto" w:fill="auto"/>
-            <w:noWrap/>
-            <w:vAlign w:val="center"/>
-            <w:hideMark/>
-          </w:tcPr>
-          <w:p>
-            <w:pPr>
-              <w:spacing w:after="0" w:line="240" w:lineRule="auto"/>
-              <w:jc w:val="right"/>
-              <w:rPr>
-                <w:rFonts w:ascii="Calibri Light" w:eastAsia="宋体" w:hAnsi="Calibri Light" w:cs="宋体"/>
-                <w:color w:val="000000"/>
-                <w:lang w:val="en-US"/>
-              </w:rPr>
-            </w:pPr>
-            <w:r>
-              <w:rPr>
-                <w:rFonts w:ascii="Calibri Light" w:eastAsia="宋体" w:hAnsi="Calibri Light" w:cs="宋体"/>
-                <w:color w:val="000000"/>
-                <w:lang w:val="en-US"/>
-              </w:rPr>
-              <w:t>0.5</w:t>
-            </w:r>
-          </w:p>
-        </w:tc>
-        <w:tc>
-          <w:tcPr>
-            <w:tcW w:w="1820" w:type="dxa"/>
-            <w:tcBorders>
-              <w:top w:val="nil"/>
-              <w:left w:val="nil"/>
-              <w:bottom w:val="nil"/>
-              <w:right w:val="nil"/>
-            </w:tcBorders>
-            <w:shd w:val="clear" w:color="auto" w:fill="auto"/>
-            <w:noWrap/>
-            <w:vAlign w:val="center"/>
-            <w:hideMark/>
-          </w:tcPr>
-          <w:p>
-            <w:pPr>
-              <w:spacing w:after="0" w:line="240" w:lineRule="auto"/>
-              <w:jc w:val="right"/>
-              <w:rPr>
-                <w:rFonts w:ascii="Calibri Light" w:eastAsia="宋体" w:hAnsi="Calibri Light" w:cs="宋体"/>
-                <w:color w:val="000000"/>
-                <w:lang w:val="en-US"/>
-              </w:rPr>
-            </w:pPr>
-            <w:r>
-              <w:rPr>
-                <w:rFonts w:ascii="Calibri Light" w:eastAsia="宋体" w:hAnsi="Calibri Light" w:cs="宋体"/>
-                <w:color w:val="000000"/>
-                <w:lang w:val="en-US"/>
-              </w:rPr>
-              <w:t>0</w:t>
-            </w:r>
-          </w:p>
-        </w:tc>
-        <w:tc>
-          <w:tcPr>
-            <w:tcW w:w="1540" w:type="dxa"/>
-            <w:tcBorders>
-              <w:top w:val="nil"/>
-              <w:left w:val="nil"/>
-              <w:bottom w:val="nil"/>
-              <w:right w:val="nil"/>
-            </w:tcBorders>
-            <w:shd w:val="clear" w:color="auto" w:fill="auto"/>
-            <w:noWrap/>
-            <w:vAlign w:val="center"/>
-            <w:hideMark/>
-          </w:tcPr>
-          <w:p>
-            <w:pPr>
-              <w:spacing w:after="0" w:line="240" w:lineRule="auto"/>
-              <w:jc w:val="right"/>
-              <w:rPr>
-                <w:rFonts w:ascii="Calibri Light" w:eastAsia="宋体" w:hAnsi="Calibri Light" w:cs="宋体"/>
-                <w:color w:val="000000"/>
-                <w:lang w:val="en-US"/>
-              </w:rPr>
-            </w:pPr>
-            <w:r>
-              <w:rPr>
-                <w:rFonts w:ascii="Calibri Light" w:eastAsia="宋体" w:hAnsi="Calibri Light" w:cs="宋体"/>
-                <w:color w:val="000000"/>
-                <w:lang w:val="en-US"/>
-              </w:rPr>
-              <w:t>0</w:t>
+            <w:tcW w:w="1520" w:type="dxa"/>
+            <w:tcBorders>
+              <w:top w:val="nil"/>
+              <w:left w:val="nil"/>
+              <w:bottom w:val="nil"/>
+              <w:right w:val="nil"/>
+            </w:tcBorders>
+            <w:shd w:val="clear" w:color="auto" w:fill="auto"/>
+            <w:noWrap/>
+            <w:vAlign w:val="center"/>
+            <w:hideMark/>
+          </w:tcPr>
+          <w:p>
+            <w:pPr>
+              <w:spacing w:after="0" w:line="240" w:lineRule="auto"/>
+              <w:jc w:val="right"/>
+              <w:rPr>
+                <w:rFonts w:ascii="Calibri Light" w:eastAsia="宋体" w:hAnsi="Calibri Light" w:cs="宋体"/>
+                <w:color w:val="000000"/>
+                <w:lang w:val="en-US"/>
+              </w:rPr>
+            </w:pPr>
+            <w:r>
+              <w:rPr>
+                <w:rFonts w:ascii="Calibri Light" w:eastAsia="宋体" w:hAnsi="Calibri Light" w:cs="宋体"/>
+                <w:color w:val="000000"/>
+                <w:lang w:val="en-US"/>
+              </w:rPr>
+              <w:t>0.1</w:t>
+            </w:r>
+          </w:p>
+        </w:tc>
+        <w:tc>
+          <w:tcPr>
+            <w:tcW w:w="2140" w:type="dxa"/>
+            <w:tcBorders>
+              <w:top w:val="nil"/>
+              <w:left w:val="nil"/>
+              <w:bottom w:val="nil"/>
+              <w:right w:val="nil"/>
+            </w:tcBorders>
+            <w:shd w:val="clear" w:color="auto" w:fill="auto"/>
+            <w:noWrap/>
+            <w:vAlign w:val="center"/>
+            <w:hideMark/>
+          </w:tcPr>
+          <w:p>
+            <w:pPr>
+              <w:spacing w:after="0" w:line="240" w:lineRule="auto"/>
+              <w:jc w:val="right"/>
+              <w:rPr>
+                <w:rFonts w:ascii="Calibri Light" w:eastAsia="宋体" w:hAnsi="Calibri Light" w:cs="宋体"/>
+                <w:color w:val="000000"/>
+                <w:lang w:val="en-US"/>
+              </w:rPr>
+            </w:pPr>
+            <w:r>
+              <w:rPr>
+                <w:rFonts w:ascii="Calibri Light" w:eastAsia="宋体" w:hAnsi="Calibri Light" w:cs="宋体"/>
+                <w:color w:val="000000"/>
+                <w:lang w:val="en-US"/>
+              </w:rPr>
+              <w:t>0.162938693</w:t>
+            </w:r>
+          </w:p>
+        </w:tc>
+        <w:tc>
+          <w:tcPr>
+            <w:tcW w:w="1700" w:type="dxa"/>
+            <w:tcBorders>
+              <w:top w:val="nil"/>
+              <w:left w:val="nil"/>
+              <w:bottom w:val="nil"/>
+              <w:right w:val="nil"/>
+            </w:tcBorders>
+            <w:shd w:val="clear" w:color="auto" w:fill="auto"/>
+            <w:noWrap/>
+            <w:vAlign w:val="center"/>
+            <w:hideMark/>
+          </w:tcPr>
+          <w:p>
+            <w:pPr>
+              <w:spacing w:after="0" w:line="240" w:lineRule="auto"/>
+              <w:jc w:val="right"/>
+              <w:rPr>
+                <w:rFonts w:ascii="Calibri Light" w:eastAsia="宋体" w:hAnsi="Calibri Light" w:cs="宋体"/>
+                <w:color w:val="000000"/>
+                <w:lang w:val="en-US"/>
+              </w:rPr>
+            </w:pPr>
+            <w:r>
+              <w:rPr>
+                <w:rFonts w:ascii="Calibri Light" w:eastAsia="宋体" w:hAnsi="Calibri Light" w:cs="宋体"/>
+                <w:color w:val="000000"/>
+                <w:lang w:val="en-US"/>
+              </w:rPr>
+              <w:t>1</w:t>
             </w:r>
           </w:p>
         </w:tc>
@@ -16556,7 +16868,7 @@
               <w:bottom w:val="nil"/>
               <w:right w:val="nil"/>
             </w:tcBorders>
-            <w:shd w:val="clear" w:color="auto" w:fill="auto"/>
+            <w:shd w:val="clear" w:color="auto" w:fill="DEEAF6" w:themeFill="accent1" w:themeFillTint="33"/>
             <w:noWrap/>
             <w:vAlign w:val="center"/>
             <w:hideMark/>
@@ -16583,14 +16895,14 @@
         </w:tc>
         <w:tc>
           <w:tcPr>
-            <w:tcW w:w="910" w:type="dxa"/>
-            <w:tcBorders>
-              <w:top w:val="nil"/>
-              <w:left w:val="nil"/>
-              <w:bottom w:val="nil"/>
-              <w:right w:val="nil"/>
-            </w:tcBorders>
-            <w:shd w:val="clear" w:color="auto" w:fill="auto"/>
+            <w:tcW w:w="1000" w:type="dxa"/>
+            <w:tcBorders>
+              <w:top w:val="nil"/>
+              <w:left w:val="nil"/>
+              <w:bottom w:val="nil"/>
+              <w:right w:val="nil"/>
+            </w:tcBorders>
+            <w:shd w:val="clear" w:color="auto" w:fill="DEEAF6" w:themeFill="accent1" w:themeFillTint="33"/>
             <w:noWrap/>
             <w:vAlign w:val="center"/>
             <w:hideMark/>
@@ -16617,103 +16929,103 @@
         </w:tc>
         <w:tc>
           <w:tcPr>
-            <w:tcW w:w="1467" w:type="dxa"/>
-            <w:tcBorders>
-              <w:top w:val="nil"/>
-              <w:left w:val="nil"/>
-              <w:bottom w:val="nil"/>
-              <w:right w:val="nil"/>
-            </w:tcBorders>
-            <w:shd w:val="clear" w:color="auto" w:fill="auto"/>
-            <w:noWrap/>
-            <w:vAlign w:val="center"/>
-            <w:hideMark/>
-          </w:tcPr>
-          <w:p>
-            <w:pPr>
-              <w:spacing w:after="0" w:line="240" w:lineRule="auto"/>
-              <w:jc w:val="right"/>
-              <w:rPr>
-                <w:rFonts w:ascii="Calibri Light" w:eastAsia="宋体" w:hAnsi="Calibri Light" w:cs="宋体"/>
-                <w:color w:val="000000"/>
-                <w:lang w:val="en-US"/>
-              </w:rPr>
-            </w:pPr>
-            <w:r>
-              <w:rPr>
-                <w:rFonts w:ascii="Calibri Light" w:eastAsia="宋体" w:hAnsi="Calibri Light" w:cs="宋体"/>
-                <w:color w:val="000000"/>
-                <w:lang w:val="en-US"/>
-              </w:rPr>
-              <w:t>0.9</w:t>
-            </w:r>
-          </w:p>
-        </w:tc>
-        <w:tc>
-          <w:tcPr>
-            <w:tcW w:w="1820" w:type="dxa"/>
-            <w:tcBorders>
-              <w:top w:val="nil"/>
-              <w:left w:val="nil"/>
-              <w:bottom w:val="nil"/>
-              <w:right w:val="nil"/>
-            </w:tcBorders>
-            <w:shd w:val="clear" w:color="auto" w:fill="auto"/>
-            <w:noWrap/>
-            <w:vAlign w:val="center"/>
-            <w:hideMark/>
-          </w:tcPr>
-          <w:p>
-            <w:pPr>
-              <w:spacing w:after="0" w:line="240" w:lineRule="auto"/>
-              <w:jc w:val="right"/>
-              <w:rPr>
-                <w:rFonts w:ascii="Calibri Light" w:eastAsia="宋体" w:hAnsi="Calibri Light" w:cs="宋体"/>
-                <w:color w:val="000000"/>
-                <w:lang w:val="en-US"/>
-              </w:rPr>
-            </w:pPr>
-            <w:r>
-              <w:rPr>
-                <w:rFonts w:ascii="Calibri Light" w:eastAsia="宋体" w:hAnsi="Calibri Light" w:cs="宋体"/>
-                <w:color w:val="000000"/>
-                <w:lang w:val="en-US"/>
-              </w:rPr>
-              <w:t>0.4</w:t>
-            </w:r>
-          </w:p>
-        </w:tc>
-        <w:tc>
-          <w:tcPr>
-            <w:tcW w:w="1540" w:type="dxa"/>
-            <w:tcBorders>
-              <w:top w:val="nil"/>
-              <w:left w:val="nil"/>
-              <w:bottom w:val="nil"/>
-              <w:right w:val="nil"/>
-            </w:tcBorders>
-            <w:shd w:val="clear" w:color="auto" w:fill="auto"/>
-            <w:noWrap/>
-            <w:vAlign w:val="center"/>
-            <w:hideMark/>
-          </w:tcPr>
-          <w:p>
-            <w:pPr>
-              <w:spacing w:after="0" w:line="240" w:lineRule="auto"/>
-              <w:jc w:val="right"/>
-              <w:rPr>
-                <w:rFonts w:ascii="Calibri Light" w:eastAsia="宋体" w:hAnsi="Calibri Light" w:cs="宋体"/>
-                <w:color w:val="000000"/>
-                <w:lang w:val="en-US"/>
-              </w:rPr>
-            </w:pPr>
-            <w:r>
-              <w:rPr>
-                <w:rFonts w:ascii="Calibri Light" w:eastAsia="宋体" w:hAnsi="Calibri Light" w:cs="宋体"/>
-                <w:color w:val="000000"/>
-                <w:lang w:val="en-US"/>
-              </w:rPr>
-              <w:t>0.036363636</w:t>
+            <w:tcW w:w="1520" w:type="dxa"/>
+            <w:tcBorders>
+              <w:top w:val="nil"/>
+              <w:left w:val="nil"/>
+              <w:bottom w:val="nil"/>
+              <w:right w:val="nil"/>
+            </w:tcBorders>
+            <w:shd w:val="clear" w:color="auto" w:fill="DEEAF6" w:themeFill="accent1" w:themeFillTint="33"/>
+            <w:noWrap/>
+            <w:vAlign w:val="center"/>
+            <w:hideMark/>
+          </w:tcPr>
+          <w:p>
+            <w:pPr>
+              <w:spacing w:after="0" w:line="240" w:lineRule="auto"/>
+              <w:jc w:val="right"/>
+              <w:rPr>
+                <w:rFonts w:ascii="Calibri Light" w:eastAsia="宋体" w:hAnsi="Calibri Light" w:cs="宋体"/>
+                <w:color w:val="000000"/>
+                <w:lang w:val="en-US"/>
+              </w:rPr>
+            </w:pPr>
+            <w:r>
+              <w:rPr>
+                <w:rFonts w:ascii="Calibri Light" w:eastAsia="宋体" w:hAnsi="Calibri Light" w:cs="宋体"/>
+                <w:color w:val="000000"/>
+                <w:lang w:val="en-US"/>
+              </w:rPr>
+              <w:t>0.2</w:t>
+            </w:r>
+          </w:p>
+        </w:tc>
+        <w:tc>
+          <w:tcPr>
+            <w:tcW w:w="2140" w:type="dxa"/>
+            <w:tcBorders>
+              <w:top w:val="nil"/>
+              <w:left w:val="nil"/>
+              <w:bottom w:val="nil"/>
+              <w:right w:val="nil"/>
+            </w:tcBorders>
+            <w:shd w:val="clear" w:color="auto" w:fill="DEEAF6" w:themeFill="accent1" w:themeFillTint="33"/>
+            <w:noWrap/>
+            <w:vAlign w:val="center"/>
+            <w:hideMark/>
+          </w:tcPr>
+          <w:p>
+            <w:pPr>
+              <w:spacing w:after="0" w:line="240" w:lineRule="auto"/>
+              <w:jc w:val="right"/>
+              <w:rPr>
+                <w:rFonts w:ascii="Calibri Light" w:eastAsia="宋体" w:hAnsi="Calibri Light" w:cs="宋体"/>
+                <w:color w:val="000000"/>
+                <w:lang w:val="en-US"/>
+              </w:rPr>
+            </w:pPr>
+            <w:r>
+              <w:rPr>
+                <w:rFonts w:ascii="Calibri Light" w:eastAsia="宋体" w:hAnsi="Calibri Light" w:cs="宋体"/>
+                <w:color w:val="000000"/>
+                <w:lang w:val="en-US"/>
+              </w:rPr>
+              <w:t>0.439401249</w:t>
+            </w:r>
+          </w:p>
+        </w:tc>
+        <w:tc>
+          <w:tcPr>
+            <w:tcW w:w="1700" w:type="dxa"/>
+            <w:tcBorders>
+              <w:top w:val="nil"/>
+              <w:left w:val="nil"/>
+              <w:bottom w:val="nil"/>
+              <w:right w:val="nil"/>
+            </w:tcBorders>
+            <w:shd w:val="clear" w:color="auto" w:fill="DEEAF6" w:themeFill="accent1" w:themeFillTint="33"/>
+            <w:noWrap/>
+            <w:vAlign w:val="center"/>
+            <w:hideMark/>
+          </w:tcPr>
+          <w:p>
+            <w:pPr>
+              <w:spacing w:after="0" w:line="240" w:lineRule="auto"/>
+              <w:jc w:val="right"/>
+              <w:rPr>
+                <w:rFonts w:ascii="Calibri Light" w:eastAsia="宋体" w:hAnsi="Calibri Light" w:cs="宋体"/>
+                <w:color w:val="000000"/>
+                <w:lang w:val="en-US"/>
+              </w:rPr>
+            </w:pPr>
+            <w:r>
+              <w:rPr>
+                <w:rFonts w:ascii="Calibri Light" w:eastAsia="宋体" w:hAnsi="Calibri Light" w:cs="宋体"/>
+                <w:color w:val="000000"/>
+                <w:lang w:val="en-US"/>
+              </w:rPr>
+              <w:t>0.758333334</w:t>
             </w:r>
           </w:p>
         </w:tc>
@@ -16732,7 +17044,7 @@
               <w:bottom w:val="nil"/>
               <w:right w:val="nil"/>
             </w:tcBorders>
-            <w:shd w:val="clear" w:color="auto" w:fill="auto"/>
+            <w:shd w:val="clear" w:color="auto" w:fill="DEEAF6" w:themeFill="accent1" w:themeFillTint="33"/>
             <w:noWrap/>
             <w:vAlign w:val="center"/>
             <w:hideMark/>
@@ -16759,14 +17071,14 @@
         </w:tc>
         <w:tc>
           <w:tcPr>
-            <w:tcW w:w="910" w:type="dxa"/>
-            <w:tcBorders>
-              <w:top w:val="nil"/>
-              <w:left w:val="nil"/>
-              <w:bottom w:val="nil"/>
-              <w:right w:val="nil"/>
-            </w:tcBorders>
-            <w:shd w:val="clear" w:color="auto" w:fill="auto"/>
+            <w:tcW w:w="1000" w:type="dxa"/>
+            <w:tcBorders>
+              <w:top w:val="nil"/>
+              <w:left w:val="nil"/>
+              <w:bottom w:val="nil"/>
+              <w:right w:val="nil"/>
+            </w:tcBorders>
+            <w:shd w:val="clear" w:color="auto" w:fill="DEEAF6" w:themeFill="accent1" w:themeFillTint="33"/>
             <w:noWrap/>
             <w:vAlign w:val="center"/>
             <w:hideMark/>
@@ -16793,41 +17105,745 @@
         </w:tc>
         <w:tc>
           <w:tcPr>
-            <w:tcW w:w="1467" w:type="dxa"/>
-            <w:tcBorders>
-              <w:top w:val="nil"/>
-              <w:left w:val="nil"/>
-              <w:bottom w:val="nil"/>
-              <w:right w:val="nil"/>
-            </w:tcBorders>
-            <w:shd w:val="clear" w:color="auto" w:fill="auto"/>
-            <w:noWrap/>
-            <w:vAlign w:val="center"/>
-            <w:hideMark/>
-          </w:tcPr>
-          <w:p>
-            <w:pPr>
-              <w:spacing w:after="0" w:line="240" w:lineRule="auto"/>
-              <w:jc w:val="right"/>
-              <w:rPr>
-                <w:rFonts w:ascii="Calibri Light" w:eastAsia="宋体" w:hAnsi="Calibri Light" w:cs="宋体"/>
-                <w:color w:val="000000"/>
-                <w:lang w:val="en-US"/>
-              </w:rPr>
-            </w:pPr>
-            <w:r>
-              <w:rPr>
-                <w:rFonts w:ascii="Calibri Light" w:eastAsia="宋体" w:hAnsi="Calibri Light" w:cs="宋体"/>
-                <w:color w:val="000000"/>
-                <w:lang w:val="en-US"/>
-              </w:rPr>
-              <w:t>0.9</w:t>
-            </w:r>
-          </w:p>
-        </w:tc>
-        <w:tc>
-          <w:tcPr>
-            <w:tcW w:w="1820" w:type="dxa"/>
+            <w:tcW w:w="1520" w:type="dxa"/>
+            <w:tcBorders>
+              <w:top w:val="nil"/>
+              <w:left w:val="nil"/>
+              <w:bottom w:val="nil"/>
+              <w:right w:val="nil"/>
+            </w:tcBorders>
+            <w:shd w:val="clear" w:color="auto" w:fill="DEEAF6" w:themeFill="accent1" w:themeFillTint="33"/>
+            <w:noWrap/>
+            <w:vAlign w:val="center"/>
+            <w:hideMark/>
+          </w:tcPr>
+          <w:p>
+            <w:pPr>
+              <w:spacing w:after="0" w:line="240" w:lineRule="auto"/>
+              <w:jc w:val="right"/>
+              <w:rPr>
+                <w:rFonts w:ascii="Calibri Light" w:eastAsia="宋体" w:hAnsi="Calibri Light" w:cs="宋体"/>
+                <w:color w:val="000000"/>
+                <w:lang w:val="en-US"/>
+              </w:rPr>
+            </w:pPr>
+            <w:r>
+              <w:rPr>
+                <w:rFonts w:ascii="Calibri Light" w:eastAsia="宋体" w:hAnsi="Calibri Light" w:cs="宋体"/>
+                <w:color w:val="000000"/>
+                <w:lang w:val="en-US"/>
+              </w:rPr>
+              <w:t>0.2</w:t>
+            </w:r>
+          </w:p>
+        </w:tc>
+        <w:tc>
+          <w:tcPr>
+            <w:tcW w:w="2140" w:type="dxa"/>
+            <w:tcBorders>
+              <w:top w:val="nil"/>
+              <w:left w:val="nil"/>
+              <w:bottom w:val="nil"/>
+              <w:right w:val="nil"/>
+            </w:tcBorders>
+            <w:shd w:val="clear" w:color="auto" w:fill="DEEAF6" w:themeFill="accent1" w:themeFillTint="33"/>
+            <w:noWrap/>
+            <w:vAlign w:val="center"/>
+            <w:hideMark/>
+          </w:tcPr>
+          <w:p>
+            <w:pPr>
+              <w:spacing w:after="0" w:line="240" w:lineRule="auto"/>
+              <w:jc w:val="right"/>
+              <w:rPr>
+                <w:rFonts w:ascii="Calibri Light" w:eastAsia="宋体" w:hAnsi="Calibri Light" w:cs="宋体"/>
+                <w:color w:val="000000"/>
+                <w:lang w:val="en-US"/>
+              </w:rPr>
+            </w:pPr>
+            <w:r>
+              <w:rPr>
+                <w:rFonts w:ascii="Calibri Light" w:eastAsia="宋体" w:hAnsi="Calibri Light" w:cs="宋体"/>
+                <w:color w:val="000000"/>
+                <w:lang w:val="en-US"/>
+              </w:rPr>
+              <w:t>0.63547619</w:t>
+            </w:r>
+          </w:p>
+        </w:tc>
+        <w:tc>
+          <w:tcPr>
+            <w:tcW w:w="1700" w:type="dxa"/>
+            <w:tcBorders>
+              <w:top w:val="nil"/>
+              <w:left w:val="nil"/>
+              <w:bottom w:val="nil"/>
+              <w:right w:val="nil"/>
+            </w:tcBorders>
+            <w:shd w:val="clear" w:color="auto" w:fill="DEEAF6" w:themeFill="accent1" w:themeFillTint="33"/>
+            <w:noWrap/>
+            <w:vAlign w:val="center"/>
+            <w:hideMark/>
+          </w:tcPr>
+          <w:p>
+            <w:pPr>
+              <w:spacing w:after="0" w:line="240" w:lineRule="auto"/>
+              <w:jc w:val="right"/>
+              <w:rPr>
+                <w:rFonts w:ascii="Calibri Light" w:eastAsia="宋体" w:hAnsi="Calibri Light" w:cs="宋体"/>
+                <w:color w:val="000000"/>
+                <w:lang w:val="en-US"/>
+              </w:rPr>
+            </w:pPr>
+            <w:r>
+              <w:rPr>
+                <w:rFonts w:ascii="Calibri Light" w:eastAsia="宋体" w:hAnsi="Calibri Light" w:cs="宋体"/>
+                <w:color w:val="000000"/>
+                <w:lang w:val="en-US"/>
+              </w:rPr>
+              <w:t>0.316666665</w:t>
+            </w:r>
+          </w:p>
+        </w:tc>
+      </w:tr>
+      <w:tr>
+        <w:trPr>
+          <w:trHeight w:val="300"/>
+          <w:jc w:val="center"/>
+        </w:trPr>
+        <w:tc>
+          <w:tcPr>
+            <w:tcW w:w="551" w:type="dxa"/>
+            <w:tcBorders>
+              <w:top w:val="nil"/>
+              <w:left w:val="nil"/>
+              <w:bottom w:val="nil"/>
+              <w:right w:val="nil"/>
+            </w:tcBorders>
+            <w:shd w:val="clear" w:color="auto" w:fill="auto"/>
+            <w:noWrap/>
+            <w:vAlign w:val="center"/>
+            <w:hideMark/>
+          </w:tcPr>
+          <w:p>
+            <w:pPr>
+              <w:spacing w:after="0" w:line="240" w:lineRule="auto"/>
+              <w:jc w:val="right"/>
+              <w:rPr>
+                <w:rFonts w:ascii="Calibri Light" w:eastAsia="宋体" w:hAnsi="Calibri Light" w:cs="宋体"/>
+                <w:color w:val="000000"/>
+                <w:lang w:val="en-US"/>
+              </w:rPr>
+            </w:pPr>
+            <w:r>
+              <w:rPr>
+                <w:rFonts w:ascii="Calibri Light" w:eastAsia="宋体" w:hAnsi="Calibri Light" w:cs="宋体"/>
+                <w:color w:val="000000"/>
+                <w:lang w:val="en-US"/>
+              </w:rPr>
+              <w:t>100</w:t>
+            </w:r>
+          </w:p>
+        </w:tc>
+        <w:tc>
+          <w:tcPr>
+            <w:tcW w:w="1000" w:type="dxa"/>
+            <w:tcBorders>
+              <w:top w:val="nil"/>
+              <w:left w:val="nil"/>
+              <w:bottom w:val="nil"/>
+              <w:right w:val="nil"/>
+            </w:tcBorders>
+            <w:shd w:val="clear" w:color="auto" w:fill="auto"/>
+            <w:noWrap/>
+            <w:vAlign w:val="center"/>
+            <w:hideMark/>
+          </w:tcPr>
+          <w:p>
+            <w:pPr>
+              <w:spacing w:after="0" w:line="240" w:lineRule="auto"/>
+              <w:jc w:val="right"/>
+              <w:rPr>
+                <w:rFonts w:ascii="Calibri Light" w:eastAsia="宋体" w:hAnsi="Calibri Light" w:cs="宋体"/>
+                <w:color w:val="000000"/>
+                <w:lang w:val="en-US"/>
+              </w:rPr>
+            </w:pPr>
+            <w:r>
+              <w:rPr>
+                <w:rFonts w:ascii="Calibri Light" w:eastAsia="宋体" w:hAnsi="Calibri Light" w:cs="宋体"/>
+                <w:color w:val="000000"/>
+                <w:lang w:val="en-US"/>
+              </w:rPr>
+              <w:t>0.001</w:t>
+            </w:r>
+          </w:p>
+        </w:tc>
+        <w:tc>
+          <w:tcPr>
+            <w:tcW w:w="1520" w:type="dxa"/>
+            <w:tcBorders>
+              <w:top w:val="nil"/>
+              <w:left w:val="nil"/>
+              <w:bottom w:val="nil"/>
+              <w:right w:val="nil"/>
+            </w:tcBorders>
+            <w:shd w:val="clear" w:color="auto" w:fill="auto"/>
+            <w:noWrap/>
+            <w:vAlign w:val="center"/>
+            <w:hideMark/>
+          </w:tcPr>
+          <w:p>
+            <w:pPr>
+              <w:spacing w:after="0" w:line="240" w:lineRule="auto"/>
+              <w:jc w:val="right"/>
+              <w:rPr>
+                <w:rFonts w:ascii="Calibri Light" w:eastAsia="宋体" w:hAnsi="Calibri Light" w:cs="宋体"/>
+                <w:color w:val="000000"/>
+                <w:lang w:val="en-US"/>
+              </w:rPr>
+            </w:pPr>
+            <w:r>
+              <w:rPr>
+                <w:rFonts w:ascii="Calibri Light" w:eastAsia="宋体" w:hAnsi="Calibri Light" w:cs="宋体"/>
+                <w:color w:val="000000"/>
+                <w:lang w:val="en-US"/>
+              </w:rPr>
+              <w:t>0.5</w:t>
+            </w:r>
+          </w:p>
+        </w:tc>
+        <w:tc>
+          <w:tcPr>
+            <w:tcW w:w="2140" w:type="dxa"/>
+            <w:tcBorders>
+              <w:top w:val="nil"/>
+              <w:left w:val="nil"/>
+              <w:bottom w:val="nil"/>
+              <w:right w:val="nil"/>
+            </w:tcBorders>
+            <w:shd w:val="clear" w:color="auto" w:fill="auto"/>
+            <w:noWrap/>
+            <w:vAlign w:val="center"/>
+            <w:hideMark/>
+          </w:tcPr>
+          <w:p>
+            <w:pPr>
+              <w:spacing w:after="0" w:line="240" w:lineRule="auto"/>
+              <w:jc w:val="right"/>
+              <w:rPr>
+                <w:rFonts w:ascii="Calibri Light" w:eastAsia="宋体" w:hAnsi="Calibri Light" w:cs="宋体"/>
+                <w:color w:val="000000"/>
+                <w:lang w:val="en-US"/>
+              </w:rPr>
+            </w:pPr>
+            <w:r>
+              <w:rPr>
+                <w:rFonts w:ascii="Calibri Light" w:eastAsia="宋体" w:hAnsi="Calibri Light" w:cs="宋体"/>
+                <w:color w:val="000000"/>
+                <w:lang w:val="en-US"/>
+              </w:rPr>
+              <w:t>0.681666667</w:t>
+            </w:r>
+          </w:p>
+        </w:tc>
+        <w:tc>
+          <w:tcPr>
+            <w:tcW w:w="1700" w:type="dxa"/>
+            <w:tcBorders>
+              <w:top w:val="nil"/>
+              <w:left w:val="nil"/>
+              <w:bottom w:val="nil"/>
+              <w:right w:val="nil"/>
+            </w:tcBorders>
+            <w:shd w:val="clear" w:color="auto" w:fill="auto"/>
+            <w:noWrap/>
+            <w:vAlign w:val="center"/>
+            <w:hideMark/>
+          </w:tcPr>
+          <w:p>
+            <w:pPr>
+              <w:spacing w:after="0" w:line="240" w:lineRule="auto"/>
+              <w:jc w:val="right"/>
+              <w:rPr>
+                <w:rFonts w:ascii="Calibri Light" w:eastAsia="宋体" w:hAnsi="Calibri Light" w:cs="宋体"/>
+                <w:color w:val="000000"/>
+                <w:lang w:val="en-US"/>
+              </w:rPr>
+            </w:pPr>
+            <w:r>
+              <w:rPr>
+                <w:rFonts w:ascii="Calibri Light" w:eastAsia="宋体" w:hAnsi="Calibri Light" w:cs="宋体"/>
+                <w:color w:val="000000"/>
+                <w:lang w:val="en-US"/>
+              </w:rPr>
+              <w:t>0.377777776</w:t>
+            </w:r>
+          </w:p>
+        </w:tc>
+      </w:tr>
+      <w:tr>
+        <w:trPr>
+          <w:trHeight w:val="300"/>
+          <w:jc w:val="center"/>
+        </w:trPr>
+        <w:tc>
+          <w:tcPr>
+            <w:tcW w:w="551" w:type="dxa"/>
+            <w:tcBorders>
+              <w:top w:val="nil"/>
+              <w:left w:val="nil"/>
+              <w:bottom w:val="nil"/>
+              <w:right w:val="nil"/>
+            </w:tcBorders>
+            <w:shd w:val="clear" w:color="auto" w:fill="auto"/>
+            <w:noWrap/>
+            <w:vAlign w:val="center"/>
+            <w:hideMark/>
+          </w:tcPr>
+          <w:p>
+            <w:pPr>
+              <w:spacing w:after="0" w:line="240" w:lineRule="auto"/>
+              <w:jc w:val="right"/>
+              <w:rPr>
+                <w:rFonts w:ascii="Calibri Light" w:eastAsia="宋体" w:hAnsi="Calibri Light" w:cs="宋体"/>
+                <w:color w:val="000000"/>
+                <w:lang w:val="en-US"/>
+              </w:rPr>
+            </w:pPr>
+            <w:r>
+              <w:rPr>
+                <w:rFonts w:ascii="Calibri Light" w:eastAsia="宋体" w:hAnsi="Calibri Light" w:cs="宋体"/>
+                <w:color w:val="000000"/>
+                <w:lang w:val="en-US"/>
+              </w:rPr>
+              <w:t>100</w:t>
+            </w:r>
+          </w:p>
+        </w:tc>
+        <w:tc>
+          <w:tcPr>
+            <w:tcW w:w="1000" w:type="dxa"/>
+            <w:tcBorders>
+              <w:top w:val="nil"/>
+              <w:left w:val="nil"/>
+              <w:bottom w:val="nil"/>
+              <w:right w:val="nil"/>
+            </w:tcBorders>
+            <w:shd w:val="clear" w:color="auto" w:fill="auto"/>
+            <w:noWrap/>
+            <w:vAlign w:val="center"/>
+            <w:hideMark/>
+          </w:tcPr>
+          <w:p>
+            <w:pPr>
+              <w:spacing w:after="0" w:line="240" w:lineRule="auto"/>
+              <w:jc w:val="right"/>
+              <w:rPr>
+                <w:rFonts w:ascii="Calibri Light" w:eastAsia="宋体" w:hAnsi="Calibri Light" w:cs="宋体"/>
+                <w:color w:val="000000"/>
+                <w:lang w:val="en-US"/>
+              </w:rPr>
+            </w:pPr>
+            <w:r>
+              <w:rPr>
+                <w:rFonts w:ascii="Calibri Light" w:eastAsia="宋体" w:hAnsi="Calibri Light" w:cs="宋体"/>
+                <w:color w:val="000000"/>
+                <w:lang w:val="en-US"/>
+              </w:rPr>
+              <w:t>0.0001</w:t>
+            </w:r>
+          </w:p>
+        </w:tc>
+        <w:tc>
+          <w:tcPr>
+            <w:tcW w:w="1520" w:type="dxa"/>
+            <w:tcBorders>
+              <w:top w:val="nil"/>
+              <w:left w:val="nil"/>
+              <w:bottom w:val="nil"/>
+              <w:right w:val="nil"/>
+            </w:tcBorders>
+            <w:shd w:val="clear" w:color="auto" w:fill="auto"/>
+            <w:noWrap/>
+            <w:vAlign w:val="center"/>
+            <w:hideMark/>
+          </w:tcPr>
+          <w:p>
+            <w:pPr>
+              <w:spacing w:after="0" w:line="240" w:lineRule="auto"/>
+              <w:jc w:val="right"/>
+              <w:rPr>
+                <w:rFonts w:ascii="Calibri Light" w:eastAsia="宋体" w:hAnsi="Calibri Light" w:cs="宋体"/>
+                <w:color w:val="000000"/>
+                <w:lang w:val="en-US"/>
+              </w:rPr>
+            </w:pPr>
+            <w:r>
+              <w:rPr>
+                <w:rFonts w:ascii="Calibri Light" w:eastAsia="宋体" w:hAnsi="Calibri Light" w:cs="宋体"/>
+                <w:color w:val="000000"/>
+                <w:lang w:val="en-US"/>
+              </w:rPr>
+              <w:t>0.5</w:t>
+            </w:r>
+          </w:p>
+        </w:tc>
+        <w:tc>
+          <w:tcPr>
+            <w:tcW w:w="2140" w:type="dxa"/>
+            <w:tcBorders>
+              <w:top w:val="nil"/>
+              <w:left w:val="nil"/>
+              <w:bottom w:val="nil"/>
+              <w:right w:val="nil"/>
+            </w:tcBorders>
+            <w:shd w:val="clear" w:color="auto" w:fill="auto"/>
+            <w:noWrap/>
+            <w:vAlign w:val="center"/>
+            <w:hideMark/>
+          </w:tcPr>
+          <w:p>
+            <w:pPr>
+              <w:spacing w:after="0" w:line="240" w:lineRule="auto"/>
+              <w:jc w:val="right"/>
+              <w:rPr>
+                <w:rFonts w:ascii="Calibri Light" w:eastAsia="宋体" w:hAnsi="Calibri Light" w:cs="宋体"/>
+                <w:color w:val="000000"/>
+                <w:lang w:val="en-US"/>
+              </w:rPr>
+            </w:pPr>
+            <w:r>
+              <w:rPr>
+                <w:rFonts w:ascii="Calibri Light" w:eastAsia="宋体" w:hAnsi="Calibri Light" w:cs="宋体"/>
+                <w:color w:val="000000"/>
+                <w:lang w:val="en-US"/>
+              </w:rPr>
+              <w:t>0.65</w:t>
+            </w:r>
+          </w:p>
+        </w:tc>
+        <w:tc>
+          <w:tcPr>
+            <w:tcW w:w="1700" w:type="dxa"/>
+            <w:tcBorders>
+              <w:top w:val="nil"/>
+              <w:left w:val="nil"/>
+              <w:bottom w:val="nil"/>
+              <w:right w:val="nil"/>
+            </w:tcBorders>
+            <w:shd w:val="clear" w:color="auto" w:fill="auto"/>
+            <w:noWrap/>
+            <w:vAlign w:val="center"/>
+            <w:hideMark/>
+          </w:tcPr>
+          <w:p>
+            <w:pPr>
+              <w:spacing w:after="0" w:line="240" w:lineRule="auto"/>
+              <w:jc w:val="right"/>
+              <w:rPr>
+                <w:rFonts w:ascii="Calibri Light" w:eastAsia="宋体" w:hAnsi="Calibri Light" w:cs="宋体"/>
+                <w:color w:val="000000"/>
+                <w:lang w:val="en-US"/>
+              </w:rPr>
+            </w:pPr>
+            <w:r>
+              <w:rPr>
+                <w:rFonts w:ascii="Calibri Light" w:eastAsia="宋体" w:hAnsi="Calibri Light" w:cs="宋体"/>
+                <w:color w:val="000000"/>
+                <w:lang w:val="en-US"/>
+              </w:rPr>
+              <w:t>0.116666666</w:t>
+            </w:r>
+          </w:p>
+        </w:tc>
+      </w:tr>
+      <w:tr>
+        <w:trPr>
+          <w:trHeight w:val="300"/>
+          <w:jc w:val="center"/>
+        </w:trPr>
+        <w:tc>
+          <w:tcPr>
+            <w:tcW w:w="551" w:type="dxa"/>
+            <w:tcBorders>
+              <w:top w:val="nil"/>
+              <w:left w:val="nil"/>
+              <w:bottom w:val="nil"/>
+              <w:right w:val="nil"/>
+            </w:tcBorders>
+            <w:shd w:val="clear" w:color="auto" w:fill="auto"/>
+            <w:noWrap/>
+            <w:vAlign w:val="center"/>
+            <w:hideMark/>
+          </w:tcPr>
+          <w:p>
+            <w:pPr>
+              <w:spacing w:after="0" w:line="240" w:lineRule="auto"/>
+              <w:jc w:val="right"/>
+              <w:rPr>
+                <w:rFonts w:ascii="Calibri Light" w:eastAsia="宋体" w:hAnsi="Calibri Light" w:cs="宋体"/>
+                <w:color w:val="000000"/>
+                <w:lang w:val="en-US"/>
+              </w:rPr>
+            </w:pPr>
+            <w:r>
+              <w:rPr>
+                <w:rFonts w:ascii="Calibri Light" w:eastAsia="宋体" w:hAnsi="Calibri Light" w:cs="宋体"/>
+                <w:color w:val="000000"/>
+                <w:lang w:val="en-US"/>
+              </w:rPr>
+              <w:t>100</w:t>
+            </w:r>
+          </w:p>
+        </w:tc>
+        <w:tc>
+          <w:tcPr>
+            <w:tcW w:w="1000" w:type="dxa"/>
+            <w:tcBorders>
+              <w:top w:val="nil"/>
+              <w:left w:val="nil"/>
+              <w:bottom w:val="nil"/>
+              <w:right w:val="nil"/>
+            </w:tcBorders>
+            <w:shd w:val="clear" w:color="auto" w:fill="auto"/>
+            <w:noWrap/>
+            <w:vAlign w:val="center"/>
+            <w:hideMark/>
+          </w:tcPr>
+          <w:p>
+            <w:pPr>
+              <w:spacing w:after="0" w:line="240" w:lineRule="auto"/>
+              <w:jc w:val="right"/>
+              <w:rPr>
+                <w:rFonts w:ascii="Calibri Light" w:eastAsia="宋体" w:hAnsi="Calibri Light" w:cs="宋体"/>
+                <w:color w:val="000000"/>
+                <w:lang w:val="en-US"/>
+              </w:rPr>
+            </w:pPr>
+            <w:r>
+              <w:rPr>
+                <w:rFonts w:ascii="Calibri Light" w:eastAsia="宋体" w:hAnsi="Calibri Light" w:cs="宋体"/>
+                <w:color w:val="000000"/>
+                <w:lang w:val="en-US"/>
+              </w:rPr>
+              <w:t>0.001</w:t>
+            </w:r>
+          </w:p>
+        </w:tc>
+        <w:tc>
+          <w:tcPr>
+            <w:tcW w:w="1520" w:type="dxa"/>
+            <w:tcBorders>
+              <w:top w:val="nil"/>
+              <w:left w:val="nil"/>
+              <w:bottom w:val="nil"/>
+              <w:right w:val="nil"/>
+            </w:tcBorders>
+            <w:shd w:val="clear" w:color="auto" w:fill="auto"/>
+            <w:noWrap/>
+            <w:vAlign w:val="center"/>
+            <w:hideMark/>
+          </w:tcPr>
+          <w:p>
+            <w:pPr>
+              <w:spacing w:after="0" w:line="240" w:lineRule="auto"/>
+              <w:jc w:val="right"/>
+              <w:rPr>
+                <w:rFonts w:ascii="Calibri Light" w:eastAsia="宋体" w:hAnsi="Calibri Light" w:cs="宋体"/>
+                <w:color w:val="000000"/>
+                <w:lang w:val="en-US"/>
+              </w:rPr>
+            </w:pPr>
+            <w:r>
+              <w:rPr>
+                <w:rFonts w:ascii="Calibri Light" w:eastAsia="宋体" w:hAnsi="Calibri Light" w:cs="宋体"/>
+                <w:color w:val="000000"/>
+                <w:lang w:val="en-US"/>
+              </w:rPr>
+              <w:t>0.8</w:t>
+            </w:r>
+          </w:p>
+        </w:tc>
+        <w:tc>
+          <w:tcPr>
+            <w:tcW w:w="2140" w:type="dxa"/>
+            <w:tcBorders>
+              <w:top w:val="nil"/>
+              <w:left w:val="nil"/>
+              <w:bottom w:val="nil"/>
+              <w:right w:val="nil"/>
+            </w:tcBorders>
+            <w:shd w:val="clear" w:color="auto" w:fill="auto"/>
+            <w:noWrap/>
+            <w:vAlign w:val="center"/>
+            <w:hideMark/>
+          </w:tcPr>
+          <w:p>
+            <w:pPr>
+              <w:spacing w:after="0" w:line="240" w:lineRule="auto"/>
+              <w:jc w:val="right"/>
+              <w:rPr>
+                <w:rFonts w:ascii="Calibri Light" w:eastAsia="宋体" w:hAnsi="Calibri Light" w:cs="宋体"/>
+                <w:color w:val="000000"/>
+                <w:lang w:val="en-US"/>
+              </w:rPr>
+            </w:pPr>
+            <w:r>
+              <w:rPr>
+                <w:rFonts w:ascii="Calibri Light" w:eastAsia="宋体" w:hAnsi="Calibri Light" w:cs="宋体"/>
+                <w:color w:val="000000"/>
+                <w:lang w:val="en-US"/>
+              </w:rPr>
+              <w:t>0.8</w:t>
+            </w:r>
+          </w:p>
+        </w:tc>
+        <w:tc>
+          <w:tcPr>
+            <w:tcW w:w="1700" w:type="dxa"/>
+            <w:tcBorders>
+              <w:top w:val="nil"/>
+              <w:left w:val="nil"/>
+              <w:bottom w:val="nil"/>
+              <w:right w:val="nil"/>
+            </w:tcBorders>
+            <w:shd w:val="clear" w:color="auto" w:fill="auto"/>
+            <w:noWrap/>
+            <w:vAlign w:val="center"/>
+            <w:hideMark/>
+          </w:tcPr>
+          <w:p>
+            <w:pPr>
+              <w:spacing w:after="0" w:line="240" w:lineRule="auto"/>
+              <w:jc w:val="right"/>
+              <w:rPr>
+                <w:rFonts w:ascii="Calibri Light" w:eastAsia="宋体" w:hAnsi="Calibri Light" w:cs="宋体"/>
+                <w:color w:val="000000"/>
+                <w:lang w:val="en-US"/>
+              </w:rPr>
+            </w:pPr>
+            <w:r>
+              <w:rPr>
+                <w:rFonts w:ascii="Calibri Light" w:eastAsia="宋体" w:hAnsi="Calibri Light" w:cs="宋体"/>
+                <w:color w:val="000000"/>
+                <w:lang w:val="en-US"/>
+              </w:rPr>
+              <w:t>0.280555554</w:t>
+            </w:r>
+          </w:p>
+        </w:tc>
+      </w:tr>
+      <w:tr>
+        <w:trPr>
+          <w:trHeight w:val="300"/>
+          <w:jc w:val="center"/>
+        </w:trPr>
+        <w:tc>
+          <w:tcPr>
+            <w:tcW w:w="551" w:type="dxa"/>
+            <w:tcBorders>
+              <w:top w:val="nil"/>
+              <w:left w:val="nil"/>
+              <w:bottom w:val="nil"/>
+              <w:right w:val="nil"/>
+            </w:tcBorders>
+            <w:shd w:val="clear" w:color="auto" w:fill="auto"/>
+            <w:noWrap/>
+            <w:vAlign w:val="center"/>
+            <w:hideMark/>
+          </w:tcPr>
+          <w:p>
+            <w:pPr>
+              <w:spacing w:after="0" w:line="240" w:lineRule="auto"/>
+              <w:jc w:val="right"/>
+              <w:rPr>
+                <w:rFonts w:ascii="Calibri Light" w:eastAsia="宋体" w:hAnsi="Calibri Light" w:cs="宋体"/>
+                <w:color w:val="000000"/>
+                <w:lang w:val="en-US"/>
+              </w:rPr>
+            </w:pPr>
+            <w:r>
+              <w:rPr>
+                <w:rFonts w:ascii="Calibri Light" w:eastAsia="宋体" w:hAnsi="Calibri Light" w:cs="宋体"/>
+                <w:color w:val="000000"/>
+                <w:lang w:val="en-US"/>
+              </w:rPr>
+              <w:t>100</w:t>
+            </w:r>
+          </w:p>
+        </w:tc>
+        <w:tc>
+          <w:tcPr>
+            <w:tcW w:w="1000" w:type="dxa"/>
+            <w:tcBorders>
+              <w:top w:val="nil"/>
+              <w:left w:val="nil"/>
+              <w:bottom w:val="nil"/>
+              <w:right w:val="nil"/>
+            </w:tcBorders>
+            <w:shd w:val="clear" w:color="auto" w:fill="auto"/>
+            <w:noWrap/>
+            <w:vAlign w:val="center"/>
+            <w:hideMark/>
+          </w:tcPr>
+          <w:p>
+            <w:pPr>
+              <w:spacing w:after="0" w:line="240" w:lineRule="auto"/>
+              <w:jc w:val="right"/>
+              <w:rPr>
+                <w:rFonts w:ascii="Calibri Light" w:eastAsia="宋体" w:hAnsi="Calibri Light" w:cs="宋体"/>
+                <w:color w:val="000000"/>
+                <w:lang w:val="en-US"/>
+              </w:rPr>
+            </w:pPr>
+            <w:r>
+              <w:rPr>
+                <w:rFonts w:ascii="Calibri Light" w:eastAsia="宋体" w:hAnsi="Calibri Light" w:cs="宋体"/>
+                <w:color w:val="000000"/>
+                <w:lang w:val="en-US"/>
+              </w:rPr>
+              <w:t>0.0001</w:t>
+            </w:r>
+          </w:p>
+        </w:tc>
+        <w:tc>
+          <w:tcPr>
+            <w:tcW w:w="1520" w:type="dxa"/>
+            <w:tcBorders>
+              <w:top w:val="nil"/>
+              <w:left w:val="nil"/>
+              <w:bottom w:val="nil"/>
+              <w:right w:val="nil"/>
+            </w:tcBorders>
+            <w:shd w:val="clear" w:color="auto" w:fill="auto"/>
+            <w:noWrap/>
+            <w:vAlign w:val="center"/>
+            <w:hideMark/>
+          </w:tcPr>
+          <w:p>
+            <w:pPr>
+              <w:spacing w:after="0" w:line="240" w:lineRule="auto"/>
+              <w:jc w:val="right"/>
+              <w:rPr>
+                <w:rFonts w:ascii="Calibri Light" w:eastAsia="宋体" w:hAnsi="Calibri Light" w:cs="宋体"/>
+                <w:color w:val="000000"/>
+                <w:lang w:val="en-US"/>
+              </w:rPr>
+            </w:pPr>
+            <w:r>
+              <w:rPr>
+                <w:rFonts w:ascii="Calibri Light" w:eastAsia="宋体" w:hAnsi="Calibri Light" w:cs="宋体"/>
+                <w:color w:val="000000"/>
+                <w:lang w:val="en-US"/>
+              </w:rPr>
+              <w:t>0.8</w:t>
+            </w:r>
+          </w:p>
+        </w:tc>
+        <w:tc>
+          <w:tcPr>
+            <w:tcW w:w="2140" w:type="dxa"/>
             <w:tcBorders>
               <w:top w:val="nil"/>
               <w:left w:val="nil"/>
@@ -16861,7 +17877,7 @@
         </w:tc>
         <w:tc>
           <w:tcPr>
-            <w:tcW w:w="1540" w:type="dxa"/>
+            <w:tcW w:w="1700" w:type="dxa"/>
             <w:tcBorders>
               <w:top w:val="nil"/>
               <w:left w:val="nil"/>
@@ -16913,19 +17929,75 @@
           <w:rFonts w:hint="eastAsia"/>
           <w:lang w:val="en-US"/>
         </w:rPr>
-        <w:t xml:space="preserve">Based on the initial observations, I fixed the value of C to be 100 and weight to be 0:0.1. </w:t>
-      </w:r>
-      <w:r>
-        <w:rPr>
-          <w:lang w:val="en-US"/>
-        </w:rPr>
-        <w:t>Then I applied the same grid search to variant gamma values, i.e. 0.01, 0.001 and 0.0001. The result is as follows.</w:t>
-      </w:r>
-      <w:r>
-        <w:rPr>
-          <w:lang w:val="en-US"/>
-        </w:rPr>
-        <w:t xml:space="preserve"> From this result we see the optimal parameter is gamma = 0.01 where the precision results in highest at the cost of not much recall. Hence we can conclude the optimal model among all the experimented combinations is: C = 100, gamma = 0.01 and weight = [0:0.1, 1:0.9].</w:t>
+        <w:t>Based on the initial observations, I fixed the value of C to be 100 and weight to be 0:0.</w:t>
+      </w:r>
+      <w:r>
+        <w:rPr>
+          <w:lang w:val="en-US"/>
+        </w:rPr>
+        <w:t>2</w:t>
+      </w:r>
+      <w:r>
+        <w:rPr>
+          <w:rFonts w:hint="eastAsia"/>
+          <w:lang w:val="en-US"/>
+        </w:rPr>
+        <w:t xml:space="preserve">. </w:t>
+      </w:r>
+      <w:r>
+        <w:rPr>
+          <w:lang w:val="en-US"/>
+        </w:rPr>
+        <w:t xml:space="preserve">Then I applied the same grid search to variant gamma values, i.e. </w:t>
+      </w:r>
+      <w:r>
+        <w:rPr>
+          <w:lang w:val="en-US"/>
+        </w:rPr>
+        <w:t xml:space="preserve">0.1, </w:t>
+      </w:r>
+      <w:r>
+        <w:rPr>
+          <w:lang w:val="en-US"/>
+        </w:rPr>
+        <w:t>0.01, 0.001 and 0.0001. The result is as follows.</w:t>
+      </w:r>
+      <w:r>
+        <w:rPr>
+          <w:lang w:val="en-US"/>
+        </w:rPr>
+        <w:t xml:space="preserve"> From this result we see the optimal parameter is gamma = 0.01 where the precision results in highest at the cost of not much recall. Hence we </w:t>
+      </w:r>
+      <w:r>
+        <w:rPr>
+          <w:lang w:val="en-US"/>
+        </w:rPr>
+        <w:lastRenderedPageBreak/>
+        <w:t>can conclude the optimal model among all the experimented combinations is: C = 100, gamma = 0.01 and weight = [0:0.</w:t>
+      </w:r>
+      <w:r>
+        <w:rPr>
+          <w:lang w:val="en-US"/>
+        </w:rPr>
+        <w:t>2</w:t>
+      </w:r>
+      <w:r>
+        <w:rPr>
+          <w:lang w:val="en-US"/>
+        </w:rPr>
+        <w:t>, 1:0.</w:t>
+      </w:r>
+      <w:r>
+        <w:rPr>
+          <w:lang w:val="en-US"/>
+        </w:rPr>
+        <w:t>8</w:t>
+      </w:r>
+      <w:r>
+        <w:rPr>
+          <w:lang w:val="en-US"/>
+        </w:rPr>
+        <w:t>].</w:t>
       </w:r>
       <w:r>
         <w:rPr>
@@ -16968,12 +18040,13 @@
     </w:p>
     <w:tbl>
       <w:tblPr>
-        <w:tblW w:w="6960" w:type="dxa"/>
+        <w:tblW w:w="8360" w:type="dxa"/>
         <w:jc w:val="center"/>
         <w:tblLook w:val="04A0" w:firstRow="1" w:lastRow="0" w:firstColumn="1" w:lastColumn="0" w:noHBand="0" w:noVBand="1"/>
       </w:tblPr>
       <w:tblGrid>
         <w:gridCol w:w="2640"/>
+        <w:gridCol w:w="1400"/>
         <w:gridCol w:w="1400"/>
         <w:gridCol w:w="1400"/>
         <w:gridCol w:w="1520"/>
@@ -17029,7 +18102,41 @@
               <w:bottom w:val="nil"/>
               <w:right w:val="nil"/>
             </w:tcBorders>
-            <w:shd w:val="clear" w:color="auto" w:fill="auto"/>
+          </w:tcPr>
+          <w:p>
+            <w:pPr>
+              <w:spacing w:after="0" w:line="240" w:lineRule="auto"/>
+              <w:jc w:val="right"/>
+              <w:rPr>
+                <w:rFonts w:ascii="Calibri Light" w:eastAsia="宋体" w:hAnsi="Calibri Light" w:cs="宋体"/>
+                <w:b/>
+                <w:bCs/>
+                <w:color w:val="000000"/>
+                <w:lang w:val="en-US"/>
+              </w:rPr>
+            </w:pPr>
+            <w:r>
+              <w:rPr>
+                <w:rFonts w:ascii="Calibri Light" w:eastAsia="宋体" w:hAnsi="Calibri Light" w:cs="宋体" w:hint="eastAsia"/>
+                <w:b/>
+                <w:bCs/>
+                <w:color w:val="000000"/>
+                <w:lang w:val="en-US"/>
+              </w:rPr>
+              <w:t>0.1</w:t>
+            </w:r>
+          </w:p>
+        </w:tc>
+        <w:tc>
+          <w:tcPr>
+            <w:tcW w:w="1400" w:type="dxa"/>
+            <w:tcBorders>
+              <w:top w:val="nil"/>
+              <w:left w:val="nil"/>
+              <w:bottom w:val="nil"/>
+              <w:right w:val="nil"/>
+            </w:tcBorders>
+            <w:shd w:val="clear" w:color="auto" w:fill="DEEAF6" w:themeFill="accent1" w:themeFillTint="33"/>
             <w:noWrap/>
             <w:vAlign w:val="center"/>
             <w:hideMark/>
@@ -17182,28 +18289,25 @@
               <w:bottom w:val="nil"/>
               <w:right w:val="nil"/>
             </w:tcBorders>
-            <w:shd w:val="clear" w:color="auto" w:fill="auto"/>
-            <w:noWrap/>
-            <w:vAlign w:val="center"/>
-            <w:hideMark/>
-          </w:tcPr>
-          <w:p>
-            <w:pPr>
-              <w:spacing w:after="0" w:line="240" w:lineRule="auto"/>
-              <w:jc w:val="right"/>
-              <w:rPr>
-                <w:rFonts w:ascii="Calibri Light" w:eastAsia="宋体" w:hAnsi="Calibri Light" w:cs="宋体"/>
-                <w:color w:val="000000"/>
-                <w:lang w:val="en-US"/>
-              </w:rPr>
-            </w:pPr>
-            <w:r>
-              <w:rPr>
-                <w:rFonts w:ascii="Calibri Light" w:eastAsia="宋体" w:hAnsi="Calibri Light" w:cs="宋体"/>
-                <w:color w:val="000000"/>
-                <w:lang w:val="en-US"/>
-              </w:rPr>
-              <w:t>0.464744861</w:t>
+            <w:vAlign w:val="center"/>
+          </w:tcPr>
+          <w:p>
+            <w:pPr>
+              <w:spacing w:after="0" w:line="240" w:lineRule="auto"/>
+              <w:jc w:val="right"/>
+              <w:rPr>
+                <w:rFonts w:ascii="Calibri Light" w:eastAsia="宋体" w:hAnsi="Calibri Light" w:cs="宋体"/>
+                <w:color w:val="000000"/>
+                <w:lang w:val="en-US"/>
+              </w:rPr>
+            </w:pPr>
+            <w:r>
+              <w:rPr>
+                <w:rFonts w:ascii="Calibri Light" w:eastAsia="宋体" w:hAnsi="Calibri Light" w:cs="宋体"/>
+                <w:color w:val="000000"/>
+                <w:lang w:val="en-US"/>
+              </w:rPr>
+              <w:t>0.791667</w:t>
             </w:r>
           </w:p>
         </w:tc>
@@ -17216,28 +18320,60 @@
               <w:bottom w:val="nil"/>
               <w:right w:val="nil"/>
             </w:tcBorders>
-            <w:shd w:val="clear" w:color="auto" w:fill="auto"/>
-            <w:noWrap/>
-            <w:vAlign w:val="center"/>
-            <w:hideMark/>
-          </w:tcPr>
-          <w:p>
-            <w:pPr>
-              <w:spacing w:after="0" w:line="240" w:lineRule="auto"/>
-              <w:jc w:val="right"/>
-              <w:rPr>
-                <w:rFonts w:ascii="Calibri Light" w:eastAsia="宋体" w:hAnsi="Calibri Light" w:cs="宋体"/>
-                <w:color w:val="000000"/>
-                <w:lang w:val="en-US"/>
-              </w:rPr>
-            </w:pPr>
-            <w:r>
-              <w:rPr>
-                <w:rFonts w:ascii="Calibri Light" w:eastAsia="宋体" w:hAnsi="Calibri Light" w:cs="宋体"/>
-                <w:color w:val="000000"/>
-                <w:lang w:val="en-US"/>
-              </w:rPr>
-              <w:t>0.288938828</w:t>
+            <w:shd w:val="clear" w:color="auto" w:fill="DEEAF6" w:themeFill="accent1" w:themeFillTint="33"/>
+            <w:noWrap/>
+            <w:vAlign w:val="center"/>
+          </w:tcPr>
+          <w:p>
+            <w:pPr>
+              <w:spacing w:after="0" w:line="240" w:lineRule="auto"/>
+              <w:jc w:val="right"/>
+              <w:rPr>
+                <w:rFonts w:ascii="Calibri Light" w:eastAsia="宋体" w:hAnsi="Calibri Light" w:cs="宋体"/>
+                <w:color w:val="000000"/>
+                <w:lang w:val="en-US"/>
+              </w:rPr>
+            </w:pPr>
+            <w:r>
+              <w:rPr>
+                <w:rFonts w:ascii="Calibri Light" w:eastAsia="宋体" w:hAnsi="Calibri Light" w:cs="宋体"/>
+                <w:color w:val="000000"/>
+                <w:lang w:val="en-US"/>
+              </w:rPr>
+              <w:t>0.62528</w:t>
+            </w:r>
+          </w:p>
+        </w:tc>
+        <w:tc>
+          <w:tcPr>
+            <w:tcW w:w="1400" w:type="dxa"/>
+            <w:tcBorders>
+              <w:top w:val="nil"/>
+              <w:left w:val="nil"/>
+              <w:bottom w:val="nil"/>
+              <w:right w:val="nil"/>
+            </w:tcBorders>
+            <w:shd w:val="clear" w:color="auto" w:fill="auto"/>
+            <w:noWrap/>
+            <w:vAlign w:val="center"/>
+          </w:tcPr>
+          <w:p>
+            <w:pPr>
+              <w:spacing w:after="0" w:line="240" w:lineRule="auto"/>
+              <w:jc w:val="right"/>
+              <w:rPr>
+                <w:rFonts w:ascii="Calibri Light" w:eastAsia="宋体" w:hAnsi="Calibri Light" w:cs="宋体"/>
+                <w:color w:val="000000"/>
+                <w:lang w:val="en-US"/>
+              </w:rPr>
+            </w:pPr>
+            <w:r>
+              <w:rPr>
+                <w:rFonts w:ascii="Calibri Light" w:eastAsia="宋体" w:hAnsi="Calibri Light" w:cs="宋体"/>
+                <w:color w:val="000000"/>
+                <w:lang w:val="en-US"/>
+              </w:rPr>
+              <w:t>0.439401</w:t>
             </w:r>
           </w:p>
         </w:tc>
@@ -17253,25 +18389,24 @@
             <w:shd w:val="clear" w:color="auto" w:fill="auto"/>
             <w:noWrap/>
             <w:vAlign w:val="center"/>
-            <w:hideMark/>
-          </w:tcPr>
-          <w:p>
-            <w:pPr>
-              <w:spacing w:after="0" w:line="240" w:lineRule="auto"/>
-              <w:jc w:val="right"/>
-              <w:rPr>
-                <w:rFonts w:ascii="Calibri Light" w:eastAsia="宋体" w:hAnsi="Calibri Light" w:cs="宋体"/>
-                <w:color w:val="000000"/>
-                <w:lang w:val="en-US"/>
-              </w:rPr>
-            </w:pPr>
-            <w:r>
-              <w:rPr>
-                <w:rFonts w:ascii="Calibri Light" w:eastAsia="宋体" w:hAnsi="Calibri Light" w:cs="宋体"/>
-                <w:color w:val="000000"/>
-                <w:lang w:val="en-US"/>
-              </w:rPr>
-              <w:t>0.138660163</w:t>
+          </w:tcPr>
+          <w:p>
+            <w:pPr>
+              <w:spacing w:after="0" w:line="240" w:lineRule="auto"/>
+              <w:jc w:val="right"/>
+              <w:rPr>
+                <w:rFonts w:ascii="Calibri Light" w:eastAsia="宋体" w:hAnsi="Calibri Light" w:cs="宋体"/>
+                <w:color w:val="000000"/>
+                <w:lang w:val="en-US"/>
+              </w:rPr>
+            </w:pPr>
+            <w:r>
+              <w:rPr>
+                <w:rFonts w:ascii="Calibri Light" w:eastAsia="宋体" w:hAnsi="Calibri Light" w:cs="宋体"/>
+                <w:color w:val="000000"/>
+                <w:lang w:val="en-US"/>
+              </w:rPr>
+              <w:t>0.635476</w:t>
             </w:r>
           </w:p>
         </w:tc>
@@ -17323,28 +18458,25 @@
               <w:bottom w:val="nil"/>
               <w:right w:val="nil"/>
             </w:tcBorders>
-            <w:shd w:val="clear" w:color="auto" w:fill="auto"/>
-            <w:noWrap/>
-            <w:vAlign w:val="center"/>
-            <w:hideMark/>
-          </w:tcPr>
-          <w:p>
-            <w:pPr>
-              <w:spacing w:after="0" w:line="240" w:lineRule="auto"/>
-              <w:jc w:val="right"/>
-              <w:rPr>
-                <w:rFonts w:ascii="Calibri Light" w:eastAsia="宋体" w:hAnsi="Calibri Light" w:cs="宋体"/>
-                <w:color w:val="000000"/>
-                <w:lang w:val="en-US"/>
-              </w:rPr>
-            </w:pPr>
-            <w:r>
-              <w:rPr>
-                <w:rFonts w:ascii="Calibri Light" w:eastAsia="宋体" w:hAnsi="Calibri Light" w:cs="宋体"/>
-                <w:color w:val="000000"/>
-                <w:lang w:val="en-US"/>
-              </w:rPr>
-              <w:t>0.818181819</w:t>
+            <w:vAlign w:val="center"/>
+          </w:tcPr>
+          <w:p>
+            <w:pPr>
+              <w:spacing w:after="0" w:line="240" w:lineRule="auto"/>
+              <w:jc w:val="right"/>
+              <w:rPr>
+                <w:rFonts w:ascii="Calibri Light" w:eastAsia="宋体" w:hAnsi="Calibri Light" w:cs="宋体"/>
+                <w:color w:val="000000"/>
+                <w:lang w:val="en-US"/>
+              </w:rPr>
+            </w:pPr>
+            <w:r>
+              <w:rPr>
+                <w:rFonts w:ascii="Calibri Light" w:eastAsia="宋体" w:hAnsi="Calibri Light" w:cs="宋体"/>
+                <w:color w:val="000000"/>
+                <w:lang w:val="en-US"/>
+              </w:rPr>
+              <w:t>0.65</w:t>
             </w:r>
           </w:p>
         </w:tc>
@@ -17357,28 +18489,62 @@
               <w:bottom w:val="nil"/>
               <w:right w:val="nil"/>
             </w:tcBorders>
-            <w:shd w:val="clear" w:color="auto" w:fill="auto"/>
-            <w:noWrap/>
-            <w:vAlign w:val="center"/>
-            <w:hideMark/>
-          </w:tcPr>
-          <w:p>
-            <w:pPr>
-              <w:spacing w:after="0" w:line="240" w:lineRule="auto"/>
-              <w:jc w:val="right"/>
-              <w:rPr>
-                <w:rFonts w:ascii="Calibri Light" w:eastAsia="宋体" w:hAnsi="Calibri Light" w:cs="宋体"/>
-                <w:color w:val="000000"/>
-                <w:lang w:val="en-US"/>
-              </w:rPr>
-            </w:pPr>
-            <w:r>
-              <w:rPr>
-                <w:rFonts w:ascii="Calibri Light" w:eastAsia="宋体" w:hAnsi="Calibri Light" w:cs="宋体"/>
-                <w:color w:val="000000"/>
-                <w:lang w:val="en-US"/>
-              </w:rPr>
-              <w:t>0.832323233</w:t>
+            <w:shd w:val="clear" w:color="auto" w:fill="DEEAF6" w:themeFill="accent1" w:themeFillTint="33"/>
+            <w:noWrap/>
+            <w:vAlign w:val="center"/>
+            <w:hideMark/>
+          </w:tcPr>
+          <w:p>
+            <w:pPr>
+              <w:spacing w:after="0" w:line="240" w:lineRule="auto"/>
+              <w:jc w:val="right"/>
+              <w:rPr>
+                <w:rFonts w:ascii="Calibri Light" w:eastAsia="宋体" w:hAnsi="Calibri Light" w:cs="宋体"/>
+                <w:color w:val="000000"/>
+                <w:lang w:val="en-US"/>
+              </w:rPr>
+            </w:pPr>
+            <w:r>
+              <w:rPr>
+                <w:rFonts w:ascii="Calibri Light" w:eastAsia="宋体" w:hAnsi="Calibri Light" w:cs="宋体"/>
+                <w:color w:val="000000"/>
+                <w:lang w:val="en-US"/>
+              </w:rPr>
+              <w:t>0.9</w:t>
+            </w:r>
+          </w:p>
+        </w:tc>
+        <w:tc>
+          <w:tcPr>
+            <w:tcW w:w="1400" w:type="dxa"/>
+            <w:tcBorders>
+              <w:top w:val="nil"/>
+              <w:left w:val="nil"/>
+              <w:bottom w:val="nil"/>
+              <w:right w:val="nil"/>
+            </w:tcBorders>
+            <w:shd w:val="clear" w:color="auto" w:fill="auto"/>
+            <w:noWrap/>
+            <w:vAlign w:val="center"/>
+            <w:hideMark/>
+          </w:tcPr>
+          <w:p>
+            <w:pPr>
+              <w:spacing w:after="0" w:line="240" w:lineRule="auto"/>
+              <w:jc w:val="right"/>
+              <w:rPr>
+                <w:rFonts w:ascii="Calibri Light" w:eastAsia="宋体" w:hAnsi="Calibri Light" w:cs="宋体"/>
+                <w:color w:val="000000"/>
+                <w:lang w:val="en-US"/>
+              </w:rPr>
+            </w:pPr>
+            <w:r>
+              <w:rPr>
+                <w:rFonts w:ascii="Calibri Light" w:eastAsia="宋体" w:hAnsi="Calibri Light" w:cs="宋体"/>
+                <w:color w:val="000000"/>
+                <w:lang w:val="en-US"/>
+              </w:rPr>
+              <w:t>0.758333</w:t>
             </w:r>
           </w:p>
         </w:tc>
@@ -17412,7 +18578,7 @@
                 <w:color w:val="000000"/>
                 <w:lang w:val="en-US"/>
               </w:rPr>
-              <w:t>1</w:t>
+              <w:t>0.316666665</w:t>
             </w:r>
           </w:p>
         </w:tc>
@@ -17435,34 +18601,58 @@
         <w:rPr>
           <w:lang w:val="en-US"/>
         </w:rPr>
-        <w:t>Overall, i</w:t>
-      </w:r>
-      <w:r>
-        <w:rPr>
-          <w:lang w:val="en-US"/>
-        </w:rPr>
-        <w:t xml:space="preserve">n the parameter settings, we found when C is larger, the result is slightly better. Large C means the model is actually choosing more samples as support vectors. Gamma value defines how far influence a support vector could reach. In our case, we selected a high gamma value, meaning the influence of a support vector is close to itself. </w:t>
+        <w:t xml:space="preserve">Overall, in the parameter settings, we found when C is larger, the result is slightly better. Large C means the model is actually choosing more samples as support vectors. Gamma value defines how far influence a support vector could reach. In our case, we selected a high gamma value, meaning the influence of a support vector is close to itself. </w:t>
+      </w:r>
+      <w:r>
+        <w:rPr>
+          <w:lang w:val="en-US"/>
+        </w:rPr>
+        <w:t>We also noticed the model performs slightly better when Gamma is 0.01 compared with when Gamma is 0.1, in terms of precision and recall altogether.</w:t>
       </w:r>
     </w:p>
     <w:p>
       <w:pPr>
         <w:rPr>
+          <w:lang w:val="en-US"/>
+        </w:rPr>
+      </w:pPr>
+      <w:r>
+        <w:rPr>
           <w:rFonts w:hint="eastAsia"/>
           <w:lang w:val="en-US"/>
         </w:rPr>
-      </w:pPr>
+        <w:t xml:space="preserve">In combination of the characteristics of the dataset, one can think of it as the model needs </w:t>
+      </w:r>
+      <w:r>
+        <w:rPr>
+          <w:lang w:val="en-US"/>
+        </w:rPr>
+        <w:t xml:space="preserve">quite </w:t>
+      </w:r>
       <w:r>
         <w:rPr>
           <w:rFonts w:hint="eastAsia"/>
           <w:lang w:val="en-US"/>
         </w:rPr>
-        <w:t xml:space="preserve">In combination of the characteristics of the dataset, one can think of it as the model needs a few support vectors from the sample to differentiate POIs from non-POIs. </w:t>
-      </w:r>
-      <w:r>
-        <w:rPr>
-          <w:lang w:val="en-US"/>
-        </w:rPr>
-        <w:t>This is actually understandable, because we do not have many POI samples, while we have abundant non-POI samples. While the ultimate goal is to identify POIs, it is not easy to capture their characteristics given so small sample size. Thus many support vectors are needed to actually capture the difference between POIs and non-POIs.</w:t>
+        <w:t xml:space="preserve">a few support vectors from the sample to differentiate POIs from non-POIs. </w:t>
+      </w:r>
+      <w:r>
+        <w:rPr>
+          <w:lang w:val="en-US"/>
+        </w:rPr>
+        <w:t>This is actually understandable, because we do not have many POI samples,</w:t>
+      </w:r>
+      <w:r>
+        <w:rPr>
+          <w:lang w:val="en-US"/>
+        </w:rPr>
+        <w:t xml:space="preserve"> compared with the </w:t>
+      </w:r>
+      <w:r>
+        <w:rPr>
+          <w:lang w:val="en-US"/>
+        </w:rPr>
+        <w:t>abundant non-POI samples. While the ultimate goal is to identify POIs, it is not easy to capture their characteristics given so small sample size. Thus many support vectors are needed to actually capture the difference between POIs and non-POIs.</w:t>
       </w:r>
     </w:p>
     <w:p>
@@ -17611,7 +18801,7 @@
                     </pic:cNvPicPr>
                   </pic:nvPicPr>
                   <pic:blipFill>
-                    <a:blip r:embed="rId12">
+                    <a:blip r:embed="rId14">
                       <a:extLst>
                         <a:ext uri="{28A0092B-C50C-407E-A947-70E740481C1C}">
                           <a14:useLocalDpi xmlns:a14="http://schemas.microsoft.com/office/drawing/2010/main" val="0"/>
@@ -17647,22 +18837,21 @@
       <w:pPr>
         <w:jc w:val="center"/>
         <w:rPr>
+          <w:lang w:val="en-US"/>
+        </w:rPr>
+      </w:pPr>
+      <w:r>
+        <w:rPr>
           <w:rFonts w:hint="eastAsia"/>
           <w:lang w:val="en-US"/>
         </w:rPr>
-      </w:pPr>
-      <w:r>
-        <w:rPr>
-          <w:rFonts w:hint="eastAsia"/>
-          <w:lang w:val="en-US"/>
-        </w:rPr>
         <w:t xml:space="preserve">Figure </w:t>
       </w:r>
       <w:r>
         <w:rPr>
           <w:lang w:val="en-US"/>
         </w:rPr>
-        <w:t>4</w:t>
+        <w:t>5</w:t>
       </w:r>
       <w:r>
         <w:rPr>
@@ -17675,16 +18864,14 @@
     <w:p>
       <w:pPr>
         <w:rPr>
+          <w:lang w:val="en-US"/>
+        </w:rPr>
+      </w:pPr>
+      <w:r>
+        <w:rPr>
           <w:rFonts w:hint="eastAsia"/>
           <w:lang w:val="en-US"/>
         </w:rPr>
-      </w:pPr>
-      <w:r>
-        <w:rPr>
-          <w:rFonts w:hint="eastAsia"/>
-          <w:lang w:val="en-US"/>
-        </w:rPr>
-        <w:lastRenderedPageBreak/>
         <w:t xml:space="preserve">One way to </w:t>
       </w:r>
       <w:r>
@@ -17718,8 +18905,6 @@
           <w:lang w:val="en-US"/>
         </w:rPr>
       </w:pPr>
-      <w:bookmarkStart w:id="0" w:name="_GoBack"/>
-      <w:bookmarkEnd w:id="0"/>
       <w:r>
         <w:rPr>
           <w:rFonts w:asciiTheme="majorHAnsi" w:hAnsiTheme="majorHAnsi"/>
@@ -17727,6 +18912,7 @@
           <w:szCs w:val="32"/>
           <w:lang w:val="en-US"/>
         </w:rPr>
+        <w:lastRenderedPageBreak/>
         <w:t xml:space="preserve">6. </w:t>
       </w:r>
       <w:r>
@@ -19911,110 +21097,6 @@
                     <pic:cNvPicPr/>
                   </pic:nvPicPr>
                   <pic:blipFill>
-                    <a:blip r:embed="rId13">
-                      <a:extLst>
-                        <a:ext uri="{28A0092B-C50C-407E-A947-70E740481C1C}">
-                          <a14:useLocalDpi xmlns:a14="http://schemas.microsoft.com/office/drawing/2010/main" val="0"/>
-                        </a:ext>
-                      </a:extLst>
-                    </a:blip>
-                    <a:stretch>
-                      <a:fillRect/>
-                    </a:stretch>
-                  </pic:blipFill>
-                  <pic:spPr>
-                    <a:xfrm>
-                      <a:off x="0" y="0"/>
-                      <a:ext cx="2880000" cy="2160000"/>
-                    </a:xfrm>
-                    <a:prstGeom prst="rect">
-                      <a:avLst/>
-                    </a:prstGeom>
-                  </pic:spPr>
-                </pic:pic>
-              </a:graphicData>
-            </a:graphic>
-          </wp:inline>
-        </w:drawing>
-      </w:r>
-      <w:r>
-        <w:rPr>
-          <w:rFonts w:hint="eastAsia"/>
-          <w:noProof/>
-          <w:lang w:val="en-US"/>
-        </w:rPr>
-        <w:drawing>
-          <wp:inline distT="0" distB="0" distL="0" distR="0" wp14:anchorId="68DE12B8" wp14:editId="2A811D0C">
-            <wp:extent cx="2880000" cy="2160000"/>
-            <wp:effectExtent l="0" t="0" r="0" b="0"/>
-            <wp:docPr id="4" name="图片 4"/>
-            <wp:cNvGraphicFramePr>
-              <a:graphicFrameLocks xmlns:a="http://schemas.openxmlformats.org/drawingml/2006/main" noChangeAspect="1"/>
-            </wp:cNvGraphicFramePr>
-            <a:graphic xmlns:a="http://schemas.openxmlformats.org/drawingml/2006/main">
-              <a:graphicData uri="http://schemas.openxmlformats.org/drawingml/2006/picture">
-                <pic:pic xmlns:pic="http://schemas.openxmlformats.org/drawingml/2006/picture">
-                  <pic:nvPicPr>
-                    <pic:cNvPr id="4" name="director_fees.png"/>
-                    <pic:cNvPicPr/>
-                  </pic:nvPicPr>
-                  <pic:blipFill>
-                    <a:blip r:embed="rId14">
-                      <a:extLst>
-                        <a:ext uri="{28A0092B-C50C-407E-A947-70E740481C1C}">
-                          <a14:useLocalDpi xmlns:a14="http://schemas.microsoft.com/office/drawing/2010/main" val="0"/>
-                        </a:ext>
-                      </a:extLst>
-                    </a:blip>
-                    <a:stretch>
-                      <a:fillRect/>
-                    </a:stretch>
-                  </pic:blipFill>
-                  <pic:spPr>
-                    <a:xfrm>
-                      <a:off x="0" y="0"/>
-                      <a:ext cx="2880000" cy="2160000"/>
-                    </a:xfrm>
-                    <a:prstGeom prst="rect">
-                      <a:avLst/>
-                    </a:prstGeom>
-                  </pic:spPr>
-                </pic:pic>
-              </a:graphicData>
-            </a:graphic>
-          </wp:inline>
-        </w:drawing>
-      </w:r>
-    </w:p>
-    <w:p>
-      <w:pPr>
-        <w:jc w:val="center"/>
-        <w:rPr>
-          <w:lang w:val="en-US"/>
-        </w:rPr>
-      </w:pPr>
-      <w:r>
-        <w:rPr>
-          <w:rFonts w:hint="eastAsia"/>
-          <w:noProof/>
-          <w:lang w:val="en-US"/>
-        </w:rPr>
-        <w:drawing>
-          <wp:inline distT="0" distB="0" distL="0" distR="0" wp14:anchorId="36442708" wp14:editId="6F9A374B">
-            <wp:extent cx="2880000" cy="2160000"/>
-            <wp:effectExtent l="0" t="0" r="0" b="0"/>
-            <wp:docPr id="5" name="图片 5"/>
-            <wp:cNvGraphicFramePr>
-              <a:graphicFrameLocks xmlns:a="http://schemas.openxmlformats.org/drawingml/2006/main" noChangeAspect="1"/>
-            </wp:cNvGraphicFramePr>
-            <a:graphic xmlns:a="http://schemas.openxmlformats.org/drawingml/2006/main">
-              <a:graphicData uri="http://schemas.openxmlformats.org/drawingml/2006/picture">
-                <pic:pic xmlns:pic="http://schemas.openxmlformats.org/drawingml/2006/picture">
-                  <pic:nvPicPr>
-                    <pic:cNvPr id="5" name="exercised_stock_options.png"/>
-                    <pic:cNvPicPr/>
-                  </pic:nvPicPr>
-                  <pic:blipFill>
                     <a:blip r:embed="rId15">
                       <a:extLst>
                         <a:ext uri="{28A0092B-C50C-407E-A947-70E740481C1C}">
@@ -20048,10 +21130,10 @@
           <w:lang w:val="en-US"/>
         </w:rPr>
         <w:drawing>
-          <wp:inline distT="0" distB="0" distL="0" distR="0" wp14:anchorId="0A482CD7" wp14:editId="0DECD980">
+          <wp:inline distT="0" distB="0" distL="0" distR="0" wp14:anchorId="68DE12B8" wp14:editId="2A811D0C">
             <wp:extent cx="2880000" cy="2160000"/>
             <wp:effectExtent l="0" t="0" r="0" b="0"/>
-            <wp:docPr id="6" name="图片 6"/>
+            <wp:docPr id="4" name="图片 4"/>
             <wp:cNvGraphicFramePr>
               <a:graphicFrameLocks xmlns:a="http://schemas.openxmlformats.org/drawingml/2006/main" noChangeAspect="1"/>
             </wp:cNvGraphicFramePr>
@@ -20059,7 +21141,7 @@
               <a:graphicData uri="http://schemas.openxmlformats.org/drawingml/2006/picture">
                 <pic:pic xmlns:pic="http://schemas.openxmlformats.org/drawingml/2006/picture">
                   <pic:nvPicPr>
-                    <pic:cNvPr id="6" name="expenses.png"/>
+                    <pic:cNvPr id="4" name="director_fees.png"/>
                     <pic:cNvPicPr/>
                   </pic:nvPicPr>
                   <pic:blipFill>
@@ -20104,10 +21186,10 @@
           <w:lang w:val="en-US"/>
         </w:rPr>
         <w:drawing>
-          <wp:inline distT="0" distB="0" distL="0" distR="0" wp14:anchorId="5260A91D" wp14:editId="61449E6A">
-            <wp:extent cx="2880000" cy="2141905"/>
+          <wp:inline distT="0" distB="0" distL="0" distR="0" wp14:anchorId="36442708" wp14:editId="6F9A374B">
+            <wp:extent cx="2880000" cy="2160000"/>
             <wp:effectExtent l="0" t="0" r="0" b="0"/>
-            <wp:docPr id="7" name="图片 7"/>
+            <wp:docPr id="5" name="图片 5"/>
             <wp:cNvGraphicFramePr>
               <a:graphicFrameLocks xmlns:a="http://schemas.openxmlformats.org/drawingml/2006/main" noChangeAspect="1"/>
             </wp:cNvGraphicFramePr>
@@ -20115,7 +21197,7 @@
               <a:graphicData uri="http://schemas.openxmlformats.org/drawingml/2006/picture">
                 <pic:pic xmlns:pic="http://schemas.openxmlformats.org/drawingml/2006/picture">
                   <pic:nvPicPr>
-                    <pic:cNvPr id="7" name="Figure_2.png"/>
+                    <pic:cNvPr id="5" name="exercised_stock_options.png"/>
                     <pic:cNvPicPr/>
                   </pic:nvPicPr>
                   <pic:blipFill>
@@ -20133,7 +21215,7 @@
                   <pic:spPr>
                     <a:xfrm>
                       <a:off x="0" y="0"/>
-                      <a:ext cx="2880000" cy="2141905"/>
+                      <a:ext cx="2880000" cy="2160000"/>
                     </a:xfrm>
                     <a:prstGeom prst="rect">
                       <a:avLst/>
@@ -20152,10 +21234,10 @@
           <w:lang w:val="en-US"/>
         </w:rPr>
         <w:drawing>
-          <wp:inline distT="0" distB="0" distL="0" distR="0" wp14:anchorId="207E4364" wp14:editId="26EC28F9">
+          <wp:inline distT="0" distB="0" distL="0" distR="0" wp14:anchorId="0A482CD7" wp14:editId="0DECD980">
             <wp:extent cx="2880000" cy="2160000"/>
             <wp:effectExtent l="0" t="0" r="0" b="0"/>
-            <wp:docPr id="8" name="图片 8"/>
+            <wp:docPr id="6" name="图片 6"/>
             <wp:cNvGraphicFramePr>
               <a:graphicFrameLocks xmlns:a="http://schemas.openxmlformats.org/drawingml/2006/main" noChangeAspect="1"/>
             </wp:cNvGraphicFramePr>
@@ -20163,7 +21245,7 @@
               <a:graphicData uri="http://schemas.openxmlformats.org/drawingml/2006/picture">
                 <pic:pic xmlns:pic="http://schemas.openxmlformats.org/drawingml/2006/picture">
                   <pic:nvPicPr>
-                    <pic:cNvPr id="8" name="from_messages.png"/>
+                    <pic:cNvPr id="6" name="expenses.png"/>
                     <pic:cNvPicPr/>
                   </pic:nvPicPr>
                   <pic:blipFill>
@@ -20208,10 +21290,10 @@
           <w:lang w:val="en-US"/>
         </w:rPr>
         <w:drawing>
-          <wp:inline distT="0" distB="0" distL="0" distR="0" wp14:anchorId="4CECA389" wp14:editId="2D4A98C3">
-            <wp:extent cx="2880000" cy="2160000"/>
+          <wp:inline distT="0" distB="0" distL="0" distR="0" wp14:anchorId="5260A91D" wp14:editId="61449E6A">
+            <wp:extent cx="2880000" cy="2141905"/>
             <wp:effectExtent l="0" t="0" r="0" b="0"/>
-            <wp:docPr id="9" name="图片 9"/>
+            <wp:docPr id="7" name="图片 7"/>
             <wp:cNvGraphicFramePr>
               <a:graphicFrameLocks xmlns:a="http://schemas.openxmlformats.org/drawingml/2006/main" noChangeAspect="1"/>
             </wp:cNvGraphicFramePr>
@@ -20219,7 +21301,7 @@
               <a:graphicData uri="http://schemas.openxmlformats.org/drawingml/2006/picture">
                 <pic:pic xmlns:pic="http://schemas.openxmlformats.org/drawingml/2006/picture">
                   <pic:nvPicPr>
-                    <pic:cNvPr id="9" name="from_this_person_to_poi.png"/>
+                    <pic:cNvPr id="7" name="Figure_2.png"/>
                     <pic:cNvPicPr/>
                   </pic:nvPicPr>
                   <pic:blipFill>
@@ -20237,7 +21319,7 @@
                   <pic:spPr>
                     <a:xfrm>
                       <a:off x="0" y="0"/>
-                      <a:ext cx="2880000" cy="2160000"/>
+                      <a:ext cx="2880000" cy="2141905"/>
                     </a:xfrm>
                     <a:prstGeom prst="rect">
                       <a:avLst/>
@@ -20256,10 +21338,10 @@
           <w:lang w:val="en-US"/>
         </w:rPr>
         <w:drawing>
-          <wp:inline distT="0" distB="0" distL="0" distR="0" wp14:anchorId="21D32A16" wp14:editId="3D025F24">
+          <wp:inline distT="0" distB="0" distL="0" distR="0" wp14:anchorId="207E4364" wp14:editId="26EC28F9">
             <wp:extent cx="2880000" cy="2160000"/>
             <wp:effectExtent l="0" t="0" r="0" b="0"/>
-            <wp:docPr id="10" name="图片 10"/>
+            <wp:docPr id="8" name="图片 8"/>
             <wp:cNvGraphicFramePr>
               <a:graphicFrameLocks xmlns:a="http://schemas.openxmlformats.org/drawingml/2006/main" noChangeAspect="1"/>
             </wp:cNvGraphicFramePr>
@@ -20267,7 +21349,7 @@
               <a:graphicData uri="http://schemas.openxmlformats.org/drawingml/2006/picture">
                 <pic:pic xmlns:pic="http://schemas.openxmlformats.org/drawingml/2006/picture">
                   <pic:nvPicPr>
-                    <pic:cNvPr id="10" name="loan_advances.png"/>
+                    <pic:cNvPr id="8" name="from_messages.png"/>
                     <pic:cNvPicPr/>
                   </pic:nvPicPr>
                   <pic:blipFill>
@@ -20311,12 +21393,11 @@
           <w:noProof/>
           <w:lang w:val="en-US"/>
         </w:rPr>
-        <w:lastRenderedPageBreak/>
         <w:drawing>
-          <wp:inline distT="0" distB="0" distL="0" distR="0" wp14:anchorId="1F08B70E" wp14:editId="2C6358CC">
+          <wp:inline distT="0" distB="0" distL="0" distR="0" wp14:anchorId="4CECA389" wp14:editId="2D4A98C3">
             <wp:extent cx="2880000" cy="2160000"/>
             <wp:effectExtent l="0" t="0" r="0" b="0"/>
-            <wp:docPr id="11" name="图片 11"/>
+            <wp:docPr id="9" name="图片 9"/>
             <wp:cNvGraphicFramePr>
               <a:graphicFrameLocks xmlns:a="http://schemas.openxmlformats.org/drawingml/2006/main" noChangeAspect="1"/>
             </wp:cNvGraphicFramePr>
@@ -20324,7 +21405,7 @@
               <a:graphicData uri="http://schemas.openxmlformats.org/drawingml/2006/picture">
                 <pic:pic xmlns:pic="http://schemas.openxmlformats.org/drawingml/2006/picture">
                   <pic:nvPicPr>
-                    <pic:cNvPr id="11" name="long_term_incentive.png"/>
+                    <pic:cNvPr id="9" name="from_this_person_to_poi.png"/>
                     <pic:cNvPicPr/>
                   </pic:nvPicPr>
                   <pic:blipFill>
@@ -20361,10 +21442,10 @@
           <w:lang w:val="en-US"/>
         </w:rPr>
         <w:drawing>
-          <wp:inline distT="0" distB="0" distL="0" distR="0" wp14:anchorId="7A52533C" wp14:editId="43502FCA">
+          <wp:inline distT="0" distB="0" distL="0" distR="0" wp14:anchorId="21D32A16" wp14:editId="3D025F24">
             <wp:extent cx="2880000" cy="2160000"/>
             <wp:effectExtent l="0" t="0" r="0" b="0"/>
-            <wp:docPr id="12" name="图片 12"/>
+            <wp:docPr id="10" name="图片 10"/>
             <wp:cNvGraphicFramePr>
               <a:graphicFrameLocks xmlns:a="http://schemas.openxmlformats.org/drawingml/2006/main" noChangeAspect="1"/>
             </wp:cNvGraphicFramePr>
@@ -20372,7 +21453,7 @@
               <a:graphicData uri="http://schemas.openxmlformats.org/drawingml/2006/picture">
                 <pic:pic xmlns:pic="http://schemas.openxmlformats.org/drawingml/2006/picture">
                   <pic:nvPicPr>
-                    <pic:cNvPr id="12" name="other.png"/>
+                    <pic:cNvPr id="10" name="loan_advances.png"/>
                     <pic:cNvPicPr/>
                   </pic:nvPicPr>
                   <pic:blipFill>
@@ -20416,11 +21497,12 @@
           <w:noProof/>
           <w:lang w:val="en-US"/>
         </w:rPr>
+        <w:lastRenderedPageBreak/>
         <w:drawing>
-          <wp:inline distT="0" distB="0" distL="0" distR="0" wp14:anchorId="7646301F" wp14:editId="7DB109FF">
+          <wp:inline distT="0" distB="0" distL="0" distR="0" wp14:anchorId="1F08B70E" wp14:editId="2C6358CC">
             <wp:extent cx="2880000" cy="2160000"/>
             <wp:effectExtent l="0" t="0" r="0" b="0"/>
-            <wp:docPr id="13" name="图片 13"/>
+            <wp:docPr id="11" name="图片 11"/>
             <wp:cNvGraphicFramePr>
               <a:graphicFrameLocks xmlns:a="http://schemas.openxmlformats.org/drawingml/2006/main" noChangeAspect="1"/>
             </wp:cNvGraphicFramePr>
@@ -20428,7 +21510,7 @@
               <a:graphicData uri="http://schemas.openxmlformats.org/drawingml/2006/picture">
                 <pic:pic xmlns:pic="http://schemas.openxmlformats.org/drawingml/2006/picture">
                   <pic:nvPicPr>
-                    <pic:cNvPr id="13" name="restricted_stock.png"/>
+                    <pic:cNvPr id="11" name="long_term_incentive.png"/>
                     <pic:cNvPicPr/>
                   </pic:nvPicPr>
                   <pic:blipFill>
@@ -20465,10 +21547,10 @@
           <w:lang w:val="en-US"/>
         </w:rPr>
         <w:drawing>
-          <wp:inline distT="0" distB="0" distL="0" distR="0" wp14:anchorId="0BD97BD8" wp14:editId="3170B8DA">
+          <wp:inline distT="0" distB="0" distL="0" distR="0" wp14:anchorId="7A52533C" wp14:editId="43502FCA">
             <wp:extent cx="2880000" cy="2160000"/>
             <wp:effectExtent l="0" t="0" r="0" b="0"/>
-            <wp:docPr id="14" name="图片 14"/>
+            <wp:docPr id="12" name="图片 12"/>
             <wp:cNvGraphicFramePr>
               <a:graphicFrameLocks xmlns:a="http://schemas.openxmlformats.org/drawingml/2006/main" noChangeAspect="1"/>
             </wp:cNvGraphicFramePr>
@@ -20476,7 +21558,7 @@
               <a:graphicData uri="http://schemas.openxmlformats.org/drawingml/2006/picture">
                 <pic:pic xmlns:pic="http://schemas.openxmlformats.org/drawingml/2006/picture">
                   <pic:nvPicPr>
-                    <pic:cNvPr id="14" name="restricted_stock_deferred.png"/>
+                    <pic:cNvPr id="12" name="other.png"/>
                     <pic:cNvPicPr/>
                   </pic:nvPicPr>
                   <pic:blipFill>
@@ -20521,10 +21603,10 @@
           <w:lang w:val="en-US"/>
         </w:rPr>
         <w:drawing>
-          <wp:inline distT="0" distB="0" distL="0" distR="0" wp14:anchorId="4C70638D" wp14:editId="0EA808B1">
+          <wp:inline distT="0" distB="0" distL="0" distR="0" wp14:anchorId="7646301F" wp14:editId="7DB109FF">
             <wp:extent cx="2880000" cy="2160000"/>
             <wp:effectExtent l="0" t="0" r="0" b="0"/>
-            <wp:docPr id="15" name="图片 15"/>
+            <wp:docPr id="13" name="图片 13"/>
             <wp:cNvGraphicFramePr>
               <a:graphicFrameLocks xmlns:a="http://schemas.openxmlformats.org/drawingml/2006/main" noChangeAspect="1"/>
             </wp:cNvGraphicFramePr>
@@ -20532,7 +21614,7 @@
               <a:graphicData uri="http://schemas.openxmlformats.org/drawingml/2006/picture">
                 <pic:pic xmlns:pic="http://schemas.openxmlformats.org/drawingml/2006/picture">
                   <pic:nvPicPr>
-                    <pic:cNvPr id="15" name="salary.png"/>
+                    <pic:cNvPr id="13" name="restricted_stock.png"/>
                     <pic:cNvPicPr/>
                   </pic:nvPicPr>
                   <pic:blipFill>
@@ -20569,10 +21651,10 @@
           <w:lang w:val="en-US"/>
         </w:rPr>
         <w:drawing>
-          <wp:inline distT="0" distB="0" distL="0" distR="0" wp14:anchorId="5F623A6D" wp14:editId="5668566A">
+          <wp:inline distT="0" distB="0" distL="0" distR="0" wp14:anchorId="0BD97BD8" wp14:editId="3170B8DA">
             <wp:extent cx="2880000" cy="2160000"/>
             <wp:effectExtent l="0" t="0" r="0" b="0"/>
-            <wp:docPr id="16" name="图片 16"/>
+            <wp:docPr id="14" name="图片 14"/>
             <wp:cNvGraphicFramePr>
               <a:graphicFrameLocks xmlns:a="http://schemas.openxmlformats.org/drawingml/2006/main" noChangeAspect="1"/>
             </wp:cNvGraphicFramePr>
@@ -20580,7 +21662,7 @@
               <a:graphicData uri="http://schemas.openxmlformats.org/drawingml/2006/picture">
                 <pic:pic xmlns:pic="http://schemas.openxmlformats.org/drawingml/2006/picture">
                   <pic:nvPicPr>
-                    <pic:cNvPr id="16" name="shared_receipt_with_poi.png"/>
+                    <pic:cNvPr id="14" name="restricted_stock_deferred.png"/>
                     <pic:cNvPicPr/>
                   </pic:nvPicPr>
                   <pic:blipFill>
@@ -20625,10 +21707,10 @@
           <w:lang w:val="en-US"/>
         </w:rPr>
         <w:drawing>
-          <wp:inline distT="0" distB="0" distL="0" distR="0" wp14:anchorId="7BC81325" wp14:editId="45936F32">
+          <wp:inline distT="0" distB="0" distL="0" distR="0" wp14:anchorId="4C70638D" wp14:editId="0EA808B1">
             <wp:extent cx="2880000" cy="2160000"/>
             <wp:effectExtent l="0" t="0" r="0" b="0"/>
-            <wp:docPr id="17" name="图片 17"/>
+            <wp:docPr id="15" name="图片 15"/>
             <wp:cNvGraphicFramePr>
               <a:graphicFrameLocks xmlns:a="http://schemas.openxmlformats.org/drawingml/2006/main" noChangeAspect="1"/>
             </wp:cNvGraphicFramePr>
@@ -20636,7 +21718,7 @@
               <a:graphicData uri="http://schemas.openxmlformats.org/drawingml/2006/picture">
                 <pic:pic xmlns:pic="http://schemas.openxmlformats.org/drawingml/2006/picture">
                   <pic:nvPicPr>
-                    <pic:cNvPr id="17" name="to_messages.png"/>
+                    <pic:cNvPr id="15" name="salary.png"/>
                     <pic:cNvPicPr/>
                   </pic:nvPicPr>
                   <pic:blipFill>
@@ -20673,10 +21755,10 @@
           <w:lang w:val="en-US"/>
         </w:rPr>
         <w:drawing>
-          <wp:inline distT="0" distB="0" distL="0" distR="0" wp14:anchorId="441DBBA3" wp14:editId="43B43A53">
+          <wp:inline distT="0" distB="0" distL="0" distR="0" wp14:anchorId="5F623A6D" wp14:editId="5668566A">
             <wp:extent cx="2880000" cy="2160000"/>
             <wp:effectExtent l="0" t="0" r="0" b="0"/>
-            <wp:docPr id="18" name="图片 18"/>
+            <wp:docPr id="16" name="图片 16"/>
             <wp:cNvGraphicFramePr>
               <a:graphicFrameLocks xmlns:a="http://schemas.openxmlformats.org/drawingml/2006/main" noChangeAspect="1"/>
             </wp:cNvGraphicFramePr>
@@ -20684,7 +21766,7 @@
               <a:graphicData uri="http://schemas.openxmlformats.org/drawingml/2006/picture">
                 <pic:pic xmlns:pic="http://schemas.openxmlformats.org/drawingml/2006/picture">
                   <pic:nvPicPr>
-                    <pic:cNvPr id="18" name="total_payments.png"/>
+                    <pic:cNvPr id="16" name="shared_receipt_with_poi.png"/>
                     <pic:cNvPicPr/>
                   </pic:nvPicPr>
                   <pic:blipFill>
@@ -20728,6 +21810,110 @@
           <w:noProof/>
           <w:lang w:val="en-US"/>
         </w:rPr>
+        <w:drawing>
+          <wp:inline distT="0" distB="0" distL="0" distR="0" wp14:anchorId="7BC81325" wp14:editId="45936F32">
+            <wp:extent cx="2880000" cy="2160000"/>
+            <wp:effectExtent l="0" t="0" r="0" b="0"/>
+            <wp:docPr id="17" name="图片 17"/>
+            <wp:cNvGraphicFramePr>
+              <a:graphicFrameLocks xmlns:a="http://schemas.openxmlformats.org/drawingml/2006/main" noChangeAspect="1"/>
+            </wp:cNvGraphicFramePr>
+            <a:graphic xmlns:a="http://schemas.openxmlformats.org/drawingml/2006/main">
+              <a:graphicData uri="http://schemas.openxmlformats.org/drawingml/2006/picture">
+                <pic:pic xmlns:pic="http://schemas.openxmlformats.org/drawingml/2006/picture">
+                  <pic:nvPicPr>
+                    <pic:cNvPr id="17" name="to_messages.png"/>
+                    <pic:cNvPicPr/>
+                  </pic:nvPicPr>
+                  <pic:blipFill>
+                    <a:blip r:embed="rId29">
+                      <a:extLst>
+                        <a:ext uri="{28A0092B-C50C-407E-A947-70E740481C1C}">
+                          <a14:useLocalDpi xmlns:a14="http://schemas.microsoft.com/office/drawing/2010/main" val="0"/>
+                        </a:ext>
+                      </a:extLst>
+                    </a:blip>
+                    <a:stretch>
+                      <a:fillRect/>
+                    </a:stretch>
+                  </pic:blipFill>
+                  <pic:spPr>
+                    <a:xfrm>
+                      <a:off x="0" y="0"/>
+                      <a:ext cx="2880000" cy="2160000"/>
+                    </a:xfrm>
+                    <a:prstGeom prst="rect">
+                      <a:avLst/>
+                    </a:prstGeom>
+                  </pic:spPr>
+                </pic:pic>
+              </a:graphicData>
+            </a:graphic>
+          </wp:inline>
+        </w:drawing>
+      </w:r>
+      <w:r>
+        <w:rPr>
+          <w:rFonts w:hint="eastAsia"/>
+          <w:noProof/>
+          <w:lang w:val="en-US"/>
+        </w:rPr>
+        <w:drawing>
+          <wp:inline distT="0" distB="0" distL="0" distR="0" wp14:anchorId="441DBBA3" wp14:editId="43B43A53">
+            <wp:extent cx="2880000" cy="2160000"/>
+            <wp:effectExtent l="0" t="0" r="0" b="0"/>
+            <wp:docPr id="18" name="图片 18"/>
+            <wp:cNvGraphicFramePr>
+              <a:graphicFrameLocks xmlns:a="http://schemas.openxmlformats.org/drawingml/2006/main" noChangeAspect="1"/>
+            </wp:cNvGraphicFramePr>
+            <a:graphic xmlns:a="http://schemas.openxmlformats.org/drawingml/2006/main">
+              <a:graphicData uri="http://schemas.openxmlformats.org/drawingml/2006/picture">
+                <pic:pic xmlns:pic="http://schemas.openxmlformats.org/drawingml/2006/picture">
+                  <pic:nvPicPr>
+                    <pic:cNvPr id="18" name="total_payments.png"/>
+                    <pic:cNvPicPr/>
+                  </pic:nvPicPr>
+                  <pic:blipFill>
+                    <a:blip r:embed="rId30">
+                      <a:extLst>
+                        <a:ext uri="{28A0092B-C50C-407E-A947-70E740481C1C}">
+                          <a14:useLocalDpi xmlns:a14="http://schemas.microsoft.com/office/drawing/2010/main" val="0"/>
+                        </a:ext>
+                      </a:extLst>
+                    </a:blip>
+                    <a:stretch>
+                      <a:fillRect/>
+                    </a:stretch>
+                  </pic:blipFill>
+                  <pic:spPr>
+                    <a:xfrm>
+                      <a:off x="0" y="0"/>
+                      <a:ext cx="2880000" cy="2160000"/>
+                    </a:xfrm>
+                    <a:prstGeom prst="rect">
+                      <a:avLst/>
+                    </a:prstGeom>
+                  </pic:spPr>
+                </pic:pic>
+              </a:graphicData>
+            </a:graphic>
+          </wp:inline>
+        </w:drawing>
+      </w:r>
+    </w:p>
+    <w:p>
+      <w:pPr>
+        <w:jc w:val="center"/>
+        <w:rPr>
+          <w:lang w:val="en-US"/>
+        </w:rPr>
+      </w:pPr>
+      <w:r>
+        <w:rPr>
+          <w:rFonts w:hint="eastAsia"/>
+          <w:noProof/>
+          <w:lang w:val="en-US"/>
+        </w:rPr>
         <w:lastRenderedPageBreak/>
         <w:drawing>
           <wp:inline distT="0" distB="0" distL="0" distR="0" wp14:anchorId="742E6162" wp14:editId="325AE7A3">
@@ -20745,7 +21931,7 @@
                     <pic:cNvPicPr/>
                   </pic:nvPicPr>
                   <pic:blipFill>
-                    <a:blip r:embed="rId29">
+                    <a:blip r:embed="rId31">
                       <a:extLst>
                         <a:ext uri="{28A0092B-C50C-407E-A947-70E740481C1C}">
                           <a14:useLocalDpi xmlns:a14="http://schemas.microsoft.com/office/drawing/2010/main" val="0"/>
@@ -22787,7 +23973,7 @@
 </file>
 
 <file path=customXml/itemProps1.xml><?xml version="1.0" encoding="utf-8"?>
-<ds:datastoreItem xmlns:ds="http://schemas.openxmlformats.org/officeDocument/2006/customXml" ds:itemID="{FEA39708-F6C4-4994-97EF-6E0E848C2ACB}">
+<ds:datastoreItem xmlns:ds="http://schemas.openxmlformats.org/officeDocument/2006/customXml" ds:itemID="{8A1E5956-9F45-4E3E-8BCF-9DF444CF87B6}">
   <ds:schemaRefs>
     <ds:schemaRef ds:uri="http://schemas.openxmlformats.org/officeDocument/2006/bibliography"/>
   </ds:schemaRefs>

</xml_diff>